<commit_message>
Desenvolvido tópico 2.1 da monografia
</commit_message>
<xml_diff>
--- a/Monografia_tcc.docx
+++ b/Monografia_tcc.docx
@@ -4,24 +4,12 @@
   <w:body>
     <w:p>
       <w:pPr>
-        <w:pStyle w:val="Capa-Folhaderosto"/>
-        <w:rPr>
-          <w:b/>
-          <w:bCs/>
-        </w:rPr>
-      </w:pPr>
-      <w:r>
-        <w:rPr>
-          <w:b/>
-          <w:bCs/>
-        </w:rPr>
+        <w:pStyle w:val="Citao"/>
+      </w:pPr>
+      <w:r>
         <w:t>UNIVERSIDADE PAULISTA</w:t>
       </w:r>
       <w:r>
-        <w:rPr>
-          <w:b/>
-          <w:bCs/>
-        </w:rPr>
         <w:t xml:space="preserve"> – unip</w:t>
       </w:r>
     </w:p>
@@ -6575,13 +6563,7 @@
           <w:b/>
         </w:rPr>
         <w:lastRenderedPageBreak/>
-        <w:t>2</w:t>
-      </w:r>
-      <w:r>
-        <w:rPr>
-          <w:b/>
-        </w:rPr>
-        <w:t xml:space="preserve">. </w:t>
+        <w:t xml:space="preserve">2. </w:t>
       </w:r>
       <w:r>
         <w:rPr>
@@ -6824,35 +6806,835 @@
           <w:b/>
         </w:rPr>
       </w:pPr>
-      <w:r>
+    </w:p>
+    <w:p>
+      <w:pPr>
+        <w:pStyle w:val="Text"/>
+        <w:ind w:firstLine="709"/>
+      </w:pPr>
+      <w:commentRangeStart w:id="1"/>
+      <w:r>
+        <w:t>Co</w:t>
+      </w:r>
+      <w:r>
+        <w:t xml:space="preserve">m o surgimento e o crescimento exponencial da internet, a vida cotidiana tornou-se cada vez mais </w:t>
+      </w:r>
+      <w:r>
+        <w:t>integrada</w:t>
+      </w:r>
+      <w:r>
+        <w:t xml:space="preserve"> </w:t>
+      </w:r>
+      <w:r>
+        <w:t>ao</w:t>
+      </w:r>
+      <w:r>
+        <w:t xml:space="preserve"> ambiente digital.</w:t>
+      </w:r>
+      <w:r>
+        <w:t xml:space="preserve"> Esse avanço trouxe consigo a necessidade de novas formas de organizar</w:t>
+      </w:r>
+      <w:r>
+        <w:t>, acessar e interagir com grandes volumes</w:t>
+      </w:r>
+      <w:r>
+        <w:t xml:space="preserve"> de dados e informações disponívei</w:t>
+      </w:r>
+      <w:r>
+        <w:t>s. Para responder a essa demanda,</w:t>
+      </w:r>
+      <w:r>
+        <w:t xml:space="preserve"> a arquitetura da </w:t>
+      </w:r>
+      <w:r>
+        <w:rPr>
+          <w:i/>
+          <w:iCs/>
+        </w:rPr>
+        <w:t>Web</w:t>
+      </w:r>
+      <w:r>
+        <w:t xml:space="preserve"> tem sido continuamente reinventada e aprimorada.</w:t>
+      </w:r>
+      <w:r>
+        <w:t xml:space="preserve"> </w:t>
+      </w:r>
+      <w:r>
+        <w:t xml:space="preserve">A primeira etapa dessa evolução teve início </w:t>
+      </w:r>
+      <w:r>
+        <w:t xml:space="preserve">em </w:t>
+      </w:r>
+      <w:r>
+        <w:t>1991</w:t>
+      </w:r>
+      <w:r>
+        <w:t xml:space="preserve"> </w:t>
+      </w:r>
+      <w:r>
+        <w:t xml:space="preserve">com a proposta do cientista britânico Timothy John Berners-Lee, que </w:t>
+      </w:r>
+      <w:r>
+        <w:t xml:space="preserve">desenvolveu o primeiro navegador </w:t>
+      </w:r>
+      <w:r>
+        <w:rPr>
+          <w:i/>
+          <w:iCs/>
+        </w:rPr>
+        <w:t>web</w:t>
+      </w:r>
+      <w:r>
+        <w:t xml:space="preserve"> e </w:t>
+      </w:r>
+      <w:r>
+        <w:t>idealizou um sistema de hipertexto distribuído, conhecid</w:t>
+      </w:r>
+      <w:r>
+        <w:t>a</w:t>
+      </w:r>
+      <w:r>
+        <w:t xml:space="preserve"> como</w:t>
+      </w:r>
+      <w:r>
+        <w:t xml:space="preserve"> a primeira geração</w:t>
+      </w:r>
+      <w:r>
+        <w:t xml:space="preserve"> </w:t>
+      </w:r>
+      <w:r>
+        <w:rPr>
+          <w:i/>
+          <w:iCs/>
+        </w:rPr>
+        <w:t>Web</w:t>
+      </w:r>
+      <w:r>
+        <w:t xml:space="preserve"> ou </w:t>
+      </w:r>
+      <w:r>
+        <w:rPr>
+          <w:i/>
+          <w:iCs/>
+        </w:rPr>
+        <w:t>Web</w:t>
+      </w:r>
+      <w:r>
+        <w:t xml:space="preserve"> 1.0</w:t>
+      </w:r>
+      <w:r>
+        <w:t xml:space="preserve"> </w:t>
+      </w:r>
+      <w:r>
+        <w:t>(Berners-Lee, 1991 apud Gan et al., 2022).</w:t>
+      </w:r>
+    </w:p>
+    <w:p>
+      <w:pPr>
+        <w:pStyle w:val="Text"/>
+        <w:ind w:firstLine="709"/>
+      </w:pPr>
+      <w:r>
+        <w:t xml:space="preserve">No início da </w:t>
+      </w:r>
+      <w:r>
+        <w:rPr>
+          <w:i/>
+          <w:iCs/>
+        </w:rPr>
+        <w:t>W</w:t>
+      </w:r>
+      <w:r>
+        <w:rPr>
+          <w:i/>
+          <w:iCs/>
+        </w:rPr>
+        <w:t>eb</w:t>
+      </w:r>
+      <w:r>
+        <w:t xml:space="preserve"> 1.0</w:t>
+      </w:r>
+      <w:r>
+        <w:t xml:space="preserve">, as páginas eram essencialmente estáticas, compostas por documentos </w:t>
+      </w:r>
+      <w:r>
+        <w:rPr>
+          <w:i/>
+          <w:iCs/>
+        </w:rPr>
+        <w:t>HTML</w:t>
+      </w:r>
+      <w:r>
+        <w:t xml:space="preserve"> simples, com pouca ou nenhuma interatividade.</w:t>
+      </w:r>
+      <w:r>
+        <w:t xml:space="preserve"> </w:t>
+      </w:r>
+      <w:r>
+        <w:t>Os sites serviam principalmente como repositórios de informação, com navegação limitada a links e menus</w:t>
+      </w:r>
+      <w:r>
+        <w:t xml:space="preserve"> básicos</w:t>
+      </w:r>
+      <w:r>
+        <w:t>.</w:t>
+      </w:r>
+      <w:r>
+        <w:t xml:space="preserve"> Contudo, esse modelo começou a evoluir ao longo da década de 1990, impulsionado pela necessidade de tornar a </w:t>
+      </w:r>
+      <w:r>
+        <w:rPr>
+          <w:i/>
+          <w:iCs/>
+        </w:rPr>
+        <w:t>web</w:t>
+      </w:r>
+      <w:r>
+        <w:t xml:space="preserve"> mais expressiva e interativa </w:t>
+      </w:r>
+      <w:r>
+        <w:t>(</w:t>
+      </w:r>
+      <w:r>
+        <w:t>OLIVEIRA, Flávio Donizeti de</w:t>
+      </w:r>
+      <w:r>
+        <w:t>.,</w:t>
+      </w:r>
+      <w:r>
+        <w:t xml:space="preserve"> 2024</w:t>
+      </w:r>
+      <w:r>
+        <w:t>)</w:t>
+      </w:r>
+      <w:r>
+        <w:t xml:space="preserve">. </w:t>
+      </w:r>
+      <w:r>
+        <w:t xml:space="preserve"> </w:t>
+      </w:r>
+    </w:p>
+    <w:p>
+      <w:pPr>
+        <w:pStyle w:val="Text"/>
+        <w:ind w:firstLine="709"/>
+      </w:pPr>
+      <w:r>
+        <w:t xml:space="preserve">Em 1995, a empresa Netscape introduziu o </w:t>
+      </w:r>
+      <w:r>
+        <w:rPr>
+          <w:i/>
+          <w:iCs/>
+        </w:rPr>
+        <w:t>JavaScript</w:t>
+      </w:r>
+      <w:r>
+        <w:t xml:space="preserve"> em seu navegador, reconhecendo a importância de uma linguagem de script capaz de dinamizar a interação nas páginas </w:t>
+      </w:r>
+      <w:r>
+        <w:rPr>
+          <w:i/>
+          <w:iCs/>
+        </w:rPr>
+        <w:t>web</w:t>
+      </w:r>
+      <w:r>
+        <w:t xml:space="preserve">. Inicialmente chamada de </w:t>
+      </w:r>
+      <w:proofErr w:type="spellStart"/>
+      <w:r>
+        <w:rPr>
+          <w:i/>
+          <w:iCs/>
+        </w:rPr>
+        <w:t>LiveScript</w:t>
+      </w:r>
+      <w:proofErr w:type="spellEnd"/>
+      <w:r>
+        <w:t xml:space="preserve">, a linguagem foi renomeada para </w:t>
+      </w:r>
+      <w:r>
+        <w:rPr>
+          <w:i/>
+          <w:iCs/>
+        </w:rPr>
+        <w:t>JavaScript</w:t>
+      </w:r>
+      <w:r>
+        <w:t xml:space="preserve"> e se consolidou como o principal mecanismo de </w:t>
+      </w:r>
+      <w:r>
+        <w:rPr>
+          <w:i/>
+          <w:iCs/>
+        </w:rPr>
+        <w:t>scripts</w:t>
+      </w:r>
+      <w:r>
+        <w:t xml:space="preserve"> no lado do cliente. Paralelamente, em 1996, foi publicada a primeira especificação oficial das folhas de estilo em cascata (CSS1), proposta por </w:t>
+      </w:r>
+      <w:proofErr w:type="spellStart"/>
+      <w:r>
+        <w:t>Håkon</w:t>
+      </w:r>
+      <w:proofErr w:type="spellEnd"/>
+      <w:r>
+        <w:t xml:space="preserve"> </w:t>
+      </w:r>
+      <w:proofErr w:type="spellStart"/>
+      <w:r>
+        <w:t>Wium</w:t>
+      </w:r>
+      <w:proofErr w:type="spellEnd"/>
+      <w:r>
+        <w:t xml:space="preserve"> Lie e </w:t>
+      </w:r>
+      <w:r>
+        <w:lastRenderedPageBreak/>
+        <w:t>desenvolvida em colaboração com Bert Bos, com o objetivo de separar conteúdo e apresentação, melhorando o controle visual das páginas</w:t>
+      </w:r>
+      <w:r>
+        <w:t xml:space="preserve"> </w:t>
+      </w:r>
+      <w:r>
+        <w:t>(Vogel et al., 2022)</w:t>
+      </w:r>
+      <w:r>
+        <w:t>.</w:t>
+      </w:r>
+    </w:p>
+    <w:p>
+      <w:pPr>
+        <w:pStyle w:val="Text"/>
+        <w:ind w:firstLine="709"/>
+      </w:pPr>
+      <w:r>
+        <w:t>Esses avanços técnicos prepararam o terreno para a transição à Web 2.0, que se consolidou a partir de 2004.</w:t>
+      </w:r>
+      <w:r>
+        <w:t xml:space="preserve"> </w:t>
+      </w:r>
+      <w:r>
+        <w:t>A principal característica dessa nova era foi o empoderamento dos usuários, que passaram a ser produtores de conteúdo, não apenas consumidores</w:t>
+      </w:r>
+      <w:r>
+        <w:t xml:space="preserve">, </w:t>
+      </w:r>
+      <w:r>
+        <w:t>transform</w:t>
+      </w:r>
+      <w:r>
+        <w:t>ando</w:t>
+      </w:r>
+      <w:r>
+        <w:t xml:space="preserve"> a web de um simples repositório de informações em um espaço colaborativo e interativo. O uso de tecnologias como AJAX, JavaScript, e CSS permitiu a criação de sites dinâmicos e ricos em funcionalidades</w:t>
+      </w:r>
+      <w:r>
+        <w:t xml:space="preserve">. </w:t>
+      </w:r>
+      <w:r>
+        <w:t>Porém, apesar da crescente interatividade, a Web 2.0 ainda estava centrada em grandes plataformas que controlavam os dados gerados pelos usuários</w:t>
+      </w:r>
+      <w:r>
+        <w:t xml:space="preserve"> </w:t>
+      </w:r>
+      <w:r>
+        <w:t>(Berners-Lee, 1991 apud Gan et al., 2022)</w:t>
+      </w:r>
+      <w:r>
+        <w:t>.</w:t>
+      </w:r>
+      <w:commentRangeEnd w:id="1"/>
+      <w:r>
+        <w:rPr>
+          <w:rStyle w:val="Refdecomentrio"/>
+          <w:rFonts w:ascii="Times New Roman" w:eastAsia="Times New Roman" w:hAnsi="Times New Roman" w:cs="Times New Roman"/>
+          <w:kern w:val="0"/>
+          <w:lang w:eastAsia="pt-BR"/>
+        </w:rPr>
+        <w:commentReference w:id="1"/>
+      </w:r>
+    </w:p>
+    <w:p>
+      <w:pPr>
+        <w:pStyle w:val="Text"/>
+        <w:ind w:firstLine="709"/>
+      </w:pPr>
+      <w:commentRangeStart w:id="2"/>
+      <w:r>
+        <w:t xml:space="preserve">A Web 3.0 surgiu como uma evolução da Web 2.0, com o objetivo de descentralizar o controle e dar aos usuários maior autonomia sobre seus dados. Caracteriza-se pela integração de tecnologias como inteligência artificial, machine learning e blockchain, que possibilitam uma web mais inteligente, interconectada e personalizada. A Web </w:t>
+      </w:r>
+      <w:proofErr w:type="gramStart"/>
+      <w:r>
+        <w:t>3.0 visa</w:t>
+      </w:r>
+      <w:proofErr w:type="gramEnd"/>
+      <w:r>
+        <w:t xml:space="preserve"> a criação de uma internet sem intermediários, onde as transações e interações podem ocorrer diretamente entre os usuários, sem depender de grandes plataformas centralizadas. Por outro lado, a Web3, que se baseia fortemente em tecnologias de blockchain, leva essa descentralização a um nível ainda mais profundo, permitindo a criação de sistemas autônomos e seguros, como contratos inteligentes e criptomoedas. Com isso, a Web3 busca promover uma internet onde os usuários possuem total controle sobre suas informações e interações, redefinindo o conceito de propriedade digital e privacidade online</w:t>
+      </w:r>
+      <w:r>
+        <w:t xml:space="preserve"> (CITAR ALGUEM)</w:t>
+      </w:r>
+      <w:r>
+        <w:t>.</w:t>
+      </w:r>
+      <w:commentRangeEnd w:id="2"/>
+      <w:r>
+        <w:rPr>
+          <w:rStyle w:val="Refdecomentrio"/>
+          <w:rFonts w:ascii="Times New Roman" w:eastAsia="Times New Roman" w:hAnsi="Times New Roman" w:cs="Times New Roman"/>
+          <w:kern w:val="0"/>
+          <w:lang w:eastAsia="pt-BR"/>
+        </w:rPr>
+        <w:commentReference w:id="2"/>
+      </w:r>
+    </w:p>
+    <w:p>
+      <w:pPr>
+        <w:pStyle w:val="Text"/>
+        <w:ind w:firstLine="0"/>
+      </w:pPr>
+    </w:p>
+    <w:p>
+      <w:pPr>
+        <w:pStyle w:val="Text"/>
+        <w:ind w:firstLine="0"/>
+      </w:pPr>
+    </w:p>
+    <w:p>
+      <w:pPr>
+        <w:pStyle w:val="Text"/>
+        <w:ind w:firstLine="0"/>
         <w:rPr>
           <w:b/>
         </w:rPr>
+      </w:pPr>
+      <w:r>
+        <w:rPr>
+          <w:b/>
+        </w:rPr>
+        <w:t xml:space="preserve">2.1.1 </w:t>
+      </w:r>
+      <w:r>
+        <w:rPr>
+          <w:b/>
+        </w:rPr>
+        <w:t>Primeira Geração: Sites Estáticos</w:t>
+      </w:r>
+    </w:p>
+    <w:p>
+      <w:pPr>
+        <w:pStyle w:val="Text"/>
+        <w:ind w:firstLine="0"/>
+        <w:rPr>
+          <w:bCs/>
+        </w:rPr>
+      </w:pPr>
+    </w:p>
+    <w:p>
+      <w:pPr>
+        <w:pStyle w:val="Text"/>
+        <w:ind w:firstLine="709"/>
+        <w:rPr>
+          <w:lang w:val="en-US"/>
+        </w:rPr>
+      </w:pPr>
+      <w:r>
+        <w:rPr>
+          <w:lang w:val="en-US"/>
+        </w:rPr>
+        <w:t xml:space="preserve">Lorem Ipsum is simply dummy text of the printing and typesetting industry. Lorem Ipsum has been the industry's standard dummy text ever since the 1500s, when an unknown printer took a galley of type and scrambled it to make a type specimen book. It has survived not only five centuries, but also the leap into electronic typesetting, remaining essentially unchanged. It was </w:t>
+      </w:r>
+      <w:proofErr w:type="spellStart"/>
+      <w:r>
+        <w:rPr>
+          <w:lang w:val="en-US"/>
+        </w:rPr>
+        <w:t>popularised</w:t>
+      </w:r>
+      <w:proofErr w:type="spellEnd"/>
+      <w:r>
+        <w:rPr>
+          <w:lang w:val="en-US"/>
+        </w:rPr>
+        <w:t xml:space="preserve"> in the 1960s with the release of Letraset sheets containing Lorem Ipsum passages, and more recently with desktop publishing software like Aldus PageMaker including versions of Lorem Ipsum.</w:t>
+      </w:r>
+    </w:p>
+    <w:p>
+      <w:pPr>
+        <w:pStyle w:val="Text"/>
+        <w:ind w:firstLine="709"/>
+        <w:rPr>
+          <w:lang w:val="en-US"/>
+        </w:rPr>
+      </w:pPr>
+      <w:r>
+        <w:rPr>
+          <w:lang w:val="en-US"/>
+        </w:rPr>
+        <w:lastRenderedPageBreak/>
+        <w:t xml:space="preserve">Lorem Ipsum is simply dummy text of the printing and typesetting industry. Lorem Ipsum has been the industry's standard dummy text ever since the 1500s, when an unknown printer took a galley of type and scrambled it to make a type specimen book. It has survived not only five centuries, but also the leap into electronic typesetting, remaining essentially unchanged. It was </w:t>
+      </w:r>
+      <w:proofErr w:type="spellStart"/>
+      <w:r>
+        <w:rPr>
+          <w:lang w:val="en-US"/>
+        </w:rPr>
+        <w:t>popularised</w:t>
+      </w:r>
+      <w:proofErr w:type="spellEnd"/>
+      <w:r>
+        <w:rPr>
+          <w:lang w:val="en-US"/>
+        </w:rPr>
+        <w:t xml:space="preserve"> in the 1960s with the release of Letraset sheets containing Lorem Ipsum passages, and more recently with desktop publishing software like Aldus PageMaker including versions of Lorem Ipsum.</w:t>
+      </w:r>
+    </w:p>
+    <w:p>
+      <w:pPr>
+        <w:pStyle w:val="Text"/>
+        <w:ind w:firstLine="709"/>
+        <w:rPr>
+          <w:b/>
+          <w:lang w:val="en-US"/>
+        </w:rPr>
+      </w:pPr>
+    </w:p>
+    <w:p>
+      <w:pPr>
+        <w:pStyle w:val="Text"/>
+        <w:ind w:firstLine="0"/>
+        <w:rPr>
+          <w:b/>
+        </w:rPr>
+      </w:pPr>
+      <w:r>
+        <w:rPr>
+          <w:b/>
+        </w:rPr>
+        <w:t xml:space="preserve">2.1.2 </w:t>
+      </w:r>
+      <w:r>
+        <w:rPr>
+          <w:b/>
+        </w:rPr>
+        <w:t>Segunda Geração: Scripts do Lado do Cliente e Servidores Dinâmicos</w:t>
+      </w:r>
+    </w:p>
+    <w:p>
+      <w:pPr>
+        <w:pStyle w:val="Text"/>
+        <w:ind w:firstLine="0"/>
+        <w:rPr>
+          <w:b/>
+        </w:rPr>
+      </w:pPr>
+    </w:p>
+    <w:p>
+      <w:pPr>
+        <w:pStyle w:val="Text"/>
+        <w:ind w:firstLine="709"/>
+        <w:rPr>
+          <w:lang w:val="en-US"/>
+        </w:rPr>
+      </w:pPr>
+      <w:r>
+        <w:rPr>
+          <w:b/>
+        </w:rPr>
         <w:tab/>
       </w:r>
+      <w:r>
+        <w:rPr>
+          <w:lang w:val="en-US"/>
+        </w:rPr>
+        <w:t xml:space="preserve">Lorem Ipsum is simply dummy text of the printing and typesetting industry. Lorem Ipsum has been the industry's standard dummy text ever since the 1500s, when an unknown printer took a galley of type and scrambled it to make a type specimen book. It has survived not only five centuries, but also the leap into electronic typesetting, remaining essentially unchanged. It was </w:t>
+      </w:r>
+      <w:proofErr w:type="spellStart"/>
+      <w:r>
+        <w:rPr>
+          <w:lang w:val="en-US"/>
+        </w:rPr>
+        <w:t>popularised</w:t>
+      </w:r>
+      <w:proofErr w:type="spellEnd"/>
+      <w:r>
+        <w:rPr>
+          <w:lang w:val="en-US"/>
+        </w:rPr>
+        <w:t xml:space="preserve"> in the 1960s with the release of Letraset sheets containing Lorem Ipsum passages, and more recently with desktop publishing software like Aldus PageMaker including versions of Lorem Ipsum.</w:t>
+      </w:r>
+    </w:p>
+    <w:p>
+      <w:pPr>
+        <w:pStyle w:val="Text"/>
+        <w:ind w:firstLine="709"/>
+        <w:rPr>
+          <w:lang w:val="en-US"/>
+        </w:rPr>
+      </w:pPr>
+      <w:r>
+        <w:rPr>
+          <w:lang w:val="en-US"/>
+        </w:rPr>
+        <w:t xml:space="preserve">Lorem Ipsum is simply dummy text of the printing and typesetting industry. Lorem Ipsum has been the industry's standard dummy text ever since the 1500s, when an unknown printer took a galley of type and scrambled it to make a type specimen book. It has survived not only five centuries, but also the leap into electronic typesetting, remaining essentially unchanged. It was </w:t>
+      </w:r>
+      <w:proofErr w:type="spellStart"/>
+      <w:r>
+        <w:rPr>
+          <w:lang w:val="en-US"/>
+        </w:rPr>
+        <w:t>popularised</w:t>
+      </w:r>
+      <w:proofErr w:type="spellEnd"/>
+      <w:r>
+        <w:rPr>
+          <w:lang w:val="en-US"/>
+        </w:rPr>
+        <w:t xml:space="preserve"> in the 1960s with the release of Letraset sheets containing Lorem Ipsum passages, and more recently with desktop publishing software like Aldus PageMaker including versions of Lorem Ipsum.</w:t>
+      </w:r>
     </w:p>
     <w:p>
       <w:pPr>
         <w:pStyle w:val="Text"/>
         <w:ind w:firstLine="0"/>
         <w:rPr>
+          <w:b/>
+          <w:lang w:val="en-US"/>
+        </w:rPr>
+      </w:pPr>
+    </w:p>
+    <w:p>
+      <w:pPr>
+        <w:pStyle w:val="Text"/>
+        <w:ind w:firstLine="0"/>
+        <w:rPr>
+          <w:b/>
+        </w:rPr>
+      </w:pPr>
+      <w:r>
+        <w:rPr>
+          <w:b/>
+        </w:rPr>
+        <w:t xml:space="preserve">2.1.3 </w:t>
+      </w:r>
+      <w:r>
+        <w:rPr>
+          <w:b/>
+        </w:rPr>
+        <w:t>Terceira Geração: Aplicações Ricas em Internet (RIA)</w:t>
+      </w:r>
+    </w:p>
+    <w:p>
+      <w:pPr>
+        <w:pStyle w:val="Text"/>
+        <w:ind w:firstLine="0"/>
+        <w:rPr>
+          <w:b/>
+        </w:rPr>
+      </w:pPr>
+    </w:p>
+    <w:p>
+      <w:pPr>
+        <w:pStyle w:val="Text"/>
+        <w:ind w:firstLine="709"/>
+        <w:rPr>
+          <w:lang w:val="en-US"/>
+        </w:rPr>
+      </w:pPr>
+      <w:r>
+        <w:rPr>
+          <w:lang w:val="en-US"/>
+        </w:rPr>
+        <w:t xml:space="preserve">Lorem Ipsum is simply dummy text of the printing and typesetting industry. Lorem Ipsum has been the industry's standard dummy text ever since the 1500s, when an unknown printer took a galley of type and scrambled it to make a type specimen book. It has survived not only five centuries, but also the leap into electronic typesetting, remaining essentially unchanged. It was </w:t>
+      </w:r>
+      <w:proofErr w:type="spellStart"/>
+      <w:r>
+        <w:rPr>
+          <w:lang w:val="en-US"/>
+        </w:rPr>
+        <w:t>popularised</w:t>
+      </w:r>
+      <w:proofErr w:type="spellEnd"/>
+      <w:r>
+        <w:rPr>
+          <w:lang w:val="en-US"/>
+        </w:rPr>
+        <w:t xml:space="preserve"> in the 1960s with the release of Letraset sheets containing Lorem Ipsum passages, and more recently with desktop publishing software like Aldus PageMaker including versions of Lorem Ipsum.</w:t>
+      </w:r>
+    </w:p>
+    <w:p>
+      <w:pPr>
+        <w:pStyle w:val="Text"/>
+        <w:ind w:firstLine="709"/>
+        <w:rPr>
+          <w:lang w:val="en-US"/>
+        </w:rPr>
+      </w:pPr>
+      <w:r>
+        <w:rPr>
+          <w:lang w:val="en-US"/>
+        </w:rPr>
+        <w:lastRenderedPageBreak/>
+        <w:t xml:space="preserve">Lorem Ipsum is simply dummy text of the printing and typesetting industry. Lorem Ipsum has been the industry's standard dummy text ever since the 1500s, when an unknown printer took a galley of type and scrambled it to make a type specimen book. It has survived not only five centuries, but also the leap into electronic typesetting, remaining essentially unchanged. It was </w:t>
+      </w:r>
+      <w:proofErr w:type="spellStart"/>
+      <w:r>
+        <w:rPr>
+          <w:lang w:val="en-US"/>
+        </w:rPr>
+        <w:t>popularised</w:t>
+      </w:r>
+      <w:proofErr w:type="spellEnd"/>
+      <w:r>
+        <w:rPr>
+          <w:lang w:val="en-US"/>
+        </w:rPr>
+        <w:t xml:space="preserve"> in the 1960s with the release of Letraset sheets containing Lorem Ipsum passages, and more recently with desktop publishing software like Aldus PageMaker including versions of Lorem Ipsum.</w:t>
+      </w:r>
+    </w:p>
+    <w:p>
+      <w:pPr>
+        <w:pStyle w:val="Text"/>
+        <w:ind w:firstLine="0"/>
+        <w:rPr>
+          <w:b/>
+          <w:lang w:val="en-US"/>
+        </w:rPr>
+      </w:pPr>
+    </w:p>
+    <w:p>
+      <w:pPr>
+        <w:pStyle w:val="Text"/>
+        <w:ind w:firstLine="0"/>
+        <w:rPr>
+          <w:b/>
+        </w:rPr>
+      </w:pPr>
+      <w:r>
+        <w:rPr>
+          <w:b/>
+        </w:rPr>
+        <w:t xml:space="preserve">2.1.4 </w:t>
+      </w:r>
+      <w:r>
+        <w:rPr>
+          <w:b/>
+        </w:rPr>
+        <w:t>Quarta Geração: Frameworks Modernos de JavaScript e SPA</w:t>
+      </w:r>
+    </w:p>
+    <w:p>
+      <w:pPr>
+        <w:pStyle w:val="Text"/>
+        <w:ind w:firstLine="0"/>
+        <w:rPr>
+          <w:b/>
+        </w:rPr>
+      </w:pPr>
+    </w:p>
+    <w:p>
+      <w:pPr>
+        <w:pStyle w:val="Text"/>
+        <w:ind w:firstLine="709"/>
+        <w:rPr>
+          <w:lang w:val="en-US"/>
+        </w:rPr>
+      </w:pPr>
+      <w:r>
+        <w:rPr>
+          <w:lang w:val="en-US"/>
+        </w:rPr>
+        <w:t xml:space="preserve">Lorem Ipsum is simply dummy text of the printing and typesetting industry. Lorem Ipsum has been the industry's standard dummy text ever since the 1500s, when an unknown printer took a galley of type and scrambled it to make a type specimen book. It has survived not only five centuries, but also the leap into electronic typesetting, remaining essentially unchanged. It was </w:t>
+      </w:r>
+      <w:proofErr w:type="spellStart"/>
+      <w:r>
+        <w:rPr>
+          <w:lang w:val="en-US"/>
+        </w:rPr>
+        <w:t>popularised</w:t>
+      </w:r>
+      <w:proofErr w:type="spellEnd"/>
+      <w:r>
+        <w:rPr>
+          <w:lang w:val="en-US"/>
+        </w:rPr>
+        <w:t xml:space="preserve"> in the 1960s with the release of Letraset sheets containing Lorem Ipsum passages, and more recently with desktop publishing software like Aldus PageMaker including versions of Lorem Ipsum.</w:t>
+      </w:r>
+    </w:p>
+    <w:p>
+      <w:pPr>
+        <w:pStyle w:val="Text"/>
+        <w:ind w:firstLine="709"/>
+        <w:rPr>
+          <w:lang w:val="en-US"/>
+        </w:rPr>
+      </w:pPr>
+      <w:r>
+        <w:rPr>
+          <w:lang w:val="en-US"/>
+        </w:rPr>
+        <w:t xml:space="preserve">Lorem Ipsum is simply dummy text of the printing and typesetting industry. Lorem Ipsum has been the industry's standard dummy text ever since the 1500s, when an unknown printer took a galley of type and scrambled it to make a type specimen book. It has survived not only five centuries, but also the leap into electronic typesetting, remaining essentially unchanged. It was </w:t>
+      </w:r>
+      <w:proofErr w:type="spellStart"/>
+      <w:r>
+        <w:rPr>
+          <w:lang w:val="en-US"/>
+        </w:rPr>
+        <w:t>popularised</w:t>
+      </w:r>
+      <w:proofErr w:type="spellEnd"/>
+      <w:r>
+        <w:rPr>
+          <w:lang w:val="en-US"/>
+        </w:rPr>
+        <w:t xml:space="preserve"> in the 1960s with the release of Letraset sheets containing Lorem Ipsum passages, and more recently with desktop publishing software like Aldus PageMaker including versions of Lorem Ipsum.</w:t>
+      </w:r>
+    </w:p>
+    <w:p>
+      <w:pPr>
+        <w:pStyle w:val="Text"/>
+        <w:ind w:firstLine="0"/>
+        <w:rPr>
+          <w:b/>
+          <w:lang w:val="en-US"/>
+        </w:rPr>
+      </w:pPr>
+    </w:p>
+    <w:p>
+      <w:pPr>
+        <w:pStyle w:val="Text"/>
+        <w:ind w:firstLine="0"/>
+        <w:rPr>
+          <w:b/>
+          <w:lang w:val="en-US"/>
+        </w:rPr>
+      </w:pPr>
+      <w:r>
+        <w:rPr>
+          <w:b/>
+          <w:lang w:val="en-US"/>
+        </w:rPr>
+        <w:tab/>
+      </w:r>
+    </w:p>
+    <w:p>
+      <w:pPr>
+        <w:pStyle w:val="Text"/>
+        <w:ind w:firstLine="0"/>
+        <w:rPr>
           <w:bCs/>
+          <w:lang w:val="en-US"/>
         </w:rPr>
       </w:pPr>
       <w:r>
         <w:rPr>
           <w:b/>
+          <w:lang w:val="en-US"/>
         </w:rPr>
         <w:tab/>
       </w:r>
-      <w:proofErr w:type="spellStart"/>
-      <w:r>
-        <w:rPr>
-          <w:bCs/>
-        </w:rPr>
-        <w:t>gdsfgdfah</w:t>
-      </w:r>
-      <w:proofErr w:type="spellEnd"/>
     </w:p>
     <w:p>
       <w:pPr>
@@ -6861,6 +7643,7 @@
         <w:ind w:firstLine="0"/>
         <w:rPr>
           <w:b/>
+          <w:lang w:val="en-US"/>
         </w:rPr>
       </w:pPr>
     </w:p>
@@ -6869,6 +7652,9 @@
         <w:pStyle w:val="Text"/>
         <w:pageBreakBefore/>
         <w:ind w:firstLine="0"/>
+        <w:rPr>
+          <w:lang w:val="en-US"/>
+        </w:rPr>
       </w:pPr>
     </w:p>
     <w:p>
@@ -6877,11 +7663,13 @@
         <w:ind w:firstLine="0"/>
         <w:rPr>
           <w:b/>
+          <w:lang w:val="en-US"/>
         </w:rPr>
       </w:pPr>
       <w:r>
         <w:rPr>
           <w:b/>
+          <w:lang w:val="en-US"/>
         </w:rPr>
         <w:tab/>
       </w:r>
@@ -6890,6 +7678,9 @@
       <w:pPr>
         <w:pStyle w:val="Text"/>
         <w:ind w:firstLine="0"/>
+        <w:rPr>
+          <w:lang w:val="en-US"/>
+        </w:rPr>
       </w:pPr>
     </w:p>
     <w:p>
@@ -8440,7 +9231,7 @@
       <w:r>
         <w:t>.</w:t>
       </w:r>
-      <w:bookmarkStart w:id="1" w:name="_Ref292982830"/>
+      <w:bookmarkStart w:id="3" w:name="_Ref292982830"/>
     </w:p>
     <w:p>
       <w:pPr>
@@ -8461,8 +9252,8 @@
       <w:pPr>
         <w:pStyle w:val="WW-Legenda"/>
       </w:pPr>
-      <w:bookmarkStart w:id="2" w:name="_Ref510714548"/>
-      <w:bookmarkEnd w:id="1"/>
+      <w:bookmarkStart w:id="4" w:name="_Ref510714548"/>
+      <w:bookmarkEnd w:id="3"/>
       <w:r>
         <w:rPr>
           <w:sz w:val="24"/>
@@ -8470,7 +9261,7 @@
         </w:rPr>
         <w:t>Figura 1</w:t>
       </w:r>
-      <w:bookmarkEnd w:id="2"/>
+      <w:bookmarkEnd w:id="4"/>
       <w:r>
         <w:rPr>
           <w:sz w:val="24"/>
@@ -8813,7 +9604,7 @@
       <w:pPr>
         <w:pStyle w:val="WW-Legenda"/>
       </w:pPr>
-      <w:bookmarkStart w:id="3" w:name="_Ref510714552"/>
+      <w:bookmarkStart w:id="5" w:name="_Ref510714552"/>
       <w:r>
         <w:rPr>
           <w:sz w:val="24"/>
@@ -8821,7 +9612,7 @@
         </w:rPr>
         <w:t>Figura 2</w:t>
       </w:r>
-      <w:bookmarkEnd w:id="3"/>
+      <w:bookmarkEnd w:id="5"/>
       <w:r>
         <w:rPr>
           <w:sz w:val="24"/>
@@ -9317,7 +10108,7 @@
         <w:pStyle w:val="WW-Legenda"/>
         <w:pageBreakBefore/>
       </w:pPr>
-      <w:bookmarkStart w:id="4" w:name="_Ref510714556"/>
+      <w:bookmarkStart w:id="6" w:name="_Ref510714556"/>
       <w:r>
         <w:rPr>
           <w:sz w:val="24"/>
@@ -9326,7 +10117,7 @@
         <w:lastRenderedPageBreak/>
         <w:t>Figura 3</w:t>
       </w:r>
-      <w:bookmarkEnd w:id="4"/>
+      <w:bookmarkEnd w:id="6"/>
       <w:r>
         <w:rPr>
           <w:sz w:val="24"/>
@@ -10650,7 +11441,7 @@
       <w:pPr>
         <w:pStyle w:val="WW-Legenda"/>
       </w:pPr>
-      <w:bookmarkStart w:id="5" w:name="_Ref510714565"/>
+      <w:bookmarkStart w:id="7" w:name="_Ref510714565"/>
       <w:r>
         <w:rPr>
           <w:sz w:val="24"/>
@@ -10658,7 +11449,7 @@
         </w:rPr>
         <w:t>Quadro 1</w:t>
       </w:r>
-      <w:bookmarkEnd w:id="5"/>
+      <w:bookmarkEnd w:id="7"/>
       <w:r>
         <w:rPr>
           <w:sz w:val="24"/>
@@ -12094,7 +12885,7 @@
       <w:pPr>
         <w:pStyle w:val="WW-Legenda"/>
       </w:pPr>
-      <w:bookmarkStart w:id="6" w:name="_Ref510714571"/>
+      <w:bookmarkStart w:id="8" w:name="_Ref510714571"/>
       <w:r>
         <w:rPr>
           <w:sz w:val="24"/>
@@ -12102,7 +12893,7 @@
         </w:rPr>
         <w:t>Quadro 2</w:t>
       </w:r>
-      <w:bookmarkEnd w:id="6"/>
+      <w:bookmarkEnd w:id="8"/>
       <w:r>
         <w:rPr>
           <w:sz w:val="24"/>
@@ -13040,7 +13831,7 @@
       <w:r>
         <w:t>.</w:t>
       </w:r>
-      <w:bookmarkStart w:id="7" w:name="_Ref292982745"/>
+      <w:bookmarkStart w:id="9" w:name="_Ref292982745"/>
     </w:p>
     <w:p>
       <w:pPr>
@@ -13052,15 +13843,15 @@
       <w:pPr>
         <w:pStyle w:val="WW-Legenda"/>
       </w:pPr>
-      <w:bookmarkStart w:id="8" w:name="_Ref510714635"/>
-      <w:bookmarkEnd w:id="7"/>
+      <w:bookmarkStart w:id="10" w:name="_Ref510714635"/>
+      <w:bookmarkEnd w:id="9"/>
       <w:r>
         <w:rPr>
           <w:sz w:val="24"/>
         </w:rPr>
         <w:t>Tabela 1</w:t>
       </w:r>
-      <w:bookmarkEnd w:id="8"/>
+      <w:bookmarkEnd w:id="10"/>
       <w:r>
         <w:rPr>
           <w:sz w:val="24"/>
@@ -13976,14 +14767,14 @@
       <w:pPr>
         <w:pStyle w:val="WW-Legenda"/>
       </w:pPr>
-      <w:bookmarkStart w:id="9" w:name="_Ref510714640"/>
+      <w:bookmarkStart w:id="11" w:name="_Ref510714640"/>
       <w:r>
         <w:rPr>
           <w:sz w:val="24"/>
         </w:rPr>
         <w:t>Tabela 2</w:t>
       </w:r>
-      <w:bookmarkEnd w:id="9"/>
+      <w:bookmarkEnd w:id="11"/>
       <w:r>
         <w:rPr>
           <w:sz w:val="24"/>
@@ -16628,14 +17419,14 @@
           <w:tab w:val="left" w:pos="2552"/>
         </w:tabs>
       </w:pPr>
-      <w:bookmarkStart w:id="10" w:name="_Ref510714649"/>
+      <w:bookmarkStart w:id="12" w:name="_Ref510714649"/>
       <w:r>
         <w:rPr>
           <w:sz w:val="24"/>
         </w:rPr>
         <w:t>Gráfico 1</w:t>
       </w:r>
-      <w:bookmarkEnd w:id="10"/>
+      <w:bookmarkEnd w:id="12"/>
       <w:r>
         <w:rPr>
           <w:sz w:val="24"/>
@@ -16670,7 +17461,7 @@
                     <pic:cNvPicPr/>
                   </pic:nvPicPr>
                   <pic:blipFill>
-                    <a:blip r:embed="rId8">
+                    <a:blip r:embed="rId12">
                       <a:lum/>
                       <a:alphaModFix/>
                     </a:blip>
@@ -16932,14 +17723,14 @@
       <w:pPr>
         <w:pStyle w:val="WW-Legenda"/>
       </w:pPr>
-      <w:bookmarkStart w:id="11" w:name="_Ref510714653"/>
+      <w:bookmarkStart w:id="13" w:name="_Ref510714653"/>
       <w:r>
         <w:rPr>
           <w:sz w:val="24"/>
         </w:rPr>
         <w:t>Gráfico 2</w:t>
       </w:r>
-      <w:bookmarkEnd w:id="11"/>
+      <w:bookmarkEnd w:id="13"/>
       <w:r>
         <w:rPr>
           <w:sz w:val="24"/>
@@ -16972,7 +17763,7 @@
                     <pic:cNvPicPr/>
                   </pic:nvPicPr>
                   <pic:blipFill>
-                    <a:blip r:embed="rId8">
+                    <a:blip r:embed="rId12">
                       <a:lum/>
                       <a:alphaModFix/>
                     </a:blip>
@@ -17532,10 +18323,248 @@
     </w:p>
     <w:p>
       <w:pPr>
+        <w:widowControl w:val="0"/>
+        <w:autoSpaceDN w:val="0"/>
+        <w:textAlignment w:val="baseline"/>
+        <w:rPr>
+          <w:rFonts w:ascii="Arial" w:eastAsia="Calibri" w:hAnsi="Arial" w:cs="Arial"/>
+          <w:kern w:val="3"/>
+          <w:szCs w:val="22"/>
+          <w:lang w:eastAsia="zh-CN"/>
+        </w:rPr>
+      </w:pPr>
+      <w:r>
+        <w:br w:type="page"/>
+      </w:r>
+    </w:p>
+    <w:p>
+      <w:pPr>
         <w:pStyle w:val="Standard"/>
         <w:pageBreakBefore/>
         <w:spacing w:line="240" w:lineRule="auto"/>
         <w:ind w:firstLine="0"/>
+        <w:jc w:val="left"/>
+      </w:pPr>
+      <w:r>
+        <w:rPr>
+          <w:b/>
+          <w:bCs/>
+          <w:lang w:val="en-US"/>
+        </w:rPr>
+        <w:lastRenderedPageBreak/>
+        <w:t xml:space="preserve">GAN, </w:t>
+      </w:r>
+      <w:proofErr w:type="spellStart"/>
+      <w:r>
+        <w:rPr>
+          <w:b/>
+          <w:bCs/>
+          <w:lang w:val="en-US"/>
+        </w:rPr>
+        <w:t>Wensheng</w:t>
+      </w:r>
+      <w:proofErr w:type="spellEnd"/>
+      <w:r>
+        <w:rPr>
+          <w:b/>
+          <w:bCs/>
+          <w:lang w:val="en-US"/>
+        </w:rPr>
+        <w:t xml:space="preserve">; YE, </w:t>
+      </w:r>
+      <w:proofErr w:type="spellStart"/>
+      <w:r>
+        <w:rPr>
+          <w:b/>
+          <w:bCs/>
+          <w:lang w:val="en-US"/>
+        </w:rPr>
+        <w:t>Zhenqiang</w:t>
+      </w:r>
+      <w:proofErr w:type="spellEnd"/>
+      <w:r>
+        <w:rPr>
+          <w:b/>
+          <w:bCs/>
+          <w:lang w:val="en-US"/>
+        </w:rPr>
+        <w:t xml:space="preserve">; WAN, </w:t>
+      </w:r>
+      <w:proofErr w:type="spellStart"/>
+      <w:r>
+        <w:rPr>
+          <w:b/>
+          <w:bCs/>
+          <w:lang w:val="en-US"/>
+        </w:rPr>
+        <w:t>Shicheng</w:t>
+      </w:r>
+      <w:proofErr w:type="spellEnd"/>
+      <w:r>
+        <w:rPr>
+          <w:b/>
+          <w:bCs/>
+          <w:lang w:val="en-US"/>
+        </w:rPr>
+        <w:t>; YU, Philip S.</w:t>
+      </w:r>
+      <w:r>
+        <w:rPr>
+          <w:lang w:val="en-US"/>
+        </w:rPr>
+        <w:t xml:space="preserve"> Web 3.0: The Future of Internet. </w:t>
+      </w:r>
+      <w:r>
+        <w:rPr>
+          <w:i/>
+          <w:iCs/>
+          <w:lang w:val="en-US"/>
+        </w:rPr>
+        <w:t>Proceedings of the 28th ACM International Conference on Information and Knowledge Management</w:t>
+      </w:r>
+      <w:r>
+        <w:rPr>
+          <w:lang w:val="en-US"/>
+        </w:rPr>
+        <w:t xml:space="preserve">, 2022. </w:t>
+      </w:r>
+      <w:r>
+        <w:t xml:space="preserve">Disponível em: </w:t>
+      </w:r>
+      <w:r>
+        <w:t>https://arxiv.org/pdf/2304.06032</w:t>
+      </w:r>
+      <w:r>
+        <w:t>. Acesso em: 8 maio 2025.</w:t>
+      </w:r>
+    </w:p>
+    <w:p>
+      <w:pPr>
+        <w:widowControl w:val="0"/>
+        <w:autoSpaceDN w:val="0"/>
+        <w:textAlignment w:val="baseline"/>
+      </w:pPr>
+    </w:p>
+    <w:p>
+      <w:pPr>
+        <w:widowControl w:val="0"/>
+        <w:autoSpaceDN w:val="0"/>
+        <w:textAlignment w:val="baseline"/>
+        <w:rPr>
+          <w:rFonts w:ascii="Arial" w:hAnsi="Arial" w:cs="Arial"/>
+        </w:rPr>
+      </w:pPr>
+      <w:r>
+        <w:rPr>
+          <w:rFonts w:ascii="Arial" w:hAnsi="Arial" w:cs="Arial"/>
+          <w:b/>
+          <w:bCs/>
+          <w:lang w:val="en-US"/>
+        </w:rPr>
+        <w:t>VOGEL, Lucas; SPRINGER, Thomas; WÄHLISCH, Matthias</w:t>
+      </w:r>
+      <w:r>
+        <w:rPr>
+          <w:rFonts w:ascii="Arial" w:hAnsi="Arial" w:cs="Arial"/>
+          <w:lang w:val="en-US"/>
+        </w:rPr>
+        <w:t xml:space="preserve">. Files to Streams: Revisiting Web History and Exploring Potentials for Future Prospects. </w:t>
+      </w:r>
+      <w:r>
+        <w:rPr>
+          <w:rFonts w:ascii="Arial" w:hAnsi="Arial" w:cs="Arial"/>
+        </w:rPr>
+        <w:t>TU Dresden, 2022. Disponível em: https://arxiv.org/abs/2303.14184. Acesso em: 8 maio 2025.</w:t>
+      </w:r>
+    </w:p>
+    <w:p>
+      <w:pPr>
+        <w:widowControl w:val="0"/>
+        <w:autoSpaceDN w:val="0"/>
+        <w:textAlignment w:val="baseline"/>
+        <w:rPr>
+          <w:rFonts w:ascii="Arial" w:hAnsi="Arial" w:cs="Arial"/>
+        </w:rPr>
+      </w:pPr>
+    </w:p>
+    <w:p>
+      <w:pPr>
+        <w:widowControl w:val="0"/>
+        <w:autoSpaceDN w:val="0"/>
+        <w:textAlignment w:val="baseline"/>
+        <w:rPr>
+          <w:rFonts w:ascii="Arial" w:hAnsi="Arial" w:cs="Arial"/>
+        </w:rPr>
+      </w:pPr>
+      <w:r>
+        <w:rPr>
+          <w:rFonts w:ascii="Arial" w:hAnsi="Arial" w:cs="Arial"/>
+          <w:b/>
+          <w:bCs/>
+        </w:rPr>
+        <w:t>OLIVEIRA, Flávio Donizeti de</w:t>
+      </w:r>
+      <w:r>
+        <w:rPr>
+          <w:rFonts w:ascii="Arial" w:hAnsi="Arial" w:cs="Arial"/>
+        </w:rPr>
+        <w:t xml:space="preserve">. Desenvolvimento de sistemas web modernos. </w:t>
+      </w:r>
+      <w:r>
+        <w:rPr>
+          <w:rFonts w:ascii="Arial" w:hAnsi="Arial" w:cs="Arial"/>
+          <w:i/>
+          <w:iCs/>
+        </w:rPr>
+        <w:t>Revista Gestão em Foco</w:t>
+      </w:r>
+      <w:r>
+        <w:rPr>
+          <w:rFonts w:ascii="Arial" w:hAnsi="Arial" w:cs="Arial"/>
+        </w:rPr>
+        <w:t>, ano 2024, p. 215. Disponível em: http://www.unifia.edu.br. Acesso em: 9 maio 2025.</w:t>
+      </w:r>
+    </w:p>
+    <w:p>
+      <w:pPr>
+        <w:pStyle w:val="Standard"/>
+        <w:pageBreakBefore/>
+        <w:spacing w:line="240" w:lineRule="auto"/>
+        <w:ind w:firstLine="0"/>
+        <w:rPr>
+          <w:b/>
+          <w:caps/>
+        </w:rPr>
+      </w:pPr>
+    </w:p>
+    <w:p>
+      <w:pPr>
+        <w:widowControl w:val="0"/>
+        <w:autoSpaceDN w:val="0"/>
+        <w:textAlignment w:val="baseline"/>
+        <w:rPr>
+          <w:rFonts w:ascii="Arial" w:eastAsia="Calibri" w:hAnsi="Arial" w:cs="Arial"/>
+          <w:b/>
+          <w:caps/>
+          <w:kern w:val="3"/>
+          <w:szCs w:val="22"/>
+          <w:lang w:eastAsia="zh-CN"/>
+        </w:rPr>
+      </w:pPr>
+      <w:r>
+        <w:rPr>
+          <w:b/>
+          <w:caps/>
+        </w:rPr>
+        <w:br w:type="page"/>
+      </w:r>
+    </w:p>
+    <w:p>
+      <w:pPr>
+        <w:pStyle w:val="Standard"/>
+        <w:pageBreakBefore/>
+        <w:spacing w:line="240" w:lineRule="auto"/>
+        <w:ind w:firstLine="0"/>
       </w:pPr>
       <w:r>
         <w:rPr>
@@ -17574,8 +18603,8 @@
           <w:color w:val="980000"/>
         </w:rPr>
       </w:pPr>
-      <w:bookmarkStart w:id="12" w:name="docs-internal-guid-424d157e-7fff-2886-92"/>
-      <w:bookmarkEnd w:id="12"/>
+      <w:bookmarkStart w:id="14" w:name="docs-internal-guid-424d157e-7fff-2886-92"/>
+      <w:bookmarkEnd w:id="14"/>
       <w:r>
         <w:rPr>
           <w:color w:val="980000"/>
@@ -17796,24 +18825,7 @@
         <w:spacing w:line="240" w:lineRule="auto"/>
         <w:ind w:hanging="2"/>
         <w:jc w:val="left"/>
-        <w:rPr>
-          <w:b/>
-          <w:bCs/>
-        </w:rPr>
-      </w:pPr>
-      <w:r>
-        <w:br/>
-      </w:r>
-      <w:r>
-        <w:br/>
-      </w:r>
-      <w:r>
-        <w:rPr>
-          <w:b/>
-          <w:bCs/>
-        </w:rPr>
-        <w:t>JAVASCRIPT</w:t>
-      </w:r>
+      </w:pPr>
     </w:p>
     <w:p>
       <w:pPr>
@@ -17822,9 +18834,6 @@
         <w:ind w:hanging="2"/>
         <w:jc w:val="left"/>
       </w:pPr>
-      <w:r>
-        <w:t>https://multiversa.edu.br/docs/revista-cientifica/ARTIGO_4_FRAMEWORKS%20JAVASCRIPT_ANÁLISE%20COMPARATIVA_PEDRO_GUESDE.pdf</w:t>
-      </w:r>
     </w:p>
     <w:p>
       <w:pPr>
@@ -17832,7 +18841,24 @@
         <w:spacing w:line="240" w:lineRule="auto"/>
         <w:ind w:hanging="2"/>
         <w:jc w:val="left"/>
-      </w:pPr>
+        <w:rPr>
+          <w:b/>
+          <w:bCs/>
+        </w:rPr>
+      </w:pPr>
+      <w:r>
+        <w:br/>
+      </w:r>
+      <w:r>
+        <w:br/>
+      </w:r>
+      <w:r>
+        <w:rPr>
+          <w:b/>
+          <w:bCs/>
+        </w:rPr>
+        <w:t>JAVASCRIPT</w:t>
+      </w:r>
     </w:p>
     <w:p>
       <w:pPr>
@@ -17841,7 +18867,26 @@
         <w:ind w:hanging="2"/>
         <w:jc w:val="left"/>
       </w:pPr>
-      <w:hyperlink r:id="rId9" w:history="1">
+      <w:r>
+        <w:t>https://multiversa.edu.br/docs/revista-cientifica/ARTIGO_4_FRAMEWORKS%20JAVASCRIPT_ANÁLISE%20COMPARATIVA_PEDRO_GUESDE.pdf</w:t>
+      </w:r>
+    </w:p>
+    <w:p>
+      <w:pPr>
+        <w:pStyle w:val="LO-normal1"/>
+        <w:spacing w:line="240" w:lineRule="auto"/>
+        <w:ind w:hanging="2"/>
+        <w:jc w:val="left"/>
+      </w:pPr>
+    </w:p>
+    <w:p>
+      <w:pPr>
+        <w:pStyle w:val="LO-normal1"/>
+        <w:spacing w:line="240" w:lineRule="auto"/>
+        <w:ind w:hanging="2"/>
+        <w:jc w:val="left"/>
+      </w:pPr>
+      <w:hyperlink r:id="rId13" w:history="1">
         <w:r>
           <w:rPr>
             <w:rStyle w:val="Hyperlink"/>
@@ -17947,7 +18992,7 @@
         <w:ind w:hanging="2"/>
         <w:jc w:val="left"/>
       </w:pPr>
-      <w:hyperlink r:id="rId10" w:history="1">
+      <w:hyperlink r:id="rId14" w:history="1">
         <w:r>
           <w:rPr>
             <w:rStyle w:val="Hyperlink"/>
@@ -18014,7 +19059,7 @@
           <w:lang w:val="en-US"/>
         </w:rPr>
       </w:pPr>
-      <w:hyperlink r:id="rId11" w:history="1">
+      <w:hyperlink r:id="rId15" w:history="1">
         <w:r>
           <w:rPr>
             <w:rStyle w:val="Hyperlink"/>
@@ -18076,8 +19121,56 @@
       <w:r>
         <w:br/>
       </w:r>
-      <w:r>
-        <w:t>https://portal.unisepe.com.br/unifia/wp-content/uploads/sites/10001/2024/06/Desenvolvimento-de-Sistemas-Web-Modernos-pág-215-a-229-2.pdf</w:t>
+      <w:hyperlink r:id="rId16" w:history="1">
+        <w:r>
+          <w:rPr>
+            <w:rStyle w:val="Hyperlink"/>
+          </w:rPr>
+          <w:t>https://portal.unisepe.com.br/unifia/wp-content/uploads/sites/10001/2024/06/Desenvolvimento-de-Sistemas-Web-Modernos-pág-215-a-229-2.pdf</w:t>
+        </w:r>
+      </w:hyperlink>
+    </w:p>
+    <w:p>
+      <w:pPr>
+        <w:pStyle w:val="LO-normal1"/>
+        <w:spacing w:line="240" w:lineRule="auto"/>
+        <w:ind w:hanging="2"/>
+        <w:jc w:val="left"/>
+      </w:pPr>
+    </w:p>
+    <w:p>
+      <w:pPr>
+        <w:pStyle w:val="LO-normal1"/>
+        <w:spacing w:line="240" w:lineRule="auto"/>
+        <w:ind w:hanging="2"/>
+        <w:jc w:val="left"/>
+      </w:pPr>
+      <w:hyperlink r:id="rId17" w:history="1">
+        <w:r>
+          <w:rPr>
+            <w:rStyle w:val="Hyperlink"/>
+          </w:rPr>
+          <w:t>https://arxiv.org/pdf/2403.07828</w:t>
+        </w:r>
+      </w:hyperlink>
+    </w:p>
+    <w:p>
+      <w:pPr>
+        <w:pStyle w:val="LO-normal1"/>
+        <w:spacing w:line="240" w:lineRule="auto"/>
+        <w:ind w:hanging="2"/>
+        <w:jc w:val="left"/>
+      </w:pPr>
+    </w:p>
+    <w:p>
+      <w:pPr>
+        <w:pStyle w:val="LO-normal1"/>
+        <w:spacing w:line="240" w:lineRule="auto"/>
+        <w:ind w:hanging="2"/>
+        <w:jc w:val="left"/>
+      </w:pPr>
+      <w:r>
+        <w:t>https://arxiv.org/pdf/2304.06032</w:t>
       </w:r>
     </w:p>
     <w:p>
@@ -18094,12 +19187,12 @@
           <w:rFonts w:hint="eastAsia"/>
         </w:rPr>
       </w:pPr>
-      <w:bookmarkStart w:id="13" w:name="_Ref257808121"/>
+      <w:bookmarkStart w:id="15" w:name="_Ref257808121"/>
       <w:r>
         <w:lastRenderedPageBreak/>
         <w:t>APÊNDICE A – TÍTULO DO APÊNDICE</w:t>
       </w:r>
-      <w:bookmarkEnd w:id="13"/>
+      <w:bookmarkEnd w:id="15"/>
       <w:r>
         <w:t xml:space="preserve"> </w:t>
       </w:r>
@@ -18221,7 +19314,7 @@
       </w:pPr>
     </w:p>
     <w:sectPr>
-      <w:headerReference w:type="default" r:id="rId12"/>
+      <w:headerReference w:type="default" r:id="rId18"/>
       <w:pgSz w:w="11906" w:h="16838"/>
       <w:pgMar w:top="1701" w:right="1134" w:bottom="1134" w:left="1701" w:header="709" w:footer="720" w:gutter="0"/>
       <w:pgNumType w:start="1"/>
@@ -18229,6 +19322,64 @@
     </w:sectPr>
   </w:body>
 </w:document>
+</file>
+
+<file path=word/comments.xml><?xml version="1.0" encoding="utf-8"?>
+<w:comments xmlns:wpc="http://schemas.microsoft.com/office/word/2010/wordprocessingCanvas" xmlns:cx="http://schemas.microsoft.com/office/drawing/2014/chartex" xmlns:cx1="http://schemas.microsoft.com/office/drawing/2015/9/8/chartex" xmlns:cx2="http://schemas.microsoft.com/office/drawing/2015/10/21/chartex" xmlns:cx3="http://schemas.microsoft.com/office/drawing/2016/5/9/chartex" xmlns:cx4="http://schemas.microsoft.com/office/drawing/2016/5/10/chartex" xmlns:cx5="http://schemas.microsoft.com/office/drawing/2016/5/11/chartex" xmlns:cx6="http://schemas.microsoft.com/office/drawing/2016/5/12/chartex" xmlns:cx7="http://schemas.microsoft.com/office/drawing/2016/5/13/chartex" xmlns:cx8="http://schemas.microsoft.com/office/drawing/2016/5/14/chartex" xmlns:mc="http://schemas.openxmlformats.org/markup-compatibility/2006" xmlns:aink="http://schemas.microsoft.com/office/drawing/2016/ink" xmlns:am3d="http://schemas.microsoft.com/office/drawing/2017/model3d" xmlns:o="urn:schemas-microsoft-com:office:office" xmlns:oel="http://schemas.microsoft.com/office/2019/extlst" xmlns:r="http://schemas.openxmlformats.org/officeDocument/2006/relationships" xmlns:m="http://schemas.openxmlformats.org/officeDocument/2006/math" xmlns:v="urn:schemas-microsoft-com:vml" xmlns:wp14="http://schemas.microsoft.com/office/word/2010/wordprocessingDrawing" xmlns:wp="http://schemas.openxmlformats.org/drawingml/2006/wordprocessingDrawing" xmlns:w10="urn:schemas-microsoft-com:office:word" xmlns:w="http://schemas.openxmlformats.org/wordprocessingml/2006/main" xmlns:w14="http://schemas.microsoft.com/office/word/2010/wordml" xmlns:w15="http://schemas.microsoft.com/office/word/2012/wordml" xmlns:w16cex="http://schemas.microsoft.com/office/word/2018/wordml/cex" xmlns:w16cid="http://schemas.microsoft.com/office/word/2016/wordml/cid" xmlns:w16="http://schemas.microsoft.com/office/word/2018/wordml" xmlns:w16sdtdh="http://schemas.microsoft.com/office/word/2020/wordml/sdtdatahash" xmlns:w16se="http://schemas.microsoft.com/office/word/2015/wordml/symex" xmlns:wpg="http://schemas.microsoft.com/office/word/2010/wordprocessingGroup" xmlns:wpi="http://schemas.microsoft.com/office/word/2010/wordprocessingInk" xmlns:wne="http://schemas.microsoft.com/office/word/2006/wordml" xmlns:wps="http://schemas.microsoft.com/office/word/2010/wordprocessingShape" mc:Ignorable="w14 w15 w16se w16cid w16 w16cex w16sdtdh wp14">
+  <w:comment w:id="1" w:author="Victor Hugo Finotto" w:date="2025-05-08T22:15:00Z" w:initials="VF">
+    <w:p>
+      <w:pPr>
+        <w:pStyle w:val="Textodecomentrio"/>
+      </w:pPr>
+      <w:r>
+        <w:rPr>
+          <w:rStyle w:val="Refdecomentrio"/>
+        </w:rPr>
+        <w:annotationRef/>
+      </w:r>
+      <w:r>
+        <w:t>REVISAR E LAPIDAR MELHOR</w:t>
+      </w:r>
+    </w:p>
+  </w:comment>
+  <w:comment w:id="2" w:author="Victor Hugo Finotto" w:date="2025-05-08T22:15:00Z" w:initials="VF">
+    <w:p>
+      <w:pPr>
+        <w:pStyle w:val="Textodecomentrio"/>
+      </w:pPr>
+      <w:r>
+        <w:rPr>
+          <w:rStyle w:val="Refdecomentrio"/>
+        </w:rPr>
+        <w:annotationRef/>
+      </w:r>
+      <w:r>
+        <w:t>CITAR UM AUTOR PRA ESSE TEXTO</w:t>
+      </w:r>
+    </w:p>
+  </w:comment>
+</w:comments>
+</file>
+
+<file path=word/commentsExtended.xml><?xml version="1.0" encoding="utf-8"?>
+<w15:commentsEx xmlns:wpc="http://schemas.microsoft.com/office/word/2010/wordprocessingCanvas" xmlns:cx="http://schemas.microsoft.com/office/drawing/2014/chartex" xmlns:cx1="http://schemas.microsoft.com/office/drawing/2015/9/8/chartex" xmlns:cx2="http://schemas.microsoft.com/office/drawing/2015/10/21/chartex" xmlns:cx3="http://schemas.microsoft.com/office/drawing/2016/5/9/chartex" xmlns:cx4="http://schemas.microsoft.com/office/drawing/2016/5/10/chartex" xmlns:cx5="http://schemas.microsoft.com/office/drawing/2016/5/11/chartex" xmlns:cx6="http://schemas.microsoft.com/office/drawing/2016/5/12/chartex" xmlns:cx7="http://schemas.microsoft.com/office/drawing/2016/5/13/chartex" xmlns:cx8="http://schemas.microsoft.com/office/drawing/2016/5/14/chartex" xmlns:mc="http://schemas.openxmlformats.org/markup-compatibility/2006" xmlns:aink="http://schemas.microsoft.com/office/drawing/2016/ink" xmlns:am3d="http://schemas.microsoft.com/office/drawing/2017/model3d" xmlns:o="urn:schemas-microsoft-com:office:office" xmlns:oel="http://schemas.microsoft.com/office/2019/extlst" xmlns:r="http://schemas.openxmlformats.org/officeDocument/2006/relationships" xmlns:m="http://schemas.openxmlformats.org/officeDocument/2006/math" xmlns:v="urn:schemas-microsoft-com:vml" xmlns:wp14="http://schemas.microsoft.com/office/word/2010/wordprocessingDrawing" xmlns:wp="http://schemas.openxmlformats.org/drawingml/2006/wordprocessingDrawing" xmlns:w10="urn:schemas-microsoft-com:office:word" xmlns:w="http://schemas.openxmlformats.org/wordprocessingml/2006/main" xmlns:w14="http://schemas.microsoft.com/office/word/2010/wordml" xmlns:w15="http://schemas.microsoft.com/office/word/2012/wordml" xmlns:w16cex="http://schemas.microsoft.com/office/word/2018/wordml/cex" xmlns:w16cid="http://schemas.microsoft.com/office/word/2016/wordml/cid" xmlns:w16="http://schemas.microsoft.com/office/word/2018/wordml" xmlns:w16sdtdh="http://schemas.microsoft.com/office/word/2020/wordml/sdtdatahash" xmlns:w16se="http://schemas.microsoft.com/office/word/2015/wordml/symex" xmlns:wpg="http://schemas.microsoft.com/office/word/2010/wordprocessingGroup" xmlns:wpi="http://schemas.microsoft.com/office/word/2010/wordprocessingInk" xmlns:wne="http://schemas.microsoft.com/office/word/2006/wordml" xmlns:wps="http://schemas.microsoft.com/office/word/2010/wordprocessingShape" mc:Ignorable="w14 w15 w16se w16cid w16 w16cex w16sdtdh wp14">
+  <w15:commentEx w15:paraId="396F2306" w15:done="0"/>
+  <w15:commentEx w15:paraId="6B0D466A" w15:done="0"/>
+</w15:commentsEx>
+</file>
+
+<file path=word/commentsExtensible.xml><?xml version="1.0" encoding="utf-8"?>
+<w16cex:commentsExtensible xmlns:wpc="http://schemas.microsoft.com/office/word/2010/wordprocessingCanvas" xmlns:cx="http://schemas.microsoft.com/office/drawing/2014/chartex" xmlns:cx1="http://schemas.microsoft.com/office/drawing/2015/9/8/chartex" xmlns:cx2="http://schemas.microsoft.com/office/drawing/2015/10/21/chartex" xmlns:cx3="http://schemas.microsoft.com/office/drawing/2016/5/9/chartex" xmlns:cx4="http://schemas.microsoft.com/office/drawing/2016/5/10/chartex" xmlns:cx5="http://schemas.microsoft.com/office/drawing/2016/5/11/chartex" xmlns:cx6="http://schemas.microsoft.com/office/drawing/2016/5/12/chartex" xmlns:cx7="http://schemas.microsoft.com/office/drawing/2016/5/13/chartex" xmlns:cx8="http://schemas.microsoft.com/office/drawing/2016/5/14/chartex" xmlns:cr="http://schemas.microsoft.com/office/comments/2020/reactions" xmlns:mc="http://schemas.openxmlformats.org/markup-compatibility/2006" xmlns:aink="http://schemas.microsoft.com/office/drawing/2016/ink" xmlns:am3d="http://schemas.microsoft.com/office/drawing/2017/model3d" xmlns:o="urn:schemas-microsoft-com:office:office" xmlns:oel="http://schemas.microsoft.com/office/2019/extlst" xmlns:r="http://schemas.openxmlformats.org/officeDocument/2006/relationships" xmlns:m="http://schemas.openxmlformats.org/officeDocument/2006/math" xmlns:v="urn:schemas-microsoft-com:vml" xmlns:wp14="http://schemas.microsoft.com/office/word/2010/wordprocessingDrawing" xmlns:wp="http://schemas.openxmlformats.org/drawingml/2006/wordprocessingDrawing" xmlns:w10="urn:schemas-microsoft-com:office:word" xmlns:w="http://schemas.openxmlformats.org/wordprocessingml/2006/main" xmlns:w14="http://schemas.microsoft.com/office/word/2010/wordml" xmlns:w15="http://schemas.microsoft.com/office/word/2012/wordml" xmlns:w16cex="http://schemas.microsoft.com/office/word/2018/wordml/cex" xmlns:w16cid="http://schemas.microsoft.com/office/word/2016/wordml/cid" xmlns:w16="http://schemas.microsoft.com/office/word/2018/wordml" xmlns:w16sdtdh="http://schemas.microsoft.com/office/word/2020/wordml/sdtdatahash" xmlns:w16se="http://schemas.microsoft.com/office/word/2015/wordml/symex" xmlns:wpg="http://schemas.microsoft.com/office/word/2010/wordprocessingGroup" xmlns:wpi="http://schemas.microsoft.com/office/word/2010/wordprocessingInk" xmlns:wne="http://schemas.microsoft.com/office/word/2006/wordml" xmlns:wps="http://schemas.microsoft.com/office/word/2010/wordprocessingShape" mc:Ignorable="w14 w15 w16se w16cid w16 w16cex w16sdtdh cr wp14">
+  <w16cex:commentExtensible w16cex:durableId="059C6C4C" w16cex:dateUtc="2025-05-09T01:15:00Z"/>
+  <w16cex:commentExtensible w16cex:durableId="2EDF37C8" w16cex:dateUtc="2025-05-09T01:15:00Z"/>
+</w16cex:commentsExtensible>
+</file>
+
+<file path=word/commentsIds.xml><?xml version="1.0" encoding="utf-8"?>
+<w16cid:commentsIds xmlns:wpc="http://schemas.microsoft.com/office/word/2010/wordprocessingCanvas" xmlns:cx="http://schemas.microsoft.com/office/drawing/2014/chartex" xmlns:cx1="http://schemas.microsoft.com/office/drawing/2015/9/8/chartex" xmlns:cx2="http://schemas.microsoft.com/office/drawing/2015/10/21/chartex" xmlns:cx3="http://schemas.microsoft.com/office/drawing/2016/5/9/chartex" xmlns:cx4="http://schemas.microsoft.com/office/drawing/2016/5/10/chartex" xmlns:cx5="http://schemas.microsoft.com/office/drawing/2016/5/11/chartex" xmlns:cx6="http://schemas.microsoft.com/office/drawing/2016/5/12/chartex" xmlns:cx7="http://schemas.microsoft.com/office/drawing/2016/5/13/chartex" xmlns:cx8="http://schemas.microsoft.com/office/drawing/2016/5/14/chartex" xmlns:mc="http://schemas.openxmlformats.org/markup-compatibility/2006" xmlns:aink="http://schemas.microsoft.com/office/drawing/2016/ink" xmlns:am3d="http://schemas.microsoft.com/office/drawing/2017/model3d" xmlns:o="urn:schemas-microsoft-com:office:office" xmlns:oel="http://schemas.microsoft.com/office/2019/extlst" xmlns:r="http://schemas.openxmlformats.org/officeDocument/2006/relationships" xmlns:m="http://schemas.openxmlformats.org/officeDocument/2006/math" xmlns:v="urn:schemas-microsoft-com:vml" xmlns:wp14="http://schemas.microsoft.com/office/word/2010/wordprocessingDrawing" xmlns:wp="http://schemas.openxmlformats.org/drawingml/2006/wordprocessingDrawing" xmlns:w10="urn:schemas-microsoft-com:office:word" xmlns:w="http://schemas.openxmlformats.org/wordprocessingml/2006/main" xmlns:w14="http://schemas.microsoft.com/office/word/2010/wordml" xmlns:w15="http://schemas.microsoft.com/office/word/2012/wordml" xmlns:w16cex="http://schemas.microsoft.com/office/word/2018/wordml/cex" xmlns:w16cid="http://schemas.microsoft.com/office/word/2016/wordml/cid" xmlns:w16="http://schemas.microsoft.com/office/word/2018/wordml" xmlns:w16sdtdh="http://schemas.microsoft.com/office/word/2020/wordml/sdtdatahash" xmlns:w16se="http://schemas.microsoft.com/office/word/2015/wordml/symex" xmlns:wpg="http://schemas.microsoft.com/office/word/2010/wordprocessingGroup" xmlns:wpi="http://schemas.microsoft.com/office/word/2010/wordprocessingInk" xmlns:wne="http://schemas.microsoft.com/office/word/2006/wordml" xmlns:wps="http://schemas.microsoft.com/office/word/2010/wordprocessingShape" mc:Ignorable="w14 w15 w16se w16cid w16 w16cex w16sdtdh wp14">
+  <w16cid:commentId w16cid:paraId="396F2306" w16cid:durableId="059C6C4C"/>
+  <w16cid:commentId w16cid:paraId="6B0D466A" w16cid:durableId="2EDF37C8"/>
+</w16cid:commentsIds>
 </file>
 
 <file path=word/endnotes.xml><?xml version="1.0" encoding="utf-8"?>
@@ -21736,6 +22887,14 @@
     <w:abstractNumId w:val="25"/>
   </w:num>
 </w:numbering>
+</file>
+
+<file path=word/people.xml><?xml version="1.0" encoding="utf-8"?>
+<w15:people xmlns:wpc="http://schemas.microsoft.com/office/word/2010/wordprocessingCanvas" xmlns:cx="http://schemas.microsoft.com/office/drawing/2014/chartex" xmlns:cx1="http://schemas.microsoft.com/office/drawing/2015/9/8/chartex" xmlns:cx2="http://schemas.microsoft.com/office/drawing/2015/10/21/chartex" xmlns:cx3="http://schemas.microsoft.com/office/drawing/2016/5/9/chartex" xmlns:cx4="http://schemas.microsoft.com/office/drawing/2016/5/10/chartex" xmlns:cx5="http://schemas.microsoft.com/office/drawing/2016/5/11/chartex" xmlns:cx6="http://schemas.microsoft.com/office/drawing/2016/5/12/chartex" xmlns:cx7="http://schemas.microsoft.com/office/drawing/2016/5/13/chartex" xmlns:cx8="http://schemas.microsoft.com/office/drawing/2016/5/14/chartex" xmlns:mc="http://schemas.openxmlformats.org/markup-compatibility/2006" xmlns:aink="http://schemas.microsoft.com/office/drawing/2016/ink" xmlns:am3d="http://schemas.microsoft.com/office/drawing/2017/model3d" xmlns:o="urn:schemas-microsoft-com:office:office" xmlns:oel="http://schemas.microsoft.com/office/2019/extlst" xmlns:r="http://schemas.openxmlformats.org/officeDocument/2006/relationships" xmlns:m="http://schemas.openxmlformats.org/officeDocument/2006/math" xmlns:v="urn:schemas-microsoft-com:vml" xmlns:wp14="http://schemas.microsoft.com/office/word/2010/wordprocessingDrawing" xmlns:wp="http://schemas.openxmlformats.org/drawingml/2006/wordprocessingDrawing" xmlns:w10="urn:schemas-microsoft-com:office:word" xmlns:w="http://schemas.openxmlformats.org/wordprocessingml/2006/main" xmlns:w14="http://schemas.microsoft.com/office/word/2010/wordml" xmlns:w15="http://schemas.microsoft.com/office/word/2012/wordml" xmlns:w16cex="http://schemas.microsoft.com/office/word/2018/wordml/cex" xmlns:w16cid="http://schemas.microsoft.com/office/word/2016/wordml/cid" xmlns:w16="http://schemas.microsoft.com/office/word/2018/wordml" xmlns:w16sdtdh="http://schemas.microsoft.com/office/word/2020/wordml/sdtdatahash" xmlns:w16se="http://schemas.microsoft.com/office/word/2015/wordml/symex" xmlns:wpg="http://schemas.microsoft.com/office/word/2010/wordprocessingGroup" xmlns:wpi="http://schemas.microsoft.com/office/word/2010/wordprocessingInk" xmlns:wne="http://schemas.microsoft.com/office/word/2006/wordml" xmlns:wps="http://schemas.microsoft.com/office/word/2010/wordprocessingShape" mc:Ignorable="w14 w15 w16se w16cid w16 w16cex w16sdtdh wp14">
+  <w15:person w15:author="Victor Hugo Finotto">
+    <w15:presenceInfo w15:providerId="Windows Live" w15:userId="fc25ebf3f2f9f752"/>
+  </w15:person>
+</w15:people>
 </file>
 
 <file path=word/styles.xml><?xml version="1.0" encoding="utf-8"?>
@@ -23896,6 +25055,80 @@
       <w:shd w:val="clear" w:color="auto" w:fill="E1DFDD"/>
     </w:rPr>
   </w:style>
+  <w:style w:type="paragraph" w:styleId="Citao">
+    <w:name w:val="Quote"/>
+    <w:basedOn w:val="Normal"/>
+    <w:next w:val="Normal"/>
+    <w:link w:val="CitaoChar"/>
+    <w:uiPriority w:val="29"/>
+    <w:qFormat/>
+    <w:rsid w:val="00EC4CF7"/>
+    <w:pPr>
+      <w:spacing w:before="200" w:after="160"/>
+      <w:ind w:left="864" w:right="864"/>
+      <w:jc w:val="center"/>
+    </w:pPr>
+    <w:rPr>
+      <w:i/>
+      <w:iCs/>
+      <w:color w:val="404040" w:themeColor="text1" w:themeTint="BF"/>
+    </w:rPr>
+  </w:style>
+  <w:style w:type="character" w:customStyle="1" w:styleId="CitaoChar">
+    <w:name w:val="Citação Char"/>
+    <w:basedOn w:val="Fontepargpadro"/>
+    <w:link w:val="Citao"/>
+    <w:uiPriority w:val="29"/>
+    <w:rsid w:val="00EC4CF7"/>
+    <w:rPr>
+      <w:rFonts w:ascii="Times New Roman" w:eastAsia="Times New Roman" w:hAnsi="Times New Roman" w:cs="Times New Roman"/>
+      <w:i/>
+      <w:iCs/>
+      <w:color w:val="404040" w:themeColor="text1" w:themeTint="BF"/>
+      <w:kern w:val="0"/>
+      <w:lang w:eastAsia="pt-BR" w:bidi="ar-SA"/>
+    </w:rPr>
+  </w:style>
+  <w:style w:type="character" w:styleId="Refdecomentrio">
+    <w:name w:val="annotation reference"/>
+    <w:basedOn w:val="Fontepargpadro"/>
+    <w:uiPriority w:val="99"/>
+    <w:semiHidden/>
+    <w:unhideWhenUsed/>
+    <w:rsid w:val="008D47F6"/>
+    <w:rPr>
+      <w:sz w:val="16"/>
+      <w:szCs w:val="16"/>
+    </w:rPr>
+  </w:style>
+  <w:style w:type="paragraph" w:styleId="Textodecomentrio">
+    <w:name w:val="annotation text"/>
+    <w:basedOn w:val="Normal"/>
+    <w:link w:val="TextodecomentrioChar2"/>
+    <w:uiPriority w:val="99"/>
+    <w:semiHidden/>
+    <w:unhideWhenUsed/>
+    <w:rsid w:val="008D47F6"/>
+    <w:rPr>
+      <w:sz w:val="20"/>
+      <w:szCs w:val="20"/>
+    </w:rPr>
+  </w:style>
+  <w:style w:type="character" w:customStyle="1" w:styleId="TextodecomentrioChar2">
+    <w:name w:val="Texto de comentário Char2"/>
+    <w:basedOn w:val="Fontepargpadro"/>
+    <w:link w:val="Textodecomentrio"/>
+    <w:uiPriority w:val="99"/>
+    <w:semiHidden/>
+    <w:rsid w:val="008D47F6"/>
+    <w:rPr>
+      <w:rFonts w:ascii="Times New Roman" w:eastAsia="Times New Roman" w:hAnsi="Times New Roman" w:cs="Times New Roman"/>
+      <w:kern w:val="0"/>
+      <w:sz w:val="20"/>
+      <w:szCs w:val="20"/>
+      <w:lang w:eastAsia="pt-BR" w:bidi="ar-SA"/>
+    </w:rPr>
+  </w:style>
 </w:styles>
 </file>
 

</xml_diff>

<commit_message>
Atualizando monografia. Finalizado topico 2.1 e iniciado topico 2.2
</commit_message>
<xml_diff>
--- a/Monografia_tcc.docx
+++ b/Monografia_tcc.docx
@@ -744,7 +744,21 @@
           <w:sz w:val="24"/>
           <w:szCs w:val="24"/>
         </w:rPr>
-        <w:t>Trabalho de Conclusão de Curso apresentado ao curso de Ciência da Computação da Universidade Paulista – UNIP, como requisito parcial para a obtenção do título de Bacharel em Ciência da Computação, sob orientação do Prof. Me. Fabio [...]</w:t>
+        <w:t>Trabalho de Conclusão de Curso apresentado ao curso de Ciência da Computação da Universidade Paulista – UNIP, como requisito parcial para a obtenção do título de Bacharel em Ciência da Computação, sob orientação do Prof. Me.</w:t>
+      </w:r>
+      <w:r>
+        <w:rPr>
+          <w:sz w:val="24"/>
+          <w:szCs w:val="24"/>
+        </w:rPr>
+        <w:t xml:space="preserve"> </w:t>
+      </w:r>
+      <w:r>
+        <w:rPr>
+          <w:sz w:val="24"/>
+          <w:szCs w:val="24"/>
+        </w:rPr>
+        <w:t>Fabio Renato de Almeida</w:t>
       </w:r>
     </w:p>
     <w:p>
@@ -1271,7 +1285,14 @@
           <w:sz w:val="24"/>
           <w:szCs w:val="24"/>
         </w:rPr>
-        <w:t>Trabalho de Conclusão de Curso apresentado ao curso de Ciência da Computação da Universidade Paulista – UNIP, como requisito parcial para a obtenção do título de Bacharel em Ciência da Computação, sob orientação do Prof. Me. Fabio [...]</w:t>
+        <w:t xml:space="preserve">Trabalho de Conclusão de Curso apresentado ao curso de Ciência da Computação da Universidade Paulista – UNIP, como requisito parcial para a obtenção do título de Bacharel em Ciência da Computação, sob orientação do Prof. Me. Fabio </w:t>
+      </w:r>
+      <w:r>
+        <w:rPr>
+          <w:sz w:val="24"/>
+          <w:szCs w:val="24"/>
+        </w:rPr>
+        <w:t>Renato de Almeida</w:t>
       </w:r>
     </w:p>
     <w:p>
@@ -5149,30 +5170,59 @@
         <w:t>Blazor WebAssembly</w:t>
       </w:r>
       <w:r>
+        <w:t xml:space="preserve"> (</w:t>
+      </w:r>
+      <w:proofErr w:type="spellStart"/>
+      <w:r>
         <w:rPr>
           <w:i/>
           <w:iCs/>
         </w:rPr>
-        <w:t xml:space="preserve"> (</w:t>
-      </w:r>
-      <w:proofErr w:type="spellStart"/>
+        <w:t>client-side</w:t>
+      </w:r>
+      <w:proofErr w:type="spellEnd"/>
+      <w:r>
+        <w:t>)</w:t>
+      </w:r>
+      <w:r>
+        <w:t xml:space="preserve">, proposta da Microsoft que permite desenvolver aplicações web interativas utilizando a linguagem de programação C# diretamente no navegador, sem a necessidade de </w:t>
+      </w:r>
       <w:r>
         <w:rPr>
           <w:i/>
           <w:iCs/>
         </w:rPr>
-        <w:t>client-side</w:t>
-      </w:r>
-      <w:proofErr w:type="spellEnd"/>
+        <w:t>JavaScript</w:t>
+      </w:r>
+      <w:r>
+        <w:t xml:space="preserve">. Esta abordagem </w:t>
+      </w:r>
+      <w:r>
+        <w:t>tem</w:t>
+      </w:r>
+      <w:r>
+        <w:t xml:space="preserve"> despertando o interesse dos desenvolvedores, por unir a familiaridade da linguagem com a promessa de alto desempenho em aplicações </w:t>
+      </w:r>
       <w:r>
         <w:rPr>
           <w:i/>
           <w:iCs/>
         </w:rPr>
-        <w:t>)</w:t>
-      </w:r>
-      <w:r>
-        <w:t xml:space="preserve">, proposta da Microsoft que permite desenvolver aplicações web interativas utilizando a linguagem de programação C# diretamente no navegador, sem a necessidade de </w:t>
+        <w:t>web</w:t>
+      </w:r>
+      <w:r>
+        <w:t>.</w:t>
+      </w:r>
+      <w:r>
+        <w:t xml:space="preserve"> </w:t>
+      </w:r>
+    </w:p>
+    <w:p>
+      <w:pPr>
+        <w:pStyle w:val="Text"/>
+      </w:pPr>
+      <w:r>
+        <w:t xml:space="preserve">Considerando esse contexto, esse estudo propõe uma análise comparativa entre o </w:t>
       </w:r>
       <w:r>
         <w:rPr>
@@ -5182,65 +5232,139 @@
         <w:t>JavaScript</w:t>
       </w:r>
       <w:r>
-        <w:t xml:space="preserve">. Esta abordagem </w:t>
-      </w:r>
-      <w:r>
-        <w:t>tem</w:t>
-      </w:r>
-      <w:r>
-        <w:t xml:space="preserve"> despertando o interesse dos desenvolvedores, por unir a familiaridade da linguagem com a promessa de alto desempenho em aplicações </w:t>
+        <w:t xml:space="preserve"> e o </w:t>
       </w:r>
       <w:r>
         <w:rPr>
           <w:i/>
           <w:iCs/>
         </w:rPr>
-        <w:t>web</w:t>
-      </w:r>
-      <w:r>
-        <w:t>.</w:t>
-      </w:r>
-      <w:r>
-        <w:t xml:space="preserve"> </w:t>
-      </w:r>
-    </w:p>
-    <w:p>
-      <w:pPr>
-        <w:pStyle w:val="Text"/>
-      </w:pPr>
-      <w:r>
-        <w:t xml:space="preserve">Considerando esse contexto, esse estudo propõe uma análise comparativa entre o </w:t>
+        <w:t>Blazor WebAssembly</w:t>
+      </w:r>
+      <w:r>
+        <w:t xml:space="preserve"> visando os aspectos relacionados ao desempenho, performance, tempo de resposta e consumo de recursos. Dessa forma, pretende-se contribuir para uma tomada de decisão mais apropriada para diferentes contextos no desenvolvimento </w:t>
       </w:r>
       <w:r>
         <w:rPr>
           <w:i/>
           <w:iCs/>
         </w:rPr>
-        <w:t>JavaScript</w:t>
-      </w:r>
-      <w:r>
-        <w:t xml:space="preserve"> e o </w:t>
+        <w:t>web</w:t>
+      </w:r>
+      <w:r>
+        <w:t>.</w:t>
+      </w:r>
+    </w:p>
+    <w:p>
+      <w:pPr>
+        <w:pStyle w:val="Text"/>
+        <w:ind w:firstLine="0"/>
+      </w:pPr>
+    </w:p>
+    <w:p>
+      <w:pPr>
+        <w:pStyle w:val="Text"/>
+        <w:ind w:firstLine="0"/>
+        <w:rPr>
+          <w:b/>
+          <w:bCs/>
+        </w:rPr>
+      </w:pPr>
+      <w:r>
+        <w:rPr>
+          <w:b/>
+          <w:bCs/>
+        </w:rPr>
+        <w:t>1.1 Objetivo Geral</w:t>
+      </w:r>
+    </w:p>
+    <w:p>
+      <w:pPr>
+        <w:pStyle w:val="Text"/>
+        <w:ind w:firstLine="0"/>
+        <w:rPr>
+          <w:b/>
+          <w:bCs/>
+        </w:rPr>
+      </w:pPr>
+      <w:r>
+        <w:rPr>
+          <w:b/>
+          <w:bCs/>
+        </w:rPr>
+        <w:tab/>
+      </w:r>
+    </w:p>
+    <w:p>
+      <w:pPr>
+        <w:pStyle w:val="Text"/>
+        <w:ind w:firstLine="0"/>
+      </w:pPr>
+      <w:r>
+        <w:rPr>
+          <w:b/>
+          <w:bCs/>
+        </w:rPr>
+        <w:tab/>
+      </w:r>
+      <w:r>
+        <w:t xml:space="preserve">O presente estudo tem como objetivo promover uma comparação entre </w:t>
       </w:r>
       <w:r>
         <w:rPr>
           <w:i/>
           <w:iCs/>
         </w:rPr>
-        <w:t>Blazor WebAssembly</w:t>
-      </w:r>
-      <w:r>
-        <w:t xml:space="preserve"> visando os aspectos relacionados ao desempenho, performance, tempo de resposta e consumo de recursos. Dessa forma, pretende-se contribuir para uma tomada de decisão mais apropriada para diferentes contextos no desenvolvimento </w:t>
+        <w:t>JavaScript</w:t>
+      </w:r>
+      <w:r>
+        <w:t xml:space="preserve"> e </w:t>
       </w:r>
       <w:r>
         <w:rPr>
           <w:i/>
           <w:iCs/>
         </w:rPr>
-        <w:t>web</w:t>
-      </w:r>
-      <w:r>
-        <w:t>.</w:t>
-      </w:r>
+        <w:t>Blazor WebAssembly</w:t>
+      </w:r>
+      <w:r>
+        <w:t xml:space="preserve"> no contexto do desenvolvimento </w:t>
+      </w:r>
+      <w:r>
+        <w:rPr>
+          <w:i/>
+          <w:iCs/>
+        </w:rPr>
+        <w:t xml:space="preserve">web </w:t>
+      </w:r>
+      <w:proofErr w:type="spellStart"/>
+      <w:r>
+        <w:rPr>
+          <w:i/>
+          <w:iCs/>
+        </w:rPr>
+        <w:t>client-side</w:t>
+      </w:r>
+      <w:proofErr w:type="spellEnd"/>
+      <w:r>
+        <w:t xml:space="preserve">, considerando fatores como desempenho, tempo de resposta e consumo de recursos. </w:t>
+      </w:r>
+    </w:p>
+    <w:p>
+      <w:pPr>
+        <w:pStyle w:val="Text"/>
+        <w:ind w:firstLine="0"/>
+      </w:pPr>
+      <w:r>
+        <w:tab/>
+        <w:t>Por meio dessa proposta, pretende-se auxiliar desenvolvedores nas tomadas de decisões quanto à adoção da tecnologia mais apropriada pra cada contexto.</w:t>
+      </w:r>
+    </w:p>
+    <w:p>
+      <w:pPr>
+        <w:pStyle w:val="Text"/>
+        <w:ind w:firstLine="0"/>
+      </w:pPr>
     </w:p>
     <w:p>
       <w:pPr>
@@ -5262,154 +5386,22 @@
           <w:b/>
           <w:bCs/>
         </w:rPr>
-        <w:t>1.1 Objetivo Geral</w:t>
-      </w:r>
-    </w:p>
-    <w:p>
-      <w:pPr>
-        <w:pStyle w:val="Text"/>
-        <w:ind w:firstLine="0"/>
+        <w:lastRenderedPageBreak/>
+        <w:t>1.</w:t>
+      </w:r>
+      <w:r>
         <w:rPr>
           <w:b/>
           <w:bCs/>
         </w:rPr>
-      </w:pPr>
+        <w:t>2</w:t>
+      </w:r>
       <w:r>
         <w:rPr>
           <w:b/>
           <w:bCs/>
         </w:rPr>
-        <w:tab/>
-      </w:r>
-    </w:p>
-    <w:p>
-      <w:pPr>
-        <w:pStyle w:val="Text"/>
-        <w:ind w:firstLine="0"/>
-      </w:pPr>
-      <w:r>
-        <w:rPr>
-          <w:b/>
-          <w:bCs/>
-        </w:rPr>
-        <w:tab/>
-      </w:r>
-      <w:r>
-        <w:t xml:space="preserve">O presente estudo tem como objetivo promover uma comparação entre </w:t>
-      </w:r>
-      <w:r>
-        <w:rPr>
-          <w:i/>
-          <w:iCs/>
-        </w:rPr>
-        <w:t>JavaScript</w:t>
-      </w:r>
-      <w:r>
-        <w:t xml:space="preserve"> e </w:t>
-      </w:r>
-      <w:r>
-        <w:rPr>
-          <w:i/>
-          <w:iCs/>
-        </w:rPr>
-        <w:t>Blazor WebAssembly</w:t>
-      </w:r>
-      <w:r>
-        <w:t xml:space="preserve"> no contexto do desenvolvimento </w:t>
-      </w:r>
-      <w:r>
-        <w:rPr>
-          <w:i/>
-          <w:iCs/>
-        </w:rPr>
-        <w:t xml:space="preserve">web </w:t>
-      </w:r>
-      <w:proofErr w:type="spellStart"/>
-      <w:r>
-        <w:rPr>
-          <w:i/>
-          <w:iCs/>
-        </w:rPr>
-        <w:t>client-side</w:t>
-      </w:r>
-      <w:proofErr w:type="spellEnd"/>
-      <w:r>
-        <w:t xml:space="preserve">, considerando fatores como desempenho, tempo de resposta e consumo de recursos. </w:t>
-      </w:r>
-    </w:p>
-    <w:p>
-      <w:pPr>
-        <w:pStyle w:val="Text"/>
-        <w:ind w:firstLine="0"/>
-      </w:pPr>
-      <w:r>
-        <w:tab/>
-        <w:t>Por meio dessa proposta, pretende-se auxiliar desenvolvedores nas tomadas de decisões quanto à adoção da tecnologia mais apropriada pra cada contexto.</w:t>
-      </w:r>
-    </w:p>
-    <w:p>
-      <w:pPr>
-        <w:pStyle w:val="Text"/>
-        <w:ind w:firstLine="0"/>
-      </w:pPr>
-    </w:p>
-    <w:p>
-      <w:pPr>
-        <w:pStyle w:val="Text"/>
-        <w:ind w:firstLine="0"/>
-      </w:pPr>
-    </w:p>
-    <w:p>
-      <w:pPr>
-        <w:pStyle w:val="Text"/>
-        <w:ind w:firstLine="0"/>
-        <w:rPr>
-          <w:b/>
-          <w:bCs/>
-        </w:rPr>
-      </w:pPr>
-      <w:r>
-        <w:rPr>
-          <w:b/>
-          <w:bCs/>
-        </w:rPr>
-        <w:lastRenderedPageBreak/>
-        <w:t>1.</w:t>
-      </w:r>
-      <w:r>
-        <w:rPr>
-          <w:b/>
-          <w:bCs/>
-        </w:rPr>
-        <w:t>2</w:t>
-      </w:r>
-      <w:r>
-        <w:rPr>
-          <w:b/>
-          <w:bCs/>
-        </w:rPr>
-        <w:t xml:space="preserve"> Objetivo</w:t>
-      </w:r>
-      <w:r>
-        <w:rPr>
-          <w:b/>
-          <w:bCs/>
-        </w:rPr>
-        <w:t>s</w:t>
-      </w:r>
-      <w:r>
-        <w:rPr>
-          <w:b/>
-          <w:bCs/>
-        </w:rPr>
-        <w:t xml:space="preserve"> </w:t>
-      </w:r>
-      <w:r>
-        <w:rPr>
-          <w:b/>
-          <w:bCs/>
-        </w:rPr>
-        <w:t>Específicos</w:t>
+        <w:t xml:space="preserve"> Objetivos Específicos</w:t>
       </w:r>
     </w:p>
     <w:p>
@@ -5604,28 +5596,7 @@
           <w:b/>
           <w:bCs/>
         </w:rPr>
-        <w:t>1.</w:t>
-      </w:r>
-      <w:r>
-        <w:rPr>
-          <w:b/>
-          <w:bCs/>
-        </w:rPr>
-        <w:t>3</w:t>
-      </w:r>
-      <w:r>
-        <w:rPr>
-          <w:b/>
-          <w:bCs/>
-        </w:rPr>
-        <w:t xml:space="preserve"> </w:t>
-      </w:r>
-      <w:r>
-        <w:rPr>
-          <w:b/>
-          <w:bCs/>
-        </w:rPr>
-        <w:t>Justificativa</w:t>
+        <w:t>1.3 Justificativa</w:t>
       </w:r>
     </w:p>
     <w:p>
@@ -5744,10 +5715,7 @@
         <w:t xml:space="preserve">eu desempenho </w:t>
       </w:r>
       <w:r>
-        <w:t xml:space="preserve">por meio de métricas </w:t>
-      </w:r>
-      <w:r>
-        <w:t xml:space="preserve">como </w:t>
+        <w:t xml:space="preserve">por meio de métricas como </w:t>
       </w:r>
       <w:r>
         <w:lastRenderedPageBreak/>
@@ -5772,33 +5740,20 @@
       </w:r>
       <w:proofErr w:type="spellEnd"/>
       <w:r>
+        <w:t>)</w:t>
+      </w:r>
+      <w:r>
+        <w:t xml:space="preserve">, em comparação direta com o </w:t>
+      </w:r>
+      <w:r>
         <w:rPr>
           <w:i/>
           <w:iCs/>
         </w:rPr>
-        <w:t>)</w:t>
-      </w:r>
-      <w:r>
-        <w:t xml:space="preserve">, em comparação direta com o </w:t>
-      </w:r>
-      <w:r>
-        <w:rPr>
-          <w:i/>
-          <w:iCs/>
-        </w:rPr>
         <w:t>JavaScript</w:t>
       </w:r>
       <w:r>
-        <w:t xml:space="preserve">, é essencial para compreender </w:t>
-      </w:r>
-      <w:r>
-        <w:t xml:space="preserve">os </w:t>
-      </w:r>
-      <w:r>
-        <w:t>limites e vantagens</w:t>
-      </w:r>
-      <w:r>
-        <w:t xml:space="preserve"> de cada tecnologia.</w:t>
+        <w:t>, é essencial para compreender os limites e vantagens de cada tecnologia.</w:t>
       </w:r>
     </w:p>
     <w:p>
@@ -5849,126 +5804,97 @@
           <w:b/>
           <w:bCs/>
         </w:rPr>
-        <w:t>1.</w:t>
-      </w:r>
-      <w:r>
+        <w:t>1.4 Metodologia</w:t>
+      </w:r>
+    </w:p>
+    <w:p>
+      <w:pPr>
+        <w:pStyle w:val="Text"/>
+        <w:ind w:firstLine="0"/>
+      </w:pPr>
+    </w:p>
+    <w:p>
+      <w:pPr>
+        <w:pStyle w:val="Text"/>
+        <w:ind w:firstLine="709"/>
+      </w:pPr>
+      <w:r>
+        <w:t xml:space="preserve">Para a realização deste estudo comparativo entre </w:t>
+      </w:r>
+      <w:r>
+        <w:rPr>
+          <w:i/>
+          <w:iCs/>
+        </w:rPr>
+        <w:t>JavaScript</w:t>
+      </w:r>
+      <w:r>
+        <w:t xml:space="preserve"> e </w:t>
+      </w:r>
+      <w:r>
+        <w:rPr>
+          <w:i/>
+          <w:iCs/>
+        </w:rPr>
+        <w:t>Blazor WebAssembly</w:t>
+      </w:r>
+      <w:r>
+        <w:t xml:space="preserve">, será adotada uma abordagem experimental e quantitativa, baseada no desenvolvimento e análise de </w:t>
+      </w:r>
+      <w:r>
+        <w:t>duas</w:t>
+      </w:r>
+      <w:r>
+        <w:t xml:space="preserve"> aplicaç</w:t>
+      </w:r>
+      <w:r>
+        <w:t>ões</w:t>
+      </w:r>
+      <w:r>
+        <w:t xml:space="preserve"> </w:t>
+      </w:r>
+      <w:r>
+        <w:rPr>
+          <w:i/>
+          <w:iCs/>
+        </w:rPr>
+        <w:t>web</w:t>
+      </w:r>
+      <w:r>
+        <w:t xml:space="preserve"> com funcionalidades idênticas implementadas em ambas as tecnologias. </w:t>
+      </w:r>
+      <w:r>
+        <w:t xml:space="preserve">As </w:t>
+      </w:r>
+      <w:r>
+        <w:t xml:space="preserve">principais etapas </w:t>
+      </w:r>
+      <w:r>
+        <w:t>abordadas na metodologia serão</w:t>
+      </w:r>
+      <w:r>
+        <w:t>:</w:t>
+      </w:r>
+    </w:p>
+    <w:p>
+      <w:pPr>
+        <w:pStyle w:val="Text"/>
+        <w:ind w:firstLine="0"/>
+      </w:pPr>
+    </w:p>
+    <w:p>
+      <w:pPr>
+        <w:pStyle w:val="Text"/>
+        <w:ind w:firstLine="0"/>
         <w:rPr>
           <w:b/>
           <w:bCs/>
         </w:rPr>
-        <w:t>4</w:t>
-      </w:r>
+      </w:pPr>
       <w:r>
         <w:rPr>
           <w:b/>
           <w:bCs/>
-        </w:rPr>
-        <w:t xml:space="preserve"> </w:t>
-      </w:r>
-      <w:r>
-        <w:rPr>
-          <w:b/>
-          <w:bCs/>
-        </w:rPr>
-        <w:t>Metodologia</w:t>
-      </w:r>
-    </w:p>
-    <w:p>
-      <w:pPr>
-        <w:pStyle w:val="Text"/>
-        <w:ind w:firstLine="0"/>
-      </w:pPr>
-    </w:p>
-    <w:p>
-      <w:pPr>
-        <w:pStyle w:val="Text"/>
-        <w:ind w:firstLine="709"/>
-      </w:pPr>
-      <w:r>
-        <w:t xml:space="preserve">Para a realização deste estudo comparativo entre </w:t>
-      </w:r>
-      <w:r>
-        <w:rPr>
-          <w:i/>
-          <w:iCs/>
-        </w:rPr>
-        <w:t>JavaScript</w:t>
-      </w:r>
-      <w:r>
-        <w:t xml:space="preserve"> e </w:t>
-      </w:r>
-      <w:r>
-        <w:rPr>
-          <w:i/>
-          <w:iCs/>
-        </w:rPr>
-        <w:t>Blazor</w:t>
-      </w:r>
-      <w:r>
-        <w:t xml:space="preserve"> </w:t>
-      </w:r>
-      <w:r>
-        <w:rPr>
-          <w:i/>
-          <w:iCs/>
-        </w:rPr>
-        <w:t>WebAssembly</w:t>
-      </w:r>
-      <w:r>
-        <w:t xml:space="preserve">, será adotada uma abordagem experimental e quantitativa, baseada no desenvolvimento e análise de </w:t>
-      </w:r>
-      <w:r>
-        <w:t>duas</w:t>
-      </w:r>
-      <w:r>
-        <w:t xml:space="preserve"> aplicaç</w:t>
-      </w:r>
-      <w:r>
-        <w:t>ões</w:t>
-      </w:r>
-      <w:r>
-        <w:t xml:space="preserve"> </w:t>
-      </w:r>
-      <w:r>
-        <w:rPr>
-          <w:i/>
-          <w:iCs/>
-        </w:rPr>
-        <w:t>web</w:t>
-      </w:r>
-      <w:r>
-        <w:t xml:space="preserve"> com funcionalidades idênticas implementadas em ambas as tecnologias. </w:t>
-      </w:r>
-      <w:r>
-        <w:t xml:space="preserve">As </w:t>
-      </w:r>
-      <w:r>
-        <w:t xml:space="preserve">principais etapas </w:t>
-      </w:r>
-      <w:r>
-        <w:t>abordadas na metodologia serão</w:t>
-      </w:r>
-      <w:r>
-        <w:t>:</w:t>
-      </w:r>
-    </w:p>
-    <w:p>
-      <w:pPr>
-        <w:pStyle w:val="Text"/>
-        <w:ind w:firstLine="0"/>
-      </w:pPr>
-    </w:p>
-    <w:p>
-      <w:pPr>
-        <w:pStyle w:val="Text"/>
-        <w:ind w:firstLine="0"/>
-        <w:rPr>
-          <w:u w:val="single"/>
-        </w:rPr>
-      </w:pPr>
-      <w:r>
-        <w:rPr>
-          <w:u w:val="single"/>
         </w:rPr>
         <w:t>1.4.1 Levantamento de Requisitos</w:t>
       </w:r>
@@ -6020,31 +5946,7 @@
         <w:t xml:space="preserve"> </w:t>
       </w:r>
       <w:r>
-        <w:t>As duas versões da aplicação devem implementar, de forma idêntica</w:t>
-      </w:r>
-      <w:r>
-        <w:t xml:space="preserve"> como l</w:t>
-      </w:r>
-      <w:r>
-        <w:t>eitura e carregamento de um arquivo JSON com grande volume de dados</w:t>
-      </w:r>
-      <w:r>
-        <w:t>, f</w:t>
-      </w:r>
-      <w:r>
-        <w:t>iltros dinâmicos com base em critérios variados</w:t>
-      </w:r>
-      <w:r>
-        <w:t>, p</w:t>
-      </w:r>
-      <w:r>
-        <w:t>aginação e ordenação de registros</w:t>
-      </w:r>
-      <w:r>
-        <w:t xml:space="preserve"> e e</w:t>
-      </w:r>
-      <w:r>
-        <w:t>xclusão em massa de elementos da interface.</w:t>
+        <w:t>As duas versões da aplicação devem implementar, de forma idêntica como leitura e carregamento de um arquivo JSON com grande volume de dados, filtros dinâmicos com base em critérios variados, paginação e ordenação de registros e exclusão em massa de elementos da interface.</w:t>
       </w:r>
     </w:p>
     <w:p>
@@ -6094,25 +5996,7 @@
       </w:r>
       <w:proofErr w:type="spellEnd"/>
       <w:r>
-        <w:t>)</w:t>
-      </w:r>
-      <w:r>
-        <w:t>, t</w:t>
-      </w:r>
-      <w:r>
-        <w:t>empo de resposta nas interações do usuário</w:t>
-      </w:r>
-      <w:r>
-        <w:t>, c</w:t>
-      </w:r>
-      <w:r>
-        <w:t>onsumo de memória e armazenamento local</w:t>
-      </w:r>
-      <w:r>
-        <w:t>, t</w:t>
-      </w:r>
-      <w:r>
-        <w:t xml:space="preserve">amanho do </w:t>
+        <w:t xml:space="preserve">), tempo de resposta nas interações do usuário, consumo de memória e armazenamento local, tamanho do </w:t>
       </w:r>
       <w:proofErr w:type="spellStart"/>
       <w:r>
@@ -6124,13 +6008,7 @@
       </w:r>
       <w:proofErr w:type="spellEnd"/>
       <w:r>
-        <w:t xml:space="preserve"> transferido</w:t>
-      </w:r>
-      <w:r>
-        <w:t xml:space="preserve"> e e</w:t>
-      </w:r>
-      <w:r>
-        <w:t>ficiência na renderização e atualização dinâmica da interface.</w:t>
+        <w:t xml:space="preserve"> transferido e eficiência na renderização e atualização dinâmica da interface.</w:t>
       </w:r>
     </w:p>
     <w:p>
@@ -6165,19 +6043,22 @@
         <w:pStyle w:val="Text"/>
         <w:ind w:firstLine="0"/>
         <w:rPr>
-          <w:u w:val="single"/>
-        </w:rPr>
-      </w:pPr>
-      <w:r>
-        <w:rPr>
-          <w:u w:val="single"/>
+          <w:b/>
+          <w:bCs/>
+        </w:rPr>
+      </w:pPr>
+      <w:r>
+        <w:rPr>
+          <w:b/>
+          <w:bCs/>
         </w:rPr>
         <w:lastRenderedPageBreak/>
         <w:t xml:space="preserve">1.4.2 </w:t>
       </w:r>
       <w:r>
         <w:rPr>
-          <w:u w:val="single"/>
+          <w:b/>
+          <w:bCs/>
         </w:rPr>
         <w:t>Desenvolvimento</w:t>
       </w:r>
@@ -6204,20 +6085,10 @@
           <w:b/>
           <w:bCs/>
         </w:rPr>
-        <w:t>E</w:t>
-      </w:r>
-      <w:r>
-        <w:rPr>
-          <w:b/>
-          <w:bCs/>
-        </w:rPr>
-        <w:t>struturação dos projetos</w:t>
-      </w:r>
-      <w:r>
-        <w:t>:</w:t>
-      </w:r>
-      <w:r>
-        <w:t xml:space="preserve"> </w:t>
+        <w:t>Estruturação dos projetos</w:t>
+      </w:r>
+      <w:r>
+        <w:t xml:space="preserve">: </w:t>
       </w:r>
       <w:r>
         <w:t xml:space="preserve">Serão criadas duas aplicações </w:t>
@@ -6230,13 +6101,7 @@
         <w:t>web</w:t>
       </w:r>
       <w:r>
-        <w:t xml:space="preserve"> com estrutura e funcionalidades idênticas</w:t>
-      </w:r>
-      <w:r>
-        <w:t>,</w:t>
-      </w:r>
-      <w:r>
-        <w:t xml:space="preserve"> uma implementada com </w:t>
+        <w:t xml:space="preserve"> com estrutura e funcionalidades idênticas, uma implementada com </w:t>
       </w:r>
       <w:r>
         <w:rPr>
@@ -6253,17 +6118,7 @@
           <w:i/>
           <w:iCs/>
         </w:rPr>
-        <w:t>Blazor</w:t>
-      </w:r>
-      <w:r>
-        <w:t xml:space="preserve"> </w:t>
-      </w:r>
-      <w:r>
-        <w:rPr>
-          <w:i/>
-          <w:iCs/>
-        </w:rPr>
-        <w:t>WebAssembly</w:t>
+        <w:t>Blazor WebAssembly</w:t>
       </w:r>
       <w:r>
         <w:t xml:space="preserve"> (C#), ambas utilizando HTML e CSS.</w:t>
@@ -6285,43 +6140,10 @@
         <w:t>Funcionalidades implementadas</w:t>
       </w:r>
       <w:r>
-        <w:t>:</w:t>
-      </w:r>
-      <w:r>
-        <w:t xml:space="preserve"> </w:t>
-      </w:r>
-      <w:r>
-        <w:t>As aplicações terão como base a manipulação de um grande volume de dados em formato JSON, realizando operações como</w:t>
-      </w:r>
-      <w:r>
-        <w:t xml:space="preserve"> c</w:t>
-      </w:r>
-      <w:r>
-        <w:t>arregamento inicial</w:t>
-      </w:r>
-      <w:r>
-        <w:t>, f</w:t>
-      </w:r>
-      <w:r>
-        <w:t>iltros dinâmicos</w:t>
-      </w:r>
-      <w:r>
-        <w:t>, p</w:t>
-      </w:r>
-      <w:r>
-        <w:t>aginação e ordenação</w:t>
-      </w:r>
-      <w:r>
-        <w:t xml:space="preserve"> e e</w:t>
-      </w:r>
-      <w:r>
-        <w:t>xclusão em massa d</w:t>
-      </w:r>
-      <w:r>
-        <w:t>e elementos</w:t>
-      </w:r>
-      <w:r>
-        <w:t>.</w:t>
+        <w:t xml:space="preserve">: </w:t>
+      </w:r>
+      <w:r>
+        <w:t>As aplicações terão como base a manipulação de um grande volume de dados em formato JSON, realizando operações como carregamento inicial, filtros dinâmicos, paginação e ordenação e exclusão em massa de elementos.</w:t>
       </w:r>
     </w:p>
     <w:p>
@@ -6335,18 +6157,21 @@
         <w:pStyle w:val="Text"/>
         <w:ind w:firstLine="0"/>
         <w:rPr>
-          <w:u w:val="single"/>
-        </w:rPr>
-      </w:pPr>
-      <w:r>
-        <w:rPr>
-          <w:u w:val="single"/>
+          <w:b/>
+          <w:bCs/>
+        </w:rPr>
+      </w:pPr>
+      <w:r>
+        <w:rPr>
+          <w:b/>
+          <w:bCs/>
         </w:rPr>
         <w:t xml:space="preserve">1.4.3 </w:t>
       </w:r>
       <w:r>
         <w:rPr>
-          <w:u w:val="single"/>
+          <w:b/>
+          <w:bCs/>
         </w:rPr>
         <w:t>Avaliação das Ferramentas e Ambiente de Teste</w:t>
       </w:r>
@@ -6373,27 +6198,10 @@
           <w:b/>
           <w:bCs/>
         </w:rPr>
-        <w:t>Padronização do a</w:t>
-      </w:r>
-      <w:r>
-        <w:rPr>
-          <w:b/>
-          <w:bCs/>
-        </w:rPr>
-        <w:t>mbient</w:t>
-      </w:r>
-      <w:r>
-        <w:rPr>
-          <w:b/>
-          <w:bCs/>
-        </w:rPr>
-        <w:t>e</w:t>
-      </w:r>
-      <w:r>
-        <w:t>:</w:t>
-      </w:r>
-      <w:r>
-        <w:t xml:space="preserve"> </w:t>
+        <w:t>Padronização do ambiente</w:t>
+      </w:r>
+      <w:r>
+        <w:t xml:space="preserve">: </w:t>
       </w:r>
       <w:r>
         <w:t>A execução das aplicações será realizada em um ambiente controlado, utilizando o mesmo navegador, com cache limpo</w:t>
@@ -6430,13 +6238,7 @@
         <w:t>Ferramentas de medição</w:t>
       </w:r>
       <w:r>
-        <w:t>:</w:t>
-      </w:r>
-      <w:r>
-        <w:t xml:space="preserve"> </w:t>
-      </w:r>
-      <w:r>
-        <w:t>Serão utilizadas ferramentas de desenvolvedor do navegador (</w:t>
+        <w:t>: Serão utilizadas ferramentas de desenvolvedor do navegador (</w:t>
       </w:r>
       <w:proofErr w:type="spellStart"/>
       <w:r>
@@ -6455,13 +6257,7 @@
       </w:r>
       <w:proofErr w:type="spellEnd"/>
       <w:r>
-        <w:t>) para monitoramento</w:t>
-      </w:r>
-      <w:r>
-        <w:t xml:space="preserve"> da aplicação</w:t>
-      </w:r>
-      <w:r>
-        <w:t xml:space="preserve"> durante o tempo de execução.</w:t>
+        <w:t>) para monitoramento da aplicação durante o tempo de execução.</w:t>
       </w:r>
     </w:p>
     <w:p>
@@ -6475,26 +6271,44 @@
         <w:pStyle w:val="Text"/>
         <w:ind w:firstLine="0"/>
         <w:rPr>
-          <w:u w:val="single"/>
-        </w:rPr>
-      </w:pPr>
-      <w:r>
-        <w:rPr>
-          <w:u w:val="single"/>
+          <w:b/>
+          <w:bCs/>
+        </w:rPr>
+      </w:pPr>
+      <w:r>
+        <w:rPr>
+          <w:b/>
+          <w:bCs/>
         </w:rPr>
         <w:t>1.4.</w:t>
       </w:r>
       <w:r>
         <w:rPr>
-          <w:u w:val="single"/>
+          <w:b/>
+          <w:bCs/>
         </w:rPr>
         <w:t>4</w:t>
       </w:r>
       <w:r>
         <w:rPr>
-          <w:u w:val="single"/>
-        </w:rPr>
-        <w:t xml:space="preserve"> Análise e Interpretação dos Resultados</w:t>
+          <w:b/>
+          <w:bCs/>
+        </w:rPr>
+        <w:t xml:space="preserve"> </w:t>
+      </w:r>
+      <w:r>
+        <w:rPr>
+          <w:b/>
+          <w:bCs/>
+        </w:rPr>
+        <w:t>a</w:t>
+      </w:r>
+      <w:r>
+        <w:rPr>
+          <w:b/>
+          <w:bCs/>
+        </w:rPr>
+        <w:t>nálise e Interpretação dos Resultados</w:t>
       </w:r>
     </w:p>
     <w:p>
@@ -6522,13 +6336,7 @@
         <w:t>Organização dos dados</w:t>
       </w:r>
       <w:r>
-        <w:t>:</w:t>
-      </w:r>
-      <w:r>
-        <w:t xml:space="preserve"> </w:t>
-      </w:r>
-      <w:r>
-        <w:t>Os dados coletados serão organizados em tabelas e gráficos comparativos, permitindo uma análise objetiva entre as tecnologias, destacando os pontos fortes e limitações de cada uma nas operações propostas.</w:t>
+        <w:t>: Os dados coletados serão organizados em tabelas e gráficos comparativos, permitindo uma análise objetiva entre as tecnologias, destacando os pontos fortes e limitações de cada uma nas operações propostas.</w:t>
       </w:r>
     </w:p>
     <w:p>
@@ -6547,19 +6355,7 @@
         <w:t>Discussão dos resultados</w:t>
       </w:r>
       <w:r>
-        <w:t>:</w:t>
-      </w:r>
-      <w:r>
-        <w:t xml:space="preserve"> </w:t>
-      </w:r>
-      <w:r>
-        <w:t xml:space="preserve">Os dados obtidos serão interpretados </w:t>
-      </w:r>
-      <w:r>
-        <w:t xml:space="preserve">no </w:t>
-      </w:r>
-      <w:r>
-        <w:t xml:space="preserve">contexto de desenvolvimento </w:t>
+        <w:t xml:space="preserve">: Os dados obtidos serão interpretados no contexto de desenvolvimento </w:t>
       </w:r>
       <w:r>
         <w:rPr>
@@ -6864,14 +6660,12 @@
         <w:pStyle w:val="Text"/>
         <w:ind w:firstLine="0"/>
         <w:rPr>
-          <w:bCs/>
-          <w:u w:val="single"/>
-        </w:rPr>
-      </w:pPr>
-      <w:r>
-        <w:rPr>
-          <w:bCs/>
-          <w:u w:val="single"/>
+          <w:b/>
+        </w:rPr>
+      </w:pPr>
+      <w:r>
+        <w:rPr>
+          <w:b/>
         </w:rPr>
         <w:t>2.1.1 A Web 1.0 e os primeiros navegadores</w:t>
       </w:r>
@@ -7021,16 +6815,19 @@
         <w:t xml:space="preserve">s páginas </w:t>
       </w:r>
       <w:r>
-        <w:t xml:space="preserve">web dessa época </w:t>
-      </w:r>
-      <w:r>
-        <w:t xml:space="preserve">eram essencialmente estáticas, compostas por documentos </w:t>
-      </w:r>
-      <w:r>
         <w:rPr>
           <w:i/>
           <w:iCs/>
         </w:rPr>
+        <w:t>web</w:t>
+      </w:r>
+      <w:r>
+        <w:t xml:space="preserve"> dessa época </w:t>
+      </w:r>
+      <w:r>
+        <w:t xml:space="preserve">eram essencialmente estáticas, compostas por documentos </w:t>
+      </w:r>
+      <w:r>
         <w:t>HTML</w:t>
       </w:r>
       <w:r>
@@ -7040,128 +6837,146 @@
         <w:t xml:space="preserve"> </w:t>
       </w:r>
       <w:r>
-        <w:t>Os sites serviam principalmente como repositórios de informação, com navegação limitada a links e menus</w:t>
-      </w:r>
-      <w:r>
-        <w:t xml:space="preserve"> básicos</w:t>
-      </w:r>
-      <w:r>
-        <w:t>.</w:t>
-      </w:r>
-      <w:r>
-        <w:t xml:space="preserve"> </w:t>
-      </w:r>
-    </w:p>
-    <w:p>
-      <w:pPr>
-        <w:pStyle w:val="Text"/>
-        <w:ind w:firstLine="709"/>
-      </w:pPr>
-    </w:p>
-    <w:p>
-      <w:pPr>
-        <w:pStyle w:val="Text"/>
-        <w:ind w:firstLine="0"/>
-        <w:rPr>
-          <w:bCs/>
-          <w:u w:val="single"/>
-        </w:rPr>
-      </w:pPr>
-      <w:r>
-        <w:rPr>
-          <w:bCs/>
-          <w:u w:val="single"/>
-        </w:rPr>
-        <w:t>2.1.2 A transição para a Web 2.0</w:t>
-      </w:r>
-    </w:p>
-    <w:p>
-      <w:pPr>
-        <w:pStyle w:val="Text"/>
-        <w:ind w:firstLine="709"/>
-      </w:pPr>
-    </w:p>
-    <w:p>
-      <w:pPr>
-        <w:pStyle w:val="Text"/>
-        <w:ind w:firstLine="709"/>
-      </w:pPr>
-      <w:r>
-        <w:t>Contudo, ess</w:t>
-      </w:r>
-      <w:r>
-        <w:t xml:space="preserve">a estrutura </w:t>
-      </w:r>
-      <w:r>
-        <w:t xml:space="preserve">começou a evoluir ao longo da década de 1990, impulsionado pela necessidade de tornar a </w:t>
+        <w:t xml:space="preserve">Os </w:t>
       </w:r>
       <w:r>
         <w:rPr>
           <w:i/>
           <w:iCs/>
         </w:rPr>
-        <w:t>web</w:t>
-      </w:r>
-      <w:r>
-        <w:t xml:space="preserve"> mais expressiva e interativa </w:t>
-      </w:r>
-      <w:r>
-        <w:t>(</w:t>
-      </w:r>
-      <w:r>
-        <w:t>OLIVEIRA, Flávio Donizeti de</w:t>
-      </w:r>
-      <w:r>
-        <w:t>.,</w:t>
-      </w:r>
-      <w:r>
-        <w:t xml:space="preserve"> 2024</w:t>
-      </w:r>
-      <w:r>
-        <w:t>)</w:t>
-      </w:r>
-      <w:r>
-        <w:t xml:space="preserve">. </w:t>
-      </w:r>
-      <w:r>
-        <w:t xml:space="preserve">Em 1995, a empresa Netscape introduziu o </w:t>
+        <w:t>sites</w:t>
+      </w:r>
+      <w:r>
+        <w:t xml:space="preserve"> serviam principalmente como repositórios de informação, com navegação limitada a </w:t>
       </w:r>
       <w:r>
         <w:rPr>
           <w:i/>
           <w:iCs/>
         </w:rPr>
-        <w:t>JavaScript</w:t>
-      </w:r>
-      <w:r>
-        <w:t xml:space="preserve"> em seu navegador, reconhecendo a importância de uma linguagem de </w:t>
+        <w:t>links</w:t>
+      </w:r>
+      <w:r>
+        <w:t xml:space="preserve"> e menus</w:t>
+      </w:r>
+      <w:r>
+        <w:t xml:space="preserve"> básicos</w:t>
+      </w:r>
+      <w:r>
+        <w:t>.</w:t>
+      </w:r>
+      <w:r>
+        <w:t xml:space="preserve"> </w:t>
+      </w:r>
+    </w:p>
+    <w:p>
+      <w:pPr>
+        <w:pStyle w:val="Text"/>
+        <w:ind w:firstLine="709"/>
+      </w:pPr>
+    </w:p>
+    <w:p>
+      <w:pPr>
+        <w:pStyle w:val="Text"/>
+        <w:ind w:firstLine="0"/>
+        <w:rPr>
+          <w:b/>
+        </w:rPr>
+      </w:pPr>
+      <w:r>
+        <w:rPr>
+          <w:b/>
+        </w:rPr>
+        <w:t>2.1.2 A transição para a Web 2.0</w:t>
+      </w:r>
+    </w:p>
+    <w:p>
+      <w:pPr>
+        <w:pStyle w:val="Text"/>
+        <w:ind w:firstLine="709"/>
+      </w:pPr>
+    </w:p>
+    <w:p>
+      <w:pPr>
+        <w:pStyle w:val="Text"/>
+        <w:ind w:firstLine="709"/>
+      </w:pPr>
+      <w:r>
+        <w:t>Contudo, ess</w:t>
+      </w:r>
+      <w:r>
+        <w:t xml:space="preserve">a estrutura </w:t>
+      </w:r>
+      <w:r>
+        <w:t xml:space="preserve">começou a evoluir ao longo da década de 1990, impulsionado pela necessidade de tornar a </w:t>
       </w:r>
       <w:r>
         <w:rPr>
           <w:i/>
           <w:iCs/>
         </w:rPr>
-        <w:t>script</w:t>
-      </w:r>
-      <w:r>
-        <w:t xml:space="preserve"> capaz de dinamizar a interação nas páginas </w:t>
+        <w:t>web</w:t>
+      </w:r>
+      <w:r>
+        <w:t xml:space="preserve"> mais expressiva e interativa </w:t>
+      </w:r>
+      <w:r>
+        <w:t>(</w:t>
+      </w:r>
+      <w:r>
+        <w:t>OLIVEIRA, Flávio Donizeti de</w:t>
+      </w:r>
+      <w:r>
+        <w:t>.,</w:t>
+      </w:r>
+      <w:r>
+        <w:t xml:space="preserve"> 2024</w:t>
+      </w:r>
+      <w:r>
+        <w:t>)</w:t>
+      </w:r>
+      <w:r>
+        <w:t xml:space="preserve">. </w:t>
+      </w:r>
+      <w:r>
+        <w:t xml:space="preserve">Em 1995, a empresa Netscape introduziu o </w:t>
       </w:r>
       <w:r>
         <w:rPr>
           <w:i/>
           <w:iCs/>
         </w:rPr>
-        <w:t>web</w:t>
-      </w:r>
-      <w:r>
-        <w:t xml:space="preserve">. Inicialmente chamada de </w:t>
-      </w:r>
-      <w:proofErr w:type="spellStart"/>
+        <w:t>JavaScript</w:t>
+      </w:r>
+      <w:r>
+        <w:t xml:space="preserve"> em seu navegador, reconhecendo a importância de uma linguagem de </w:t>
+      </w:r>
       <w:r>
         <w:rPr>
           <w:i/>
           <w:iCs/>
         </w:rPr>
+        <w:t>script</w:t>
+      </w:r>
+      <w:r>
+        <w:t xml:space="preserve"> capaz de dinamizar a interação nas páginas </w:t>
+      </w:r>
+      <w:r>
+        <w:rPr>
+          <w:i/>
+          <w:iCs/>
+        </w:rPr>
+        <w:t>web</w:t>
+      </w:r>
+      <w:r>
+        <w:t xml:space="preserve">. Inicialmente chamada de </w:t>
+      </w:r>
+      <w:proofErr w:type="spellStart"/>
+      <w:r>
+        <w:rPr>
+          <w:i/>
+          <w:iCs/>
+        </w:rPr>
         <w:lastRenderedPageBreak/>
         <w:t>LiveScript</w:t>
       </w:r>
@@ -7239,88 +7054,97 @@
         <w:t xml:space="preserve">, especialmente das tecnologias – </w:t>
       </w:r>
       <w:r>
+        <w:t>HTML</w:t>
+      </w:r>
+      <w:r>
         <w:rPr>
           <w:i/>
           <w:iCs/>
         </w:rPr>
-        <w:t xml:space="preserve">HTML, CSS e JavaScript </w:t>
-      </w:r>
-      <w:r>
-        <w:t>-</w:t>
-      </w:r>
-      <w:r>
-        <w:t xml:space="preserve"> prepararam o terreno para a transição à </w:t>
+        <w:t xml:space="preserve">, </w:t>
+      </w:r>
+      <w:r>
+        <w:t>CSS</w:t>
       </w:r>
       <w:r>
         <w:rPr>
           <w:i/>
           <w:iCs/>
         </w:rPr>
-        <w:t>Web</w:t>
-      </w:r>
-      <w:r>
-        <w:t xml:space="preserve"> 2.0, que se consolidou a partir de 2004.</w:t>
-      </w:r>
-      <w:r>
-        <w:t xml:space="preserve"> </w:t>
-      </w:r>
-      <w:r>
-        <w:t>O</w:t>
-      </w:r>
-      <w:r>
-        <w:t xml:space="preserve"> principal </w:t>
-      </w:r>
-      <w:r>
-        <w:t>marco</w:t>
-      </w:r>
-      <w:r>
-        <w:t xml:space="preserve"> dessa nova era foi o empoderamento dos usuários, que passaram a ser produtores de conteúdo, não apenas consumidores</w:t>
-      </w:r>
-      <w:r>
-        <w:t xml:space="preserve">, </w:t>
-      </w:r>
-      <w:r>
-        <w:t>transform</w:t>
-      </w:r>
-      <w:r>
-        <w:t>ando</w:t>
-      </w:r>
-      <w:r>
-        <w:t xml:space="preserve"> a </w:t>
+        <w:t xml:space="preserve"> e JavaScript </w:t>
+      </w:r>
+      <w:r>
+        <w:t>-</w:t>
+      </w:r>
+      <w:r>
+        <w:t xml:space="preserve"> prepararam o terreno para a transição à </w:t>
       </w:r>
       <w:r>
         <w:rPr>
           <w:i/>
           <w:iCs/>
         </w:rPr>
-        <w:t>web</w:t>
-      </w:r>
-      <w:r>
-        <w:t xml:space="preserve"> de um simples repositório </w:t>
-      </w:r>
-      <w:r>
-        <w:t xml:space="preserve">informacional </w:t>
-      </w:r>
-      <w:r>
-        <w:t>em um espaço colaborativo</w:t>
-      </w:r>
-      <w:r>
-        <w:t xml:space="preserve"> e</w:t>
-      </w:r>
-      <w:r>
-        <w:t xml:space="preserve"> interativ</w:t>
-      </w:r>
-      <w:r>
-        <w:t>o</w:t>
-      </w:r>
-      <w:r>
-        <w:t xml:space="preserve">. O uso de tecnologias como </w:t>
+        <w:t>Web</w:t>
+      </w:r>
+      <w:r>
+        <w:t xml:space="preserve"> 2.0, que se consolidou a partir de 2004.</w:t>
+      </w:r>
+      <w:r>
+        <w:t xml:space="preserve"> </w:t>
+      </w:r>
+      <w:r>
+        <w:t>O</w:t>
+      </w:r>
+      <w:r>
+        <w:t xml:space="preserve"> principal </w:t>
+      </w:r>
+      <w:r>
+        <w:t>marco</w:t>
+      </w:r>
+      <w:r>
+        <w:t xml:space="preserve"> dessa nova era foi o empoderamento dos usuários, que passaram a ser produtores de conteúdo, não apenas consumidores</w:t>
+      </w:r>
+      <w:r>
+        <w:t xml:space="preserve">, </w:t>
+      </w:r>
+      <w:r>
+        <w:t>transform</w:t>
+      </w:r>
+      <w:r>
+        <w:t>ando</w:t>
+      </w:r>
+      <w:r>
+        <w:t xml:space="preserve"> a </w:t>
       </w:r>
       <w:r>
         <w:rPr>
           <w:i/>
           <w:iCs/>
         </w:rPr>
+        <w:t>web</w:t>
+      </w:r>
+      <w:r>
+        <w:t xml:space="preserve"> de um simples repositório </w:t>
+      </w:r>
+      <w:r>
+        <w:t xml:space="preserve">informacional </w:t>
+      </w:r>
+      <w:r>
+        <w:t>em um espaço colaborativo</w:t>
+      </w:r>
+      <w:r>
+        <w:t xml:space="preserve"> e</w:t>
+      </w:r>
+      <w:r>
+        <w:t xml:space="preserve"> interativ</w:t>
+      </w:r>
+      <w:r>
+        <w:t>o</w:t>
+      </w:r>
+      <w:r>
+        <w:t xml:space="preserve">. O uso de tecnologias como </w:t>
+      </w:r>
+      <w:r>
         <w:t>AJAX</w:t>
       </w:r>
       <w:r>
@@ -7357,46 +7181,40 @@
         <w:pStyle w:val="Text"/>
         <w:ind w:firstLine="0"/>
         <w:rPr>
-          <w:bCs/>
-          <w:u w:val="single"/>
-        </w:rPr>
-      </w:pPr>
-      <w:r>
-        <w:rPr>
-          <w:bCs/>
-          <w:u w:val="single"/>
+          <w:b/>
+        </w:rPr>
+      </w:pPr>
+      <w:r>
+        <w:rPr>
+          <w:b/>
         </w:rPr>
         <w:t xml:space="preserve">2.1.3 O surgimento das Single Page </w:t>
       </w:r>
       <w:proofErr w:type="spellStart"/>
       <w:r>
         <w:rPr>
-          <w:bCs/>
-          <w:u w:val="single"/>
+          <w:b/>
         </w:rPr>
         <w:t>Applications</w:t>
       </w:r>
       <w:proofErr w:type="spellEnd"/>
       <w:r>
         <w:rPr>
-          <w:bCs/>
-          <w:u w:val="single"/>
+          <w:b/>
         </w:rPr>
         <w:t xml:space="preserve"> (</w:t>
       </w:r>
       <w:proofErr w:type="spellStart"/>
       <w:r>
         <w:rPr>
-          <w:bCs/>
-          <w:u w:val="single"/>
+          <w:b/>
         </w:rPr>
         <w:t>SPAs</w:t>
       </w:r>
       <w:proofErr w:type="spellEnd"/>
       <w:r>
         <w:rPr>
-          <w:bCs/>
-          <w:u w:val="single"/>
+          <w:b/>
         </w:rPr>
         <w:t>)</w:t>
       </w:r>
@@ -7473,10 +7291,7 @@
         <w:t>, especialmente em contextos com interfaces complexas e com grande volume de dados manipulados diretamente pelo navegador</w:t>
       </w:r>
       <w:r>
-        <w:t xml:space="preserve"> </w:t>
-      </w:r>
-      <w:r>
-        <w:t>(Smith, 2024)</w:t>
+        <w:t xml:space="preserve"> (Smith, 2024)</w:t>
       </w:r>
       <w:r>
         <w:t>.</w:t>
@@ -7493,79 +7308,521 @@
         <w:pStyle w:val="Text"/>
         <w:ind w:firstLine="0"/>
         <w:rPr>
+          <w:b/>
+        </w:rPr>
+      </w:pPr>
+      <w:r>
+        <w:rPr>
+          <w:b/>
+        </w:rPr>
+        <w:t>2.1.4 Web 3.0, descentralização e novas demandas</w:t>
+      </w:r>
+    </w:p>
+    <w:p>
+      <w:pPr>
+        <w:pStyle w:val="Text"/>
+        <w:ind w:firstLine="0"/>
+      </w:pPr>
+    </w:p>
+    <w:p>
+      <w:pPr>
+        <w:pStyle w:val="Text"/>
+        <w:ind w:firstLine="709"/>
+      </w:pPr>
+      <w:r>
+        <w:t xml:space="preserve">A partir dessa evolução, surgiu o conceito de </w:t>
+      </w:r>
+      <w:r>
+        <w:rPr>
+          <w:i/>
+          <w:iCs/>
+        </w:rPr>
+        <w:t>Web</w:t>
+      </w:r>
+      <w:r>
+        <w:t xml:space="preserve"> 3.0, como uma resposta à necessidade de dar mais controle aos usuários sobre seus próprios dados. Essa fase busca tornar a </w:t>
+      </w:r>
+      <w:r>
+        <w:rPr>
+          <w:i/>
+          <w:iCs/>
+        </w:rPr>
+        <w:t>web</w:t>
+      </w:r>
+      <w:r>
+        <w:t xml:space="preserve"> mais inteligente, personalizada e conectada, com o uso de tecnologias como inteligência artificial, aprendizado de máquina e </w:t>
+      </w:r>
+      <w:r>
+        <w:rPr>
+          <w:i/>
+          <w:iCs/>
+        </w:rPr>
+        <w:t>blockchain</w:t>
+      </w:r>
+      <w:r>
+        <w:t xml:space="preserve"> </w:t>
+      </w:r>
+      <w:r>
+        <w:t>(</w:t>
+      </w:r>
+      <w:proofErr w:type="spellStart"/>
+      <w:r>
+        <w:t>Shaikh</w:t>
+      </w:r>
+      <w:proofErr w:type="spellEnd"/>
+      <w:r>
+        <w:t xml:space="preserve">; </w:t>
+      </w:r>
+      <w:proofErr w:type="spellStart"/>
+      <w:r>
+        <w:t>Siddiki</w:t>
+      </w:r>
+      <w:proofErr w:type="spellEnd"/>
+      <w:r>
+        <w:t xml:space="preserve">; </w:t>
+      </w:r>
+      <w:proofErr w:type="spellStart"/>
+      <w:r>
+        <w:t>Pathak</w:t>
+      </w:r>
+      <w:proofErr w:type="spellEnd"/>
+      <w:r>
+        <w:t>, 2025)</w:t>
+      </w:r>
+      <w:r>
+        <w:t xml:space="preserve">. Dentro desse cenário, ganha destaque a chamada </w:t>
+      </w:r>
+      <w:r>
+        <w:rPr>
+          <w:i/>
+          <w:iCs/>
+        </w:rPr>
+        <w:t>Web3</w:t>
+      </w:r>
+      <w:r>
+        <w:t>, que vai além da ideia de personalização e propõe uma internet verdadeiramente descentralizada, baseada em contratos inteligentes, criptomoedas e outras soluções distribuídas</w:t>
+      </w:r>
+      <w:r>
+        <w:t xml:space="preserve"> </w:t>
+      </w:r>
+      <w:r>
+        <w:t>(Draper, 2020)</w:t>
+      </w:r>
+      <w:r>
+        <w:t xml:space="preserve">. </w:t>
+      </w:r>
+    </w:p>
+    <w:p>
+      <w:pPr>
+        <w:pStyle w:val="Text"/>
+        <w:ind w:firstLine="0"/>
+      </w:pPr>
+    </w:p>
+    <w:p>
+      <w:pPr>
+        <w:pStyle w:val="Text"/>
+        <w:ind w:firstLine="0"/>
+        <w:rPr>
+          <w:b/>
+        </w:rPr>
+      </w:pPr>
+      <w:r>
+        <w:rPr>
+          <w:b/>
+        </w:rPr>
+        <w:lastRenderedPageBreak/>
+        <w:t>2.1.5 A busca por desempenho no cliente-</w:t>
+      </w:r>
+      <w:proofErr w:type="spellStart"/>
+      <w:r>
+        <w:rPr>
+          <w:b/>
+        </w:rPr>
+        <w:t>side</w:t>
+      </w:r>
+      <w:proofErr w:type="spellEnd"/>
+      <w:r>
+        <w:rPr>
+          <w:b/>
+        </w:rPr>
+        <w:t xml:space="preserve"> e o surgimento do WebAssembly</w:t>
+      </w:r>
+    </w:p>
+    <w:p>
+      <w:pPr>
+        <w:pStyle w:val="Text"/>
+        <w:ind w:firstLine="0"/>
+      </w:pPr>
+    </w:p>
+    <w:p>
+      <w:pPr>
+        <w:pStyle w:val="Text"/>
+        <w:ind w:firstLine="709"/>
+      </w:pPr>
+      <w:r>
+        <w:t xml:space="preserve">Com essa transformação, as aplicações </w:t>
+      </w:r>
+      <w:r>
+        <w:rPr>
+          <w:i/>
+          <w:iCs/>
+        </w:rPr>
+        <w:t>web</w:t>
+      </w:r>
+      <w:r>
+        <w:t xml:space="preserve"> passaram a exigir cada vez mais das tecnologias </w:t>
+      </w:r>
+      <w:proofErr w:type="spellStart"/>
+      <w:r>
+        <w:rPr>
+          <w:i/>
+          <w:iCs/>
+        </w:rPr>
+        <w:t>client-side</w:t>
+      </w:r>
+      <w:proofErr w:type="spellEnd"/>
+      <w:r>
+        <w:t xml:space="preserve">. Interfaces ricas, interações em tempo real e aplicações que rodam diretamente no navegador se tornaram comuns. Isso aumentou a cobrança por performance do lado do cliente </w:t>
+      </w:r>
+      <w:r>
+        <w:t>-</w:t>
+      </w:r>
+      <w:r>
+        <w:t xml:space="preserve"> o que abriu espaço para novas soluções além do </w:t>
+      </w:r>
+      <w:r>
+        <w:rPr>
+          <w:i/>
+          <w:iCs/>
+        </w:rPr>
+        <w:t>JavaScript</w:t>
+      </w:r>
+      <w:r>
+        <w:t xml:space="preserve"> tradicional. </w:t>
+      </w:r>
+      <w:r>
+        <w:t>N</w:t>
+      </w:r>
+      <w:r>
+        <w:t>esse context</w:t>
+      </w:r>
+      <w:r>
+        <w:t xml:space="preserve">o, </w:t>
+      </w:r>
+      <w:r>
+        <w:t xml:space="preserve">surgem tecnologias como o </w:t>
+      </w:r>
+      <w:r>
+        <w:rPr>
+          <w:i/>
+          <w:iCs/>
+        </w:rPr>
+        <w:t>WebAssembly</w:t>
+      </w:r>
+      <w:r>
+        <w:t>, que permitem executar código compilado no navegador com alto desempenho</w:t>
+      </w:r>
+      <w:r>
+        <w:t>, como, por exemplo,</w:t>
+      </w:r>
+      <w:r>
+        <w:t xml:space="preserve"> o </w:t>
+      </w:r>
+      <w:r>
+        <w:rPr>
+          <w:i/>
+          <w:iCs/>
+        </w:rPr>
+        <w:t>Blazor WebAssembly</w:t>
+      </w:r>
+      <w:r>
+        <w:t>, trazendo a possibilidade de usar C# e .NET diret</w:t>
+      </w:r>
+      <w:r>
+        <w:t>amente</w:t>
+      </w:r>
+      <w:r>
+        <w:t xml:space="preserve"> no </w:t>
+      </w:r>
+      <w:r>
+        <w:rPr>
+          <w:i/>
+          <w:iCs/>
+        </w:rPr>
+        <w:t>front-</w:t>
+      </w:r>
+      <w:proofErr w:type="spellStart"/>
+      <w:r>
+        <w:rPr>
+          <w:i/>
+          <w:iCs/>
+        </w:rPr>
+        <w:t>end</w:t>
+      </w:r>
+      <w:proofErr w:type="spellEnd"/>
+      <w:r>
+        <w:t>, com todas as vantagens de performance e estrutura que isso pode representar</w:t>
+      </w:r>
+      <w:r>
+        <w:t xml:space="preserve"> (Smith, 2024)</w:t>
+      </w:r>
+      <w:r>
+        <w:t>.</w:t>
+      </w:r>
+    </w:p>
+    <w:p>
+      <w:pPr>
+        <w:pStyle w:val="Text"/>
+        <w:ind w:firstLine="0"/>
+      </w:pPr>
+    </w:p>
+    <w:p>
+      <w:pPr>
+        <w:pStyle w:val="Text"/>
+        <w:ind w:firstLine="0"/>
+        <w:rPr>
+          <w:b/>
+        </w:rPr>
+      </w:pPr>
+      <w:r>
+        <w:rPr>
+          <w:b/>
+        </w:rPr>
+        <w:t>2.</w:t>
+      </w:r>
+      <w:r>
+        <w:rPr>
+          <w:b/>
+        </w:rPr>
+        <w:t xml:space="preserve">2 </w:t>
+      </w:r>
+      <w:r>
+        <w:rPr>
+          <w:b/>
+        </w:rPr>
+        <w:t>Arquiteturas de Aplicações Web</w:t>
+      </w:r>
+    </w:p>
+    <w:p>
+      <w:pPr>
+        <w:pStyle w:val="Text"/>
+        <w:ind w:firstLine="0"/>
+        <w:rPr>
           <w:bCs/>
-          <w:u w:val="single"/>
-        </w:rPr>
-      </w:pPr>
-      <w:r>
+        </w:rPr>
+      </w:pPr>
+    </w:p>
+    <w:p>
+      <w:pPr>
+        <w:pStyle w:val="Text"/>
+        <w:ind w:firstLine="709"/>
         <w:rPr>
           <w:bCs/>
-          <w:u w:val="single"/>
-        </w:rPr>
-        <w:t>2.1.4 Web 3.0, descentralização e novas demandas</w:t>
+        </w:rPr>
+      </w:pPr>
+      <w:r>
+        <w:rPr>
+          <w:bCs/>
+        </w:rPr>
+        <w:t xml:space="preserve">Neste tópico, serão abordadas as principais arquiteturas utilizadas no desenvolvimento de aplicações </w:t>
+      </w:r>
+      <w:r>
+        <w:rPr>
+          <w:bCs/>
+          <w:i/>
+          <w:iCs/>
+        </w:rPr>
+        <w:t>web</w:t>
+      </w:r>
+      <w:r>
+        <w:rPr>
+          <w:bCs/>
+        </w:rPr>
+        <w:t xml:space="preserve">. Discutiremos as arquiteturas </w:t>
+      </w:r>
+      <w:r>
+        <w:rPr>
+          <w:i/>
+          <w:iCs/>
+        </w:rPr>
+        <w:t>Server-</w:t>
+      </w:r>
+      <w:proofErr w:type="spellStart"/>
+      <w:r>
+        <w:rPr>
+          <w:i/>
+          <w:iCs/>
+        </w:rPr>
+        <w:t>Side</w:t>
+      </w:r>
+      <w:proofErr w:type="spellEnd"/>
+      <w:r>
+        <w:t xml:space="preserve"> e </w:t>
+      </w:r>
+      <w:proofErr w:type="spellStart"/>
+      <w:r>
+        <w:rPr>
+          <w:i/>
+          <w:iCs/>
+        </w:rPr>
+        <w:t>Client-Side</w:t>
+      </w:r>
+      <w:proofErr w:type="spellEnd"/>
+      <w:r>
+        <w:rPr>
+          <w:bCs/>
+        </w:rPr>
+        <w:t>, ressaltando suas características, vantagens e desvantagens, além de um comparativo entre elas para ilustrar suas diferentes aplicações no contexto moderno.</w:t>
       </w:r>
     </w:p>
     <w:p>
       <w:pPr>
         <w:pStyle w:val="Text"/>
         <w:ind w:firstLine="0"/>
+        <w:rPr>
+          <w:bCs/>
+        </w:rPr>
+      </w:pPr>
+    </w:p>
+    <w:p>
+      <w:pPr>
+        <w:pStyle w:val="Text"/>
+        <w:ind w:firstLine="0"/>
+        <w:rPr>
+          <w:b/>
+        </w:rPr>
+      </w:pPr>
+      <w:r>
+        <w:rPr>
+          <w:b/>
+        </w:rPr>
+        <w:t>2.2.1 Arquitetura Server-</w:t>
+      </w:r>
+      <w:proofErr w:type="spellStart"/>
+      <w:r>
+        <w:rPr>
+          <w:b/>
+        </w:rPr>
+        <w:t>Sid</w:t>
+      </w:r>
+      <w:r>
+        <w:rPr>
+          <w:b/>
+        </w:rPr>
+        <w:t>e</w:t>
+      </w:r>
+      <w:proofErr w:type="spellEnd"/>
+    </w:p>
+    <w:p>
+      <w:pPr>
+        <w:pStyle w:val="Text"/>
+        <w:ind w:firstLine="0"/>
+        <w:rPr>
+          <w:b/>
+        </w:rPr>
       </w:pPr>
     </w:p>
     <w:p>
       <w:pPr>
         <w:pStyle w:val="Text"/>
         <w:ind w:firstLine="709"/>
-      </w:pPr>
-      <w:r>
-        <w:t>A partir dessa evolução, surgiu o conceito de Web 3.0, como uma resposta à necessidade de dar mais controle aos usuários sobre seus próprios dados. Essa fase busca tornar a web mais inteligente, personalizada e conectada, com o uso de tecnologias como inteligência artificial, aprendizado de máquina e blockchain</w:t>
-      </w:r>
-      <w:r>
-        <w:t xml:space="preserve"> </w:t>
-      </w:r>
-      <w:r>
-        <w:t>(</w:t>
-      </w:r>
-      <w:proofErr w:type="spellStart"/>
-      <w:r>
-        <w:t>Shaikh</w:t>
-      </w:r>
-      <w:proofErr w:type="spellEnd"/>
-      <w:r>
-        <w:t xml:space="preserve">; </w:t>
-      </w:r>
-      <w:proofErr w:type="spellStart"/>
-      <w:r>
-        <w:t>Siddiki</w:t>
-      </w:r>
-      <w:proofErr w:type="spellEnd"/>
-      <w:r>
-        <w:t xml:space="preserve">; </w:t>
-      </w:r>
-      <w:proofErr w:type="spellStart"/>
-      <w:r>
-        <w:t>Pathak</w:t>
-      </w:r>
-      <w:proofErr w:type="spellEnd"/>
-      <w:r>
-        <w:t>, 2025)</w:t>
-      </w:r>
-      <w:r>
-        <w:t>. Dentro desse cenário, ganha destaque a chamada Web3, que vai além da ideia de personalização e propõe uma internet verdadeiramente descentralizada, baseada em contratos inteligentes, criptomoedas e outras soluções distribuídas</w:t>
-      </w:r>
-      <w:r>
-        <w:t xml:space="preserve"> </w:t>
-      </w:r>
-      <w:r>
-        <w:t>(Draper, 2020)</w:t>
-      </w:r>
-      <w:r>
-        <w:t xml:space="preserve">. </w:t>
+        <w:rPr>
+          <w:bCs/>
+        </w:rPr>
+      </w:pPr>
+      <w:r>
+        <w:rPr>
+          <w:bCs/>
+        </w:rPr>
+        <w:t>A arquitetura Server-</w:t>
+      </w:r>
+      <w:proofErr w:type="spellStart"/>
+      <w:r>
+        <w:rPr>
+          <w:bCs/>
+        </w:rPr>
+        <w:t>Side</w:t>
+      </w:r>
+      <w:proofErr w:type="spellEnd"/>
+      <w:r>
+        <w:rPr>
+          <w:bCs/>
+        </w:rPr>
+        <w:t xml:space="preserve"> é um modelo tradicional no desenvolvimento de aplicações web, onde o servidor é responsável por processar as requisições do cliente, executar a lógica de negócios e retornar os resultados para o navegador. Neste modelo, as páginas web são geradas no servidor e enviadas ao cliente em forma de HTML, CSS e JavaScript, sendo renderizadas no navegador do usuário. O servidor, nesse contexto, é centralizador, ou seja, ele gerencia as operações de manipulação de dados e interação com bancos de dados.</w:t>
+      </w:r>
+    </w:p>
+    <w:p>
+      <w:pPr>
+        <w:pStyle w:val="Text"/>
+        <w:ind w:firstLine="709"/>
+        <w:rPr>
+          <w:bCs/>
+        </w:rPr>
+      </w:pPr>
+      <w:r>
+        <w:rPr>
+          <w:bCs/>
+        </w:rPr>
+        <w:t>A principal vantagem da arquitetura Server-</w:t>
+      </w:r>
+      <w:proofErr w:type="spellStart"/>
+      <w:r>
+        <w:rPr>
+          <w:bCs/>
+        </w:rPr>
+        <w:t>Side</w:t>
+      </w:r>
+      <w:proofErr w:type="spellEnd"/>
+      <w:r>
+        <w:rPr>
+          <w:bCs/>
+        </w:rPr>
+        <w:t xml:space="preserve"> reside na centralização do processamento. Como o código que executa a lógica da aplicação permanece no servidor, os dados do sistema estão mais protegidos e a manutenção do código torna-se mais simples. Além disso, o modelo Server-</w:t>
+      </w:r>
+      <w:proofErr w:type="spellStart"/>
+      <w:r>
+        <w:rPr>
+          <w:bCs/>
+        </w:rPr>
+        <w:t>Side</w:t>
+      </w:r>
+      <w:proofErr w:type="spellEnd"/>
+      <w:r>
+        <w:rPr>
+          <w:bCs/>
+        </w:rPr>
+        <w:t xml:space="preserve"> oferece um bom controle sobre o fluxo de dados e as interações do usuário, uma vez que a maior parte do </w:t>
+      </w:r>
+      <w:r>
+        <w:rPr>
+          <w:bCs/>
+        </w:rPr>
+        <w:lastRenderedPageBreak/>
+        <w:t>processamento ocorre no servidor, o que diminui a complexidade e o risco de inconsistências no cliente.</w:t>
+      </w:r>
+    </w:p>
+    <w:p>
+      <w:pPr>
+        <w:pStyle w:val="Text"/>
+        <w:ind w:firstLine="709"/>
+        <w:rPr>
+          <w:b/>
+        </w:rPr>
+      </w:pPr>
+      <w:r>
+        <w:rPr>
+          <w:bCs/>
+        </w:rPr>
+        <w:t>Porém, as desvantagens dessa abordagem incluem uma dependência maior de uma boa infraestrutura de servidores, que devem ser dimensionados adequadamente para garantir o desempenho em ambientes de grande escala. Além disso, como cada interação do usuário requer uma nova comunicação com o servidor, o tempo de resposta pode ser afetado, impactando a experiência do usuário.</w:t>
       </w:r>
     </w:p>
     <w:p>
       <w:pPr>
         <w:pStyle w:val="Text"/>
         <w:ind w:firstLine="0"/>
+        <w:rPr>
+          <w:b/>
+        </w:rPr>
       </w:pPr>
     </w:p>
     <w:p>
@@ -7573,116 +7830,619 @@
         <w:pStyle w:val="Text"/>
         <w:ind w:firstLine="0"/>
         <w:rPr>
+          <w:b/>
+        </w:rPr>
+      </w:pPr>
+      <w:r>
+        <w:rPr>
+          <w:b/>
+        </w:rPr>
+        <w:t xml:space="preserve">2.2.2 Arquitetura </w:t>
+      </w:r>
+      <w:proofErr w:type="spellStart"/>
+      <w:r>
+        <w:rPr>
+          <w:b/>
+        </w:rPr>
+        <w:t>Client-Side</w:t>
+      </w:r>
+      <w:proofErr w:type="spellEnd"/>
+    </w:p>
+    <w:p>
+      <w:pPr>
+        <w:pStyle w:val="Text"/>
+        <w:ind w:firstLine="0"/>
+        <w:rPr>
+          <w:b/>
+        </w:rPr>
+      </w:pPr>
+    </w:p>
+    <w:p>
+      <w:pPr>
+        <w:pStyle w:val="Text"/>
+        <w:ind w:firstLine="709"/>
+      </w:pPr>
+      <w:r>
+        <w:t>Em contraste com a arquitetura Server-</w:t>
+      </w:r>
+      <w:proofErr w:type="spellStart"/>
+      <w:r>
+        <w:t>Side</w:t>
+      </w:r>
+      <w:proofErr w:type="spellEnd"/>
+      <w:r>
+        <w:t xml:space="preserve">, a arquitetura </w:t>
+      </w:r>
+      <w:proofErr w:type="spellStart"/>
+      <w:r>
+        <w:t>Client-Side</w:t>
+      </w:r>
+      <w:proofErr w:type="spellEnd"/>
+      <w:r>
+        <w:t xml:space="preserve"> transfere a maior parte da responsabilidade de processamento para o lado do cliente, ou seja, para o navegador do usuário. Nesse modelo, a lógica de aplicação é executada diretamente no cliente, utilizando tecnologias como JavaScript e frameworks como </w:t>
+      </w:r>
+      <w:proofErr w:type="spellStart"/>
+      <w:r>
+        <w:t>React</w:t>
+      </w:r>
+      <w:proofErr w:type="spellEnd"/>
+      <w:r>
+        <w:t>, Angular, Vue.js, entre outros.</w:t>
+      </w:r>
+    </w:p>
+    <w:p>
+      <w:pPr>
+        <w:pStyle w:val="Text"/>
+        <w:ind w:firstLine="709"/>
+      </w:pPr>
+      <w:r>
+        <w:t xml:space="preserve">A principal vantagem da arquitetura </w:t>
+      </w:r>
+      <w:proofErr w:type="spellStart"/>
+      <w:r>
+        <w:t>Client-Side</w:t>
+      </w:r>
+      <w:proofErr w:type="spellEnd"/>
+      <w:r>
+        <w:t xml:space="preserve"> é a agilidade no processamento das interações do usuário. Uma vez que o código é executado diretamente no navegador, as aplicações podem responder de forma muito mais rápida, sem a necessidade de constante comunicação com o servidor para cada interação. Isso resulta em uma experiência mais fluida e dinâmica para o usuário. Além disso, ao reduzir a carga sobre o servidor, a arquitetura </w:t>
+      </w:r>
+      <w:proofErr w:type="spellStart"/>
+      <w:r>
+        <w:t>Client-Side</w:t>
+      </w:r>
+      <w:proofErr w:type="spellEnd"/>
+      <w:r>
+        <w:t xml:space="preserve"> pode ser mais escalável em cenários de grande volume de acessos.</w:t>
+      </w:r>
+    </w:p>
+    <w:p>
+      <w:pPr>
+        <w:pStyle w:val="Text"/>
+        <w:ind w:firstLine="709"/>
+      </w:pPr>
+      <w:r>
+        <w:t>Por outro lado, essa abordagem exige que o navegador do cliente tenha capacidade de processar a lógica de negócios e renderizar a interface de forma eficiente. Além disso, a segurança se torna um desafio, uma vez que o código é enviado para o cliente e pode ser acessado e manipulado, o que requer cuidados especiais no desenvolvimento para evitar vulnerabilidades.</w:t>
+      </w:r>
+    </w:p>
+    <w:p>
+      <w:pPr>
+        <w:pStyle w:val="Text"/>
+        <w:ind w:firstLine="0"/>
+        <w:rPr>
+          <w:b/>
+        </w:rPr>
+      </w:pPr>
+    </w:p>
+    <w:p>
+      <w:pPr>
+        <w:pStyle w:val="Text"/>
+        <w:ind w:firstLine="0"/>
+        <w:rPr>
+          <w:b/>
+        </w:rPr>
+      </w:pPr>
+      <w:r>
+        <w:rPr>
+          <w:b/>
+        </w:rPr>
+        <w:t>2.2.3 Comparativo entre Server-</w:t>
+      </w:r>
+      <w:proofErr w:type="spellStart"/>
+      <w:r>
+        <w:rPr>
+          <w:b/>
+        </w:rPr>
+        <w:t>Side</w:t>
+      </w:r>
+      <w:proofErr w:type="spellEnd"/>
+      <w:r>
+        <w:rPr>
+          <w:b/>
+        </w:rPr>
+        <w:t xml:space="preserve"> e </w:t>
+      </w:r>
+      <w:proofErr w:type="spellStart"/>
+      <w:r>
+        <w:rPr>
+          <w:b/>
+        </w:rPr>
+        <w:t>Client-Side</w:t>
+      </w:r>
+      <w:proofErr w:type="spellEnd"/>
+    </w:p>
+    <w:p>
+      <w:pPr>
+        <w:pStyle w:val="Text"/>
+        <w:ind w:firstLine="0"/>
+        <w:rPr>
+          <w:b/>
+        </w:rPr>
+      </w:pPr>
+    </w:p>
+    <w:p>
+      <w:pPr>
+        <w:pStyle w:val="Text"/>
+        <w:ind w:firstLine="709"/>
+      </w:pPr>
+      <w:r>
+        <w:t>Ao comparar as arquiteturas Server-</w:t>
+      </w:r>
+      <w:proofErr w:type="spellStart"/>
+      <w:r>
+        <w:t>Side</w:t>
+      </w:r>
+      <w:proofErr w:type="spellEnd"/>
+      <w:r>
+        <w:t xml:space="preserve"> e </w:t>
+      </w:r>
+      <w:proofErr w:type="spellStart"/>
+      <w:r>
+        <w:t>Client-Side</w:t>
+      </w:r>
+      <w:proofErr w:type="spellEnd"/>
+      <w:r>
+        <w:t>, é possível identificar diferenças cruciais em termos de desempenho, segurança, escalabilidade e complexidade de desenvolvimento. Ambas as abordagens têm suas vantagens e limitações, e a escolha entre elas depende dos requisitos específicos do projeto.</w:t>
+      </w:r>
+    </w:p>
+    <w:p>
+      <w:pPr>
+        <w:pStyle w:val="Text"/>
+        <w:ind w:firstLine="709"/>
+      </w:pPr>
+      <w:r>
+        <w:lastRenderedPageBreak/>
+        <w:t>A arquitetura Server-</w:t>
+      </w:r>
+      <w:proofErr w:type="spellStart"/>
+      <w:r>
+        <w:t>Side</w:t>
+      </w:r>
+      <w:proofErr w:type="spellEnd"/>
+      <w:r>
+        <w:t xml:space="preserve"> tende a ser mais segura, já que o código e os dados sensíveis permanecem no servidor, minimizando os riscos de exposição ao usuário. No entanto, ela pode ser mais lenta em termos de desempenho, pois cada interação do usuário requer uma nova requisição ao servidor, o que pode resultar em maior latência e tempo de resposta. Além disso, a escalabilidade </w:t>
+      </w:r>
+      <w:proofErr w:type="spellStart"/>
+      <w:r>
+        <w:t>de</w:t>
+      </w:r>
+      <w:proofErr w:type="spellEnd"/>
+      <w:r>
+        <w:t xml:space="preserve"> sistemas Server-</w:t>
+      </w:r>
+      <w:proofErr w:type="spellStart"/>
+      <w:r>
+        <w:t>Side</w:t>
+      </w:r>
+      <w:proofErr w:type="spellEnd"/>
+      <w:r>
+        <w:t xml:space="preserve"> depende fortemente da infraestrutura do servidor.</w:t>
+      </w:r>
+    </w:p>
+    <w:p>
+      <w:pPr>
+        <w:pStyle w:val="Text"/>
+        <w:ind w:firstLine="709"/>
+      </w:pPr>
+      <w:r>
+        <w:t xml:space="preserve">Já a arquitetura </w:t>
+      </w:r>
+      <w:proofErr w:type="spellStart"/>
+      <w:r>
+        <w:t>Client-Side</w:t>
+      </w:r>
+      <w:proofErr w:type="spellEnd"/>
+      <w:r>
+        <w:t xml:space="preserve"> se destaca pela rapidez nas interações, uma vez que o processamento é feito no próprio navegador. Isso pode melhorar a experiência do usuário, especialmente em aplicações interativas e dinâmicas. No entanto, a segurança e a compatibilidade entre navegadores tornam-se desafios a serem superados. Além disso, a complexidade do desenvolvimento pode aumentar, pois o desenvolvedor precisa garantir que o código seja eficiente e funcione corretamente em diferentes dispositivos e navegadores.</w:t>
+      </w:r>
+    </w:p>
+    <w:p>
+      <w:pPr>
+        <w:pStyle w:val="Text"/>
+        <w:ind w:firstLine="709"/>
+      </w:pPr>
+      <w:r>
+        <w:t>A escolha entre uma arquitetura Server-</w:t>
+      </w:r>
+      <w:proofErr w:type="spellStart"/>
+      <w:r>
+        <w:t>Side</w:t>
+      </w:r>
+      <w:proofErr w:type="spellEnd"/>
+      <w:r>
+        <w:t xml:space="preserve"> ou </w:t>
+      </w:r>
+      <w:proofErr w:type="spellStart"/>
+      <w:r>
+        <w:t>Client-Side</w:t>
+      </w:r>
+      <w:proofErr w:type="spellEnd"/>
+      <w:r>
+        <w:t xml:space="preserve"> deve ser feita com base nas necessidades do projeto, levando em consideração o tipo de aplicação, os requisitos de desempenho, a segurança e a escalabilidade desejada.</w:t>
+      </w:r>
+    </w:p>
+    <w:p>
+      <w:pPr>
+        <w:pStyle w:val="Text"/>
+        <w:ind w:firstLine="0"/>
+        <w:rPr>
+          <w:b/>
+        </w:rPr>
+      </w:pPr>
+    </w:p>
+    <w:p>
+      <w:pPr>
+        <w:pStyle w:val="Text"/>
+        <w:ind w:firstLine="0"/>
+        <w:rPr>
+          <w:b/>
+        </w:rPr>
+      </w:pPr>
+      <w:r>
+        <w:rPr>
+          <w:b/>
+        </w:rPr>
+        <w:t>2.3 WebAssembly em Profundidade</w:t>
+      </w:r>
+    </w:p>
+    <w:p>
+      <w:pPr>
+        <w:pStyle w:val="Text"/>
+        <w:ind w:firstLine="0"/>
+        <w:rPr>
           <w:bCs/>
-          <w:u w:val="single"/>
-        </w:rPr>
-      </w:pPr>
+        </w:rPr>
+      </w:pPr>
+      <w:r>
+        <w:rPr>
+          <w:b/>
+        </w:rPr>
+        <w:tab/>
+      </w:r>
       <w:r>
         <w:rPr>
           <w:bCs/>
-          <w:u w:val="single"/>
+        </w:rPr>
+        <w:t>[...]</w:t>
+      </w:r>
+    </w:p>
+    <w:p>
+      <w:pPr>
+        <w:pStyle w:val="Text"/>
+        <w:ind w:firstLine="0"/>
+        <w:rPr>
+          <w:b/>
+        </w:rPr>
+      </w:pPr>
+      <w:r>
+        <w:rPr>
+          <w:b/>
+        </w:rPr>
+        <w:tab/>
+      </w:r>
+    </w:p>
+    <w:p>
+      <w:pPr>
+        <w:pStyle w:val="Text"/>
+        <w:ind w:firstLine="0"/>
+        <w:rPr>
+          <w:b/>
+        </w:rPr>
+      </w:pPr>
+      <w:r>
+        <w:rPr>
+          <w:b/>
+        </w:rPr>
+        <w:t>2.3.1 Conceito e Funcionamento do WebAssembly</w:t>
+      </w:r>
+    </w:p>
+    <w:p>
+      <w:pPr>
+        <w:pStyle w:val="Text"/>
+        <w:ind w:firstLine="0"/>
+        <w:rPr>
+          <w:b/>
+        </w:rPr>
+      </w:pPr>
+    </w:p>
+    <w:p>
+      <w:pPr>
+        <w:pStyle w:val="Text"/>
+        <w:ind w:firstLine="709"/>
+        <w:rPr>
+          <w:bCs/>
+        </w:rPr>
+      </w:pPr>
+      <w:r>
+        <w:rPr>
+          <w:bCs/>
+        </w:rPr>
+        <w:t>[...]</w:t>
+      </w:r>
+    </w:p>
+    <w:p>
+      <w:pPr>
+        <w:pStyle w:val="Text"/>
+        <w:ind w:firstLine="709"/>
+        <w:rPr>
+          <w:bCs/>
+        </w:rPr>
+      </w:pPr>
+    </w:p>
+    <w:p>
+      <w:pPr>
+        <w:pStyle w:val="Text"/>
+        <w:ind w:firstLine="0"/>
+        <w:rPr>
+          <w:b/>
+        </w:rPr>
+      </w:pPr>
+      <w:r>
+        <w:rPr>
+          <w:b/>
+        </w:rPr>
+        <w:t>2.3.2 Vantagens e Limitações do WebAssembly</w:t>
+      </w:r>
+    </w:p>
+    <w:p>
+      <w:pPr>
+        <w:pStyle w:val="Text"/>
+        <w:ind w:firstLine="0"/>
+        <w:rPr>
+          <w:b/>
+        </w:rPr>
+      </w:pPr>
+    </w:p>
+    <w:p>
+      <w:pPr>
+        <w:pStyle w:val="Text"/>
+        <w:ind w:firstLine="709"/>
+        <w:rPr>
+          <w:bCs/>
+        </w:rPr>
+      </w:pPr>
+      <w:r>
+        <w:rPr>
+          <w:bCs/>
+        </w:rPr>
+        <w:t>[...]</w:t>
+      </w:r>
+    </w:p>
+    <w:p>
+      <w:pPr>
+        <w:pStyle w:val="Text"/>
+        <w:ind w:firstLine="0"/>
+        <w:rPr>
+          <w:bCs/>
+        </w:rPr>
+      </w:pPr>
+    </w:p>
+    <w:p>
+      <w:pPr>
+        <w:pStyle w:val="Text"/>
+        <w:ind w:firstLine="0"/>
+        <w:rPr>
+          <w:b/>
+        </w:rPr>
+      </w:pPr>
+      <w:r>
+        <w:rPr>
+          <w:b/>
+        </w:rPr>
+        <w:t>2.4 Blazor WebAssembly</w:t>
+      </w:r>
+    </w:p>
+    <w:p>
+      <w:pPr>
+        <w:pStyle w:val="Text"/>
+        <w:ind w:firstLine="0"/>
+        <w:rPr>
+          <w:b/>
+        </w:rPr>
+      </w:pPr>
+    </w:p>
+    <w:p>
+      <w:pPr>
+        <w:pStyle w:val="Text"/>
+        <w:ind w:firstLine="709"/>
+        <w:rPr>
+          <w:bCs/>
+        </w:rPr>
+      </w:pPr>
+      <w:r>
+        <w:rPr>
+          <w:bCs/>
+        </w:rPr>
+        <w:t>[...]</w:t>
+      </w:r>
+    </w:p>
+    <w:p>
+      <w:pPr>
+        <w:pStyle w:val="Text"/>
+        <w:ind w:firstLine="709"/>
+        <w:rPr>
+          <w:bCs/>
+        </w:rPr>
+      </w:pPr>
+    </w:p>
+    <w:p>
+      <w:pPr>
+        <w:pStyle w:val="Text"/>
+        <w:ind w:firstLine="0"/>
+        <w:rPr>
+          <w:b/>
+        </w:rPr>
+      </w:pPr>
+      <w:r>
+        <w:rPr>
+          <w:b/>
+        </w:rPr>
+        <w:t>2.4.1 Conceito e Estrutura do Blazor WebAssembly</w:t>
+      </w:r>
+    </w:p>
+    <w:p>
+      <w:pPr>
+        <w:pStyle w:val="Text"/>
+        <w:ind w:firstLine="0"/>
+        <w:rPr>
+          <w:b/>
+        </w:rPr>
+      </w:pPr>
+    </w:p>
+    <w:p>
+      <w:pPr>
+        <w:pStyle w:val="Text"/>
+        <w:ind w:firstLine="709"/>
+        <w:rPr>
+          <w:bCs/>
+        </w:rPr>
+      </w:pPr>
+      <w:r>
+        <w:rPr>
+          <w:bCs/>
         </w:rPr>
         <w:lastRenderedPageBreak/>
-        <w:t>2.1.5</w:t>
-      </w:r>
-      <w:r>
+        <w:t>[...]</w:t>
+      </w:r>
+    </w:p>
+    <w:p>
+      <w:pPr>
+        <w:pStyle w:val="Text"/>
+        <w:ind w:firstLine="709"/>
         <w:rPr>
           <w:bCs/>
-          <w:u w:val="single"/>
-        </w:rPr>
-        <w:t xml:space="preserve"> </w:t>
-      </w:r>
-      <w:r>
+        </w:rPr>
+      </w:pPr>
+    </w:p>
+    <w:p>
+      <w:pPr>
+        <w:pStyle w:val="Text"/>
+        <w:ind w:firstLine="0"/>
+        <w:rPr>
+          <w:b/>
+        </w:rPr>
+      </w:pPr>
+      <w:r>
+        <w:rPr>
+          <w:b/>
+        </w:rPr>
+        <w:t>2.4.2 Vantagens e Limitações do Blazor WebAssembly</w:t>
+      </w:r>
+    </w:p>
+    <w:p>
+      <w:pPr>
+        <w:pStyle w:val="Text"/>
+        <w:ind w:firstLine="0"/>
+        <w:rPr>
+          <w:b/>
+        </w:rPr>
+      </w:pPr>
+    </w:p>
+    <w:p>
+      <w:pPr>
+        <w:pStyle w:val="Text"/>
+        <w:ind w:firstLine="709"/>
         <w:rPr>
           <w:bCs/>
-          <w:u w:val="single"/>
-        </w:rPr>
-        <w:t>A busca por desempenho no cliente</w:t>
-      </w:r>
+        </w:rPr>
+      </w:pPr>
       <w:r>
         <w:rPr>
           <w:bCs/>
-          <w:u w:val="single"/>
-        </w:rPr>
-        <w:t>-</w:t>
-      </w:r>
-      <w:proofErr w:type="spellStart"/>
-      <w:r>
+        </w:rPr>
+        <w:t>[...]</w:t>
+      </w:r>
+    </w:p>
+    <w:p>
+      <w:pPr>
+        <w:pStyle w:val="Text"/>
+        <w:ind w:firstLine="0"/>
         <w:rPr>
           <w:bCs/>
-          <w:u w:val="single"/>
-        </w:rPr>
-        <w:t>side</w:t>
-      </w:r>
-      <w:proofErr w:type="spellEnd"/>
-      <w:r>
+        </w:rPr>
+      </w:pPr>
+    </w:p>
+    <w:p>
+      <w:pPr>
+        <w:pStyle w:val="Text"/>
+        <w:ind w:firstLine="0"/>
+        <w:rPr>
+          <w:b/>
+        </w:rPr>
+      </w:pPr>
+      <w:r>
+        <w:rPr>
+          <w:b/>
+        </w:rPr>
+        <w:t>2.4.3 Casos de uso e adoção no mercado</w:t>
+      </w:r>
+    </w:p>
+    <w:p>
+      <w:pPr>
+        <w:pStyle w:val="Text"/>
+        <w:ind w:firstLine="709"/>
         <w:rPr>
           <w:bCs/>
-          <w:u w:val="single"/>
-        </w:rPr>
-        <w:t xml:space="preserve"> e o surgimento do WebAssembly</w:t>
+        </w:rPr>
+      </w:pPr>
+    </w:p>
+    <w:p>
+      <w:pPr>
+        <w:pStyle w:val="Text"/>
+        <w:ind w:firstLine="709"/>
+        <w:rPr>
+          <w:bCs/>
+        </w:rPr>
+      </w:pPr>
+      <w:r>
+        <w:rPr>
+          <w:bCs/>
+        </w:rPr>
+        <w:t>[...]</w:t>
       </w:r>
     </w:p>
     <w:p>
       <w:pPr>
         <w:pStyle w:val="Text"/>
         <w:ind w:firstLine="0"/>
-      </w:pPr>
-    </w:p>
-    <w:p>
-      <w:pPr>
-        <w:pStyle w:val="Text"/>
-        <w:ind w:firstLine="709"/>
-      </w:pPr>
-      <w:r>
-        <w:t xml:space="preserve">Com essa transformação, as aplicações web passaram a exigir cada vez mais das tecnologias </w:t>
-      </w:r>
-      <w:proofErr w:type="spellStart"/>
-      <w:r>
-        <w:t>client-side</w:t>
-      </w:r>
-      <w:proofErr w:type="spellEnd"/>
-      <w:r>
-        <w:t xml:space="preserve">. Interfaces ricas, interações em tempo real e aplicações que rodam diretamente no navegador se tornaram comuns. Isso aumentou a cobrança por performance do lado do cliente — o que abriu espaço para novas soluções além do JavaScript tradicional. </w:t>
-      </w:r>
-      <w:r>
-        <w:t>N</w:t>
-      </w:r>
-      <w:r>
-        <w:t>esse context</w:t>
-      </w:r>
-      <w:r>
-        <w:t xml:space="preserve">o, </w:t>
-      </w:r>
-      <w:r>
-        <w:t>surgem tecnologias como o WebAssembly, que permitem executar código compilado no navegador com alto desempenho</w:t>
-      </w:r>
-      <w:r>
-        <w:t>, como, por exemplo,</w:t>
-      </w:r>
-      <w:r>
-        <w:t xml:space="preserve"> o Blazor WebAssembly, trazendo a possibilidade de usar C# e .NET direto no front-</w:t>
-      </w:r>
-      <w:proofErr w:type="spellStart"/>
-      <w:r>
-        <w:t>end</w:t>
-      </w:r>
-      <w:proofErr w:type="spellEnd"/>
-      <w:r>
-        <w:t>, com todas as vantagens de performance e estrutura que isso pode representar</w:t>
-      </w:r>
-      <w:r>
-        <w:t xml:space="preserve"> (Smith, 2024)</w:t>
-      </w:r>
-      <w:r>
-        <w:t>.</w:t>
-      </w:r>
+        <w:rPr>
+          <w:bCs/>
+        </w:rPr>
+      </w:pPr>
     </w:p>
     <w:p>
       <w:pPr>
         <w:pStyle w:val="Text"/>
         <w:ind w:firstLine="0"/>
-      </w:pPr>
+        <w:rPr>
+          <w:b/>
+        </w:rPr>
+      </w:pPr>
+      <w:r>
+        <w:rPr>
+          <w:b/>
+        </w:rPr>
+        <w:t>2.5 JavaScript no Desenvolvimento Web</w:t>
+      </w:r>
     </w:p>
     <w:p>
       <w:pPr>
@@ -7690,133 +8450,78 @@
         <w:ind w:firstLine="0"/>
         <w:rPr>
           <w:b/>
-          <w:lang w:val="en-US"/>
-        </w:rPr>
-      </w:pPr>
-      <w:r>
+        </w:rPr>
+      </w:pPr>
+    </w:p>
+    <w:p>
+      <w:pPr>
+        <w:pStyle w:val="Text"/>
+        <w:ind w:firstLine="0"/>
         <w:rPr>
           <w:b/>
-          <w:lang w:val="en-US"/>
-        </w:rPr>
-        <w:t xml:space="preserve">2.1.1 </w:t>
-      </w:r>
-      <w:proofErr w:type="spellStart"/>
+        </w:rPr>
+      </w:pPr>
       <w:r>
         <w:rPr>
           <w:b/>
-          <w:lang w:val="en-US"/>
-        </w:rPr>
-        <w:t>Primeira</w:t>
-      </w:r>
-      <w:proofErr w:type="spellEnd"/>
-      <w:r>
+        </w:rPr>
+        <w:t>2.5.1 História e Evolução da Linguagem</w:t>
+      </w:r>
+    </w:p>
+    <w:p>
+      <w:pPr>
+        <w:pStyle w:val="Text"/>
+        <w:ind w:firstLine="0"/>
+        <w:rPr>
+          <w:bCs/>
+        </w:rPr>
+      </w:pPr>
+    </w:p>
+    <w:p>
+      <w:pPr>
+        <w:pStyle w:val="Text"/>
+        <w:ind w:firstLine="0"/>
         <w:rPr>
           <w:b/>
-          <w:lang w:val="en-US"/>
-        </w:rPr>
-        <w:t xml:space="preserve"> </w:t>
-      </w:r>
-      <w:proofErr w:type="spellStart"/>
+        </w:rPr>
+      </w:pPr>
       <w:r>
         <w:rPr>
           <w:b/>
-          <w:lang w:val="en-US"/>
-        </w:rPr>
-        <w:t>Geração</w:t>
-      </w:r>
-      <w:proofErr w:type="spellEnd"/>
-      <w:r>
+        </w:rPr>
+        <w:t>2.5.2 Ecossistema e Ferramentas</w:t>
+      </w:r>
+    </w:p>
+    <w:p>
+      <w:pPr>
+        <w:pStyle w:val="Text"/>
+        <w:ind w:firstLine="0"/>
         <w:rPr>
           <w:b/>
-          <w:lang w:val="en-US"/>
-        </w:rPr>
-        <w:t xml:space="preserve">: Sites </w:t>
-      </w:r>
-      <w:proofErr w:type="spellStart"/>
-      <w:r>
+        </w:rPr>
+      </w:pPr>
+    </w:p>
+    <w:p>
+      <w:pPr>
+        <w:pStyle w:val="Text"/>
+        <w:ind w:firstLine="0"/>
         <w:rPr>
           <w:b/>
-          <w:lang w:val="en-US"/>
-        </w:rPr>
-        <w:t>Estáticos</w:t>
-      </w:r>
-      <w:proofErr w:type="spellEnd"/>
+        </w:rPr>
+      </w:pPr>
+      <w:r>
+        <w:rPr>
+          <w:b/>
+        </w:rPr>
+        <w:t>2.5.3 Pontos fortes e limitações do JavaScript</w:t>
+      </w:r>
     </w:p>
     <w:p>
       <w:pPr>
         <w:pStyle w:val="Text"/>
         <w:ind w:firstLine="0"/>
         <w:rPr>
-          <w:bCs/>
-          <w:lang w:val="en-US"/>
-        </w:rPr>
-      </w:pPr>
-    </w:p>
-    <w:p>
-      <w:pPr>
-        <w:pStyle w:val="Text"/>
-        <w:ind w:firstLine="709"/>
-        <w:rPr>
-          <w:lang w:val="en-US"/>
-        </w:rPr>
-      </w:pPr>
-      <w:r>
-        <w:rPr>
-          <w:lang w:val="en-US"/>
-        </w:rPr>
-        <w:t xml:space="preserve">Lorem Ipsum is simply dummy text of the printing and typesetting industry. Lorem Ipsum has been the industry's standard dummy text ever since the 1500s, when an unknown printer took a galley of type and scrambled it to make a type specimen book. It has survived not only five centuries, but also the leap into electronic typesetting, remaining essentially unchanged. It was </w:t>
-      </w:r>
-      <w:proofErr w:type="spellStart"/>
-      <w:r>
-        <w:rPr>
-          <w:lang w:val="en-US"/>
-        </w:rPr>
-        <w:t>popularised</w:t>
-      </w:r>
-      <w:proofErr w:type="spellEnd"/>
-      <w:r>
-        <w:rPr>
-          <w:lang w:val="en-US"/>
-        </w:rPr>
-        <w:t xml:space="preserve"> in the 1960s with the release of Letraset sheets containing Lorem Ipsum passages, and more recently with desktop publishing software like Aldus PageMaker including versions of Lorem Ipsum.</w:t>
-      </w:r>
-    </w:p>
-    <w:p>
-      <w:pPr>
-        <w:pStyle w:val="Text"/>
-        <w:ind w:firstLine="709"/>
-        <w:rPr>
-          <w:lang w:val="en-US"/>
-        </w:rPr>
-      </w:pPr>
-      <w:r>
-        <w:rPr>
-          <w:lang w:val="en-US"/>
-        </w:rPr>
-        <w:t xml:space="preserve">Lorem Ipsum is simply dummy text of the printing and typesetting industry. Lorem Ipsum has been the industry's standard dummy text ever since the 1500s, when an unknown printer took a galley of type and scrambled it to make a type specimen book. It has survived not only five centuries, but also the leap into electronic typesetting, remaining essentially unchanged. It was </w:t>
-      </w:r>
-      <w:proofErr w:type="spellStart"/>
-      <w:r>
-        <w:rPr>
-          <w:lang w:val="en-US"/>
-        </w:rPr>
-        <w:t>popularised</w:t>
-      </w:r>
-      <w:proofErr w:type="spellEnd"/>
-      <w:r>
-        <w:rPr>
-          <w:lang w:val="en-US"/>
-        </w:rPr>
-        <w:t xml:space="preserve"> in the 1960s with the release of Letraset sheets containing Lorem Ipsum passages, and more recently with desktop publishing software like Aldus PageMaker including versions of Lorem Ipsum.</w:t>
-      </w:r>
-    </w:p>
-    <w:p>
-      <w:pPr>
-        <w:pStyle w:val="Text"/>
-        <w:ind w:firstLine="709"/>
-        <w:rPr>
           <w:b/>
-          <w:lang w:val="en-US"/>
         </w:rPr>
       </w:pPr>
     </w:p>
@@ -7824,349 +8529,7 @@
       <w:pPr>
         <w:pStyle w:val="Text"/>
         <w:ind w:firstLine="0"/>
-        <w:rPr>
-          <w:b/>
-        </w:rPr>
-      </w:pPr>
-      <w:r>
-        <w:rPr>
-          <w:b/>
-        </w:rPr>
-        <w:t xml:space="preserve">2.1.2 </w:t>
-      </w:r>
-      <w:r>
-        <w:rPr>
-          <w:b/>
-        </w:rPr>
-        <w:t>Segunda Geração: Scripts do Lado do Cliente e Servidores Dinâmicos</w:t>
-      </w:r>
-    </w:p>
-    <w:p>
-      <w:pPr>
-        <w:pStyle w:val="Text"/>
-        <w:ind w:firstLine="0"/>
-        <w:rPr>
-          <w:b/>
-        </w:rPr>
-      </w:pPr>
-    </w:p>
-    <w:p>
-      <w:pPr>
-        <w:pStyle w:val="Text"/>
-        <w:ind w:firstLine="709"/>
-        <w:rPr>
-          <w:lang w:val="en-US"/>
-        </w:rPr>
-      </w:pPr>
-      <w:r>
-        <w:rPr>
-          <w:b/>
-        </w:rPr>
-        <w:tab/>
-      </w:r>
-      <w:r>
-        <w:rPr>
-          <w:lang w:val="en-US"/>
-        </w:rPr>
-        <w:t xml:space="preserve">Lorem Ipsum is simply dummy text of the printing and typesetting industry. Lorem Ipsum has been the industry's standard dummy text ever since the 1500s, when an unknown printer took a galley of type and scrambled it to make a type specimen </w:t>
-      </w:r>
-      <w:r>
-        <w:rPr>
-          <w:lang w:val="en-US"/>
-        </w:rPr>
-        <w:lastRenderedPageBreak/>
-        <w:t xml:space="preserve">book. It has survived not only five centuries, but also the leap into electronic typesetting, remaining essentially unchanged. It was </w:t>
-      </w:r>
-      <w:proofErr w:type="spellStart"/>
-      <w:r>
-        <w:rPr>
-          <w:lang w:val="en-US"/>
-        </w:rPr>
-        <w:t>popularised</w:t>
-      </w:r>
-      <w:proofErr w:type="spellEnd"/>
-      <w:r>
-        <w:rPr>
-          <w:lang w:val="en-US"/>
-        </w:rPr>
-        <w:t xml:space="preserve"> in the 1960s with the release of Letraset sheets containing Lorem Ipsum passages, and more recently with desktop publishing software like Aldus PageMaker including versions of Lorem Ipsum.</w:t>
-      </w:r>
-    </w:p>
-    <w:p>
-      <w:pPr>
-        <w:pStyle w:val="Text"/>
-        <w:ind w:firstLine="709"/>
-        <w:rPr>
-          <w:lang w:val="en-US"/>
-        </w:rPr>
-      </w:pPr>
-      <w:r>
-        <w:rPr>
-          <w:lang w:val="en-US"/>
-        </w:rPr>
-        <w:t xml:space="preserve">Lorem Ipsum is simply dummy text of the printing and typesetting industry. Lorem Ipsum has been the industry's standard dummy text ever since the 1500s, when an unknown printer took a galley of type and scrambled it to make a type specimen book. It has survived not only five centuries, but also the leap into electronic typesetting, remaining essentially unchanged. It was </w:t>
-      </w:r>
-      <w:proofErr w:type="spellStart"/>
-      <w:r>
-        <w:rPr>
-          <w:lang w:val="en-US"/>
-        </w:rPr>
-        <w:t>popularised</w:t>
-      </w:r>
-      <w:proofErr w:type="spellEnd"/>
-      <w:r>
-        <w:rPr>
-          <w:lang w:val="en-US"/>
-        </w:rPr>
-        <w:t xml:space="preserve"> in the 1960s with the release of Letraset sheets containing Lorem Ipsum passages, and more recently with desktop publishing software like Aldus PageMaker including versions of Lorem Ipsum.</w:t>
-      </w:r>
-    </w:p>
-    <w:p>
-      <w:pPr>
-        <w:pStyle w:val="Text"/>
-        <w:ind w:firstLine="0"/>
-        <w:rPr>
-          <w:b/>
-          <w:lang w:val="en-US"/>
-        </w:rPr>
-      </w:pPr>
-    </w:p>
-    <w:p>
-      <w:pPr>
-        <w:pStyle w:val="Text"/>
-        <w:ind w:firstLine="0"/>
-        <w:rPr>
-          <w:b/>
-        </w:rPr>
-      </w:pPr>
-      <w:r>
-        <w:rPr>
-          <w:b/>
-        </w:rPr>
-        <w:t xml:space="preserve">2.1.3 </w:t>
-      </w:r>
-      <w:r>
-        <w:rPr>
-          <w:b/>
-        </w:rPr>
-        <w:t>Terceira Geração: Aplicações Ricas em Internet (RIA)</w:t>
-      </w:r>
-    </w:p>
-    <w:p>
-      <w:pPr>
-        <w:pStyle w:val="Text"/>
-        <w:ind w:firstLine="0"/>
-        <w:rPr>
-          <w:b/>
-        </w:rPr>
-      </w:pPr>
-    </w:p>
-    <w:p>
-      <w:pPr>
-        <w:pStyle w:val="Text"/>
-        <w:ind w:firstLine="709"/>
-        <w:rPr>
-          <w:lang w:val="en-US"/>
-        </w:rPr>
-      </w:pPr>
-      <w:r>
-        <w:rPr>
-          <w:lang w:val="en-US"/>
-        </w:rPr>
-        <w:t xml:space="preserve">Lorem Ipsum is simply dummy text of the printing and typesetting industry. Lorem Ipsum has been the industry's standard dummy text ever since the 1500s, when an unknown printer took a galley of type and scrambled it to make a type specimen book. It has survived not only five centuries, but also the leap into electronic typesetting, remaining essentially unchanged. It was </w:t>
-      </w:r>
-      <w:proofErr w:type="spellStart"/>
-      <w:r>
-        <w:rPr>
-          <w:lang w:val="en-US"/>
-        </w:rPr>
-        <w:t>popularised</w:t>
-      </w:r>
-      <w:proofErr w:type="spellEnd"/>
-      <w:r>
-        <w:rPr>
-          <w:lang w:val="en-US"/>
-        </w:rPr>
-        <w:t xml:space="preserve"> in the 1960s with the release of Letraset sheets containing Lorem Ipsum passages, and more recently with desktop publishing software like Aldus PageMaker including versions of Lorem Ipsum.</w:t>
-      </w:r>
-    </w:p>
-    <w:p>
-      <w:pPr>
-        <w:pStyle w:val="Text"/>
-        <w:ind w:firstLine="709"/>
-        <w:rPr>
-          <w:lang w:val="en-US"/>
-        </w:rPr>
-      </w:pPr>
-      <w:r>
-        <w:rPr>
-          <w:lang w:val="en-US"/>
-        </w:rPr>
-        <w:t xml:space="preserve">Lorem Ipsum is simply dummy text of the printing and typesetting industry. Lorem Ipsum has been the industry's standard dummy text ever since the 1500s, when an unknown printer took a galley of type and scrambled it to make a type specimen book. It has survived not only five centuries, but also the leap into electronic typesetting, remaining essentially unchanged. It was </w:t>
-      </w:r>
-      <w:proofErr w:type="spellStart"/>
-      <w:r>
-        <w:rPr>
-          <w:lang w:val="en-US"/>
-        </w:rPr>
-        <w:t>popularised</w:t>
-      </w:r>
-      <w:proofErr w:type="spellEnd"/>
-      <w:r>
-        <w:rPr>
-          <w:lang w:val="en-US"/>
-        </w:rPr>
-        <w:t xml:space="preserve"> in the 1960s with the release of Letraset sheets containing Lorem Ipsum passages, and more recently with desktop publishing software like Aldus PageMaker including versions of Lorem Ipsum.</w:t>
-      </w:r>
-    </w:p>
-    <w:p>
-      <w:pPr>
-        <w:pStyle w:val="Text"/>
-        <w:ind w:firstLine="0"/>
-        <w:rPr>
-          <w:b/>
-          <w:lang w:val="en-US"/>
-        </w:rPr>
-      </w:pPr>
-    </w:p>
-    <w:p>
-      <w:pPr>
-        <w:pStyle w:val="Text"/>
-        <w:ind w:firstLine="0"/>
-        <w:rPr>
-          <w:b/>
-        </w:rPr>
-      </w:pPr>
-      <w:r>
-        <w:rPr>
-          <w:b/>
-        </w:rPr>
-        <w:t xml:space="preserve">2.1.4 </w:t>
-      </w:r>
-      <w:r>
-        <w:rPr>
-          <w:b/>
-        </w:rPr>
-        <w:t>Quarta Geração: Frameworks Modernos de JavaScript e SPA</w:t>
-      </w:r>
-    </w:p>
-    <w:p>
-      <w:pPr>
-        <w:pStyle w:val="Text"/>
-        <w:ind w:firstLine="0"/>
-        <w:rPr>
-          <w:b/>
-        </w:rPr>
-      </w:pPr>
-    </w:p>
-    <w:p>
-      <w:pPr>
-        <w:pStyle w:val="Text"/>
-        <w:ind w:firstLine="709"/>
-        <w:rPr>
-          <w:lang w:val="en-US"/>
-        </w:rPr>
-      </w:pPr>
-      <w:r>
-        <w:rPr>
-          <w:lang w:val="en-US"/>
-        </w:rPr>
-        <w:t xml:space="preserve">Lorem Ipsum is simply dummy text of the printing and typesetting industry. Lorem Ipsum has been the industry's standard dummy text ever since the 1500s, when an unknown printer took a galley of type and scrambled it to make a type specimen </w:t>
-      </w:r>
-      <w:r>
-        <w:rPr>
-          <w:lang w:val="en-US"/>
-        </w:rPr>
-        <w:lastRenderedPageBreak/>
-        <w:t xml:space="preserve">book. It has survived not only five centuries, but also the leap into electronic typesetting, remaining essentially unchanged. It was </w:t>
-      </w:r>
-      <w:proofErr w:type="spellStart"/>
-      <w:r>
-        <w:rPr>
-          <w:lang w:val="en-US"/>
-        </w:rPr>
-        <w:t>popularised</w:t>
-      </w:r>
-      <w:proofErr w:type="spellEnd"/>
-      <w:r>
-        <w:rPr>
-          <w:lang w:val="en-US"/>
-        </w:rPr>
-        <w:t xml:space="preserve"> in the 1960s with the release of Letraset sheets containing Lorem Ipsum passages, and more recently with desktop publishing software like Aldus PageMaker including versions of Lorem Ipsum.</w:t>
-      </w:r>
-    </w:p>
-    <w:p>
-      <w:pPr>
-        <w:pStyle w:val="Text"/>
-        <w:ind w:firstLine="709"/>
-        <w:rPr>
-          <w:lang w:val="en-US"/>
-        </w:rPr>
-      </w:pPr>
-      <w:r>
-        <w:rPr>
-          <w:lang w:val="en-US"/>
-        </w:rPr>
-        <w:t xml:space="preserve">Lorem Ipsum is simply dummy text of the printing and typesetting industry. Lorem Ipsum has been the industry's standard dummy text ever since the 1500s, when an unknown printer took a galley of type and scrambled it to make a type specimen book. It has survived not only five centuries, but also the leap into electronic typesetting, remaining essentially unchanged. It was </w:t>
-      </w:r>
-      <w:proofErr w:type="spellStart"/>
-      <w:r>
-        <w:rPr>
-          <w:lang w:val="en-US"/>
-        </w:rPr>
-        <w:t>popularised</w:t>
-      </w:r>
-      <w:proofErr w:type="spellEnd"/>
-      <w:r>
-        <w:rPr>
-          <w:lang w:val="en-US"/>
-        </w:rPr>
-        <w:t xml:space="preserve"> in the 1960s with the release of Letraset sheets containing Lorem Ipsum passages, and more recently with desktop publishing software like Aldus PageMaker including versions of Lorem Ipsum.</w:t>
-      </w:r>
-    </w:p>
-    <w:p>
-      <w:pPr>
-        <w:pStyle w:val="Text"/>
-        <w:ind w:firstLine="0"/>
-        <w:rPr>
-          <w:b/>
-          <w:lang w:val="en-US"/>
-        </w:rPr>
-      </w:pPr>
-    </w:p>
-    <w:p>
-      <w:pPr>
-        <w:pStyle w:val="Text"/>
-        <w:ind w:firstLine="0"/>
-        <w:rPr>
-          <w:b/>
-          <w:lang w:val="en-US"/>
-        </w:rPr>
-      </w:pPr>
-      <w:r>
-        <w:rPr>
-          <w:b/>
-          <w:lang w:val="en-US"/>
-        </w:rPr>
-        <w:tab/>
-      </w:r>
-    </w:p>
-    <w:p>
-      <w:pPr>
-        <w:pStyle w:val="Text"/>
-        <w:ind w:firstLine="0"/>
-        <w:rPr>
-          <w:bCs/>
-          <w:lang w:val="en-US"/>
-        </w:rPr>
-      </w:pPr>
-      <w:r>
-        <w:rPr>
-          <w:b/>
-          <w:lang w:val="en-US"/>
-        </w:rPr>
-        <w:tab/>
-      </w:r>
+      </w:pPr>
     </w:p>
     <w:p>
       <w:pPr>
@@ -8175,7 +8538,6 @@
         <w:ind w:firstLine="0"/>
         <w:rPr>
           <w:b/>
-          <w:lang w:val="en-US"/>
         </w:rPr>
       </w:pPr>
     </w:p>
@@ -8184,9 +8546,6 @@
         <w:pStyle w:val="Text"/>
         <w:pageBreakBefore/>
         <w:ind w:firstLine="0"/>
-        <w:rPr>
-          <w:lang w:val="en-US"/>
-        </w:rPr>
       </w:pPr>
     </w:p>
     <w:p>
@@ -8195,13 +8554,11 @@
         <w:ind w:firstLine="0"/>
         <w:rPr>
           <w:b/>
-          <w:lang w:val="en-US"/>
         </w:rPr>
       </w:pPr>
       <w:r>
         <w:rPr>
           <w:b/>
-          <w:lang w:val="en-US"/>
         </w:rPr>
         <w:tab/>
       </w:r>
@@ -8210,9 +8567,6 @@
       <w:pPr>
         <w:pStyle w:val="Text"/>
         <w:ind w:firstLine="0"/>
-        <w:rPr>
-          <w:lang w:val="en-US"/>
-        </w:rPr>
       </w:pPr>
     </w:p>
     <w:p>
@@ -19196,7 +19550,6 @@
         <w:textAlignment w:val="baseline"/>
         <w:rPr>
           <w:rFonts w:ascii="Arial" w:hAnsi="Arial" w:cs="Arial"/>
-          <w:lang w:val="en-US"/>
         </w:rPr>
       </w:pPr>
     </w:p>
@@ -19293,7 +19646,6 @@
         <w:textAlignment w:val="baseline"/>
         <w:rPr>
           <w:rFonts w:ascii="Arial" w:hAnsi="Arial" w:cs="Arial"/>
-          <w:lang w:val="en-US"/>
         </w:rPr>
       </w:pPr>
       <w:r>
@@ -19332,53 +19684,11 @@
         </w:rPr>
         <w:t xml:space="preserve">Disponível em: https://www.researchgate.net/publication/378893182_Web_Evolution_to_Revolution_Navigating_the_Future_of_Web_Application_Development. </w:t>
       </w:r>
-      <w:proofErr w:type="spellStart"/>
       <w:r>
         <w:rPr>
           <w:rFonts w:ascii="Arial" w:hAnsi="Arial" w:cs="Arial"/>
-          <w:lang w:val="en-US"/>
-        </w:rPr>
-        <w:t>Acesso</w:t>
-      </w:r>
-      <w:proofErr w:type="spellEnd"/>
-      <w:r>
-        <w:rPr>
-          <w:rFonts w:ascii="Arial" w:hAnsi="Arial" w:cs="Arial"/>
-          <w:lang w:val="en-US"/>
-        </w:rPr>
-        <w:t xml:space="preserve"> </w:t>
-      </w:r>
-      <w:proofErr w:type="spellStart"/>
-      <w:r>
-        <w:rPr>
-          <w:rFonts w:ascii="Arial" w:hAnsi="Arial" w:cs="Arial"/>
-          <w:lang w:val="en-US"/>
-        </w:rPr>
-        <w:t>em</w:t>
-      </w:r>
-      <w:proofErr w:type="spellEnd"/>
-      <w:r>
-        <w:rPr>
-          <w:rFonts w:ascii="Arial" w:hAnsi="Arial" w:cs="Arial"/>
-          <w:lang w:val="en-US"/>
-        </w:rPr>
-        <w:t xml:space="preserve">: 14 </w:t>
-      </w:r>
-      <w:proofErr w:type="spellStart"/>
-      <w:r>
-        <w:rPr>
-          <w:rFonts w:ascii="Arial" w:hAnsi="Arial" w:cs="Arial"/>
-          <w:lang w:val="en-US"/>
-        </w:rPr>
-        <w:t>maio</w:t>
-      </w:r>
-      <w:proofErr w:type="spellEnd"/>
-      <w:r>
-        <w:rPr>
-          <w:rFonts w:ascii="Arial" w:hAnsi="Arial" w:cs="Arial"/>
-          <w:lang w:val="en-US"/>
-        </w:rPr>
-        <w:t xml:space="preserve"> 2025.</w:t>
+        </w:rPr>
+        <w:t>Acesso em: 14 maio 2025.</w:t>
       </w:r>
     </w:p>
     <w:p>

</xml_diff>

<commit_message>
Atualizando monografia, finalizado topico 2.2.1 - Arquitetura Server Side
</commit_message>
<xml_diff>
--- a/Monografia_tcc.docx
+++ b/Monografia_tcc.docx
@@ -6728,7 +6728,13 @@
         <w:t xml:space="preserve"> </w:t>
       </w:r>
       <w:r>
-        <w:t>(Draper, 202</w:t>
+        <w:t>(</w:t>
+      </w:r>
+      <w:r>
+        <w:t>DRAPER</w:t>
+      </w:r>
+      <w:r>
+        <w:t>, 202</w:t>
       </w:r>
       <w:r>
         <w:t>2</w:t>
@@ -6803,13 +6809,22 @@
         <w:t xml:space="preserve"> 1.0</w:t>
       </w:r>
       <w:r>
-        <w:t xml:space="preserve"> </w:t>
-      </w:r>
-      <w:r>
-        <w:t>(Berners-Lee, 1991 apud Gan et al., 2022).</w:t>
-      </w:r>
-      <w:r>
-        <w:t xml:space="preserve"> A</w:t>
+        <w:t>,</w:t>
+      </w:r>
+      <w:r>
+        <w:t xml:space="preserve"> </w:t>
+      </w:r>
+      <w:r>
+        <w:t>conforme relato de Berners-Lee (1991)</w:t>
+      </w:r>
+      <w:r>
+        <w:t>,</w:t>
+      </w:r>
+      <w:r>
+        <w:t xml:space="preserve"> citado por Gan et al. (2022)</w:t>
+      </w:r>
+      <w:r>
+        <w:t>. Ainda segundo os autores, a</w:t>
       </w:r>
       <w:r>
         <w:t xml:space="preserve">s páginas </w:t>
@@ -6924,13 +6939,13 @@
         <w:t>(</w:t>
       </w:r>
       <w:r>
-        <w:t>OLIVEIRA, Flávio Donizeti de</w:t>
-      </w:r>
-      <w:r>
-        <w:t>.,</w:t>
-      </w:r>
-      <w:r>
-        <w:t xml:space="preserve"> 2024</w:t>
+        <w:t>OLIVEIRA,</w:t>
+      </w:r>
+      <w:r>
+        <w:t xml:space="preserve"> </w:t>
+      </w:r>
+      <w:r>
+        <w:t>2024</w:t>
       </w:r>
       <w:r>
         <w:t>)</w:t>
@@ -6939,7 +6954,10 @@
         <w:t xml:space="preserve">. </w:t>
       </w:r>
       <w:r>
-        <w:t xml:space="preserve">Em 1995, a empresa Netscape introduziu o </w:t>
+        <w:t>Segundo Smith (2024), e</w:t>
+      </w:r>
+      <w:r>
+        <w:t xml:space="preserve">m 1995, a empresa Netscape introduziu o </w:t>
       </w:r>
       <w:r>
         <w:rPr>
@@ -6956,6 +6974,7 @@
           <w:i/>
           <w:iCs/>
         </w:rPr>
+        <w:lastRenderedPageBreak/>
         <w:t>script</w:t>
       </w:r>
       <w:r>
@@ -6977,7 +6996,6 @@
           <w:i/>
           <w:iCs/>
         </w:rPr>
-        <w:lastRenderedPageBreak/>
         <w:t>LiveScript</w:t>
       </w:r>
       <w:proofErr w:type="spellEnd"/>
@@ -7011,10 +7029,10 @@
         <w:t xml:space="preserve"> no lado do cliente</w:t>
       </w:r>
       <w:r>
-        <w:t xml:space="preserve"> (Smith, 2024)</w:t>
-      </w:r>
-      <w:r>
-        <w:t xml:space="preserve">. Paralelamente, em 1996, foi publicada a primeira especificação oficial das folhas de estilo em cascata (CSS1), proposta por </w:t>
+        <w:t xml:space="preserve">. </w:t>
+      </w:r>
+      <w:r>
+        <w:t xml:space="preserve">Paralelamente, em 1996, foi publicada a primeira especificação oficial das folhas de estilo em cascata (CSS1), proposta por </w:t>
       </w:r>
       <w:proofErr w:type="spellStart"/>
       <w:r>
@@ -7036,7 +7054,13 @@
         <w:t xml:space="preserve"> </w:t>
       </w:r>
       <w:r>
-        <w:t>(Vogel et al., 2022)</w:t>
+        <w:t>(</w:t>
+      </w:r>
+      <w:r>
+        <w:t>VOGEL</w:t>
+      </w:r>
+      <w:r>
+        <w:t xml:space="preserve"> et al., 2022)</w:t>
       </w:r>
       <w:r>
         <w:t>.</w:t>
@@ -7291,7 +7315,13 @@
         <w:t>, especialmente em contextos com interfaces complexas e com grande volume de dados manipulados diretamente pelo navegador</w:t>
       </w:r>
       <w:r>
-        <w:t xml:space="preserve"> (Smith, 2024)</w:t>
+        <w:t xml:space="preserve"> (</w:t>
+      </w:r>
+      <w:r>
+        <w:t>SMITH</w:t>
+      </w:r>
+      <w:r>
+        <w:t>, 2024)</w:t>
       </w:r>
       <w:r>
         <w:t>.</w:t>
@@ -7360,10 +7390,10 @@
         <w:t>blockchain</w:t>
       </w:r>
       <w:r>
-        <w:t xml:space="preserve"> </w:t>
-      </w:r>
-      <w:r>
-        <w:t>(</w:t>
+        <w:t xml:space="preserve">, </w:t>
+      </w:r>
+      <w:r>
+        <w:t xml:space="preserve">conforme apontam </w:t>
       </w:r>
       <w:proofErr w:type="spellStart"/>
       <w:r>
@@ -7371,7 +7401,7 @@
       </w:r>
       <w:proofErr w:type="spellEnd"/>
       <w:r>
-        <w:t xml:space="preserve">; </w:t>
+        <w:t xml:space="preserve">, </w:t>
       </w:r>
       <w:proofErr w:type="spellStart"/>
       <w:r>
@@ -7379,7 +7409,7 @@
       </w:r>
       <w:proofErr w:type="spellEnd"/>
       <w:r>
-        <w:t xml:space="preserve">; </w:t>
+        <w:t xml:space="preserve"> e </w:t>
       </w:r>
       <w:proofErr w:type="spellStart"/>
       <w:r>
@@ -7387,277 +7417,295 @@
       </w:r>
       <w:proofErr w:type="spellEnd"/>
       <w:r>
-        <w:t>, 2025)</w:t>
-      </w:r>
-      <w:r>
-        <w:t xml:space="preserve">. Dentro desse cenário, ganha destaque a chamada </w:t>
+        <w:t xml:space="preserve"> (2025)</w:t>
+      </w:r>
+      <w:r>
+        <w:t>.</w:t>
       </w:r>
       <w:r>
         <w:rPr>
           <w:i/>
           <w:iCs/>
         </w:rPr>
-        <w:t>Web3</w:t>
-      </w:r>
-      <w:r>
-        <w:t>, que vai além da ideia de personalização e propõe uma internet verdadeiramente descentralizada, baseada em contratos inteligentes, criptomoedas e outras soluções distribuídas</w:t>
-      </w:r>
-      <w:r>
-        <w:t xml:space="preserve"> </w:t>
-      </w:r>
-      <w:r>
-        <w:t>(Draper, 2020)</w:t>
-      </w:r>
-      <w:r>
-        <w:t xml:space="preserve">. </w:t>
-      </w:r>
-    </w:p>
-    <w:p>
-      <w:pPr>
-        <w:pStyle w:val="Text"/>
-        <w:ind w:firstLine="0"/>
-      </w:pPr>
-    </w:p>
-    <w:p>
-      <w:pPr>
-        <w:pStyle w:val="Text"/>
-        <w:ind w:firstLine="0"/>
-        <w:rPr>
-          <w:b/>
-        </w:rPr>
-      </w:pPr>
-      <w:r>
-        <w:rPr>
-          <w:b/>
-        </w:rPr>
-        <w:lastRenderedPageBreak/>
-        <w:t>2.1.5 A busca por desempenho no cliente-</w:t>
-      </w:r>
-      <w:proofErr w:type="spellStart"/>
-      <w:r>
-        <w:rPr>
-          <w:b/>
-        </w:rPr>
-        <w:t>side</w:t>
-      </w:r>
-      <w:proofErr w:type="spellEnd"/>
-      <w:r>
-        <w:rPr>
-          <w:b/>
-        </w:rPr>
-        <w:t xml:space="preserve"> e o surgimento do WebAssembly</w:t>
-      </w:r>
-    </w:p>
-    <w:p>
-      <w:pPr>
-        <w:pStyle w:val="Text"/>
-        <w:ind w:firstLine="0"/>
-      </w:pPr>
-    </w:p>
-    <w:p>
-      <w:pPr>
-        <w:pStyle w:val="Text"/>
-        <w:ind w:firstLine="709"/>
-      </w:pPr>
-      <w:r>
-        <w:t xml:space="preserve">Com essa transformação, as aplicações </w:t>
+        <w:t xml:space="preserve"> </w:t>
+      </w:r>
+      <w:r>
+        <w:t>Neste mesmo</w:t>
+      </w:r>
+      <w:r>
+        <w:t xml:space="preserve"> cenário, ganha destaque a chamada </w:t>
       </w:r>
       <w:r>
         <w:rPr>
           <w:i/>
           <w:iCs/>
         </w:rPr>
-        <w:t>web</w:t>
-      </w:r>
-      <w:r>
-        <w:t xml:space="preserve"> passaram a exigir cada vez mais das tecnologias </w:t>
-      </w:r>
-      <w:proofErr w:type="spellStart"/>
+        <w:t>Web3</w:t>
+      </w:r>
+      <w:r>
+        <w:t>, que vai além da ideia de personalização e propõe uma internet verdadeiramente descentralizada, baseada em contratos inteligentes, criptomoedas e outras soluções distribuídas</w:t>
+      </w:r>
+      <w:r>
+        <w:t xml:space="preserve"> </w:t>
+      </w:r>
+      <w:r>
+        <w:t>(</w:t>
+      </w:r>
+      <w:r>
+        <w:t>DRAPER</w:t>
+      </w:r>
+      <w:r>
+        <w:t>, 2020)</w:t>
+      </w:r>
+      <w:r>
+        <w:t xml:space="preserve">. </w:t>
+      </w:r>
+    </w:p>
+    <w:p>
+      <w:pPr>
+        <w:pStyle w:val="Text"/>
+        <w:ind w:firstLine="0"/>
+      </w:pPr>
+    </w:p>
+    <w:p>
+      <w:pPr>
+        <w:pStyle w:val="Text"/>
+        <w:ind w:firstLine="0"/>
+        <w:rPr>
+          <w:b/>
+        </w:rPr>
+      </w:pPr>
+      <w:r>
+        <w:rPr>
+          <w:b/>
+        </w:rPr>
+        <w:t>2.1.5 A busca por desempenho no cliente-</w:t>
+      </w:r>
+      <w:proofErr w:type="spellStart"/>
+      <w:r>
+        <w:rPr>
+          <w:b/>
+        </w:rPr>
+        <w:t>side</w:t>
+      </w:r>
+      <w:proofErr w:type="spellEnd"/>
+      <w:r>
+        <w:rPr>
+          <w:b/>
+        </w:rPr>
+        <w:t xml:space="preserve"> e o surgimento do WebAssembly</w:t>
+      </w:r>
+    </w:p>
+    <w:p>
+      <w:pPr>
+        <w:pStyle w:val="Text"/>
+        <w:ind w:firstLine="0"/>
+      </w:pPr>
+    </w:p>
+    <w:p>
+      <w:pPr>
+        <w:pStyle w:val="Text"/>
+        <w:ind w:firstLine="709"/>
+      </w:pPr>
+      <w:r>
+        <w:t xml:space="preserve">Com essa transformação, as aplicações </w:t>
+      </w:r>
       <w:r>
         <w:rPr>
           <w:i/>
           <w:iCs/>
         </w:rPr>
-        <w:t>client-side</w:t>
-      </w:r>
-      <w:proofErr w:type="spellEnd"/>
-      <w:r>
-        <w:t xml:space="preserve">. Interfaces ricas, interações em tempo real e aplicações que rodam diretamente no navegador se tornaram comuns. Isso aumentou a cobrança por performance do lado do cliente </w:t>
-      </w:r>
-      <w:r>
-        <w:t>-</w:t>
-      </w:r>
-      <w:r>
-        <w:t xml:space="preserve"> o que abriu espaço para novas soluções além do </w:t>
-      </w:r>
+        <w:t>web</w:t>
+      </w:r>
+      <w:r>
+        <w:t xml:space="preserve"> passaram a exigir cada vez mais das tecnologias </w:t>
+      </w:r>
+      <w:proofErr w:type="spellStart"/>
       <w:r>
         <w:rPr>
           <w:i/>
           <w:iCs/>
         </w:rPr>
-        <w:t>JavaScript</w:t>
-      </w:r>
-      <w:r>
-        <w:t xml:space="preserve"> tradicional. </w:t>
-      </w:r>
-      <w:r>
-        <w:t>N</w:t>
-      </w:r>
-      <w:r>
-        <w:t>esse context</w:t>
-      </w:r>
-      <w:r>
-        <w:t xml:space="preserve">o, </w:t>
-      </w:r>
-      <w:r>
-        <w:t xml:space="preserve">surgem tecnologias como o </w:t>
+        <w:t>client-side</w:t>
+      </w:r>
+      <w:proofErr w:type="spellEnd"/>
+      <w:r>
+        <w:t xml:space="preserve">. Interfaces ricas, interações em tempo real e aplicações que rodam diretamente no navegador se tornaram comuns. Isso aumentou a cobrança por performance do lado do cliente </w:t>
+      </w:r>
+      <w:r>
+        <w:t>-</w:t>
+      </w:r>
+      <w:r>
+        <w:t xml:space="preserve"> o que abriu espaço para novas soluções além do </w:t>
       </w:r>
       <w:r>
         <w:rPr>
           <w:i/>
           <w:iCs/>
         </w:rPr>
-        <w:t>WebAssembly</w:t>
-      </w:r>
-      <w:r>
-        <w:t>, que permitem executar código compilado no navegador com alto desempenho</w:t>
-      </w:r>
-      <w:r>
-        <w:t>, como, por exemplo,</w:t>
-      </w:r>
-      <w:r>
-        <w:t xml:space="preserve"> o </w:t>
+        <w:t>JavaScript</w:t>
+      </w:r>
+      <w:r>
+        <w:t xml:space="preserve"> tradicional. </w:t>
+      </w:r>
+      <w:r>
+        <w:t>N</w:t>
+      </w:r>
+      <w:r>
+        <w:t>esse context</w:t>
+      </w:r>
+      <w:r>
+        <w:t xml:space="preserve">o, </w:t>
+      </w:r>
+      <w:r>
+        <w:t xml:space="preserve">surgem tecnologias como o </w:t>
       </w:r>
       <w:r>
         <w:rPr>
           <w:i/>
           <w:iCs/>
         </w:rPr>
-        <w:t>Blazor WebAssembly</w:t>
-      </w:r>
-      <w:r>
-        <w:t>, trazendo a possibilidade de usar C# e .NET diret</w:t>
-      </w:r>
-      <w:r>
-        <w:t>amente</w:t>
-      </w:r>
-      <w:r>
-        <w:t xml:space="preserve"> no </w:t>
+        <w:t>WebAssembly</w:t>
+      </w:r>
+      <w:r>
+        <w:t>, que permitem executar código compilado no navegador com alto desempenho</w:t>
+      </w:r>
+      <w:r>
+        <w:t>, como, por exemplo,</w:t>
+      </w:r>
+      <w:r>
+        <w:t xml:space="preserve"> o </w:t>
       </w:r>
       <w:r>
         <w:rPr>
           <w:i/>
           <w:iCs/>
         </w:rPr>
-        <w:t>front-</w:t>
-      </w:r>
-      <w:proofErr w:type="spellStart"/>
+        <w:t>Blazor WebAssembly</w:t>
+      </w:r>
+      <w:r>
+        <w:t>, trazendo a possibilidade de usar C# e .NET diret</w:t>
+      </w:r>
+      <w:r>
+        <w:t>amente</w:t>
+      </w:r>
+      <w:r>
+        <w:t xml:space="preserve"> no </w:t>
+      </w:r>
       <w:r>
         <w:rPr>
           <w:i/>
           <w:iCs/>
         </w:rPr>
-        <w:t>end</w:t>
-      </w:r>
-      <w:proofErr w:type="spellEnd"/>
-      <w:r>
-        <w:t>, com todas as vantagens de performance e estrutura que isso pode representar</w:t>
-      </w:r>
-      <w:r>
-        <w:t xml:space="preserve"> (Smith, 2024)</w:t>
-      </w:r>
-      <w:r>
-        <w:t>.</w:t>
-      </w:r>
-    </w:p>
-    <w:p>
-      <w:pPr>
-        <w:pStyle w:val="Text"/>
-        <w:ind w:firstLine="0"/>
-      </w:pPr>
-    </w:p>
-    <w:p>
-      <w:pPr>
-        <w:pStyle w:val="Text"/>
-        <w:ind w:firstLine="0"/>
-        <w:rPr>
-          <w:b/>
-        </w:rPr>
-      </w:pPr>
-      <w:r>
-        <w:rPr>
-          <w:b/>
-        </w:rPr>
-        <w:t>2.</w:t>
-      </w:r>
-      <w:r>
-        <w:rPr>
-          <w:b/>
-        </w:rPr>
-        <w:t xml:space="preserve">2 </w:t>
-      </w:r>
-      <w:r>
-        <w:rPr>
-          <w:b/>
-        </w:rPr>
-        <w:t>Arquiteturas de Aplicações Web</w:t>
-      </w:r>
-    </w:p>
-    <w:p>
-      <w:pPr>
-        <w:pStyle w:val="Text"/>
-        <w:ind w:firstLine="0"/>
-        <w:rPr>
-          <w:bCs/>
-        </w:rPr>
-      </w:pPr>
-    </w:p>
-    <w:p>
-      <w:pPr>
-        <w:pStyle w:val="Text"/>
-        <w:ind w:firstLine="709"/>
-        <w:rPr>
-          <w:bCs/>
-        </w:rPr>
-      </w:pPr>
-      <w:r>
-        <w:rPr>
-          <w:bCs/>
-        </w:rPr>
-        <w:t xml:space="preserve">Neste tópico, serão abordadas as principais arquiteturas utilizadas no desenvolvimento de aplicações </w:t>
-      </w:r>
-      <w:r>
-        <w:rPr>
-          <w:bCs/>
+        <w:t>front-</w:t>
+      </w:r>
+      <w:proofErr w:type="spellStart"/>
+      <w:r>
+        <w:rPr>
           <w:i/>
           <w:iCs/>
         </w:rPr>
-        <w:t>web</w:t>
-      </w:r>
-      <w:r>
-        <w:rPr>
-          <w:bCs/>
-        </w:rPr>
-        <w:t xml:space="preserve">. Discutiremos as arquiteturas </w:t>
-      </w:r>
-      <w:r>
-        <w:rPr>
+        <w:t>end</w:t>
+      </w:r>
+      <w:proofErr w:type="spellEnd"/>
+      <w:r>
+        <w:t>, com todas as vantagens de performance e estrutura que isso pode representar</w:t>
+      </w:r>
+      <w:r>
+        <w:t xml:space="preserve"> (</w:t>
+      </w:r>
+      <w:r>
+        <w:t>SMITH</w:t>
+      </w:r>
+      <w:r>
+        <w:t>, 2024)</w:t>
+      </w:r>
+      <w:r>
+        <w:t>.</w:t>
+      </w:r>
+    </w:p>
+    <w:p>
+      <w:pPr>
+        <w:pStyle w:val="Text"/>
+        <w:ind w:firstLine="0"/>
+      </w:pPr>
+    </w:p>
+    <w:p>
+      <w:pPr>
+        <w:pStyle w:val="Text"/>
+        <w:ind w:firstLine="0"/>
+        <w:rPr>
+          <w:b/>
+        </w:rPr>
+      </w:pPr>
+      <w:r>
+        <w:rPr>
+          <w:b/>
+        </w:rPr>
+        <w:t>2.</w:t>
+      </w:r>
+      <w:r>
+        <w:rPr>
+          <w:b/>
+        </w:rPr>
+        <w:t>2 Arquiteturas de Aplicações Web</w:t>
+      </w:r>
+    </w:p>
+    <w:p>
+      <w:pPr>
+        <w:pStyle w:val="Text"/>
+        <w:ind w:firstLine="0"/>
+        <w:rPr>
+          <w:bCs/>
+        </w:rPr>
+      </w:pPr>
+    </w:p>
+    <w:p>
+      <w:pPr>
+        <w:pStyle w:val="Text"/>
+        <w:ind w:firstLine="709"/>
+        <w:rPr>
+          <w:bCs/>
+        </w:rPr>
+      </w:pPr>
+      <w:r>
+        <w:rPr>
+          <w:bCs/>
+        </w:rPr>
+        <w:t xml:space="preserve">Neste tópico, serão abordadas as principais arquiteturas utilizadas no desenvolvimento de aplicações </w:t>
+      </w:r>
+      <w:r>
+        <w:rPr>
+          <w:bCs/>
           <w:i/>
           <w:iCs/>
         </w:rPr>
-        <w:t>Server-</w:t>
-      </w:r>
-      <w:proofErr w:type="spellStart"/>
+        <w:t>web</w:t>
+      </w:r>
+      <w:r>
+        <w:rPr>
+          <w:bCs/>
+        </w:rPr>
+        <w:t xml:space="preserve">. </w:t>
+      </w:r>
+      <w:r>
+        <w:rPr>
+          <w:bCs/>
+        </w:rPr>
+        <w:t>Serão discutidas</w:t>
+      </w:r>
+      <w:r>
+        <w:rPr>
+          <w:bCs/>
+        </w:rPr>
+        <w:t xml:space="preserve"> as arquiteturas </w:t>
+      </w:r>
       <w:r>
         <w:rPr>
           <w:i/>
           <w:iCs/>
         </w:rPr>
-        <w:t>Side</w:t>
-      </w:r>
-      <w:proofErr w:type="spellEnd"/>
-      <w:r>
-        <w:t xml:space="preserve"> e </w:t>
+        <w:t>Server-</w:t>
       </w:r>
       <w:proofErr w:type="spellStart"/>
       <w:r>
@@ -7665,6 +7713,18 @@
           <w:i/>
           <w:iCs/>
         </w:rPr>
+        <w:t>Side</w:t>
+      </w:r>
+      <w:proofErr w:type="spellEnd"/>
+      <w:r>
+        <w:t xml:space="preserve"> e </w:t>
+      </w:r>
+      <w:proofErr w:type="spellStart"/>
+      <w:r>
+        <w:rPr>
+          <w:i/>
+          <w:iCs/>
+        </w:rPr>
         <w:t>Client-Side</w:t>
       </w:r>
       <w:proofErr w:type="spellEnd"/>
@@ -7672,7 +7732,27 @@
         <w:rPr>
           <w:bCs/>
         </w:rPr>
-        <w:t>, ressaltando suas características, vantagens e desvantagens, além de um comparativo entre elas para ilustrar suas diferentes aplicações no contexto moderno.</w:t>
+        <w:t>, ressaltando suas características, vantagens e desvantagens, além de um comparativo entre elas para ilustrar suas diferentes aplicações no contexto moderno</w:t>
+      </w:r>
+      <w:r>
+        <w:rPr>
+          <w:bCs/>
+        </w:rPr>
+        <w:t xml:space="preserve"> da </w:t>
+      </w:r>
+      <w:r>
+        <w:rPr>
+          <w:bCs/>
+          <w:i/>
+          <w:iCs/>
+        </w:rPr>
+        <w:t>web</w:t>
+      </w:r>
+      <w:r>
+        <w:rPr>
+          <w:bCs/>
+        </w:rPr>
+        <w:t>.</w:t>
       </w:r>
     </w:p>
     <w:p>
@@ -7703,15 +7783,526 @@
         <w:rPr>
           <w:b/>
         </w:rPr>
-        <w:t>Sid</w:t>
-      </w:r>
-      <w:r>
+        <w:t>Side</w:t>
+      </w:r>
+      <w:proofErr w:type="spellEnd"/>
+    </w:p>
+    <w:p>
+      <w:pPr>
+        <w:pStyle w:val="Text"/>
+        <w:ind w:firstLine="0"/>
         <w:rPr>
           <w:b/>
         </w:rPr>
-        <w:t>e</w:t>
-      </w:r>
-      <w:proofErr w:type="spellEnd"/>
+      </w:pPr>
+    </w:p>
+    <w:p>
+      <w:pPr>
+        <w:pStyle w:val="Text"/>
+        <w:ind w:firstLine="709"/>
+        <w:rPr>
+          <w:bCs/>
+        </w:rPr>
+      </w:pPr>
+      <w:r>
+        <w:rPr>
+          <w:bCs/>
+        </w:rPr>
+        <w:t xml:space="preserve">A arquitetura </w:t>
+      </w:r>
+      <w:r>
+        <w:rPr>
+          <w:bCs/>
+          <w:i/>
+          <w:iCs/>
+        </w:rPr>
+        <w:t>Server-</w:t>
+      </w:r>
+      <w:proofErr w:type="spellStart"/>
+      <w:r>
+        <w:rPr>
+          <w:bCs/>
+          <w:i/>
+          <w:iCs/>
+        </w:rPr>
+        <w:t>Side</w:t>
+      </w:r>
+      <w:proofErr w:type="spellEnd"/>
+      <w:r>
+        <w:rPr>
+          <w:bCs/>
+        </w:rPr>
+        <w:t xml:space="preserve"> é um modelo tradicional no desenvolvimento de aplicações </w:t>
+      </w:r>
+      <w:r>
+        <w:rPr>
+          <w:bCs/>
+          <w:i/>
+          <w:iCs/>
+        </w:rPr>
+        <w:t>web</w:t>
+      </w:r>
+      <w:r>
+        <w:rPr>
+          <w:bCs/>
+        </w:rPr>
+        <w:t>, onde o servidor é responsável por processar as requisições do cliente, executar a lógica de negócios e retornar os resultados para o navegador</w:t>
+      </w:r>
+      <w:r>
+        <w:rPr>
+          <w:bCs/>
+        </w:rPr>
+        <w:t xml:space="preserve">, </w:t>
+      </w:r>
+      <w:r>
+        <w:rPr>
+          <w:bCs/>
+        </w:rPr>
+        <w:t xml:space="preserve">conforme apontam </w:t>
+      </w:r>
+      <w:r>
+        <w:rPr>
+          <w:bCs/>
+        </w:rPr>
+        <w:t xml:space="preserve">Damke e </w:t>
+      </w:r>
+      <w:proofErr w:type="spellStart"/>
+      <w:r>
+        <w:rPr>
+          <w:bCs/>
+        </w:rPr>
+        <w:t>Gregorini</w:t>
+      </w:r>
+      <w:proofErr w:type="spellEnd"/>
+      <w:r>
+        <w:rPr>
+          <w:bCs/>
+        </w:rPr>
+        <w:t xml:space="preserve"> (2022)</w:t>
+      </w:r>
+      <w:r>
+        <w:rPr>
+          <w:bCs/>
+        </w:rPr>
+        <w:t xml:space="preserve">. Neste modelo, </w:t>
+      </w:r>
+      <w:r>
+        <w:rPr>
+          <w:bCs/>
+        </w:rPr>
+        <w:t xml:space="preserve">ainda segundo os autores, </w:t>
+      </w:r>
+      <w:r>
+        <w:rPr>
+          <w:bCs/>
+        </w:rPr>
+        <w:t xml:space="preserve">as páginas </w:t>
+      </w:r>
+      <w:r>
+        <w:rPr>
+          <w:bCs/>
+          <w:i/>
+          <w:iCs/>
+        </w:rPr>
+        <w:t>web</w:t>
+      </w:r>
+      <w:r>
+        <w:rPr>
+          <w:bCs/>
+        </w:rPr>
+        <w:t xml:space="preserve"> são geradas no servidor e enviadas ao cliente em forma de HTML, CSS e JavaScript,</w:t>
+      </w:r>
+      <w:r>
+        <w:rPr>
+          <w:bCs/>
+        </w:rPr>
+        <w:t xml:space="preserve"> por exemplo,</w:t>
+      </w:r>
+      <w:r>
+        <w:rPr>
+          <w:bCs/>
+        </w:rPr>
+        <w:t xml:space="preserve"> sendo renderizadas </w:t>
+      </w:r>
+      <w:r>
+        <w:rPr>
+          <w:bCs/>
+        </w:rPr>
+        <w:t xml:space="preserve">diretamente </w:t>
+      </w:r>
+      <w:r>
+        <w:rPr>
+          <w:bCs/>
+        </w:rPr>
+        <w:t>no navegador do usuário</w:t>
+      </w:r>
+      <w:r>
+        <w:rPr>
+          <w:bCs/>
+        </w:rPr>
+        <w:t xml:space="preserve">. </w:t>
+      </w:r>
+      <w:r>
+        <w:rPr>
+          <w:bCs/>
+        </w:rPr>
+        <w:t>O servidor, nesse contexto, gerencia as operações de manipulação de dados e interação com bancos de dados.</w:t>
+      </w:r>
+    </w:p>
+    <w:p>
+      <w:pPr>
+        <w:pStyle w:val="Text"/>
+        <w:ind w:firstLine="709"/>
+        <w:rPr>
+          <w:bCs/>
+        </w:rPr>
+      </w:pPr>
+      <w:r>
+        <w:rPr>
+          <w:bCs/>
+        </w:rPr>
+        <w:t xml:space="preserve">Segundo </w:t>
+      </w:r>
+      <w:proofErr w:type="spellStart"/>
+      <w:r>
+        <w:rPr>
+          <w:bCs/>
+        </w:rPr>
+        <w:t>Iskandar</w:t>
+      </w:r>
+      <w:proofErr w:type="spellEnd"/>
+      <w:r>
+        <w:rPr>
+          <w:bCs/>
+        </w:rPr>
+        <w:t xml:space="preserve"> et al. (2020), a</w:t>
+      </w:r>
+      <w:r>
+        <w:rPr>
+          <w:bCs/>
+        </w:rPr>
+        <w:t xml:space="preserve"> principal vantagem da arquitetura </w:t>
+      </w:r>
+      <w:r>
+        <w:rPr>
+          <w:bCs/>
+          <w:i/>
+          <w:iCs/>
+        </w:rPr>
+        <w:t>Server-</w:t>
+      </w:r>
+      <w:proofErr w:type="spellStart"/>
+      <w:r>
+        <w:rPr>
+          <w:bCs/>
+          <w:i/>
+          <w:iCs/>
+        </w:rPr>
+        <w:t>Side</w:t>
+      </w:r>
+      <w:proofErr w:type="spellEnd"/>
+      <w:r>
+        <w:rPr>
+          <w:bCs/>
+        </w:rPr>
+        <w:t xml:space="preserve"> </w:t>
+      </w:r>
+      <w:r>
+        <w:rPr>
+          <w:bCs/>
+        </w:rPr>
+        <w:t>está</w:t>
+      </w:r>
+      <w:r>
+        <w:rPr>
+          <w:bCs/>
+        </w:rPr>
+        <w:t xml:space="preserve"> </w:t>
+      </w:r>
+      <w:r>
+        <w:rPr>
+          <w:bCs/>
+        </w:rPr>
+        <w:t>em centralizar todo o</w:t>
+      </w:r>
+      <w:r>
+        <w:rPr>
+          <w:bCs/>
+        </w:rPr>
+        <w:t xml:space="preserve"> processamento.</w:t>
+      </w:r>
+      <w:r>
+        <w:rPr>
+          <w:bCs/>
+        </w:rPr>
+        <w:t xml:space="preserve"> Dessa forma,</w:t>
+      </w:r>
+      <w:r>
+        <w:rPr>
+          <w:bCs/>
+        </w:rPr>
+        <w:t xml:space="preserve"> </w:t>
+      </w:r>
+      <w:r>
+        <w:rPr>
+          <w:bCs/>
+        </w:rPr>
+        <w:t>c</w:t>
+      </w:r>
+      <w:r>
+        <w:rPr>
+          <w:bCs/>
+        </w:rPr>
+        <w:t xml:space="preserve">omo o código que executa a lógica da aplicação permanece no servidor, os dados do sistema estão mais </w:t>
+      </w:r>
+      <w:r>
+        <w:rPr>
+          <w:bCs/>
+        </w:rPr>
+        <w:lastRenderedPageBreak/>
+        <w:t>protegidos e a manutenção do código torna-se mais simples</w:t>
+      </w:r>
+      <w:r>
+        <w:rPr>
+          <w:bCs/>
+        </w:rPr>
+        <w:t xml:space="preserve"> de ser realizada</w:t>
+      </w:r>
+      <w:r>
+        <w:rPr>
+          <w:bCs/>
+        </w:rPr>
+        <w:t>. Além disso</w:t>
+      </w:r>
+      <w:r>
+        <w:rPr>
+          <w:bCs/>
+        </w:rPr>
+        <w:t xml:space="preserve">, </w:t>
+      </w:r>
+      <w:r>
+        <w:rPr>
+          <w:bCs/>
+        </w:rPr>
+        <w:t xml:space="preserve">o modelo </w:t>
+      </w:r>
+      <w:r>
+        <w:rPr>
+          <w:bCs/>
+          <w:i/>
+          <w:iCs/>
+        </w:rPr>
+        <w:t>Server-</w:t>
+      </w:r>
+      <w:proofErr w:type="spellStart"/>
+      <w:r>
+        <w:rPr>
+          <w:bCs/>
+          <w:i/>
+          <w:iCs/>
+        </w:rPr>
+        <w:t>Side</w:t>
+      </w:r>
+      <w:proofErr w:type="spellEnd"/>
+      <w:r>
+        <w:rPr>
+          <w:bCs/>
+          <w:i/>
+          <w:iCs/>
+        </w:rPr>
+        <w:t xml:space="preserve"> </w:t>
+      </w:r>
+      <w:r>
+        <w:rPr>
+          <w:bCs/>
+        </w:rPr>
+        <w:t>dispõe de um excelente</w:t>
+      </w:r>
+      <w:r>
+        <w:rPr>
+          <w:bCs/>
+        </w:rPr>
+        <w:t xml:space="preserve"> controle sobre o fluxo de dados e as interações do usuário, uma vez que a maior parte do processamento ocorre no servidor, </w:t>
+      </w:r>
+      <w:r>
+        <w:rPr>
+          <w:bCs/>
+        </w:rPr>
+        <w:t>garantindo uma diminuição considerável na</w:t>
+      </w:r>
+      <w:r>
+        <w:rPr>
+          <w:bCs/>
+        </w:rPr>
+        <w:t xml:space="preserve"> complexidade e risco de inconsistência</w:t>
+      </w:r>
+      <w:r>
+        <w:rPr>
+          <w:bCs/>
+        </w:rPr>
+        <w:t>s</w:t>
+      </w:r>
+      <w:r>
+        <w:rPr>
+          <w:bCs/>
+        </w:rPr>
+        <w:t>.</w:t>
+      </w:r>
+    </w:p>
+    <w:p>
+      <w:pPr>
+        <w:pStyle w:val="Text"/>
+        <w:ind w:firstLine="709"/>
+        <w:rPr>
+          <w:bCs/>
+        </w:rPr>
+      </w:pPr>
+      <w:r>
+        <w:rPr>
+          <w:bCs/>
+        </w:rPr>
+        <w:t>Porém</w:t>
+      </w:r>
+      <w:r>
+        <w:rPr>
+          <w:bCs/>
+        </w:rPr>
+        <w:t>, as desvantagens dess</w:t>
+      </w:r>
+      <w:r>
+        <w:rPr>
+          <w:bCs/>
+        </w:rPr>
+        <w:t xml:space="preserve">e modelo </w:t>
+      </w:r>
+      <w:r>
+        <w:rPr>
+          <w:bCs/>
+        </w:rPr>
+        <w:t xml:space="preserve">incluem uma dependência maior de uma boa infraestrutura de servidores, que devem ser </w:t>
+      </w:r>
+      <w:r>
+        <w:rPr>
+          <w:bCs/>
+        </w:rPr>
+        <w:t xml:space="preserve">projetados e dimensionados </w:t>
+      </w:r>
+      <w:r>
+        <w:rPr>
+          <w:bCs/>
+        </w:rPr>
+        <w:t>para garantir o desempenho em ambientes de grande escala</w:t>
+      </w:r>
+      <w:r>
+        <w:rPr>
+          <w:bCs/>
+        </w:rPr>
+        <w:t>, com um fluxo maior de interações</w:t>
+      </w:r>
+      <w:r>
+        <w:rPr>
+          <w:bCs/>
+        </w:rPr>
+        <w:t xml:space="preserve">. </w:t>
+      </w:r>
+      <w:r>
+        <w:rPr>
+          <w:bCs/>
+        </w:rPr>
+        <w:t>Ademais</w:t>
+      </w:r>
+      <w:r>
+        <w:rPr>
+          <w:bCs/>
+        </w:rPr>
+        <w:t xml:space="preserve">, como cada interação do usuário requer uma nova comunicação com o servidor, o tempo de resposta </w:t>
+      </w:r>
+      <w:r>
+        <w:rPr>
+          <w:bCs/>
+        </w:rPr>
+        <w:t xml:space="preserve">e latência </w:t>
+      </w:r>
+      <w:r>
+        <w:rPr>
+          <w:bCs/>
+        </w:rPr>
+        <w:t>pode</w:t>
+      </w:r>
+      <w:r>
+        <w:rPr>
+          <w:bCs/>
+        </w:rPr>
+        <w:t>m</w:t>
+      </w:r>
+      <w:r>
+        <w:rPr>
+          <w:bCs/>
+        </w:rPr>
+        <w:t xml:space="preserve"> ser afetado</w:t>
+      </w:r>
+      <w:r>
+        <w:rPr>
+          <w:bCs/>
+        </w:rPr>
+        <w:t>s diretamente</w:t>
+      </w:r>
+      <w:r>
+        <w:rPr>
+          <w:bCs/>
+        </w:rPr>
+        <w:t>, impactando a experiência do</w:t>
+      </w:r>
+      <w:r>
+        <w:rPr>
+          <w:bCs/>
+        </w:rPr>
+        <w:t>s</w:t>
+      </w:r>
+      <w:r>
+        <w:rPr>
+          <w:bCs/>
+        </w:rPr>
+        <w:t xml:space="preserve"> usuário</w:t>
+      </w:r>
+      <w:r>
+        <w:rPr>
+          <w:bCs/>
+        </w:rPr>
+        <w:t>s</w:t>
+      </w:r>
+      <w:r>
+        <w:rPr>
+          <w:bCs/>
+        </w:rPr>
+        <w:t xml:space="preserve">, apontam </w:t>
+      </w:r>
+      <w:r>
+        <w:rPr>
+          <w:bCs/>
+        </w:rPr>
+        <w:t xml:space="preserve">Damke e </w:t>
+      </w:r>
+      <w:proofErr w:type="spellStart"/>
+      <w:r>
+        <w:rPr>
+          <w:bCs/>
+        </w:rPr>
+        <w:t>Gregorini</w:t>
+      </w:r>
+      <w:proofErr w:type="spellEnd"/>
+      <w:r>
+        <w:rPr>
+          <w:bCs/>
+        </w:rPr>
+        <w:t xml:space="preserve"> (2022)</w:t>
+      </w:r>
+      <w:r>
+        <w:rPr>
+          <w:bCs/>
+        </w:rPr>
+        <w:t>.</w:t>
+      </w:r>
     </w:p>
     <w:p>
       <w:pPr>
@@ -7725,80 +8316,452 @@
     <w:p>
       <w:pPr>
         <w:pStyle w:val="Text"/>
+        <w:ind w:firstLine="0"/>
+        <w:rPr>
+          <w:b/>
+        </w:rPr>
+      </w:pPr>
+      <w:r>
+        <w:rPr>
+          <w:b/>
+        </w:rPr>
+        <w:t xml:space="preserve">2.2.2 Arquitetura </w:t>
+      </w:r>
+      <w:proofErr w:type="spellStart"/>
+      <w:r>
+        <w:rPr>
+          <w:b/>
+        </w:rPr>
+        <w:t>Client-Side</w:t>
+      </w:r>
+      <w:proofErr w:type="spellEnd"/>
+    </w:p>
+    <w:p>
+      <w:pPr>
+        <w:pStyle w:val="Text"/>
+        <w:ind w:firstLine="0"/>
+        <w:rPr>
+          <w:b/>
+        </w:rPr>
+      </w:pPr>
+    </w:p>
+    <w:p>
+      <w:pPr>
+        <w:pStyle w:val="Text"/>
         <w:ind w:firstLine="709"/>
-        <w:rPr>
-          <w:bCs/>
-        </w:rPr>
-      </w:pPr>
-      <w:r>
-        <w:rPr>
-          <w:bCs/>
-        </w:rPr>
+      </w:pPr>
+      <w:r>
+        <w:t>Em contraste com a arquitetura Server-</w:t>
+      </w:r>
+      <w:proofErr w:type="spellStart"/>
+      <w:r>
+        <w:t>Side</w:t>
+      </w:r>
+      <w:proofErr w:type="spellEnd"/>
+      <w:r>
+        <w:t xml:space="preserve">, a arquitetura </w:t>
+      </w:r>
+      <w:proofErr w:type="spellStart"/>
+      <w:r>
+        <w:t>Client-Side</w:t>
+      </w:r>
+      <w:proofErr w:type="spellEnd"/>
+      <w:r>
+        <w:t xml:space="preserve"> transfere a maior parte da responsabilidade de processamento para o lado do cliente, ou seja, para o navegador do usuário. Nesse modelo, a lógica de aplicação é executada diretamente no cliente, utilizando tecnologias como JavaScript e frameworks como </w:t>
+      </w:r>
+      <w:proofErr w:type="spellStart"/>
+      <w:r>
+        <w:t>React</w:t>
+      </w:r>
+      <w:proofErr w:type="spellEnd"/>
+      <w:r>
+        <w:t>, Angular, Vue.js, entre outros.</w:t>
+      </w:r>
+    </w:p>
+    <w:p>
+      <w:pPr>
+        <w:pStyle w:val="Text"/>
+        <w:ind w:firstLine="709"/>
+      </w:pPr>
+      <w:r>
+        <w:t xml:space="preserve">A principal vantagem da arquitetura </w:t>
+      </w:r>
+      <w:proofErr w:type="spellStart"/>
+      <w:r>
+        <w:t>Client-Side</w:t>
+      </w:r>
+      <w:proofErr w:type="spellEnd"/>
+      <w:r>
+        <w:t xml:space="preserve"> é a agilidade no processamento das interações do usuário. Uma vez que o código é executado diretamente no navegador, as aplicações podem responder de forma muito mais rápida, sem a necessidade de constante comunicação com o servidor para cada interação. Isso resulta em uma experiência mais fluida e dinâmica para o usuário. Além disso, ao reduzir a carga sobre o servidor, a arquitetura </w:t>
+      </w:r>
+      <w:proofErr w:type="spellStart"/>
+      <w:r>
+        <w:t>Client-Side</w:t>
+      </w:r>
+      <w:proofErr w:type="spellEnd"/>
+      <w:r>
+        <w:t xml:space="preserve"> pode ser mais escalável em cenários de grande volume de acessos.</w:t>
+      </w:r>
+    </w:p>
+    <w:p>
+      <w:pPr>
+        <w:pStyle w:val="Text"/>
+        <w:ind w:firstLine="709"/>
+      </w:pPr>
+      <w:r>
+        <w:t>Por outro lado, essa abordagem exige que o navegador do cliente tenha capacidade de processar a lógica de negócios e renderizar a interface de forma eficiente. Além disso, a segurança se torna um desafio, uma vez que o código é enviado para o cliente e pode ser acessado e manipulado, o que requer cuidados especiais no desenvolvimento para evitar vulnerabilidades.</w:t>
+      </w:r>
+    </w:p>
+    <w:p>
+      <w:pPr>
+        <w:pStyle w:val="Text"/>
+        <w:ind w:firstLine="0"/>
+        <w:rPr>
+          <w:b/>
+        </w:rPr>
+      </w:pPr>
+    </w:p>
+    <w:p>
+      <w:pPr>
+        <w:pStyle w:val="Text"/>
+        <w:ind w:firstLine="0"/>
+        <w:rPr>
+          <w:b/>
+        </w:rPr>
+      </w:pPr>
+      <w:r>
+        <w:rPr>
+          <w:b/>
+        </w:rPr>
+        <w:t>2.2.3 Comparativo entre Server-</w:t>
+      </w:r>
+      <w:proofErr w:type="spellStart"/>
+      <w:r>
+        <w:rPr>
+          <w:b/>
+        </w:rPr>
+        <w:t>Side</w:t>
+      </w:r>
+      <w:proofErr w:type="spellEnd"/>
+      <w:r>
+        <w:rPr>
+          <w:b/>
+        </w:rPr>
+        <w:t xml:space="preserve"> e </w:t>
+      </w:r>
+      <w:proofErr w:type="spellStart"/>
+      <w:r>
+        <w:rPr>
+          <w:b/>
+        </w:rPr>
+        <w:t>Client-Side</w:t>
+      </w:r>
+      <w:proofErr w:type="spellEnd"/>
+    </w:p>
+    <w:p>
+      <w:pPr>
+        <w:pStyle w:val="Text"/>
+        <w:ind w:firstLine="0"/>
+        <w:rPr>
+          <w:b/>
+        </w:rPr>
+      </w:pPr>
+    </w:p>
+    <w:p>
+      <w:pPr>
+        <w:pStyle w:val="Text"/>
+        <w:ind w:firstLine="709"/>
+      </w:pPr>
+      <w:r>
+        <w:lastRenderedPageBreak/>
+        <w:t>Ao comparar as arquiteturas Server-</w:t>
+      </w:r>
+      <w:proofErr w:type="spellStart"/>
+      <w:r>
+        <w:t>Side</w:t>
+      </w:r>
+      <w:proofErr w:type="spellEnd"/>
+      <w:r>
+        <w:t xml:space="preserve"> e </w:t>
+      </w:r>
+      <w:proofErr w:type="spellStart"/>
+      <w:r>
+        <w:t>Client-Side</w:t>
+      </w:r>
+      <w:proofErr w:type="spellEnd"/>
+      <w:r>
+        <w:t>, é possível identificar diferenças cruciais em termos de desempenho, segurança, escalabilidade e complexidade de desenvolvimento. Ambas as abordagens têm suas vantagens e limitações, e a escolha entre elas depende dos requisitos específicos do projeto.</w:t>
+      </w:r>
+    </w:p>
+    <w:p>
+      <w:pPr>
+        <w:pStyle w:val="Text"/>
+        <w:ind w:firstLine="709"/>
+      </w:pPr>
+      <w:r>
         <w:t>A arquitetura Server-</w:t>
       </w:r>
       <w:proofErr w:type="spellStart"/>
       <w:r>
-        <w:rPr>
-          <w:bCs/>
-        </w:rPr>
         <w:t>Side</w:t>
       </w:r>
       <w:proofErr w:type="spellEnd"/>
       <w:r>
-        <w:rPr>
-          <w:bCs/>
-        </w:rPr>
-        <w:t xml:space="preserve"> é um modelo tradicional no desenvolvimento de aplicações web, onde o servidor é responsável por processar as requisições do cliente, executar a lógica de negócios e retornar os resultados para o navegador. Neste modelo, as páginas web são geradas no servidor e enviadas ao cliente em forma de HTML, CSS e JavaScript, sendo renderizadas no navegador do usuário. O servidor, nesse contexto, é centralizador, ou seja, ele gerencia as operações de manipulação de dados e interação com bancos de dados.</w:t>
+        <w:t xml:space="preserve"> tende a ser mais segura, já que o código e os dados sensíveis permanecem no servidor, minimizando os riscos de exposição ao usuário. No entanto, ela pode ser mais lenta em termos de desempenho, pois cada interação do usuário requer uma nova requisição ao servidor, o que pode resultar em maior latência e tempo de resposta. Além disso, a escalabilidade </w:t>
+      </w:r>
+      <w:proofErr w:type="spellStart"/>
+      <w:r>
+        <w:t>de</w:t>
+      </w:r>
+      <w:proofErr w:type="spellEnd"/>
+      <w:r>
+        <w:t xml:space="preserve"> sistemas Server-</w:t>
+      </w:r>
+      <w:proofErr w:type="spellStart"/>
+      <w:r>
+        <w:t>Side</w:t>
+      </w:r>
+      <w:proofErr w:type="spellEnd"/>
+      <w:r>
+        <w:t xml:space="preserve"> depende fortemente da infraestrutura do servidor.</w:t>
       </w:r>
     </w:p>
     <w:p>
       <w:pPr>
         <w:pStyle w:val="Text"/>
         <w:ind w:firstLine="709"/>
-        <w:rPr>
-          <w:bCs/>
-        </w:rPr>
-      </w:pPr>
-      <w:r>
-        <w:rPr>
-          <w:bCs/>
-        </w:rPr>
-        <w:t>A principal vantagem da arquitetura Server-</w:t>
-      </w:r>
-      <w:proofErr w:type="spellStart"/>
-      <w:r>
-        <w:rPr>
-          <w:bCs/>
-        </w:rPr>
+      </w:pPr>
+      <w:r>
+        <w:t xml:space="preserve">Já a arquitetura </w:t>
+      </w:r>
+      <w:proofErr w:type="spellStart"/>
+      <w:r>
+        <w:t>Client-Side</w:t>
+      </w:r>
+      <w:proofErr w:type="spellEnd"/>
+      <w:r>
+        <w:t xml:space="preserve"> se destaca pela rapidez nas interações, uma vez que o processamento é feito no próprio navegador. Isso pode melhorar a experiência do usuário, especialmente em aplicações interativas e dinâmicas. No entanto, a segurança e a compatibilidade entre navegadores tornam-se desafios a serem superados. Além disso, a complexidade do desenvolvimento pode aumentar, pois o desenvolvedor precisa garantir que o código seja eficiente e funcione corretamente em diferentes dispositivos e navegadores.</w:t>
+      </w:r>
+    </w:p>
+    <w:p>
+      <w:pPr>
+        <w:pStyle w:val="Text"/>
+        <w:ind w:firstLine="709"/>
+      </w:pPr>
+      <w:r>
+        <w:t>A escolha entre uma arquitetura Server-</w:t>
+      </w:r>
+      <w:proofErr w:type="spellStart"/>
+      <w:r>
         <w:t>Side</w:t>
       </w:r>
       <w:proofErr w:type="spellEnd"/>
       <w:r>
-        <w:rPr>
-          <w:bCs/>
-        </w:rPr>
-        <w:t xml:space="preserve"> reside na centralização do processamento. Como o código que executa a lógica da aplicação permanece no servidor, os dados do sistema estão mais protegidos e a manutenção do código torna-se mais simples. Além disso, o modelo Server-</w:t>
-      </w:r>
-      <w:proofErr w:type="spellStart"/>
-      <w:r>
-        <w:rPr>
-          <w:bCs/>
-        </w:rPr>
-        <w:t>Side</w:t>
-      </w:r>
-      <w:proofErr w:type="spellEnd"/>
-      <w:r>
-        <w:rPr>
-          <w:bCs/>
-        </w:rPr>
-        <w:t xml:space="preserve"> oferece um bom controle sobre o fluxo de dados e as interações do usuário, uma vez que a maior parte do </w:t>
-      </w:r>
+        <w:t xml:space="preserve"> ou </w:t>
+      </w:r>
+      <w:proofErr w:type="spellStart"/>
+      <w:r>
+        <w:t>Client-Side</w:t>
+      </w:r>
+      <w:proofErr w:type="spellEnd"/>
+      <w:r>
+        <w:t xml:space="preserve"> deve ser feita com base nas necessidades do projeto, levando em consideração o tipo de aplicação, os requisitos de desempenho, a segurança e a escalabilidade desejada.</w:t>
+      </w:r>
+    </w:p>
+    <w:p>
+      <w:pPr>
+        <w:pStyle w:val="Text"/>
+        <w:ind w:firstLine="0"/>
+        <w:rPr>
+          <w:b/>
+        </w:rPr>
+      </w:pPr>
+    </w:p>
+    <w:p>
+      <w:pPr>
+        <w:pStyle w:val="Text"/>
+        <w:ind w:firstLine="0"/>
+        <w:rPr>
+          <w:b/>
+        </w:rPr>
+      </w:pPr>
+      <w:r>
+        <w:rPr>
+          <w:b/>
+        </w:rPr>
+        <w:t>2.3 WebAssembly em Profundidade</w:t>
+      </w:r>
+    </w:p>
+    <w:p>
+      <w:pPr>
+        <w:pStyle w:val="Text"/>
+        <w:ind w:firstLine="0"/>
+        <w:rPr>
+          <w:bCs/>
+        </w:rPr>
+      </w:pPr>
+      <w:r>
+        <w:rPr>
+          <w:b/>
+        </w:rPr>
+        <w:tab/>
+      </w:r>
+      <w:r>
+        <w:rPr>
+          <w:bCs/>
+        </w:rPr>
+        <w:t>[...]</w:t>
+      </w:r>
+    </w:p>
+    <w:p>
+      <w:pPr>
+        <w:pStyle w:val="Text"/>
+        <w:ind w:firstLine="0"/>
+        <w:rPr>
+          <w:b/>
+        </w:rPr>
+      </w:pPr>
+      <w:r>
+        <w:rPr>
+          <w:b/>
+        </w:rPr>
+        <w:tab/>
+      </w:r>
+    </w:p>
+    <w:p>
+      <w:pPr>
+        <w:pStyle w:val="Text"/>
+        <w:ind w:firstLine="0"/>
+        <w:rPr>
+          <w:b/>
+        </w:rPr>
+      </w:pPr>
+      <w:r>
+        <w:rPr>
+          <w:b/>
+        </w:rPr>
+        <w:t>2.3.1 Conceito e Funcionamento do WebAssembly</w:t>
+      </w:r>
+    </w:p>
+    <w:p>
+      <w:pPr>
+        <w:pStyle w:val="Text"/>
+        <w:ind w:firstLine="0"/>
+        <w:rPr>
+          <w:b/>
+        </w:rPr>
+      </w:pPr>
+    </w:p>
+    <w:p>
+      <w:pPr>
+        <w:pStyle w:val="Text"/>
+        <w:ind w:firstLine="709"/>
+        <w:rPr>
+          <w:bCs/>
+        </w:rPr>
+      </w:pPr>
+      <w:r>
+        <w:rPr>
+          <w:bCs/>
+        </w:rPr>
+        <w:t>[...]</w:t>
+      </w:r>
+    </w:p>
+    <w:p>
+      <w:pPr>
+        <w:pStyle w:val="Text"/>
+        <w:ind w:firstLine="709"/>
+        <w:rPr>
+          <w:bCs/>
+        </w:rPr>
+      </w:pPr>
+    </w:p>
+    <w:p>
+      <w:pPr>
+        <w:pStyle w:val="Text"/>
+        <w:ind w:firstLine="0"/>
+        <w:rPr>
+          <w:b/>
+        </w:rPr>
+      </w:pPr>
+      <w:r>
+        <w:rPr>
+          <w:b/>
+        </w:rPr>
+        <w:t>2.3.2 Vantagens e Limitações do WebAssembly</w:t>
+      </w:r>
+    </w:p>
+    <w:p>
+      <w:pPr>
+        <w:pStyle w:val="Text"/>
+        <w:ind w:firstLine="0"/>
+        <w:rPr>
+          <w:b/>
+        </w:rPr>
+      </w:pPr>
+    </w:p>
+    <w:p>
+      <w:pPr>
+        <w:pStyle w:val="Text"/>
+        <w:ind w:firstLine="709"/>
+        <w:rPr>
+          <w:bCs/>
+        </w:rPr>
+      </w:pPr>
+      <w:r>
+        <w:rPr>
+          <w:bCs/>
+        </w:rPr>
+        <w:t>[...]</w:t>
+      </w:r>
+    </w:p>
+    <w:p>
+      <w:pPr>
+        <w:pStyle w:val="Text"/>
+        <w:ind w:firstLine="0"/>
+        <w:rPr>
+          <w:bCs/>
+        </w:rPr>
+      </w:pPr>
+    </w:p>
+    <w:p>
+      <w:pPr>
+        <w:pStyle w:val="Text"/>
+        <w:ind w:firstLine="0"/>
+        <w:rPr>
+          <w:b/>
+        </w:rPr>
+      </w:pPr>
+      <w:r>
+        <w:rPr>
+          <w:b/>
+        </w:rPr>
+        <w:t>2.4 Blazor WebAssembly</w:t>
+      </w:r>
+    </w:p>
+    <w:p>
+      <w:pPr>
+        <w:pStyle w:val="Text"/>
+        <w:ind w:firstLine="0"/>
+        <w:rPr>
+          <w:b/>
+        </w:rPr>
+      </w:pPr>
+    </w:p>
+    <w:p>
+      <w:pPr>
+        <w:pStyle w:val="Text"/>
+        <w:ind w:firstLine="709"/>
+        <w:rPr>
+          <w:bCs/>
+        </w:rPr>
+      </w:pPr>
       <w:r>
         <w:rPr>
           <w:bCs/>
         </w:rPr>
         <w:lastRenderedPageBreak/>
-        <w:t>processamento ocorre no servidor, o que diminui a complexidade e o risco de inconsistências no cliente.</w:t>
+        <w:t>[...]</w:t>
       </w:r>
     </w:p>
     <w:p>
@@ -7806,14 +8769,23 @@
         <w:pStyle w:val="Text"/>
         <w:ind w:firstLine="709"/>
         <w:rPr>
+          <w:bCs/>
+        </w:rPr>
+      </w:pPr>
+    </w:p>
+    <w:p>
+      <w:pPr>
+        <w:pStyle w:val="Text"/>
+        <w:ind w:firstLine="0"/>
+        <w:rPr>
           <w:b/>
         </w:rPr>
       </w:pPr>
       <w:r>
         <w:rPr>
-          <w:bCs/>
-        </w:rPr>
-        <w:t>Porém, as desvantagens dessa abordagem incluem uma dependência maior de uma boa infraestrutura de servidores, que devem ser dimensionados adequadamente para garantir o desempenho em ambientes de grande escala. Além disso, como cada interação do usuário requer uma nova comunicação com o servidor, o tempo de resposta pode ser afetado, impactando a experiência do usuário.</w:t>
+          <w:b/>
+        </w:rPr>
+        <w:t>2.4.1 Conceito e Estrutura do Blazor WebAssembly</w:t>
       </w:r>
     </w:p>
     <w:p>
@@ -7828,499 +8800,15 @@
     <w:p>
       <w:pPr>
         <w:pStyle w:val="Text"/>
-        <w:ind w:firstLine="0"/>
-        <w:rPr>
-          <w:b/>
-        </w:rPr>
-      </w:pPr>
-      <w:r>
-        <w:rPr>
-          <w:b/>
-        </w:rPr>
-        <w:t xml:space="preserve">2.2.2 Arquitetura </w:t>
-      </w:r>
-      <w:proofErr w:type="spellStart"/>
-      <w:r>
-        <w:rPr>
-          <w:b/>
-        </w:rPr>
-        <w:t>Client-Side</w:t>
-      </w:r>
-      <w:proofErr w:type="spellEnd"/>
-    </w:p>
-    <w:p>
-      <w:pPr>
-        <w:pStyle w:val="Text"/>
-        <w:ind w:firstLine="0"/>
-        <w:rPr>
-          <w:b/>
-        </w:rPr>
-      </w:pPr>
-    </w:p>
-    <w:p>
-      <w:pPr>
-        <w:pStyle w:val="Text"/>
         <w:ind w:firstLine="709"/>
-      </w:pPr>
-      <w:r>
-        <w:t>Em contraste com a arquitetura Server-</w:t>
-      </w:r>
-      <w:proofErr w:type="spellStart"/>
-      <w:r>
-        <w:t>Side</w:t>
-      </w:r>
-      <w:proofErr w:type="spellEnd"/>
-      <w:r>
-        <w:t xml:space="preserve">, a arquitetura </w:t>
-      </w:r>
-      <w:proofErr w:type="spellStart"/>
-      <w:r>
-        <w:t>Client-Side</w:t>
-      </w:r>
-      <w:proofErr w:type="spellEnd"/>
-      <w:r>
-        <w:t xml:space="preserve"> transfere a maior parte da responsabilidade de processamento para o lado do cliente, ou seja, para o navegador do usuário. Nesse modelo, a lógica de aplicação é executada diretamente no cliente, utilizando tecnologias como JavaScript e frameworks como </w:t>
-      </w:r>
-      <w:proofErr w:type="spellStart"/>
-      <w:r>
-        <w:t>React</w:t>
-      </w:r>
-      <w:proofErr w:type="spellEnd"/>
-      <w:r>
-        <w:t>, Angular, Vue.js, entre outros.</w:t>
-      </w:r>
-    </w:p>
-    <w:p>
-      <w:pPr>
-        <w:pStyle w:val="Text"/>
-        <w:ind w:firstLine="709"/>
-      </w:pPr>
-      <w:r>
-        <w:t xml:space="preserve">A principal vantagem da arquitetura </w:t>
-      </w:r>
-      <w:proofErr w:type="spellStart"/>
-      <w:r>
-        <w:t>Client-Side</w:t>
-      </w:r>
-      <w:proofErr w:type="spellEnd"/>
-      <w:r>
-        <w:t xml:space="preserve"> é a agilidade no processamento das interações do usuário. Uma vez que o código é executado diretamente no navegador, as aplicações podem responder de forma muito mais rápida, sem a necessidade de constante comunicação com o servidor para cada interação. Isso resulta em uma experiência mais fluida e dinâmica para o usuário. Além disso, ao reduzir a carga sobre o servidor, a arquitetura </w:t>
-      </w:r>
-      <w:proofErr w:type="spellStart"/>
-      <w:r>
-        <w:t>Client-Side</w:t>
-      </w:r>
-      <w:proofErr w:type="spellEnd"/>
-      <w:r>
-        <w:t xml:space="preserve"> pode ser mais escalável em cenários de grande volume de acessos.</w:t>
-      </w:r>
-    </w:p>
-    <w:p>
-      <w:pPr>
-        <w:pStyle w:val="Text"/>
-        <w:ind w:firstLine="709"/>
-      </w:pPr>
-      <w:r>
-        <w:t>Por outro lado, essa abordagem exige que o navegador do cliente tenha capacidade de processar a lógica de negócios e renderizar a interface de forma eficiente. Além disso, a segurança se torna um desafio, uma vez que o código é enviado para o cliente e pode ser acessado e manipulado, o que requer cuidados especiais no desenvolvimento para evitar vulnerabilidades.</w:t>
-      </w:r>
-    </w:p>
-    <w:p>
-      <w:pPr>
-        <w:pStyle w:val="Text"/>
-        <w:ind w:firstLine="0"/>
-        <w:rPr>
-          <w:b/>
-        </w:rPr>
-      </w:pPr>
-    </w:p>
-    <w:p>
-      <w:pPr>
-        <w:pStyle w:val="Text"/>
-        <w:ind w:firstLine="0"/>
-        <w:rPr>
-          <w:b/>
-        </w:rPr>
-      </w:pPr>
-      <w:r>
-        <w:rPr>
-          <w:b/>
-        </w:rPr>
-        <w:t>2.2.3 Comparativo entre Server-</w:t>
-      </w:r>
-      <w:proofErr w:type="spellStart"/>
-      <w:r>
-        <w:rPr>
-          <w:b/>
-        </w:rPr>
-        <w:t>Side</w:t>
-      </w:r>
-      <w:proofErr w:type="spellEnd"/>
-      <w:r>
-        <w:rPr>
-          <w:b/>
-        </w:rPr>
-        <w:t xml:space="preserve"> e </w:t>
-      </w:r>
-      <w:proofErr w:type="spellStart"/>
-      <w:r>
-        <w:rPr>
-          <w:b/>
-        </w:rPr>
-        <w:t>Client-Side</w:t>
-      </w:r>
-      <w:proofErr w:type="spellEnd"/>
-    </w:p>
-    <w:p>
-      <w:pPr>
-        <w:pStyle w:val="Text"/>
-        <w:ind w:firstLine="0"/>
-        <w:rPr>
-          <w:b/>
-        </w:rPr>
-      </w:pPr>
-    </w:p>
-    <w:p>
-      <w:pPr>
-        <w:pStyle w:val="Text"/>
-        <w:ind w:firstLine="709"/>
-      </w:pPr>
-      <w:r>
-        <w:t>Ao comparar as arquiteturas Server-</w:t>
-      </w:r>
-      <w:proofErr w:type="spellStart"/>
-      <w:r>
-        <w:t>Side</w:t>
-      </w:r>
-      <w:proofErr w:type="spellEnd"/>
-      <w:r>
-        <w:t xml:space="preserve"> e </w:t>
-      </w:r>
-      <w:proofErr w:type="spellStart"/>
-      <w:r>
-        <w:t>Client-Side</w:t>
-      </w:r>
-      <w:proofErr w:type="spellEnd"/>
-      <w:r>
-        <w:t>, é possível identificar diferenças cruciais em termos de desempenho, segurança, escalabilidade e complexidade de desenvolvimento. Ambas as abordagens têm suas vantagens e limitações, e a escolha entre elas depende dos requisitos específicos do projeto.</w:t>
-      </w:r>
-    </w:p>
-    <w:p>
-      <w:pPr>
-        <w:pStyle w:val="Text"/>
-        <w:ind w:firstLine="709"/>
-      </w:pPr>
-      <w:r>
-        <w:lastRenderedPageBreak/>
-        <w:t>A arquitetura Server-</w:t>
-      </w:r>
-      <w:proofErr w:type="spellStart"/>
-      <w:r>
-        <w:t>Side</w:t>
-      </w:r>
-      <w:proofErr w:type="spellEnd"/>
-      <w:r>
-        <w:t xml:space="preserve"> tende a ser mais segura, já que o código e os dados sensíveis permanecem no servidor, minimizando os riscos de exposição ao usuário. No entanto, ela pode ser mais lenta em termos de desempenho, pois cada interação do usuário requer uma nova requisição ao servidor, o que pode resultar em maior latência e tempo de resposta. Além disso, a escalabilidade </w:t>
-      </w:r>
-      <w:proofErr w:type="spellStart"/>
-      <w:r>
-        <w:t>de</w:t>
-      </w:r>
-      <w:proofErr w:type="spellEnd"/>
-      <w:r>
-        <w:t xml:space="preserve"> sistemas Server-</w:t>
-      </w:r>
-      <w:proofErr w:type="spellStart"/>
-      <w:r>
-        <w:t>Side</w:t>
-      </w:r>
-      <w:proofErr w:type="spellEnd"/>
-      <w:r>
-        <w:t xml:space="preserve"> depende fortemente da infraestrutura do servidor.</w:t>
-      </w:r>
-    </w:p>
-    <w:p>
-      <w:pPr>
-        <w:pStyle w:val="Text"/>
-        <w:ind w:firstLine="709"/>
-      </w:pPr>
-      <w:r>
-        <w:t xml:space="preserve">Já a arquitetura </w:t>
-      </w:r>
-      <w:proofErr w:type="spellStart"/>
-      <w:r>
-        <w:t>Client-Side</w:t>
-      </w:r>
-      <w:proofErr w:type="spellEnd"/>
-      <w:r>
-        <w:t xml:space="preserve"> se destaca pela rapidez nas interações, uma vez que o processamento é feito no próprio navegador. Isso pode melhorar a experiência do usuário, especialmente em aplicações interativas e dinâmicas. No entanto, a segurança e a compatibilidade entre navegadores tornam-se desafios a serem superados. Além disso, a complexidade do desenvolvimento pode aumentar, pois o desenvolvedor precisa garantir que o código seja eficiente e funcione corretamente em diferentes dispositivos e navegadores.</w:t>
-      </w:r>
-    </w:p>
-    <w:p>
-      <w:pPr>
-        <w:pStyle w:val="Text"/>
-        <w:ind w:firstLine="709"/>
-      </w:pPr>
-      <w:r>
-        <w:t>A escolha entre uma arquitetura Server-</w:t>
-      </w:r>
-      <w:proofErr w:type="spellStart"/>
-      <w:r>
-        <w:t>Side</w:t>
-      </w:r>
-      <w:proofErr w:type="spellEnd"/>
-      <w:r>
-        <w:t xml:space="preserve"> ou </w:t>
-      </w:r>
-      <w:proofErr w:type="spellStart"/>
-      <w:r>
-        <w:t>Client-Side</w:t>
-      </w:r>
-      <w:proofErr w:type="spellEnd"/>
-      <w:r>
-        <w:t xml:space="preserve"> deve ser feita com base nas necessidades do projeto, levando em consideração o tipo de aplicação, os requisitos de desempenho, a segurança e a escalabilidade desejada.</w:t>
-      </w:r>
-    </w:p>
-    <w:p>
-      <w:pPr>
-        <w:pStyle w:val="Text"/>
-        <w:ind w:firstLine="0"/>
-        <w:rPr>
-          <w:b/>
-        </w:rPr>
-      </w:pPr>
-    </w:p>
-    <w:p>
-      <w:pPr>
-        <w:pStyle w:val="Text"/>
-        <w:ind w:firstLine="0"/>
-        <w:rPr>
-          <w:b/>
-        </w:rPr>
-      </w:pPr>
-      <w:r>
-        <w:rPr>
-          <w:b/>
-        </w:rPr>
-        <w:t>2.3 WebAssembly em Profundidade</w:t>
-      </w:r>
-    </w:p>
-    <w:p>
-      <w:pPr>
-        <w:pStyle w:val="Text"/>
-        <w:ind w:firstLine="0"/>
-        <w:rPr>
-          <w:bCs/>
-        </w:rPr>
-      </w:pPr>
-      <w:r>
-        <w:rPr>
-          <w:b/>
-        </w:rPr>
-        <w:tab/>
-      </w:r>
-      <w:r>
-        <w:rPr>
-          <w:bCs/>
-        </w:rPr>
-        <w:t>[...]</w:t>
-      </w:r>
-    </w:p>
-    <w:p>
-      <w:pPr>
-        <w:pStyle w:val="Text"/>
-        <w:ind w:firstLine="0"/>
-        <w:rPr>
-          <w:b/>
-        </w:rPr>
-      </w:pPr>
-      <w:r>
-        <w:rPr>
-          <w:b/>
-        </w:rPr>
-        <w:tab/>
-      </w:r>
-    </w:p>
-    <w:p>
-      <w:pPr>
-        <w:pStyle w:val="Text"/>
-        <w:ind w:firstLine="0"/>
-        <w:rPr>
-          <w:b/>
-        </w:rPr>
-      </w:pPr>
-      <w:r>
-        <w:rPr>
-          <w:b/>
-        </w:rPr>
-        <w:t>2.3.1 Conceito e Funcionamento do WebAssembly</w:t>
-      </w:r>
-    </w:p>
-    <w:p>
-      <w:pPr>
-        <w:pStyle w:val="Text"/>
-        <w:ind w:firstLine="0"/>
-        <w:rPr>
-          <w:b/>
-        </w:rPr>
-      </w:pPr>
-    </w:p>
-    <w:p>
-      <w:pPr>
-        <w:pStyle w:val="Text"/>
-        <w:ind w:firstLine="709"/>
-        <w:rPr>
-          <w:bCs/>
-        </w:rPr>
-      </w:pPr>
-      <w:r>
-        <w:rPr>
-          <w:bCs/>
-        </w:rPr>
-        <w:t>[...]</w:t>
-      </w:r>
-    </w:p>
-    <w:p>
-      <w:pPr>
-        <w:pStyle w:val="Text"/>
-        <w:ind w:firstLine="709"/>
-        <w:rPr>
-          <w:bCs/>
-        </w:rPr>
-      </w:pPr>
-    </w:p>
-    <w:p>
-      <w:pPr>
-        <w:pStyle w:val="Text"/>
-        <w:ind w:firstLine="0"/>
-        <w:rPr>
-          <w:b/>
-        </w:rPr>
-      </w:pPr>
-      <w:r>
-        <w:rPr>
-          <w:b/>
-        </w:rPr>
-        <w:t>2.3.2 Vantagens e Limitações do WebAssembly</w:t>
-      </w:r>
-    </w:p>
-    <w:p>
-      <w:pPr>
-        <w:pStyle w:val="Text"/>
-        <w:ind w:firstLine="0"/>
-        <w:rPr>
-          <w:b/>
-        </w:rPr>
-      </w:pPr>
-    </w:p>
-    <w:p>
-      <w:pPr>
-        <w:pStyle w:val="Text"/>
-        <w:ind w:firstLine="709"/>
-        <w:rPr>
-          <w:bCs/>
-        </w:rPr>
-      </w:pPr>
-      <w:r>
-        <w:rPr>
-          <w:bCs/>
-        </w:rPr>
-        <w:t>[...]</w:t>
-      </w:r>
-    </w:p>
-    <w:p>
-      <w:pPr>
-        <w:pStyle w:val="Text"/>
-        <w:ind w:firstLine="0"/>
-        <w:rPr>
-          <w:bCs/>
-        </w:rPr>
-      </w:pPr>
-    </w:p>
-    <w:p>
-      <w:pPr>
-        <w:pStyle w:val="Text"/>
-        <w:ind w:firstLine="0"/>
-        <w:rPr>
-          <w:b/>
-        </w:rPr>
-      </w:pPr>
-      <w:r>
-        <w:rPr>
-          <w:b/>
-        </w:rPr>
-        <w:t>2.4 Blazor WebAssembly</w:t>
-      </w:r>
-    </w:p>
-    <w:p>
-      <w:pPr>
-        <w:pStyle w:val="Text"/>
-        <w:ind w:firstLine="0"/>
-        <w:rPr>
-          <w:b/>
-        </w:rPr>
-      </w:pPr>
-    </w:p>
-    <w:p>
-      <w:pPr>
-        <w:pStyle w:val="Text"/>
-        <w:ind w:firstLine="709"/>
-        <w:rPr>
-          <w:bCs/>
-        </w:rPr>
-      </w:pPr>
-      <w:r>
-        <w:rPr>
-          <w:bCs/>
-        </w:rPr>
-        <w:t>[...]</w:t>
-      </w:r>
-    </w:p>
-    <w:p>
-      <w:pPr>
-        <w:pStyle w:val="Text"/>
-        <w:ind w:firstLine="709"/>
-        <w:rPr>
-          <w:bCs/>
-        </w:rPr>
-      </w:pPr>
-    </w:p>
-    <w:p>
-      <w:pPr>
-        <w:pStyle w:val="Text"/>
-        <w:ind w:firstLine="0"/>
-        <w:rPr>
-          <w:b/>
-        </w:rPr>
-      </w:pPr>
-      <w:r>
-        <w:rPr>
-          <w:b/>
-        </w:rPr>
-        <w:t>2.4.1 Conceito e Estrutura do Blazor WebAssembly</w:t>
-      </w:r>
-    </w:p>
-    <w:p>
-      <w:pPr>
-        <w:pStyle w:val="Text"/>
-        <w:ind w:firstLine="0"/>
-        <w:rPr>
-          <w:b/>
-        </w:rPr>
-      </w:pPr>
-    </w:p>
-    <w:p>
-      <w:pPr>
-        <w:pStyle w:val="Text"/>
-        <w:ind w:firstLine="709"/>
-        <w:rPr>
-          <w:bCs/>
-        </w:rPr>
-      </w:pPr>
-      <w:r>
-        <w:rPr>
-          <w:bCs/>
-        </w:rPr>
-        <w:lastRenderedPageBreak/>
+        <w:rPr>
+          <w:bCs/>
+        </w:rPr>
+      </w:pPr>
+      <w:r>
+        <w:rPr>
+          <w:bCs/>
+        </w:rPr>
         <w:t>[...]</w:t>
       </w:r>
     </w:p>
@@ -19236,19 +19724,33 @@
       <w:r>
         <w:rPr>
           <w:rFonts w:ascii="Arial" w:hAnsi="Arial" w:cs="Arial"/>
-          <w:b/>
-          <w:bCs/>
           <w:lang w:val="en-US"/>
         </w:rPr>
         <w:lastRenderedPageBreak/>
-        <w:t>DRAPER, C</w:t>
+        <w:t>DRAPER, C.</w:t>
       </w:r>
       <w:r>
         <w:rPr>
           <w:rFonts w:ascii="Arial" w:hAnsi="Arial" w:cs="Arial"/>
           <w:lang w:val="en-US"/>
         </w:rPr>
-        <w:t xml:space="preserve">. The Internet's Evolution: From Web 1.0 to 2.0: The Good, The Bad and The Ugly. Journal of Digital History, 2022. </w:t>
+        <w:t xml:space="preserve"> </w:t>
+      </w:r>
+      <w:r>
+        <w:rPr>
+          <w:rFonts w:ascii="Arial" w:hAnsi="Arial" w:cs="Arial"/>
+          <w:b/>
+          <w:bCs/>
+          <w:lang w:val="en-US"/>
+        </w:rPr>
+        <w:t>The Internet's Evolution: From Web 1.0 to 2.0: The Good, The Bad and The Ugly.</w:t>
+      </w:r>
+      <w:r>
+        <w:rPr>
+          <w:rFonts w:ascii="Arial" w:hAnsi="Arial" w:cs="Arial"/>
+          <w:lang w:val="en-US"/>
+        </w:rPr>
+        <w:t xml:space="preserve"> Journal of Digital History, 2022. </w:t>
       </w:r>
       <w:proofErr w:type="spellStart"/>
       <w:r>
@@ -19351,13 +19853,65 @@
       <w:r>
         <w:rPr>
           <w:rFonts w:ascii="Arial" w:hAnsi="Arial" w:cs="Arial"/>
-          <w:b/>
-          <w:bCs/>
           <w:lang w:val="en-US"/>
         </w:rPr>
         <w:t xml:space="preserve">GAN, </w:t>
       </w:r>
       <w:proofErr w:type="spellStart"/>
+      <w:r>
+        <w:rPr>
+          <w:rFonts w:ascii="Arial" w:hAnsi="Arial" w:cs="Arial"/>
+          <w:lang w:val="en-US"/>
+        </w:rPr>
+        <w:t>Wensheng</w:t>
+      </w:r>
+      <w:proofErr w:type="spellEnd"/>
+      <w:r>
+        <w:rPr>
+          <w:rFonts w:ascii="Arial" w:hAnsi="Arial" w:cs="Arial"/>
+          <w:lang w:val="en-US"/>
+        </w:rPr>
+        <w:t xml:space="preserve">; YE, </w:t>
+      </w:r>
+      <w:proofErr w:type="spellStart"/>
+      <w:r>
+        <w:rPr>
+          <w:rFonts w:ascii="Arial" w:hAnsi="Arial" w:cs="Arial"/>
+          <w:lang w:val="en-US"/>
+        </w:rPr>
+        <w:t>Zhenqiang</w:t>
+      </w:r>
+      <w:proofErr w:type="spellEnd"/>
+      <w:r>
+        <w:rPr>
+          <w:rFonts w:ascii="Arial" w:hAnsi="Arial" w:cs="Arial"/>
+          <w:lang w:val="en-US"/>
+        </w:rPr>
+        <w:t xml:space="preserve">; WAN, </w:t>
+      </w:r>
+      <w:proofErr w:type="spellStart"/>
+      <w:r>
+        <w:rPr>
+          <w:rFonts w:ascii="Arial" w:hAnsi="Arial" w:cs="Arial"/>
+          <w:lang w:val="en-US"/>
+        </w:rPr>
+        <w:t>Shicheng</w:t>
+      </w:r>
+      <w:proofErr w:type="spellEnd"/>
+      <w:r>
+        <w:rPr>
+          <w:rFonts w:ascii="Arial" w:hAnsi="Arial" w:cs="Arial"/>
+          <w:lang w:val="en-US"/>
+        </w:rPr>
+        <w:t>; YU, Philip S.</w:t>
+      </w:r>
+      <w:r>
+        <w:rPr>
+          <w:rFonts w:ascii="Arial" w:hAnsi="Arial" w:cs="Arial"/>
+          <w:lang w:val="en-US"/>
+        </w:rPr>
+        <w:t xml:space="preserve"> </w:t>
+      </w:r>
       <w:r>
         <w:rPr>
           <w:rFonts w:ascii="Arial" w:hAnsi="Arial" w:cs="Arial"/>
@@ -19365,86 +19919,77 @@
           <w:bCs/>
           <w:lang w:val="en-US"/>
         </w:rPr>
-        <w:t>Wensheng</w:t>
-      </w:r>
-      <w:proofErr w:type="spellEnd"/>
+        <w:t xml:space="preserve">Web 3.0: The Future of Internet. </w:t>
+      </w:r>
+      <w:r>
+        <w:rPr>
+          <w:rFonts w:ascii="Arial" w:hAnsi="Arial" w:cs="Arial"/>
+          <w:lang w:val="en-US"/>
+        </w:rPr>
+        <w:t xml:space="preserve">Proceedings of the 28th ACM International Conference on Information and Knowledge Management, 2022. </w:t>
+      </w:r>
+      <w:r>
+        <w:rPr>
+          <w:rFonts w:ascii="Arial" w:hAnsi="Arial" w:cs="Arial"/>
+        </w:rPr>
+        <w:t>Disponível em: https://arxiv.org/pdf/2304.06032. Acesso em: 8 maio 2025.</w:t>
+      </w:r>
+    </w:p>
+    <w:p>
+      <w:pPr>
+        <w:widowControl w:val="0"/>
+        <w:autoSpaceDN w:val="0"/>
+        <w:textAlignment w:val="baseline"/>
+      </w:pPr>
+    </w:p>
+    <w:p>
+      <w:pPr>
+        <w:widowControl w:val="0"/>
+        <w:autoSpaceDN w:val="0"/>
+        <w:textAlignment w:val="baseline"/>
+        <w:rPr>
+          <w:rFonts w:ascii="Arial" w:hAnsi="Arial" w:cs="Arial"/>
+        </w:rPr>
+      </w:pPr>
+      <w:r>
+        <w:rPr>
+          <w:rFonts w:ascii="Arial" w:hAnsi="Arial" w:cs="Arial"/>
+        </w:rPr>
+        <w:t>OLIVEIRA, Flávio Donizeti de.</w:t>
+      </w:r>
+      <w:r>
+        <w:rPr>
+          <w:rFonts w:ascii="Arial" w:hAnsi="Arial" w:cs="Arial"/>
+        </w:rPr>
+        <w:t xml:space="preserve"> </w:t>
+      </w:r>
       <w:r>
         <w:rPr>
           <w:rFonts w:ascii="Arial" w:hAnsi="Arial" w:cs="Arial"/>
           <w:b/>
           <w:bCs/>
-          <w:lang w:val="en-US"/>
-        </w:rPr>
-        <w:t xml:space="preserve">; YE, </w:t>
-      </w:r>
-      <w:proofErr w:type="spellStart"/>
+        </w:rPr>
+        <w:t>Desenvolvimento de sistemas web modernos</w:t>
+      </w:r>
       <w:r>
         <w:rPr>
           <w:rFonts w:ascii="Arial" w:hAnsi="Arial" w:cs="Arial"/>
-          <w:b/>
-          <w:bCs/>
-          <w:lang w:val="en-US"/>
-        </w:rPr>
-        <w:t>Zhenqiang</w:t>
-      </w:r>
-      <w:proofErr w:type="spellEnd"/>
-      <w:r>
-        <w:rPr>
-          <w:rFonts w:ascii="Arial" w:hAnsi="Arial" w:cs="Arial"/>
-          <w:b/>
-          <w:bCs/>
-          <w:lang w:val="en-US"/>
-        </w:rPr>
-        <w:t xml:space="preserve">; WAN, </w:t>
-      </w:r>
-      <w:proofErr w:type="spellStart"/>
-      <w:r>
-        <w:rPr>
-          <w:rFonts w:ascii="Arial" w:hAnsi="Arial" w:cs="Arial"/>
-          <w:b/>
-          <w:bCs/>
-          <w:lang w:val="en-US"/>
-        </w:rPr>
-        <w:t>Shicheng</w:t>
-      </w:r>
-      <w:proofErr w:type="spellEnd"/>
-      <w:r>
-        <w:rPr>
-          <w:rFonts w:ascii="Arial" w:hAnsi="Arial" w:cs="Arial"/>
-          <w:b/>
-          <w:bCs/>
-          <w:lang w:val="en-US"/>
-        </w:rPr>
-        <w:t>; YU, Philip S.</w:t>
-      </w:r>
-      <w:r>
-        <w:rPr>
-          <w:rFonts w:ascii="Arial" w:hAnsi="Arial" w:cs="Arial"/>
-          <w:lang w:val="en-US"/>
-        </w:rPr>
-        <w:t xml:space="preserve"> Web 3.0: The Future of Internet. </w:t>
+        </w:rPr>
+        <w:t xml:space="preserve">. </w:t>
       </w:r>
       <w:r>
         <w:rPr>
           <w:rFonts w:ascii="Arial" w:hAnsi="Arial" w:cs="Arial"/>
           <w:i/>
           <w:iCs/>
-          <w:lang w:val="en-US"/>
-        </w:rPr>
-        <w:t>Proceedings of the 28th ACM International Conference on Information and Knowledge Management</w:t>
+        </w:rPr>
+        <w:t>Revista Gestão em Foco</w:t>
       </w:r>
       <w:r>
         <w:rPr>
           <w:rFonts w:ascii="Arial" w:hAnsi="Arial" w:cs="Arial"/>
-          <w:lang w:val="en-US"/>
-        </w:rPr>
-        <w:t xml:space="preserve">, 2022. </w:t>
-      </w:r>
-      <w:r>
-        <w:rPr>
-          <w:rFonts w:ascii="Arial" w:hAnsi="Arial" w:cs="Arial"/>
-        </w:rPr>
-        <w:t>Disponível em: https://arxiv.org/pdf/2304.06032. Acesso em: 8 maio 2025.</w:t>
+        </w:rPr>
+        <w:t>, ano 2024, p. 215. Disponível em: http://www.unifia.edu.br. Acesso em: 9 maio 2025.</w:t>
       </w:r>
     </w:p>
     <w:p>
@@ -19452,6 +19997,11 @@
         <w:widowControl w:val="0"/>
         <w:autoSpaceDN w:val="0"/>
         <w:textAlignment w:val="baseline"/>
+        <w:rPr>
+          <w:rFonts w:ascii="Arial" w:hAnsi="Arial" w:cs="Arial"/>
+          <w:b/>
+          <w:bCs/>
+        </w:rPr>
       </w:pPr>
     </w:p>
     <w:p>
@@ -19466,30 +20016,38 @@
       <w:r>
         <w:rPr>
           <w:rFonts w:ascii="Arial" w:hAnsi="Arial" w:cs="Arial"/>
+          <w:lang w:val="en-US"/>
+        </w:rPr>
+        <w:t>VOGEL, Lucas; SPRINGER, Thomas; WÄHLISCH, Matthias.</w:t>
+      </w:r>
+      <w:r>
+        <w:rPr>
+          <w:rFonts w:ascii="Arial" w:hAnsi="Arial" w:cs="Arial"/>
+          <w:lang w:val="en-US"/>
+        </w:rPr>
+        <w:t xml:space="preserve"> </w:t>
+      </w:r>
+      <w:r>
+        <w:rPr>
+          <w:rFonts w:ascii="Arial" w:hAnsi="Arial" w:cs="Arial"/>
           <w:b/>
           <w:bCs/>
-        </w:rPr>
-        <w:t>OLIVEIRA, Flávio Donizeti de</w:t>
+          <w:lang w:val="en-US"/>
+        </w:rPr>
+        <w:t>Files to Streams: Revisiting Web History and Exploring Potentials for Future Prospects</w:t>
       </w:r>
       <w:r>
         <w:rPr>
           <w:rFonts w:ascii="Arial" w:hAnsi="Arial" w:cs="Arial"/>
-        </w:rPr>
-        <w:t xml:space="preserve">. Desenvolvimento de sistemas web modernos. </w:t>
+          <w:lang w:val="en-US"/>
+        </w:rPr>
+        <w:t xml:space="preserve">. </w:t>
       </w:r>
       <w:r>
         <w:rPr>
           <w:rFonts w:ascii="Arial" w:hAnsi="Arial" w:cs="Arial"/>
-          <w:i/>
-          <w:iCs/>
-        </w:rPr>
-        <w:t>Revista Gestão em Foco</w:t>
-      </w:r>
-      <w:r>
-        <w:rPr>
-          <w:rFonts w:ascii="Arial" w:hAnsi="Arial" w:cs="Arial"/>
-        </w:rPr>
-        <w:t>, ano 2024, p. 215. Disponível em: http://www.unifia.edu.br. Acesso em: 9 maio 2025.</w:t>
+        </w:rPr>
+        <w:t>TU Dresden, 2022. Disponível em: https://arxiv.org/abs/2303.14184. Acesso em: 8 maio 2025.</w:t>
       </w:r>
     </w:p>
     <w:p>
@@ -19499,8 +20057,6 @@
         <w:textAlignment w:val="baseline"/>
         <w:rPr>
           <w:rFonts w:ascii="Arial" w:hAnsi="Arial" w:cs="Arial"/>
-          <w:b/>
-          <w:bCs/>
         </w:rPr>
       </w:pPr>
     </w:p>
@@ -19516,31 +20072,38 @@
       <w:r>
         <w:rPr>
           <w:rFonts w:ascii="Arial" w:hAnsi="Arial" w:cs="Arial"/>
-          <w:b/>
-          <w:bCs/>
           <w:lang w:val="en-US"/>
         </w:rPr>
-        <w:t>VOGEL, Lucas; SPRINGER, Thomas; WÄHLISCH, Matthias</w:t>
+        <w:t>DRAPER, C.</w:t>
       </w:r>
       <w:r>
         <w:rPr>
           <w:rFonts w:ascii="Arial" w:hAnsi="Arial" w:cs="Arial"/>
           <w:lang w:val="en-US"/>
         </w:rPr>
-        <w:t xml:space="preserve">. </w:t>
+        <w:t xml:space="preserve"> </w:t>
+      </w:r>
+      <w:r>
+        <w:rPr>
+          <w:rFonts w:ascii="Arial" w:hAnsi="Arial" w:cs="Arial"/>
+          <w:b/>
+          <w:bCs/>
+          <w:lang w:val="en-US"/>
+        </w:rPr>
+        <w:t>The Rise of Web 3.0: Blockchain, Decentralization, and the Future of the Internet.</w:t>
       </w:r>
       <w:r>
         <w:rPr>
           <w:rFonts w:ascii="Arial" w:hAnsi="Arial" w:cs="Arial"/>
           <w:lang w:val="en-US"/>
         </w:rPr>
-        <w:t xml:space="preserve">Files to Streams: Revisiting Web History and Exploring Potentials for Future Prospects. </w:t>
+        <w:t xml:space="preserve"> </w:t>
       </w:r>
       <w:r>
         <w:rPr>
           <w:rFonts w:ascii="Arial" w:hAnsi="Arial" w:cs="Arial"/>
         </w:rPr>
-        <w:t>TU Dresden, 2022. Disponível em: https://arxiv.org/abs/2303.14184. Acesso em: 8 maio 2025.</w:t>
+        <w:t>Springer, 2020. Disponível em: https://link.springer.com/article/10.1007/s10586-021-03301-8. Acesso em: 14 maio 2025.</w:t>
       </w:r>
     </w:p>
     <w:p>
@@ -19560,8 +20123,17 @@
         <w:textAlignment w:val="baseline"/>
         <w:rPr>
           <w:rFonts w:ascii="Arial" w:hAnsi="Arial" w:cs="Arial"/>
-        </w:rPr>
-      </w:pPr>
+          <w:b/>
+          <w:bCs/>
+        </w:rPr>
+      </w:pPr>
+      <w:r>
+        <w:rPr>
+          <w:rFonts w:ascii="Arial" w:hAnsi="Arial" w:cs="Arial"/>
+          <w:lang w:val="en-US"/>
+        </w:rPr>
+        <w:t>SHAIKH, Aftab; SIDDIKI, Shahin; PATHAK, Rashmi.</w:t>
+      </w:r>
       <w:r>
         <w:rPr>
           <w:rFonts w:ascii="Arial" w:hAnsi="Arial" w:cs="Arial"/>
@@ -19569,20 +20141,29 @@
           <w:bCs/>
           <w:lang w:val="en-US"/>
         </w:rPr>
-        <w:t>DRAPER, C</w:t>
+        <w:t xml:space="preserve"> </w:t>
+      </w:r>
+      <w:r>
+        <w:rPr>
+          <w:rFonts w:ascii="Arial" w:hAnsi="Arial" w:cs="Arial"/>
+          <w:b/>
+          <w:bCs/>
+          <w:lang w:val="en-US"/>
+        </w:rPr>
+        <w:t>The Rise of Web 3.0: Decentralization and Its Impact on Web Development.</w:t>
       </w:r>
       <w:r>
         <w:rPr>
           <w:rFonts w:ascii="Arial" w:hAnsi="Arial" w:cs="Arial"/>
           <w:lang w:val="en-US"/>
         </w:rPr>
-        <w:t xml:space="preserve">. The Rise of Web 3.0: Blockchain, Decentralization, and the Future of the Internet. </w:t>
+        <w:t xml:space="preserve"> International Journal of Scientific Research and Engineering Development, v. 8, n. 2, p. 2214–2220, 2025. </w:t>
       </w:r>
       <w:r>
         <w:rPr>
           <w:rFonts w:ascii="Arial" w:hAnsi="Arial" w:cs="Arial"/>
         </w:rPr>
-        <w:t>Springer, 2020. Disponível em: https://link.springer.com/article/10.1007/s10586-021-03301-8. Acesso em: 14 maio 2025.</w:t>
+        <w:t>Disponível em: https://ijsred.com/volume8/issue2/IJSRED-V8I2P351.pdf. Acesso em: 14 maio 2025.</w:t>
       </w:r>
     </w:p>
     <w:p>
@@ -19602,10 +20183,15 @@
         <w:textAlignment w:val="baseline"/>
         <w:rPr>
           <w:rFonts w:ascii="Arial" w:hAnsi="Arial" w:cs="Arial"/>
-          <w:b/>
-          <w:bCs/>
-        </w:rPr>
-      </w:pPr>
+        </w:rPr>
+      </w:pPr>
+      <w:r>
+        <w:rPr>
+          <w:rFonts w:ascii="Arial" w:hAnsi="Arial" w:cs="Arial"/>
+          <w:lang w:val="en-US"/>
+        </w:rPr>
+        <w:t>Smith, J</w:t>
+      </w:r>
       <w:r>
         <w:rPr>
           <w:rFonts w:ascii="Arial" w:hAnsi="Arial" w:cs="Arial"/>
@@ -19613,20 +20199,33 @@
           <w:bCs/>
           <w:lang w:val="en-US"/>
         </w:rPr>
-        <w:t xml:space="preserve">SHAIKH, Aftab; SIDDIKI, Shahin; PATHAK, Rashmi. </w:t>
+        <w:t>. Web Evolution to Revolution: Navigating the Future of Web Application Development</w:t>
       </w:r>
       <w:r>
         <w:rPr>
           <w:rFonts w:ascii="Arial" w:hAnsi="Arial" w:cs="Arial"/>
           <w:lang w:val="en-US"/>
         </w:rPr>
-        <w:t xml:space="preserve">The Rise of Web 3.0: Decentralization and Its Impact on Web Development. International Journal of Scientific Research and Engineering Development, v. 8, n. 2, p. 2214–2220, 2025. </w:t>
+        <w:t>, 2024.</w:t>
       </w:r>
       <w:r>
         <w:rPr>
           <w:rFonts w:ascii="Arial" w:hAnsi="Arial" w:cs="Arial"/>
-        </w:rPr>
-        <w:t>Disponível em: https://ijsred.com/volume8/issue2/IJSRED-V8I2P351.pdf. Acesso em: 14 maio 2025.</w:t>
+          <w:lang w:val="en-US"/>
+        </w:rPr>
+        <w:t xml:space="preserve"> </w:t>
+      </w:r>
+      <w:r>
+        <w:rPr>
+          <w:rFonts w:ascii="Arial" w:hAnsi="Arial" w:cs="Arial"/>
+        </w:rPr>
+        <w:t xml:space="preserve">Disponível em: https://www.researchgate.net/publication/378893182_Web_Evolution_to_Revolution_Navigating_the_Future_of_Web_Application_Development. </w:t>
+      </w:r>
+      <w:r>
+        <w:rPr>
+          <w:rFonts w:ascii="Arial" w:hAnsi="Arial" w:cs="Arial"/>
+        </w:rPr>
+        <w:t>Acesso em: 14 maio 2025.</w:t>
       </w:r>
     </w:p>
     <w:p>
@@ -19651,44 +20250,114 @@
       <w:r>
         <w:rPr>
           <w:rFonts w:ascii="Arial" w:hAnsi="Arial" w:cs="Arial"/>
+        </w:rPr>
+        <w:t xml:space="preserve">DAMKE, Gabriel Trevisan; GREGORINI, Daniel </w:t>
+      </w:r>
+      <w:proofErr w:type="spellStart"/>
+      <w:r>
+        <w:rPr>
+          <w:rFonts w:ascii="Arial" w:hAnsi="Arial" w:cs="Arial"/>
+        </w:rPr>
+        <w:t>Mahl</w:t>
+      </w:r>
+      <w:proofErr w:type="spellEnd"/>
+      <w:r>
+        <w:rPr>
+          <w:rFonts w:ascii="Arial" w:hAnsi="Arial" w:cs="Arial"/>
+        </w:rPr>
+        <w:t xml:space="preserve">. </w:t>
+      </w:r>
+      <w:r>
+        <w:rPr>
+          <w:rFonts w:ascii="Arial" w:hAnsi="Arial" w:cs="Arial"/>
           <w:b/>
           <w:bCs/>
-          <w:lang w:val="en-US"/>
-        </w:rPr>
-        <w:t>Smith, J.</w:t>
-      </w:r>
+        </w:rPr>
+        <w:t xml:space="preserve">Comparação de Desempenho em Páginas Web: Uma Análise de </w:t>
+      </w:r>
+      <w:proofErr w:type="spellStart"/>
       <w:r>
         <w:rPr>
           <w:rFonts w:ascii="Arial" w:hAnsi="Arial" w:cs="Arial"/>
-          <w:lang w:val="en-US"/>
-        </w:rPr>
-        <w:t xml:space="preserve"> Web Evolution to Revolution: Navigating the Future of Web Application Development</w:t>
-      </w:r>
+          <w:b/>
+          <w:bCs/>
+        </w:rPr>
+        <w:t>Client-Side</w:t>
+      </w:r>
+      <w:proofErr w:type="spellEnd"/>
       <w:r>
         <w:rPr>
           <w:rFonts w:ascii="Arial" w:hAnsi="Arial" w:cs="Arial"/>
-          <w:lang w:val="en-US"/>
-        </w:rPr>
-        <w:t>, 2024.</w:t>
-      </w:r>
+          <w:b/>
+          <w:bCs/>
+        </w:rPr>
+        <w:t xml:space="preserve"> </w:t>
+      </w:r>
+      <w:proofErr w:type="spellStart"/>
       <w:r>
         <w:rPr>
           <w:rFonts w:ascii="Arial" w:hAnsi="Arial" w:cs="Arial"/>
-          <w:lang w:val="en-US"/>
-        </w:rPr>
-        <w:t xml:space="preserve"> </w:t>
-      </w:r>
+          <w:b/>
+          <w:bCs/>
+        </w:rPr>
+        <w:t>Rendering</w:t>
+      </w:r>
+      <w:proofErr w:type="spellEnd"/>
       <w:r>
         <w:rPr>
           <w:rFonts w:ascii="Arial" w:hAnsi="Arial" w:cs="Arial"/>
-        </w:rPr>
-        <w:t xml:space="preserve">Disponível em: https://www.researchgate.net/publication/378893182_Web_Evolution_to_Revolution_Navigating_the_Future_of_Web_Application_Development. </w:t>
-      </w:r>
+          <w:b/>
+          <w:bCs/>
+        </w:rPr>
+        <w:t xml:space="preserve"> e Server-</w:t>
+      </w:r>
+      <w:proofErr w:type="spellStart"/>
       <w:r>
         <w:rPr>
           <w:rFonts w:ascii="Arial" w:hAnsi="Arial" w:cs="Arial"/>
-        </w:rPr>
-        <w:t>Acesso em: 14 maio 2025.</w:t>
+          <w:b/>
+          <w:bCs/>
+        </w:rPr>
+        <w:t>Side</w:t>
+      </w:r>
+      <w:proofErr w:type="spellEnd"/>
+      <w:r>
+        <w:rPr>
+          <w:rFonts w:ascii="Arial" w:hAnsi="Arial" w:cs="Arial"/>
+          <w:b/>
+          <w:bCs/>
+        </w:rPr>
+        <w:t xml:space="preserve"> </w:t>
+      </w:r>
+      <w:proofErr w:type="spellStart"/>
+      <w:r>
+        <w:rPr>
+          <w:rFonts w:ascii="Arial" w:hAnsi="Arial" w:cs="Arial"/>
+          <w:b/>
+          <w:bCs/>
+        </w:rPr>
+        <w:t>Rendering</w:t>
+      </w:r>
+      <w:proofErr w:type="spellEnd"/>
+      <w:r>
+        <w:rPr>
+          <w:rFonts w:ascii="Arial" w:hAnsi="Arial" w:cs="Arial"/>
+        </w:rPr>
+        <w:t>. In: Congresso Latino-Americano de Software Livre e Tecnologias Abertas (</w:t>
+      </w:r>
+      <w:proofErr w:type="spellStart"/>
+      <w:r>
+        <w:rPr>
+          <w:rFonts w:ascii="Arial" w:hAnsi="Arial" w:cs="Arial"/>
+        </w:rPr>
+        <w:t>Latinoware</w:t>
+      </w:r>
+      <w:proofErr w:type="spellEnd"/>
+      <w:r>
+        <w:rPr>
+          <w:rFonts w:ascii="Arial" w:hAnsi="Arial" w:cs="Arial"/>
+        </w:rPr>
+        <w:t>), 2022.  Sociedade Brasileira de Computação. Disponível em: https://sol.sbc.org.br/index.php/latinoware/article/view/31567. Acesso em: 15 maio 2025.</w:t>
       </w:r>
     </w:p>
     <w:p>
@@ -19700,6 +20369,240 @@
           <w:rFonts w:ascii="Arial" w:hAnsi="Arial" w:cs="Arial"/>
         </w:rPr>
       </w:pPr>
+    </w:p>
+    <w:p>
+      <w:pPr>
+        <w:widowControl w:val="0"/>
+        <w:autoSpaceDN w:val="0"/>
+        <w:textAlignment w:val="baseline"/>
+        <w:rPr>
+          <w:rFonts w:ascii="Arial" w:hAnsi="Arial" w:cs="Arial"/>
+        </w:rPr>
+      </w:pPr>
+      <w:r>
+        <w:rPr>
+          <w:rFonts w:ascii="Arial" w:hAnsi="Arial" w:cs="Arial"/>
+          <w:lang w:val="en-US"/>
+        </w:rPr>
+        <w:t xml:space="preserve">ISKANDAR, </w:t>
+      </w:r>
+      <w:proofErr w:type="spellStart"/>
+      <w:r>
+        <w:rPr>
+          <w:rFonts w:ascii="Arial" w:hAnsi="Arial" w:cs="Arial"/>
+          <w:lang w:val="en-US"/>
+        </w:rPr>
+        <w:t>Taufan</w:t>
+      </w:r>
+      <w:proofErr w:type="spellEnd"/>
+      <w:r>
+        <w:rPr>
+          <w:rFonts w:ascii="Arial" w:hAnsi="Arial" w:cs="Arial"/>
+          <w:lang w:val="en-US"/>
+        </w:rPr>
+        <w:t xml:space="preserve"> </w:t>
+      </w:r>
+      <w:proofErr w:type="spellStart"/>
+      <w:r>
+        <w:rPr>
+          <w:rFonts w:ascii="Arial" w:hAnsi="Arial" w:cs="Arial"/>
+          <w:lang w:val="en-US"/>
+        </w:rPr>
+        <w:t>Fadhilah</w:t>
+      </w:r>
+      <w:proofErr w:type="spellEnd"/>
+      <w:r>
+        <w:rPr>
+          <w:rFonts w:ascii="Arial" w:hAnsi="Arial" w:cs="Arial"/>
+          <w:lang w:val="en-US"/>
+        </w:rPr>
+        <w:t xml:space="preserve"> et al. </w:t>
+      </w:r>
+      <w:r>
+        <w:rPr>
+          <w:rFonts w:ascii="Arial" w:hAnsi="Arial" w:cs="Arial"/>
+          <w:b/>
+          <w:bCs/>
+          <w:lang w:val="en-US"/>
+        </w:rPr>
+        <w:t>Comparison between client-side and server-side rendering in the web development.</w:t>
+      </w:r>
+      <w:r>
+        <w:rPr>
+          <w:rFonts w:ascii="Arial" w:hAnsi="Arial" w:cs="Arial"/>
+          <w:lang w:val="en-US"/>
+        </w:rPr>
+        <w:t xml:space="preserve"> IOP Conference Series: Materials Science and Engineering, v. 801, p. 012136, 2020. </w:t>
+      </w:r>
+      <w:proofErr w:type="spellStart"/>
+      <w:r>
+        <w:rPr>
+          <w:rFonts w:ascii="Arial" w:hAnsi="Arial" w:cs="Arial"/>
+          <w:lang w:val="en-US"/>
+        </w:rPr>
+        <w:t>Disponível</w:t>
+      </w:r>
+      <w:proofErr w:type="spellEnd"/>
+      <w:r>
+        <w:rPr>
+          <w:rFonts w:ascii="Arial" w:hAnsi="Arial" w:cs="Arial"/>
+          <w:lang w:val="en-US"/>
+        </w:rPr>
+        <w:t xml:space="preserve"> </w:t>
+      </w:r>
+      <w:proofErr w:type="spellStart"/>
+      <w:r>
+        <w:rPr>
+          <w:rFonts w:ascii="Arial" w:hAnsi="Arial" w:cs="Arial"/>
+          <w:lang w:val="en-US"/>
+        </w:rPr>
+        <w:t>em</w:t>
+      </w:r>
+      <w:proofErr w:type="spellEnd"/>
+      <w:r>
+        <w:rPr>
+          <w:rFonts w:ascii="Arial" w:hAnsi="Arial" w:cs="Arial"/>
+          <w:lang w:val="en-US"/>
+        </w:rPr>
+        <w:t xml:space="preserve">: https://iopscience.iop.org/article/10.1088/1757-899X/801/1/012136/pdf. </w:t>
+      </w:r>
+      <w:r>
+        <w:rPr>
+          <w:rFonts w:ascii="Arial" w:hAnsi="Arial" w:cs="Arial"/>
+        </w:rPr>
+        <w:t>Acesso em:</w:t>
+      </w:r>
+      <w:r>
+        <w:rPr>
+          <w:rFonts w:ascii="Arial" w:hAnsi="Arial" w:cs="Arial"/>
+        </w:rPr>
+        <w:t xml:space="preserve"> 15 maio 2025</w:t>
+      </w:r>
+    </w:p>
+    <w:p>
+      <w:pPr>
+        <w:widowControl w:val="0"/>
+        <w:autoSpaceDN w:val="0"/>
+        <w:textAlignment w:val="baseline"/>
+        <w:rPr>
+          <w:rFonts w:ascii="Arial" w:hAnsi="Arial" w:cs="Arial"/>
+        </w:rPr>
+      </w:pPr>
+    </w:p>
+    <w:p>
+      <w:pPr>
+        <w:widowControl w:val="0"/>
+        <w:autoSpaceDN w:val="0"/>
+        <w:textAlignment w:val="baseline"/>
+        <w:rPr>
+          <w:rFonts w:ascii="Arial" w:hAnsi="Arial" w:cs="Arial"/>
+        </w:rPr>
+      </w:pPr>
+    </w:p>
+    <w:p>
+      <w:pPr>
+        <w:widowControl w:val="0"/>
+        <w:autoSpaceDN w:val="0"/>
+        <w:textAlignment w:val="baseline"/>
+        <w:rPr>
+          <w:rFonts w:ascii="Arial" w:hAnsi="Arial" w:cs="Arial"/>
+        </w:rPr>
+      </w:pPr>
+    </w:p>
+    <w:p>
+      <w:pPr>
+        <w:widowControl w:val="0"/>
+        <w:autoSpaceDN w:val="0"/>
+        <w:textAlignment w:val="baseline"/>
+        <w:rPr>
+          <w:rFonts w:ascii="Arial" w:hAnsi="Arial" w:cs="Arial"/>
+          <w:lang w:val="en-US"/>
+        </w:rPr>
+      </w:pPr>
+      <w:r>
+        <w:rPr>
+          <w:rFonts w:ascii="Arial" w:hAnsi="Arial" w:cs="Arial"/>
+          <w:lang w:val="en-US"/>
+        </w:rPr>
+        <w:lastRenderedPageBreak/>
+        <w:t xml:space="preserve">MEDAVARAPU, Sai Vaibhav, </w:t>
+      </w:r>
+      <w:r>
+        <w:rPr>
+          <w:rFonts w:ascii="Arial" w:hAnsi="Arial" w:cs="Arial"/>
+          <w:b/>
+          <w:bCs/>
+          <w:lang w:val="en-US"/>
+        </w:rPr>
+        <w:t>Server-Side Rendering vs. Client-Side Rendering in Blazor</w:t>
+      </w:r>
+      <w:r>
+        <w:rPr>
+          <w:rFonts w:ascii="Arial" w:hAnsi="Arial" w:cs="Arial"/>
+          <w:lang w:val="en-US"/>
+        </w:rPr>
+        <w:t xml:space="preserve">, </w:t>
+      </w:r>
+      <w:r>
+        <w:rPr>
+          <w:rFonts w:ascii="Arial" w:hAnsi="Arial" w:cs="Arial"/>
+          <w:lang w:val="en-US"/>
+        </w:rPr>
+        <w:t>Journal of Scientific and Engineering Research, 2021</w:t>
+      </w:r>
+      <w:r>
+        <w:rPr>
+          <w:rFonts w:ascii="Arial" w:hAnsi="Arial" w:cs="Arial"/>
+          <w:lang w:val="en-US"/>
+        </w:rPr>
+        <w:t xml:space="preserve">. </w:t>
+      </w:r>
+      <w:proofErr w:type="spellStart"/>
+      <w:r>
+        <w:rPr>
+          <w:rFonts w:ascii="Arial" w:hAnsi="Arial" w:cs="Arial"/>
+          <w:lang w:val="en-US"/>
+        </w:rPr>
+        <w:t>Disponível</w:t>
+      </w:r>
+      <w:proofErr w:type="spellEnd"/>
+      <w:r>
+        <w:rPr>
+          <w:rFonts w:ascii="Arial" w:hAnsi="Arial" w:cs="Arial"/>
+          <w:lang w:val="en-US"/>
+        </w:rPr>
+        <w:t xml:space="preserve"> </w:t>
+      </w:r>
+      <w:proofErr w:type="spellStart"/>
+      <w:r>
+        <w:rPr>
+          <w:rFonts w:ascii="Arial" w:hAnsi="Arial" w:cs="Arial"/>
+          <w:lang w:val="en-US"/>
+        </w:rPr>
+        <w:t>em</w:t>
+      </w:r>
+      <w:proofErr w:type="spellEnd"/>
+      <w:r>
+        <w:rPr>
+          <w:rFonts w:ascii="Arial" w:hAnsi="Arial" w:cs="Arial"/>
+          <w:lang w:val="en-US"/>
+        </w:rPr>
+        <w:t>:</w:t>
+      </w:r>
+      <w:r>
+        <w:rPr>
+          <w:rFonts w:ascii="Arial" w:hAnsi="Arial" w:cs="Arial"/>
+          <w:lang w:val="en-US"/>
+        </w:rPr>
+        <w:t xml:space="preserve"> </w:t>
+      </w:r>
+      <w:r>
+        <w:rPr>
+          <w:rFonts w:ascii="Arial" w:hAnsi="Arial" w:cs="Arial"/>
+          <w:lang w:val="en-US"/>
+        </w:rPr>
+        <w:t>https://jsaer.com/download/vol-8-iss-12-2021/JSAER2021-8-12-311-317.pdf</w:t>
+      </w:r>
     </w:p>
     <w:p>
       <w:pPr>
@@ -19710,6 +20613,7 @@
         <w:rPr>
           <w:b/>
           <w:caps/>
+          <w:lang w:val="en-US"/>
         </w:rPr>
       </w:pPr>
     </w:p>
@@ -19724,13 +20628,14 @@
           <w:caps/>
           <w:kern w:val="3"/>
           <w:szCs w:val="22"/>
-          <w:lang w:eastAsia="zh-CN"/>
+          <w:lang w:val="en-US" w:eastAsia="zh-CN"/>
         </w:rPr>
       </w:pPr>
       <w:r>
         <w:rPr>
           <w:b/>
           <w:caps/>
+          <w:lang w:val="en-US"/>
         </w:rPr>
         <w:br w:type="page"/>
       </w:r>

</xml_diff>

<commit_message>
Atualizando monografia. Finalizado tópico 2.2 e iniciado tópico 2.3 - WebAssembly
</commit_message>
<xml_diff>
--- a/Monografia_tcc.docx
+++ b/Monografia_tcc.docx
@@ -7390,19 +7390,16 @@
         <w:t>blockchain</w:t>
       </w:r>
       <w:r>
+        <w:t xml:space="preserve">, conforme apontam </w:t>
+      </w:r>
+      <w:proofErr w:type="spellStart"/>
+      <w:r>
+        <w:t>Shaikh</w:t>
+      </w:r>
+      <w:proofErr w:type="spellEnd"/>
+      <w:r>
         <w:t xml:space="preserve">, </w:t>
       </w:r>
-      <w:r>
-        <w:t xml:space="preserve">conforme apontam </w:t>
-      </w:r>
-      <w:proofErr w:type="spellStart"/>
-      <w:r>
-        <w:t>Shaikh</w:t>
-      </w:r>
-      <w:proofErr w:type="spellEnd"/>
-      <w:r>
-        <w:t xml:space="preserve">, </w:t>
-      </w:r>
       <w:proofErr w:type="spellStart"/>
       <w:r>
         <w:t>Siddiki</w:t>
@@ -7417,10 +7414,7 @@
       </w:r>
       <w:proofErr w:type="spellEnd"/>
       <w:r>
-        <w:t xml:space="preserve"> (2025)</w:t>
-      </w:r>
-      <w:r>
-        <w:t>.</w:t>
+        <w:t xml:space="preserve"> (2025).</w:t>
       </w:r>
       <w:r>
         <w:rPr>
@@ -7719,7 +7713,6 @@
       <w:r>
         <w:t xml:space="preserve"> e </w:t>
       </w:r>
-      <w:proofErr w:type="spellStart"/>
       <w:r>
         <w:rPr>
           <w:i/>
@@ -7727,7 +7720,6 @@
         </w:rPr>
         <w:t>Client-Side</w:t>
       </w:r>
-      <w:proofErr w:type="spellEnd"/>
       <w:r>
         <w:rPr>
           <w:bCs/>
@@ -7852,13 +7844,7 @@
         <w:rPr>
           <w:bCs/>
         </w:rPr>
-        <w:t xml:space="preserve">, </w:t>
-      </w:r>
-      <w:r>
-        <w:rPr>
-          <w:bCs/>
-        </w:rPr>
-        <w:t xml:space="preserve">conforme apontam </w:t>
+        <w:t xml:space="preserve">, conforme apontam </w:t>
       </w:r>
       <w:r>
         <w:rPr>
@@ -8325,16 +8311,193 @@
         <w:rPr>
           <w:b/>
         </w:rPr>
-        <w:t xml:space="preserve">2.2.2 Arquitetura </w:t>
-      </w:r>
-      <w:proofErr w:type="spellStart"/>
-      <w:r>
+        <w:t>2.2.2 Arquitetura Client-Side</w:t>
+      </w:r>
+    </w:p>
+    <w:p>
+      <w:pPr>
+        <w:pStyle w:val="Text"/>
+        <w:ind w:firstLine="0"/>
         <w:rPr>
           <w:b/>
         </w:rPr>
+      </w:pPr>
+    </w:p>
+    <w:p>
+      <w:pPr>
+        <w:pStyle w:val="Text"/>
+        <w:ind w:firstLine="709"/>
+      </w:pPr>
+      <w:r>
+        <w:t xml:space="preserve">Em contraste com a arquitetura </w:t>
+      </w:r>
+      <w:r>
+        <w:rPr>
+          <w:i/>
+          <w:iCs/>
+        </w:rPr>
+        <w:t>Server-</w:t>
+      </w:r>
+      <w:proofErr w:type="spellStart"/>
+      <w:r>
+        <w:rPr>
+          <w:i/>
+          <w:iCs/>
+        </w:rPr>
+        <w:t>Side</w:t>
+      </w:r>
+      <w:proofErr w:type="spellEnd"/>
+      <w:r>
+        <w:t xml:space="preserve">, a arquitetura </w:t>
+      </w:r>
+      <w:r>
+        <w:rPr>
+          <w:i/>
+          <w:iCs/>
+        </w:rPr>
         <w:t>Client-Side</w:t>
       </w:r>
-      <w:proofErr w:type="spellEnd"/>
+      <w:r>
+        <w:t xml:space="preserve"> transfere a maior parte da responsabilidade de processamento para o lado do cliente, ou seja, para o navegador do usuário. Nesse modelo, a lógica de aplicação é executada diretamente no cliente, utilizando tecnologias como JavaScript e frameworks como </w:t>
+      </w:r>
+      <w:proofErr w:type="spellStart"/>
+      <w:r>
+        <w:t>React</w:t>
+      </w:r>
+      <w:proofErr w:type="spellEnd"/>
+      <w:r>
+        <w:t>, Angular, Vue.js, entre outros</w:t>
+      </w:r>
+      <w:r>
+        <w:t xml:space="preserve"> (</w:t>
+      </w:r>
+      <w:r>
+        <w:t>SMITH, 2024</w:t>
+      </w:r>
+      <w:r>
+        <w:t>)</w:t>
+      </w:r>
+      <w:r>
+        <w:t>.</w:t>
+      </w:r>
+    </w:p>
+    <w:p>
+      <w:pPr>
+        <w:pStyle w:val="Text"/>
+        <w:ind w:firstLine="709"/>
+      </w:pPr>
+      <w:r>
+        <w:t xml:space="preserve">A principal vantagem da arquitetura </w:t>
+      </w:r>
+      <w:r>
+        <w:rPr>
+          <w:i/>
+          <w:iCs/>
+        </w:rPr>
+        <w:t>Client-Side</w:t>
+      </w:r>
+      <w:r>
+        <w:t xml:space="preserve"> é a agilidade no processamento das interações do usuário</w:t>
+      </w:r>
+      <w:r>
+        <w:t xml:space="preserve"> (</w:t>
+      </w:r>
+      <w:r>
+        <w:t>FRAJTÁK et al., 2014 apud NEVES et al., 2023)</w:t>
+      </w:r>
+      <w:r>
+        <w:t xml:space="preserve">. </w:t>
+      </w:r>
+      <w:r>
+        <w:t xml:space="preserve">Segundo </w:t>
+      </w:r>
+      <w:r>
+        <w:rPr>
+          <w:bCs/>
+        </w:rPr>
+        <w:t xml:space="preserve">Damke e </w:t>
+      </w:r>
+      <w:proofErr w:type="spellStart"/>
+      <w:r>
+        <w:rPr>
+          <w:bCs/>
+        </w:rPr>
+        <w:t>Gregorini</w:t>
+      </w:r>
+      <w:proofErr w:type="spellEnd"/>
+      <w:r>
+        <w:rPr>
+          <w:bCs/>
+        </w:rPr>
+        <w:t xml:space="preserve"> (2022)</w:t>
+      </w:r>
+      <w:r>
+        <w:t xml:space="preserve">, </w:t>
+      </w:r>
+      <w:r>
+        <w:t xml:space="preserve">as aplicações podem responder de forma muito mais </w:t>
+      </w:r>
+      <w:r>
+        <w:t>performática</w:t>
+      </w:r>
+      <w:r>
+        <w:t xml:space="preserve">, sem a necessidade de </w:t>
+      </w:r>
+      <w:r>
+        <w:t>estabelecer uma constante</w:t>
+      </w:r>
+      <w:r>
+        <w:t xml:space="preserve"> comunicação com o servidor para cada interação</w:t>
+      </w:r>
+      <w:r>
+        <w:t xml:space="preserve">, </w:t>
+      </w:r>
+      <w:r>
+        <w:t>u</w:t>
+      </w:r>
+      <w:r>
+        <w:t>ma vez que o código é executado diretamente no navegador</w:t>
+      </w:r>
+      <w:r>
+        <w:t xml:space="preserve">. </w:t>
+      </w:r>
+      <w:r>
+        <w:t xml:space="preserve">Dessa forma, </w:t>
+      </w:r>
+      <w:r>
+        <w:t xml:space="preserve">ainda em consonância com a ideia dos autores, </w:t>
+      </w:r>
+      <w:r>
+        <w:t>i</w:t>
+      </w:r>
+      <w:r>
+        <w:t xml:space="preserve">sso resulta em uma experiência mais fluida e dinâmica para o usuário. Além disso, ao reduzir a carga sobre o servidor, a arquitetura </w:t>
+      </w:r>
+      <w:r>
+        <w:rPr>
+          <w:i/>
+          <w:iCs/>
+        </w:rPr>
+        <w:t xml:space="preserve">Client-Side </w:t>
+      </w:r>
+      <w:r>
+        <w:t>pode ser mais escalável em cenários de grande volume de acessos.</w:t>
+      </w:r>
+    </w:p>
+    <w:p>
+      <w:pPr>
+        <w:pStyle w:val="Text"/>
+        <w:ind w:firstLine="709"/>
+      </w:pPr>
+      <w:r>
+        <w:t>Por outro lado, essa abordagem exige que o navegador do cliente tenha capacidade de processar a lógica de negócios e renderizar a interface de forma eficiente</w:t>
+      </w:r>
+      <w:r>
+        <w:t xml:space="preserve"> (NEVES et al., 2023)</w:t>
+      </w:r>
+      <w:r>
+        <w:t>. Além disso, a segurança se torna um desafio, uma vez que o código é enviado para o cliente e pode ser acessado e manipulado, o que requer cuidados especiais no desenvolvimento para evitar vulnerabilidades.</w:t>
+      </w:r>
     </w:p>
     <w:p>
       <w:pPr>
@@ -8348,34 +8511,126 @@
     <w:p>
       <w:pPr>
         <w:pStyle w:val="Text"/>
+        <w:ind w:firstLine="0"/>
+        <w:rPr>
+          <w:b/>
+        </w:rPr>
+      </w:pPr>
+      <w:r>
+        <w:rPr>
+          <w:b/>
+        </w:rPr>
+        <w:lastRenderedPageBreak/>
+        <w:t>2.2.3 Comparativo entre Server-</w:t>
+      </w:r>
+      <w:proofErr w:type="spellStart"/>
+      <w:r>
+        <w:rPr>
+          <w:b/>
+        </w:rPr>
+        <w:t>Side</w:t>
+      </w:r>
+      <w:proofErr w:type="spellEnd"/>
+      <w:r>
+        <w:rPr>
+          <w:b/>
+        </w:rPr>
+        <w:t xml:space="preserve"> e Client-Side</w:t>
+      </w:r>
+    </w:p>
+    <w:p>
+      <w:pPr>
+        <w:pStyle w:val="Text"/>
+        <w:ind w:firstLine="0"/>
+        <w:rPr>
+          <w:b/>
+        </w:rPr>
+      </w:pPr>
+    </w:p>
+    <w:p>
+      <w:pPr>
+        <w:pStyle w:val="Text"/>
         <w:ind w:firstLine="709"/>
       </w:pPr>
       <w:r>
-        <w:t>Em contraste com a arquitetura Server-</w:t>
-      </w:r>
-      <w:proofErr w:type="spellStart"/>
-      <w:r>
+        <w:t xml:space="preserve">Ao comparar as arquiteturas </w:t>
+      </w:r>
+      <w:r>
+        <w:rPr>
+          <w:i/>
+          <w:iCs/>
+        </w:rPr>
+        <w:t>Server-</w:t>
+      </w:r>
+      <w:proofErr w:type="spellStart"/>
+      <w:r>
+        <w:rPr>
+          <w:i/>
+          <w:iCs/>
+        </w:rPr>
         <w:t>Side</w:t>
       </w:r>
       <w:proofErr w:type="spellEnd"/>
       <w:r>
-        <w:t xml:space="preserve">, a arquitetura </w:t>
-      </w:r>
-      <w:proofErr w:type="spellStart"/>
-      <w:r>
+        <w:rPr>
+          <w:i/>
+          <w:iCs/>
+        </w:rPr>
+        <w:t xml:space="preserve"> </w:t>
+      </w:r>
+      <w:proofErr w:type="spellStart"/>
+      <w:r>
+        <w:rPr>
+          <w:i/>
+          <w:iCs/>
+        </w:rPr>
+        <w:t>Rendering</w:t>
+      </w:r>
+      <w:proofErr w:type="spellEnd"/>
+      <w:r>
+        <w:rPr>
+          <w:i/>
+          <w:iCs/>
+        </w:rPr>
+        <w:t xml:space="preserve"> </w:t>
+      </w:r>
+      <w:r>
+        <w:t xml:space="preserve">(SSR) </w:t>
+      </w:r>
+      <w:r>
+        <w:t xml:space="preserve">e </w:t>
+      </w:r>
+      <w:r>
+        <w:rPr>
+          <w:i/>
+          <w:iCs/>
+        </w:rPr>
         <w:t>Client-Side</w:t>
       </w:r>
-      <w:proofErr w:type="spellEnd"/>
-      <w:r>
-        <w:t xml:space="preserve"> transfere a maior parte da responsabilidade de processamento para o lado do cliente, ou seja, para o navegador do usuário. Nesse modelo, a lógica de aplicação é executada diretamente no cliente, utilizando tecnologias como JavaScript e frameworks como </w:t>
-      </w:r>
-      <w:proofErr w:type="spellStart"/>
-      <w:r>
-        <w:t>React</w:t>
-      </w:r>
-      <w:proofErr w:type="spellEnd"/>
-      <w:r>
-        <w:t>, Angular, Vue.js, entre outros.</w:t>
+      <w:r>
+        <w:t xml:space="preserve"> </w:t>
+      </w:r>
+      <w:proofErr w:type="spellStart"/>
+      <w:r>
+        <w:rPr>
+          <w:i/>
+          <w:iCs/>
+        </w:rPr>
+        <w:t>Rendering</w:t>
+      </w:r>
+      <w:proofErr w:type="spellEnd"/>
+      <w:r>
+        <w:rPr>
+          <w:i/>
+          <w:iCs/>
+        </w:rPr>
+        <w:t xml:space="preserve"> </w:t>
+      </w:r>
+      <w:r>
+        <w:t>(CSR)</w:t>
+      </w:r>
+      <w:r>
+        <w:t>, é possível identificar diferenças cruciais em termos de desempenho, segurança, escalabilidade e complexidade de desenvolvimento. Ambas as abordagens têm suas vantagens e limitações, e a escolha entre elas depende dos requisitos específicos do projeto.</w:t>
       </w:r>
     </w:p>
     <w:p>
@@ -8384,33 +8639,562 @@
         <w:ind w:firstLine="709"/>
       </w:pPr>
       <w:r>
-        <w:t xml:space="preserve">A principal vantagem da arquitetura </w:t>
-      </w:r>
-      <w:proofErr w:type="spellStart"/>
-      <w:r>
+        <w:t xml:space="preserve">A arquitetura </w:t>
+      </w:r>
+      <w:r>
+        <w:rPr>
+          <w:i/>
+          <w:iCs/>
+        </w:rPr>
+        <w:t>Server-</w:t>
+      </w:r>
+      <w:proofErr w:type="spellStart"/>
+      <w:r>
+        <w:rPr>
+          <w:i/>
+          <w:iCs/>
+        </w:rPr>
+        <w:t>Side</w:t>
+      </w:r>
+      <w:proofErr w:type="spellEnd"/>
+      <w:r>
+        <w:t xml:space="preserve"> tende a ser mais segura, já que o código e os dados sensíveis permanecem no servidor, minimizando os riscos de exposição ao usuário. </w:t>
+      </w:r>
+      <w:r>
+        <w:t xml:space="preserve">Conforme </w:t>
+      </w:r>
+      <w:proofErr w:type="spellStart"/>
+      <w:r>
+        <w:t>Iskandar</w:t>
+      </w:r>
+      <w:proofErr w:type="spellEnd"/>
+      <w:r>
+        <w:t xml:space="preserve"> et al. (2020)</w:t>
+      </w:r>
+      <w:r>
+        <w:t xml:space="preserve">, </w:t>
+      </w:r>
+      <w:r>
+        <w:t>o servidor processa as requisições do usuário, executa a lógica de negócio e envia ao cliente uma página completamente renderizada, o que contribui para a proteção dos dados e da lógica interna da aplicação</w:t>
+      </w:r>
+      <w:r>
+        <w:t xml:space="preserve">. </w:t>
+      </w:r>
+      <w:r>
+        <w:t>No entanto, e</w:t>
+      </w:r>
+      <w:r>
+        <w:t>ssa abordagem</w:t>
+      </w:r>
+      <w:r>
+        <w:t xml:space="preserve"> pode ser mais lenta em termos de desempenho, pois cada interação do usuário requer uma nova requisição ao servidor, o que pode resultar em maior latência e tempo de resposta. Além disso, </w:t>
+      </w:r>
+      <w:r>
+        <w:t xml:space="preserve">seguindo a ideia dos autores, </w:t>
+      </w:r>
+      <w:r>
+        <w:t xml:space="preserve">a escalabilidade </w:t>
+      </w:r>
+      <w:r>
+        <w:t>e</w:t>
+      </w:r>
+      <w:r>
+        <w:t>m</w:t>
+      </w:r>
+      <w:r>
+        <w:t xml:space="preserve"> sistemas </w:t>
+      </w:r>
+      <w:r>
+        <w:rPr>
+          <w:i/>
+          <w:iCs/>
+        </w:rPr>
+        <w:t>Server-</w:t>
+      </w:r>
+      <w:proofErr w:type="spellStart"/>
+      <w:r>
+        <w:rPr>
+          <w:i/>
+          <w:iCs/>
+        </w:rPr>
+        <w:t>Side</w:t>
+      </w:r>
+      <w:proofErr w:type="spellEnd"/>
+      <w:r>
+        <w:t xml:space="preserve"> depende fortemente da infraestrutura do servidor.</w:t>
+      </w:r>
+    </w:p>
+    <w:p>
+      <w:pPr>
+        <w:pStyle w:val="Text"/>
+        <w:ind w:firstLine="709"/>
+      </w:pPr>
+      <w:r>
+        <w:t>Em contrapartida,</w:t>
+      </w:r>
+      <w:r>
+        <w:t xml:space="preserve"> a arquitetura </w:t>
+      </w:r>
+      <w:r>
+        <w:rPr>
+          <w:i/>
+          <w:iCs/>
+        </w:rPr>
         <w:t>Client-Side</w:t>
       </w:r>
-      <w:proofErr w:type="spellEnd"/>
-      <w:r>
-        <w:t xml:space="preserve"> é a agilidade no processamento das interações do usuário. Uma vez que o código é executado diretamente no navegador, as aplicações podem responder de forma muito mais rápida, sem a necessidade de constante comunicação com o servidor para cada interação. Isso resulta em uma experiência mais fluida e dinâmica para o usuário. Além disso, ao reduzir a carga sobre o servidor, a arquitetura </w:t>
-      </w:r>
-      <w:proofErr w:type="spellStart"/>
-      <w:r>
+      <w:r>
+        <w:t xml:space="preserve"> se destaca pela rapidez nas interações, uma vez que o processamento é feito no próprio navegador. Isso pode melhorar a experiência do usuário, especialmente em aplicações interativas e dinâmicas. No entanto, a segurança e a compatibilidade entre navegadores tornam-se desafios a serem superados</w:t>
+      </w:r>
+      <w:r>
+        <w:t xml:space="preserve"> </w:t>
+      </w:r>
+      <w:r>
+        <w:t>(</w:t>
+      </w:r>
+      <w:r>
+        <w:t>NEVES et al., 2023)</w:t>
+      </w:r>
+      <w:r>
+        <w:t>. Além disso, a complexidade do desenvolvimento pode aumentar, pois o desenvolvedor precisa garantir que o código seja eficiente e funcione corretamente em diferentes dispositivos e navegadores.</w:t>
+      </w:r>
+    </w:p>
+    <w:p>
+      <w:pPr>
+        <w:pStyle w:val="Text"/>
+        <w:ind w:firstLine="709"/>
+      </w:pPr>
+      <w:r>
+        <w:t xml:space="preserve">A escolha entre uma arquitetura </w:t>
+      </w:r>
+      <w:r>
+        <w:rPr>
+          <w:i/>
+          <w:iCs/>
+        </w:rPr>
+        <w:t>Server-</w:t>
+      </w:r>
+      <w:proofErr w:type="spellStart"/>
+      <w:r>
+        <w:rPr>
+          <w:i/>
+          <w:iCs/>
+        </w:rPr>
+        <w:t>Side</w:t>
+      </w:r>
+      <w:proofErr w:type="spellEnd"/>
+      <w:r>
+        <w:t xml:space="preserve"> ou </w:t>
+      </w:r>
+      <w:r>
+        <w:rPr>
+          <w:i/>
+          <w:iCs/>
+        </w:rPr>
         <w:t>Client-Side</w:t>
       </w:r>
-      <w:proofErr w:type="spellEnd"/>
-      <w:r>
-        <w:t xml:space="preserve"> pode ser mais escalável em cenários de grande volume de acessos.</w:t>
-      </w:r>
+      <w:r>
+        <w:t xml:space="preserve"> deve ser feita com base nas necessidades do projeto, levando em consideração o tipo de aplicação, os requisitos de desempenho, a segurança e a escalabilidade desejada.</w:t>
+      </w:r>
+      <w:r>
+        <w:t xml:space="preserve"> </w:t>
+      </w:r>
+      <w:r>
+        <w:t>Esta análise comparativa é essencial para compreender as decisões de arquitetura que influenciam o desenvolvimento web moderno, especialmente em projetos que utilizam Blazor WebAssembly e JavaScript tradicional</w:t>
+      </w:r>
+      <w:r>
+        <w:t>, por exemplo</w:t>
+      </w:r>
+      <w:r>
+        <w:t>.</w:t>
+      </w:r>
+    </w:p>
+    <w:p>
+      <w:pPr>
+        <w:pStyle w:val="Text"/>
+        <w:ind w:firstLine="0"/>
+        <w:rPr>
+          <w:b/>
+        </w:rPr>
+      </w:pPr>
+    </w:p>
+    <w:p>
+      <w:pPr>
+        <w:pStyle w:val="Text"/>
+        <w:ind w:firstLine="0"/>
+        <w:rPr>
+          <w:b/>
+        </w:rPr>
+      </w:pPr>
+      <w:r>
+        <w:rPr>
+          <w:b/>
+        </w:rPr>
+        <w:t>2.3 WebAssembly em Profundidade</w:t>
+      </w:r>
+    </w:p>
+    <w:p>
+      <w:pPr>
+        <w:pStyle w:val="Text"/>
+        <w:ind w:firstLine="0"/>
+        <w:rPr>
+          <w:b/>
+        </w:rPr>
+      </w:pPr>
+    </w:p>
+    <w:p>
+      <w:pPr>
+        <w:pStyle w:val="Text"/>
+        <w:ind w:firstLine="0"/>
+        <w:rPr>
+          <w:b/>
+        </w:rPr>
+      </w:pPr>
+      <w:r>
+        <w:rPr>
+          <w:b/>
+        </w:rPr>
+        <w:lastRenderedPageBreak/>
+        <w:tab/>
+      </w:r>
+      <w:r>
+        <w:rPr>
+          <w:bCs/>
+        </w:rPr>
+        <w:t xml:space="preserve">Com o avanço das arquiteturas web e a </w:t>
+      </w:r>
+      <w:r>
+        <w:rPr>
+          <w:bCs/>
+        </w:rPr>
+        <w:t>popularização</w:t>
+      </w:r>
+      <w:r>
+        <w:rPr>
+          <w:bCs/>
+        </w:rPr>
+        <w:t xml:space="preserve"> do modelo Client-Side, su</w:t>
+      </w:r>
+      <w:r>
+        <w:rPr>
+          <w:bCs/>
+        </w:rPr>
+        <w:t>rge o</w:t>
+      </w:r>
+      <w:r>
+        <w:rPr>
+          <w:bCs/>
+        </w:rPr>
+        <w:t xml:space="preserve"> WebAssembly (WASM) como uma tecnologia inovadora que amplia as possibilidades do desenvolvimento web ao permitir a execução de código compilado com alta performance em ambiente de navegador. </w:t>
+      </w:r>
+      <w:r>
+        <w:rPr>
+          <w:bCs/>
+        </w:rPr>
+        <w:t>Nesse contexto, com o objetivo de</w:t>
+      </w:r>
+      <w:r>
+        <w:rPr>
+          <w:bCs/>
+        </w:rPr>
+        <w:t xml:space="preserve"> superar as limitações do JavaScript tradicional em aplicações mais complexas, o WebAssembly busca oferecer uma alternativa mais eficiente para cenários que demandam maior desempenho</w:t>
+      </w:r>
+    </w:p>
+    <w:p>
+      <w:pPr>
+        <w:pStyle w:val="Text"/>
+        <w:ind w:firstLine="0"/>
+        <w:rPr>
+          <w:b/>
+        </w:rPr>
+      </w:pPr>
+    </w:p>
+    <w:p>
+      <w:pPr>
+        <w:pStyle w:val="Text"/>
+        <w:numPr>
+          <w:ilvl w:val="2"/>
+          <w:numId w:val="39"/>
+        </w:numPr>
+        <w:rPr>
+          <w:b/>
+        </w:rPr>
+      </w:pPr>
+      <w:r>
+        <w:rPr>
+          <w:b/>
+        </w:rPr>
+        <w:t>Conceito e Funcionamento do WebAssembly</w:t>
+      </w:r>
+    </w:p>
+    <w:p>
+      <w:pPr>
+        <w:pStyle w:val="Text"/>
+        <w:ind w:firstLine="0"/>
+        <w:rPr>
+          <w:b/>
+        </w:rPr>
+      </w:pPr>
     </w:p>
     <w:p>
       <w:pPr>
         <w:pStyle w:val="Text"/>
         <w:ind w:firstLine="709"/>
-      </w:pPr>
-      <w:r>
-        <w:t>Por outro lado, essa abordagem exige que o navegador do cliente tenha capacidade de processar a lógica de negócios e renderizar a interface de forma eficiente. Além disso, a segurança se torna um desafio, uma vez que o código é enviado para o cliente e pode ser acessado e manipulado, o que requer cuidados especiais no desenvolvimento para evitar vulnerabilidades.</w:t>
-      </w:r>
+        <w:rPr>
+          <w:bCs/>
+        </w:rPr>
+      </w:pPr>
+      <w:r>
+        <w:rPr>
+          <w:bCs/>
+        </w:rPr>
+        <w:t>Conforme a documentação oficial do WebAssembly</w:t>
+      </w:r>
+      <w:r>
+        <w:rPr>
+          <w:bCs/>
+        </w:rPr>
+        <w:t xml:space="preserve"> (2025)</w:t>
+      </w:r>
+      <w:r>
+        <w:rPr>
+          <w:bCs/>
+        </w:rPr>
+        <w:t>,</w:t>
+      </w:r>
+      <w:r>
+        <w:rPr>
+          <w:bCs/>
+        </w:rPr>
+        <w:t xml:space="preserve"> o termo, resultado da combinação entre </w:t>
+      </w:r>
+      <w:r>
+        <w:rPr>
+          <w:bCs/>
+        </w:rPr>
+        <w:t>“</w:t>
+      </w:r>
+      <w:r>
+        <w:rPr>
+          <w:bCs/>
+        </w:rPr>
+        <w:t>Web”, que se refere ao ambiente de execução em navegadores e à plataforma web, e “Assembly”, que remete à linguagem de baixo nível utilizada para programação próxima ao hardware, representa um formato binário portátil que permite a execução de código compilado diretamente no navegador.</w:t>
+      </w:r>
+      <w:r>
+        <w:rPr>
+          <w:bCs/>
+        </w:rPr>
+        <w:t xml:space="preserve"> Dessa forma, e</w:t>
+      </w:r>
+      <w:r>
+        <w:rPr>
+          <w:bCs/>
+        </w:rPr>
+        <w:t>ssa combinação reflete o objetivo do WebAssembly: permitir que linguagens compiladas, sejam de baixo ou alto nível, possam ser executadas com desempenho próximo ao nativo diretamente no navegador, expandindo as possibilidades de desenvolvimento além do tradicional uso do JavaScript.</w:t>
+      </w:r>
+    </w:p>
+    <w:p>
+      <w:pPr>
+        <w:pStyle w:val="Text"/>
+        <w:ind w:firstLine="709"/>
+        <w:rPr>
+          <w:bCs/>
+        </w:rPr>
+      </w:pPr>
+      <w:r>
+        <w:rPr>
+          <w:bCs/>
+        </w:rPr>
+        <w:t>Todavia, d</w:t>
+      </w:r>
+      <w:r>
+        <w:rPr>
+          <w:bCs/>
+        </w:rPr>
+        <w:t>iferentemente do JavaScript, que é interpretado ou compilado em tempo real (</w:t>
+      </w:r>
+      <w:proofErr w:type="spellStart"/>
+      <w:r>
+        <w:rPr>
+          <w:bCs/>
+          <w:i/>
+          <w:iCs/>
+        </w:rPr>
+        <w:t>just</w:t>
+      </w:r>
+      <w:proofErr w:type="spellEnd"/>
+      <w:r>
+        <w:rPr>
+          <w:bCs/>
+          <w:i/>
+          <w:iCs/>
+        </w:rPr>
+        <w:t>-</w:t>
+      </w:r>
+      <w:proofErr w:type="spellStart"/>
+      <w:r>
+        <w:rPr>
+          <w:bCs/>
+          <w:i/>
+          <w:iCs/>
+        </w:rPr>
+        <w:t>in-time</w:t>
+      </w:r>
+      <w:proofErr w:type="spellEnd"/>
+      <w:r>
+        <w:rPr>
+          <w:bCs/>
+        </w:rPr>
+        <w:t xml:space="preserve">), o WebAssembly (WASM) é </w:t>
+      </w:r>
+      <w:proofErr w:type="spellStart"/>
+      <w:r>
+        <w:rPr>
+          <w:bCs/>
+        </w:rPr>
+        <w:t>pré</w:t>
+      </w:r>
+      <w:proofErr w:type="spellEnd"/>
+      <w:r>
+        <w:rPr>
+          <w:bCs/>
+        </w:rPr>
+        <w:t>-compilado, reduzindo a carga de processamento durante a execução e permitindo que aplicações sejam executadas de forma mais rápida e eficiente</w:t>
+      </w:r>
+      <w:r>
+        <w:rPr>
+          <w:bCs/>
+        </w:rPr>
+        <w:t xml:space="preserve"> </w:t>
+      </w:r>
+      <w:r>
+        <w:rPr>
+          <w:bCs/>
+        </w:rPr>
+        <w:t>(Wang et al., 2021)</w:t>
+      </w:r>
+      <w:r>
+        <w:rPr>
+          <w:bCs/>
+        </w:rPr>
+        <w:t xml:space="preserve">. </w:t>
+      </w:r>
+      <w:r>
+        <w:rPr>
+          <w:bCs/>
+        </w:rPr>
+        <w:t>Essa abordagem tem permitido o uso de linguagens como</w:t>
+      </w:r>
+      <w:r>
+        <w:rPr>
+          <w:bCs/>
+        </w:rPr>
+        <w:t xml:space="preserve"> </w:t>
+      </w:r>
+      <w:r>
+        <w:rPr>
+          <w:bCs/>
+        </w:rPr>
+        <w:t>C# no desenvolvimento web, por meio de tecnologias como o Blazor WebAssembly, que aproveitam o desempenho do WASM sem abrir mão da produtividade de linguagens de alto nível.</w:t>
+      </w:r>
+    </w:p>
+    <w:p>
+      <w:pPr>
+        <w:pStyle w:val="Text"/>
+        <w:ind w:firstLine="709"/>
+        <w:rPr>
+          <w:bCs/>
+        </w:rPr>
+      </w:pPr>
+      <w:r>
+        <w:rPr>
+          <w:bCs/>
+        </w:rPr>
+        <w:t>Por essa razão</w:t>
+      </w:r>
+      <w:r>
+        <w:rPr>
+          <w:bCs/>
+        </w:rPr>
+        <w:t xml:space="preserve">, </w:t>
+      </w:r>
+      <w:r>
+        <w:rPr>
+          <w:bCs/>
+        </w:rPr>
+        <w:t>WebAssembly</w:t>
+      </w:r>
+      <w:r>
+        <w:rPr>
+          <w:bCs/>
+        </w:rPr>
+        <w:t xml:space="preserve"> se torna</w:t>
+      </w:r>
+      <w:r>
+        <w:rPr>
+          <w:bCs/>
+        </w:rPr>
+        <w:t xml:space="preserve"> especialmente útil em cenários onde a eficiência computacional é crucial</w:t>
+      </w:r>
+      <w:r>
+        <w:rPr>
+          <w:bCs/>
+        </w:rPr>
+        <w:t>,</w:t>
+      </w:r>
+      <w:r>
+        <w:rPr>
+          <w:bCs/>
+        </w:rPr>
+        <w:t xml:space="preserve"> como em jogos com gráficos avançados, editores de imagem e vídeo em tempo real, ou aplicações científicas e de engenharia que exigem cálculos intensivos. Além disso, por manter interoperabilidade total com o JavaScript, o WebAssembly permite que ambas as tecnologias sejam utilizadas de forma complementar, unindo a flexibilidade do JavaScript à performance otimizada do W</w:t>
+      </w:r>
+      <w:r>
+        <w:rPr>
+          <w:bCs/>
+        </w:rPr>
+        <w:t>ASM</w:t>
+      </w:r>
+      <w:r>
+        <w:rPr>
+          <w:bCs/>
+        </w:rPr>
+        <w:t xml:space="preserve"> </w:t>
+      </w:r>
+      <w:r>
+        <w:rPr>
+          <w:bCs/>
+        </w:rPr>
+        <w:t>(AMMAR et al., 2024)</w:t>
+      </w:r>
+      <w:r>
+        <w:rPr>
+          <w:bCs/>
+        </w:rPr>
+        <w:t>.</w:t>
+      </w:r>
+      <w:r>
+        <w:rPr>
+          <w:bCs/>
+        </w:rPr>
+        <w:t xml:space="preserve"> </w:t>
+      </w:r>
+    </w:p>
+    <w:p>
+      <w:pPr>
+        <w:pStyle w:val="Text"/>
+        <w:ind w:firstLine="709"/>
+        <w:rPr>
+          <w:bCs/>
+        </w:rPr>
+      </w:pPr>
+    </w:p>
+    <w:p>
+      <w:pPr>
+        <w:pStyle w:val="Text"/>
+        <w:ind w:firstLine="709"/>
+        <w:rPr>
+          <w:bCs/>
+        </w:rPr>
+      </w:pPr>
     </w:p>
     <w:p>
       <w:pPr>
@@ -8420,6 +9204,12 @@
           <w:b/>
         </w:rPr>
       </w:pPr>
+      <w:r>
+        <w:rPr>
+          <w:b/>
+        </w:rPr>
+        <w:t>2.3.2 Vantagens e Limitações do WebAssembly</w:t>
+      </w:r>
     </w:p>
     <w:p>
       <w:pPr>
@@ -8429,34 +9219,93 @@
           <w:b/>
         </w:rPr>
       </w:pPr>
-      <w:r>
+    </w:p>
+    <w:p>
+      <w:pPr>
+        <w:pStyle w:val="Text"/>
+        <w:ind w:firstLine="709"/>
+        <w:rPr>
+          <w:bCs/>
+        </w:rPr>
+      </w:pPr>
+      <w:r>
+        <w:rPr>
+          <w:bCs/>
+        </w:rPr>
+        <w:t>[...]</w:t>
+      </w:r>
+    </w:p>
+    <w:p>
+      <w:pPr>
+        <w:pStyle w:val="Text"/>
+        <w:ind w:firstLine="0"/>
+        <w:rPr>
+          <w:bCs/>
+        </w:rPr>
+      </w:pPr>
+    </w:p>
+    <w:p>
+      <w:pPr>
+        <w:pStyle w:val="Text"/>
+        <w:ind w:firstLine="0"/>
         <w:rPr>
           <w:b/>
         </w:rPr>
-        <w:t>2.2.3 Comparativo entre Server-</w:t>
-      </w:r>
-      <w:proofErr w:type="spellStart"/>
+      </w:pPr>
       <w:r>
         <w:rPr>
           <w:b/>
         </w:rPr>
-        <w:t>Side</w:t>
-      </w:r>
-      <w:proofErr w:type="spellEnd"/>
-      <w:r>
+        <w:t>2.4 Blazor WebAssembly</w:t>
+      </w:r>
+    </w:p>
+    <w:p>
+      <w:pPr>
+        <w:pStyle w:val="Text"/>
+        <w:ind w:firstLine="0"/>
         <w:rPr>
           <w:b/>
         </w:rPr>
-        <w:t xml:space="preserve"> e </w:t>
-      </w:r>
-      <w:proofErr w:type="spellStart"/>
-      <w:r>
+      </w:pPr>
+    </w:p>
+    <w:p>
+      <w:pPr>
+        <w:pStyle w:val="Text"/>
+        <w:ind w:firstLine="709"/>
+        <w:rPr>
+          <w:bCs/>
+        </w:rPr>
+      </w:pPr>
+      <w:r>
+        <w:rPr>
+          <w:bCs/>
+        </w:rPr>
+        <w:t>[...]</w:t>
+      </w:r>
+    </w:p>
+    <w:p>
+      <w:pPr>
+        <w:pStyle w:val="Text"/>
+        <w:ind w:firstLine="709"/>
+        <w:rPr>
+          <w:bCs/>
+        </w:rPr>
+      </w:pPr>
+    </w:p>
+    <w:p>
+      <w:pPr>
+        <w:pStyle w:val="Text"/>
+        <w:ind w:firstLine="0"/>
         <w:rPr>
           <w:b/>
         </w:rPr>
-        <w:t>Client-Side</w:t>
-      </w:r>
-      <w:proofErr w:type="spellEnd"/>
+      </w:pPr>
+      <w:r>
+        <w:rPr>
+          <w:b/>
+        </w:rPr>
+        <w:t>2.4.1 Conceito e Estrutura do Blazor WebAssembly</w:t>
+      </w:r>
     </w:p>
     <w:p>
       <w:pPr>
@@ -8471,102 +9320,25 @@
       <w:pPr>
         <w:pStyle w:val="Text"/>
         <w:ind w:firstLine="709"/>
-      </w:pPr>
-      <w:r>
-        <w:lastRenderedPageBreak/>
-        <w:t>Ao comparar as arquiteturas Server-</w:t>
-      </w:r>
-      <w:proofErr w:type="spellStart"/>
-      <w:r>
-        <w:t>Side</w:t>
-      </w:r>
-      <w:proofErr w:type="spellEnd"/>
-      <w:r>
-        <w:t xml:space="preserve"> e </w:t>
-      </w:r>
-      <w:proofErr w:type="spellStart"/>
-      <w:r>
-        <w:t>Client-Side</w:t>
-      </w:r>
-      <w:proofErr w:type="spellEnd"/>
-      <w:r>
-        <w:t>, é possível identificar diferenças cruciais em termos de desempenho, segurança, escalabilidade e complexidade de desenvolvimento. Ambas as abordagens têm suas vantagens e limitações, e a escolha entre elas depende dos requisitos específicos do projeto.</w:t>
+        <w:rPr>
+          <w:bCs/>
+        </w:rPr>
+      </w:pPr>
+      <w:r>
+        <w:rPr>
+          <w:bCs/>
+        </w:rPr>
+        <w:t>[...]</w:t>
       </w:r>
     </w:p>
     <w:p>
       <w:pPr>
         <w:pStyle w:val="Text"/>
         <w:ind w:firstLine="709"/>
-      </w:pPr>
-      <w:r>
-        <w:t>A arquitetura Server-</w:t>
-      </w:r>
-      <w:proofErr w:type="spellStart"/>
-      <w:r>
-        <w:t>Side</w:t>
-      </w:r>
-      <w:proofErr w:type="spellEnd"/>
-      <w:r>
-        <w:t xml:space="preserve"> tende a ser mais segura, já que o código e os dados sensíveis permanecem no servidor, minimizando os riscos de exposição ao usuário. No entanto, ela pode ser mais lenta em termos de desempenho, pois cada interação do usuário requer uma nova requisição ao servidor, o que pode resultar em maior latência e tempo de resposta. Além disso, a escalabilidade </w:t>
-      </w:r>
-      <w:proofErr w:type="spellStart"/>
-      <w:r>
-        <w:t>de</w:t>
-      </w:r>
-      <w:proofErr w:type="spellEnd"/>
-      <w:r>
-        <w:t xml:space="preserve"> sistemas Server-</w:t>
-      </w:r>
-      <w:proofErr w:type="spellStart"/>
-      <w:r>
-        <w:t>Side</w:t>
-      </w:r>
-      <w:proofErr w:type="spellEnd"/>
-      <w:r>
-        <w:t xml:space="preserve"> depende fortemente da infraestrutura do servidor.</w:t>
-      </w:r>
-    </w:p>
-    <w:p>
-      <w:pPr>
-        <w:pStyle w:val="Text"/>
-        <w:ind w:firstLine="709"/>
-      </w:pPr>
-      <w:r>
-        <w:t xml:space="preserve">Já a arquitetura </w:t>
-      </w:r>
-      <w:proofErr w:type="spellStart"/>
-      <w:r>
-        <w:t>Client-Side</w:t>
-      </w:r>
-      <w:proofErr w:type="spellEnd"/>
-      <w:r>
-        <w:t xml:space="preserve"> se destaca pela rapidez nas interações, uma vez que o processamento é feito no próprio navegador. Isso pode melhorar a experiência do usuário, especialmente em aplicações interativas e dinâmicas. No entanto, a segurança e a compatibilidade entre navegadores tornam-se desafios a serem superados. Além disso, a complexidade do desenvolvimento pode aumentar, pois o desenvolvedor precisa garantir que o código seja eficiente e funcione corretamente em diferentes dispositivos e navegadores.</w:t>
-      </w:r>
-    </w:p>
-    <w:p>
-      <w:pPr>
-        <w:pStyle w:val="Text"/>
-        <w:ind w:firstLine="709"/>
-      </w:pPr>
-      <w:r>
-        <w:t>A escolha entre uma arquitetura Server-</w:t>
-      </w:r>
-      <w:proofErr w:type="spellStart"/>
-      <w:r>
-        <w:t>Side</w:t>
-      </w:r>
-      <w:proofErr w:type="spellEnd"/>
-      <w:r>
-        <w:t xml:space="preserve"> ou </w:t>
-      </w:r>
-      <w:proofErr w:type="spellStart"/>
-      <w:r>
-        <w:t>Client-Side</w:t>
-      </w:r>
-      <w:proofErr w:type="spellEnd"/>
-      <w:r>
-        <w:t xml:space="preserve"> deve ser feita com base nas necessidades do projeto, levando em consideração o tipo de aplicação, os requisitos de desempenho, a segurança e a escalabilidade desejada.</w:t>
-      </w:r>
+        <w:rPr>
+          <w:bCs/>
+        </w:rPr>
+      </w:pPr>
     </w:p>
     <w:p>
       <w:pPr>
@@ -8576,6 +9348,12 @@
           <w:b/>
         </w:rPr>
       </w:pPr>
+      <w:r>
+        <w:rPr>
+          <w:b/>
+        </w:rPr>
+        <w:t>2.4.2 Vantagens e Limitações do Blazor WebAssembly</w:t>
+      </w:r>
     </w:p>
     <w:p>
       <w:pPr>
@@ -8583,313 +9361,6 @@
         <w:ind w:firstLine="0"/>
         <w:rPr>
           <w:b/>
-        </w:rPr>
-      </w:pPr>
-      <w:r>
-        <w:rPr>
-          <w:b/>
-        </w:rPr>
-        <w:t>2.3 WebAssembly em Profundidade</w:t>
-      </w:r>
-    </w:p>
-    <w:p>
-      <w:pPr>
-        <w:pStyle w:val="Text"/>
-        <w:ind w:firstLine="0"/>
-        <w:rPr>
-          <w:bCs/>
-        </w:rPr>
-      </w:pPr>
-      <w:r>
-        <w:rPr>
-          <w:b/>
-        </w:rPr>
-        <w:tab/>
-      </w:r>
-      <w:r>
-        <w:rPr>
-          <w:bCs/>
-        </w:rPr>
-        <w:t>[...]</w:t>
-      </w:r>
-    </w:p>
-    <w:p>
-      <w:pPr>
-        <w:pStyle w:val="Text"/>
-        <w:ind w:firstLine="0"/>
-        <w:rPr>
-          <w:b/>
-        </w:rPr>
-      </w:pPr>
-      <w:r>
-        <w:rPr>
-          <w:b/>
-        </w:rPr>
-        <w:tab/>
-      </w:r>
-    </w:p>
-    <w:p>
-      <w:pPr>
-        <w:pStyle w:val="Text"/>
-        <w:ind w:firstLine="0"/>
-        <w:rPr>
-          <w:b/>
-        </w:rPr>
-      </w:pPr>
-      <w:r>
-        <w:rPr>
-          <w:b/>
-        </w:rPr>
-        <w:t>2.3.1 Conceito e Funcionamento do WebAssembly</w:t>
-      </w:r>
-    </w:p>
-    <w:p>
-      <w:pPr>
-        <w:pStyle w:val="Text"/>
-        <w:ind w:firstLine="0"/>
-        <w:rPr>
-          <w:b/>
-        </w:rPr>
-      </w:pPr>
-    </w:p>
-    <w:p>
-      <w:pPr>
-        <w:pStyle w:val="Text"/>
-        <w:ind w:firstLine="709"/>
-        <w:rPr>
-          <w:bCs/>
-        </w:rPr>
-      </w:pPr>
-      <w:r>
-        <w:rPr>
-          <w:bCs/>
-        </w:rPr>
-        <w:t>[...]</w:t>
-      </w:r>
-    </w:p>
-    <w:p>
-      <w:pPr>
-        <w:pStyle w:val="Text"/>
-        <w:ind w:firstLine="709"/>
-        <w:rPr>
-          <w:bCs/>
-        </w:rPr>
-      </w:pPr>
-    </w:p>
-    <w:p>
-      <w:pPr>
-        <w:pStyle w:val="Text"/>
-        <w:ind w:firstLine="0"/>
-        <w:rPr>
-          <w:b/>
-        </w:rPr>
-      </w:pPr>
-      <w:r>
-        <w:rPr>
-          <w:b/>
-        </w:rPr>
-        <w:t>2.3.2 Vantagens e Limitações do WebAssembly</w:t>
-      </w:r>
-    </w:p>
-    <w:p>
-      <w:pPr>
-        <w:pStyle w:val="Text"/>
-        <w:ind w:firstLine="0"/>
-        <w:rPr>
-          <w:b/>
-        </w:rPr>
-      </w:pPr>
-    </w:p>
-    <w:p>
-      <w:pPr>
-        <w:pStyle w:val="Text"/>
-        <w:ind w:firstLine="709"/>
-        <w:rPr>
-          <w:bCs/>
-        </w:rPr>
-      </w:pPr>
-      <w:r>
-        <w:rPr>
-          <w:bCs/>
-        </w:rPr>
-        <w:t>[...]</w:t>
-      </w:r>
-    </w:p>
-    <w:p>
-      <w:pPr>
-        <w:pStyle w:val="Text"/>
-        <w:ind w:firstLine="0"/>
-        <w:rPr>
-          <w:bCs/>
-        </w:rPr>
-      </w:pPr>
-    </w:p>
-    <w:p>
-      <w:pPr>
-        <w:pStyle w:val="Text"/>
-        <w:ind w:firstLine="0"/>
-        <w:rPr>
-          <w:b/>
-        </w:rPr>
-      </w:pPr>
-      <w:r>
-        <w:rPr>
-          <w:b/>
-        </w:rPr>
-        <w:t>2.4 Blazor WebAssembly</w:t>
-      </w:r>
-    </w:p>
-    <w:p>
-      <w:pPr>
-        <w:pStyle w:val="Text"/>
-        <w:ind w:firstLine="0"/>
-        <w:rPr>
-          <w:b/>
-        </w:rPr>
-      </w:pPr>
-    </w:p>
-    <w:p>
-      <w:pPr>
-        <w:pStyle w:val="Text"/>
-        <w:ind w:firstLine="709"/>
-        <w:rPr>
-          <w:bCs/>
-        </w:rPr>
-      </w:pPr>
-      <w:r>
-        <w:rPr>
-          <w:bCs/>
-        </w:rPr>
-        <w:lastRenderedPageBreak/>
-        <w:t>[...]</w:t>
-      </w:r>
-    </w:p>
-    <w:p>
-      <w:pPr>
-        <w:pStyle w:val="Text"/>
-        <w:ind w:firstLine="709"/>
-        <w:rPr>
-          <w:bCs/>
-        </w:rPr>
-      </w:pPr>
-    </w:p>
-    <w:p>
-      <w:pPr>
-        <w:pStyle w:val="Text"/>
-        <w:ind w:firstLine="0"/>
-        <w:rPr>
-          <w:b/>
-        </w:rPr>
-      </w:pPr>
-      <w:r>
-        <w:rPr>
-          <w:b/>
-        </w:rPr>
-        <w:t>2.4.1 Conceito e Estrutura do Blazor WebAssembly</w:t>
-      </w:r>
-    </w:p>
-    <w:p>
-      <w:pPr>
-        <w:pStyle w:val="Text"/>
-        <w:ind w:firstLine="0"/>
-        <w:rPr>
-          <w:b/>
-        </w:rPr>
-      </w:pPr>
-    </w:p>
-    <w:p>
-      <w:pPr>
-        <w:pStyle w:val="Text"/>
-        <w:ind w:firstLine="709"/>
-        <w:rPr>
-          <w:bCs/>
-        </w:rPr>
-      </w:pPr>
-      <w:r>
-        <w:rPr>
-          <w:bCs/>
-        </w:rPr>
-        <w:t>[...]</w:t>
-      </w:r>
-    </w:p>
-    <w:p>
-      <w:pPr>
-        <w:pStyle w:val="Text"/>
-        <w:ind w:firstLine="709"/>
-        <w:rPr>
-          <w:bCs/>
-        </w:rPr>
-      </w:pPr>
-    </w:p>
-    <w:p>
-      <w:pPr>
-        <w:pStyle w:val="Text"/>
-        <w:ind w:firstLine="0"/>
-        <w:rPr>
-          <w:b/>
-        </w:rPr>
-      </w:pPr>
-      <w:r>
-        <w:rPr>
-          <w:b/>
-        </w:rPr>
-        <w:t>2.4.2 Vantagens e Limitações do Blazor WebAssembly</w:t>
-      </w:r>
-    </w:p>
-    <w:p>
-      <w:pPr>
-        <w:pStyle w:val="Text"/>
-        <w:ind w:firstLine="0"/>
-        <w:rPr>
-          <w:b/>
-        </w:rPr>
-      </w:pPr>
-    </w:p>
-    <w:p>
-      <w:pPr>
-        <w:pStyle w:val="Text"/>
-        <w:ind w:firstLine="709"/>
-        <w:rPr>
-          <w:bCs/>
-        </w:rPr>
-      </w:pPr>
-      <w:r>
-        <w:rPr>
-          <w:bCs/>
-        </w:rPr>
-        <w:t>[...]</w:t>
-      </w:r>
-    </w:p>
-    <w:p>
-      <w:pPr>
-        <w:pStyle w:val="Text"/>
-        <w:ind w:firstLine="0"/>
-        <w:rPr>
-          <w:bCs/>
-        </w:rPr>
-      </w:pPr>
-    </w:p>
-    <w:p>
-      <w:pPr>
-        <w:pStyle w:val="Text"/>
-        <w:ind w:firstLine="0"/>
-        <w:rPr>
-          <w:b/>
-        </w:rPr>
-      </w:pPr>
-      <w:r>
-        <w:rPr>
-          <w:b/>
-        </w:rPr>
-        <w:t>2.4.3 Casos de uso e adoção no mercado</w:t>
-      </w:r>
-    </w:p>
-    <w:p>
-      <w:pPr>
-        <w:pStyle w:val="Text"/>
-        <w:ind w:firstLine="709"/>
-        <w:rPr>
-          <w:bCs/>
         </w:rPr>
       </w:pPr>
     </w:p>
@@ -20245,6 +20716,7 @@
         <w:textAlignment w:val="baseline"/>
         <w:rPr>
           <w:rFonts w:ascii="Arial" w:hAnsi="Arial" w:cs="Arial"/>
+          <w:lang w:val="en-US"/>
         </w:rPr>
       </w:pPr>
       <w:r>
@@ -20273,7 +20745,7 @@
           <w:b/>
           <w:bCs/>
         </w:rPr>
-        <w:t xml:space="preserve">Comparação de Desempenho em Páginas Web: Uma Análise de </w:t>
+        <w:t xml:space="preserve">Comparação de Desempenho em Páginas Web: Uma Análise de Client-Side </w:t>
       </w:r>
       <w:proofErr w:type="spellStart"/>
       <w:r>
@@ -20282,7 +20754,7 @@
           <w:b/>
           <w:bCs/>
         </w:rPr>
-        <w:t>Client-Side</w:t>
+        <w:t>Rendering</w:t>
       </w:r>
       <w:proofErr w:type="spellEnd"/>
       <w:r>
@@ -20291,7 +20763,7 @@
           <w:b/>
           <w:bCs/>
         </w:rPr>
-        <w:t xml:space="preserve"> </w:t>
+        <w:t xml:space="preserve"> e Server-</w:t>
       </w:r>
       <w:proofErr w:type="spellStart"/>
       <w:r>
@@ -20300,7 +20772,7 @@
           <w:b/>
           <w:bCs/>
         </w:rPr>
-        <w:t>Rendering</w:t>
+        <w:t>Side</w:t>
       </w:r>
       <w:proofErr w:type="spellEnd"/>
       <w:r>
@@ -20309,7 +20781,7 @@
           <w:b/>
           <w:bCs/>
         </w:rPr>
-        <w:t xml:space="preserve"> e Server-</w:t>
+        <w:t xml:space="preserve"> </w:t>
       </w:r>
       <w:proofErr w:type="spellStart"/>
       <w:r>
@@ -20318,46 +20790,76 @@
           <w:b/>
           <w:bCs/>
         </w:rPr>
-        <w:t>Side</w:t>
+        <w:t>Rendering</w:t>
       </w:r>
       <w:proofErr w:type="spellEnd"/>
       <w:r>
         <w:rPr>
           <w:rFonts w:ascii="Arial" w:hAnsi="Arial" w:cs="Arial"/>
-          <w:b/>
-          <w:bCs/>
-        </w:rPr>
-        <w:t xml:space="preserve"> </w:t>
+        </w:rPr>
+        <w:t>. In: Congresso Latino-Americano de Software Livre e Tecnologias Abertas (</w:t>
       </w:r>
       <w:proofErr w:type="spellStart"/>
       <w:r>
         <w:rPr>
           <w:rFonts w:ascii="Arial" w:hAnsi="Arial" w:cs="Arial"/>
-          <w:b/>
-          <w:bCs/>
-        </w:rPr>
-        <w:t>Rendering</w:t>
+        </w:rPr>
+        <w:t>Latinoware</w:t>
       </w:r>
       <w:proofErr w:type="spellEnd"/>
       <w:r>
         <w:rPr>
           <w:rFonts w:ascii="Arial" w:hAnsi="Arial" w:cs="Arial"/>
         </w:rPr>
-        <w:t>. In: Congresso Latino-Americano de Software Livre e Tecnologias Abertas (</w:t>
+        <w:t xml:space="preserve">), 2022.  Sociedade Brasileira de Computação. Disponível em: https://sol.sbc.org.br/index.php/latinoware/article/view/31567. </w:t>
       </w:r>
       <w:proofErr w:type="spellStart"/>
       <w:r>
         <w:rPr>
           <w:rFonts w:ascii="Arial" w:hAnsi="Arial" w:cs="Arial"/>
-        </w:rPr>
-        <w:t>Latinoware</w:t>
+          <w:lang w:val="en-US"/>
+        </w:rPr>
+        <w:t>Acesso</w:t>
       </w:r>
       <w:proofErr w:type="spellEnd"/>
       <w:r>
         <w:rPr>
           <w:rFonts w:ascii="Arial" w:hAnsi="Arial" w:cs="Arial"/>
-        </w:rPr>
-        <w:t>), 2022.  Sociedade Brasileira de Computação. Disponível em: https://sol.sbc.org.br/index.php/latinoware/article/view/31567. Acesso em: 15 maio 2025.</w:t>
+          <w:lang w:val="en-US"/>
+        </w:rPr>
+        <w:t xml:space="preserve"> </w:t>
+      </w:r>
+      <w:proofErr w:type="spellStart"/>
+      <w:r>
+        <w:rPr>
+          <w:rFonts w:ascii="Arial" w:hAnsi="Arial" w:cs="Arial"/>
+          <w:lang w:val="en-US"/>
+        </w:rPr>
+        <w:t>em</w:t>
+      </w:r>
+      <w:proofErr w:type="spellEnd"/>
+      <w:r>
+        <w:rPr>
+          <w:rFonts w:ascii="Arial" w:hAnsi="Arial" w:cs="Arial"/>
+          <w:lang w:val="en-US"/>
+        </w:rPr>
+        <w:t xml:space="preserve">: 15 </w:t>
+      </w:r>
+      <w:proofErr w:type="spellStart"/>
+      <w:r>
+        <w:rPr>
+          <w:rFonts w:ascii="Arial" w:hAnsi="Arial" w:cs="Arial"/>
+          <w:lang w:val="en-US"/>
+        </w:rPr>
+        <w:t>maio</w:t>
+      </w:r>
+      <w:proofErr w:type="spellEnd"/>
+      <w:r>
+        <w:rPr>
+          <w:rFonts w:ascii="Arial" w:hAnsi="Arial" w:cs="Arial"/>
+          <w:lang w:val="en-US"/>
+        </w:rPr>
+        <w:t xml:space="preserve"> 2025.</w:t>
       </w:r>
     </w:p>
     <w:p>
@@ -20367,6 +20869,7 @@
         <w:textAlignment w:val="baseline"/>
         <w:rPr>
           <w:rFonts w:ascii="Arial" w:hAnsi="Arial" w:cs="Arial"/>
+          <w:lang w:val="en-US"/>
         </w:rPr>
       </w:pPr>
     </w:p>
@@ -20377,6 +20880,7 @@
         <w:textAlignment w:val="baseline"/>
         <w:rPr>
           <w:rFonts w:ascii="Arial" w:hAnsi="Arial" w:cs="Arial"/>
+          <w:lang w:val="en-US"/>
         </w:rPr>
       </w:pPr>
       <w:r>
@@ -20466,17 +20970,53 @@
         </w:rPr>
         <w:t xml:space="preserve">: https://iopscience.iop.org/article/10.1088/1757-899X/801/1/012136/pdf. </w:t>
       </w:r>
+      <w:proofErr w:type="spellStart"/>
       <w:r>
         <w:rPr>
           <w:rFonts w:ascii="Arial" w:hAnsi="Arial" w:cs="Arial"/>
-        </w:rPr>
-        <w:t>Acesso em:</w:t>
-      </w:r>
+          <w:lang w:val="en-US"/>
+        </w:rPr>
+        <w:t>Acesso</w:t>
+      </w:r>
+      <w:proofErr w:type="spellEnd"/>
       <w:r>
         <w:rPr>
           <w:rFonts w:ascii="Arial" w:hAnsi="Arial" w:cs="Arial"/>
-        </w:rPr>
-        <w:t xml:space="preserve"> 15 maio 2025</w:t>
+          <w:lang w:val="en-US"/>
+        </w:rPr>
+        <w:t xml:space="preserve"> </w:t>
+      </w:r>
+      <w:proofErr w:type="spellStart"/>
+      <w:r>
+        <w:rPr>
+          <w:rFonts w:ascii="Arial" w:hAnsi="Arial" w:cs="Arial"/>
+          <w:lang w:val="en-US"/>
+        </w:rPr>
+        <w:t>em</w:t>
+      </w:r>
+      <w:proofErr w:type="spellEnd"/>
+      <w:r>
+        <w:rPr>
+          <w:rFonts w:ascii="Arial" w:hAnsi="Arial" w:cs="Arial"/>
+          <w:lang w:val="en-US"/>
+        </w:rPr>
+        <w:t xml:space="preserve">: 15 </w:t>
+      </w:r>
+      <w:proofErr w:type="spellStart"/>
+      <w:r>
+        <w:rPr>
+          <w:rFonts w:ascii="Arial" w:hAnsi="Arial" w:cs="Arial"/>
+          <w:lang w:val="en-US"/>
+        </w:rPr>
+        <w:t>maio</w:t>
+      </w:r>
+      <w:proofErr w:type="spellEnd"/>
+      <w:r>
+        <w:rPr>
+          <w:rFonts w:ascii="Arial" w:hAnsi="Arial" w:cs="Arial"/>
+          <w:lang w:val="en-US"/>
+        </w:rPr>
+        <w:t xml:space="preserve"> 2025</w:t>
       </w:r>
     </w:p>
     <w:p>
@@ -20486,6 +21026,7 @@
         <w:textAlignment w:val="baseline"/>
         <w:rPr>
           <w:rFonts w:ascii="Arial" w:hAnsi="Arial" w:cs="Arial"/>
+          <w:lang w:val="en-US"/>
         </w:rPr>
       </w:pPr>
     </w:p>
@@ -20496,6 +21037,7 @@
         <w:textAlignment w:val="baseline"/>
         <w:rPr>
           <w:rFonts w:ascii="Arial" w:hAnsi="Arial" w:cs="Arial"/>
+          <w:lang w:val="en-US"/>
         </w:rPr>
       </w:pPr>
     </w:p>
@@ -20506,6 +21048,7 @@
         <w:textAlignment w:val="baseline"/>
         <w:rPr>
           <w:rFonts w:ascii="Arial" w:hAnsi="Arial" w:cs="Arial"/>
+          <w:lang w:val="en-US"/>
         </w:rPr>
       </w:pPr>
     </w:p>
@@ -20516,7 +21059,65 @@
         <w:textAlignment w:val="baseline"/>
         <w:rPr>
           <w:rFonts w:ascii="Arial" w:hAnsi="Arial" w:cs="Arial"/>
-          <w:lang w:val="en-US"/>
+        </w:rPr>
+      </w:pPr>
+      <w:r>
+        <w:rPr>
+          <w:rFonts w:ascii="Arial" w:hAnsi="Arial" w:cs="Arial"/>
+        </w:rPr>
+        <w:lastRenderedPageBreak/>
+        <w:t xml:space="preserve">NEVES, Lucas Rocha; CARVALHO JUNIOR, Átila; HORA, Henrique Monteiro Rego da. </w:t>
+      </w:r>
+      <w:r>
+        <w:rPr>
+          <w:rFonts w:ascii="Arial" w:hAnsi="Arial" w:cs="Arial"/>
+          <w:b/>
+          <w:bCs/>
+        </w:rPr>
+        <w:t xml:space="preserve">Aplicações web </w:t>
+      </w:r>
+      <w:proofErr w:type="spellStart"/>
+      <w:r>
+        <w:rPr>
+          <w:rFonts w:ascii="Arial" w:hAnsi="Arial" w:cs="Arial"/>
+          <w:b/>
+          <w:bCs/>
+        </w:rPr>
+        <w:t>client-side</w:t>
+      </w:r>
+      <w:proofErr w:type="spellEnd"/>
+      <w:r>
+        <w:rPr>
+          <w:rFonts w:ascii="Arial" w:hAnsi="Arial" w:cs="Arial"/>
+          <w:b/>
+          <w:bCs/>
+        </w:rPr>
+        <w:t xml:space="preserve"> baseadas em JavaScript: uma análise bibliométrica</w:t>
+      </w:r>
+      <w:r>
+        <w:rPr>
+          <w:rFonts w:ascii="Arial" w:hAnsi="Arial" w:cs="Arial"/>
+        </w:rPr>
+        <w:t>. 2020. Disponível em: https://www.researchgate.net/publication/347949078_APLICACOES_WEB_CLIENT-SIDE_BASEADAS_EM_JAVASCRIPT_UMA_ANALISE_BIBLIOMETETRICA. Acesso em: 18 maio 2025.</w:t>
+      </w:r>
+    </w:p>
+    <w:p>
+      <w:pPr>
+        <w:widowControl w:val="0"/>
+        <w:autoSpaceDN w:val="0"/>
+        <w:textAlignment w:val="baseline"/>
+        <w:rPr>
+          <w:rFonts w:ascii="Arial" w:hAnsi="Arial" w:cs="Arial"/>
+        </w:rPr>
+      </w:pPr>
+    </w:p>
+    <w:p>
+      <w:pPr>
+        <w:widowControl w:val="0"/>
+        <w:autoSpaceDN w:val="0"/>
+        <w:textAlignment w:val="baseline"/>
+        <w:rPr>
+          <w:rFonts w:ascii="Arial" w:hAnsi="Arial" w:cs="Arial"/>
         </w:rPr>
       </w:pPr>
       <w:r>
@@ -20524,84 +21125,303 @@
           <w:rFonts w:ascii="Arial" w:hAnsi="Arial" w:cs="Arial"/>
           <w:lang w:val="en-US"/>
         </w:rPr>
-        <w:lastRenderedPageBreak/>
-        <w:t xml:space="preserve">MEDAVARAPU, Sai Vaibhav, </w:t>
+        <w:t xml:space="preserve">AMMAR, Mohammed; HUSSAIN, Faraz; MAFRA, João; MAKHLOUF, Walid. </w:t>
       </w:r>
       <w:r>
         <w:rPr>
           <w:rFonts w:ascii="Arial" w:hAnsi="Arial" w:cs="Arial"/>
           <w:b/>
           <w:bCs/>
+          <w:i/>
+          <w:iCs/>
           <w:lang w:val="en-US"/>
         </w:rPr>
-        <w:t>Server-Side Rendering vs. Client-Side Rendering in Blazor</w:t>
+        <w:t>WebAssembly and security: A review</w:t>
       </w:r>
       <w:r>
         <w:rPr>
           <w:rFonts w:ascii="Arial" w:hAnsi="Arial" w:cs="Arial"/>
           <w:lang w:val="en-US"/>
         </w:rPr>
-        <w:t xml:space="preserve">, </w:t>
+        <w:t xml:space="preserve">. </w:t>
+      </w:r>
+      <w:proofErr w:type="spellStart"/>
+      <w:r>
+        <w:rPr>
+          <w:rFonts w:ascii="Arial" w:hAnsi="Arial" w:cs="Arial"/>
+        </w:rPr>
+        <w:t>Journal</w:t>
+      </w:r>
+      <w:proofErr w:type="spellEnd"/>
+      <w:r>
+        <w:rPr>
+          <w:rFonts w:ascii="Arial" w:hAnsi="Arial" w:cs="Arial"/>
+        </w:rPr>
+        <w:t xml:space="preserve"> </w:t>
+      </w:r>
+      <w:proofErr w:type="spellStart"/>
+      <w:r>
+        <w:rPr>
+          <w:rFonts w:ascii="Arial" w:hAnsi="Arial" w:cs="Arial"/>
+        </w:rPr>
+        <w:t>of</w:t>
+      </w:r>
+      <w:proofErr w:type="spellEnd"/>
+      <w:r>
+        <w:rPr>
+          <w:rFonts w:ascii="Arial" w:hAnsi="Arial" w:cs="Arial"/>
+        </w:rPr>
+        <w:t xml:space="preserve"> Web </w:t>
+      </w:r>
+      <w:proofErr w:type="spellStart"/>
+      <w:r>
+        <w:rPr>
+          <w:rFonts w:ascii="Arial" w:hAnsi="Arial" w:cs="Arial"/>
+        </w:rPr>
+        <w:t>Semantics</w:t>
+      </w:r>
+      <w:proofErr w:type="spellEnd"/>
+      <w:r>
+        <w:rPr>
+          <w:rFonts w:ascii="Arial" w:hAnsi="Arial" w:cs="Arial"/>
+        </w:rPr>
+        <w:t>, v. 84, p. 100776, 2024. Disponível em: https://www.sciencedirect.com/science/article/abs/pii/S157401372500005X. Acesso em: 18 maio 2025.</w:t>
+      </w:r>
+    </w:p>
+    <w:p>
+      <w:pPr>
+        <w:widowControl w:val="0"/>
+        <w:autoSpaceDN w:val="0"/>
+        <w:textAlignment w:val="baseline"/>
+        <w:rPr>
+          <w:rFonts w:ascii="Arial" w:hAnsi="Arial" w:cs="Arial"/>
+        </w:rPr>
+      </w:pPr>
+    </w:p>
+    <w:p>
+      <w:pPr>
+        <w:widowControl w:val="0"/>
+        <w:autoSpaceDN w:val="0"/>
+        <w:textAlignment w:val="baseline"/>
+        <w:rPr>
+          <w:rFonts w:ascii="Arial" w:hAnsi="Arial" w:cs="Arial"/>
+        </w:rPr>
+      </w:pPr>
+      <w:r>
+        <w:rPr>
+          <w:rFonts w:ascii="Arial" w:hAnsi="Arial" w:cs="Arial"/>
+        </w:rPr>
+        <w:t xml:space="preserve">YAN, </w:t>
+      </w:r>
+      <w:proofErr w:type="spellStart"/>
+      <w:r>
+        <w:rPr>
+          <w:rFonts w:ascii="Arial" w:hAnsi="Arial" w:cs="Arial"/>
+        </w:rPr>
+        <w:t>Yutian</w:t>
+      </w:r>
+      <w:proofErr w:type="spellEnd"/>
+      <w:r>
+        <w:rPr>
+          <w:rFonts w:ascii="Arial" w:hAnsi="Arial" w:cs="Arial"/>
+        </w:rPr>
+        <w:t xml:space="preserve">; TU, </w:t>
+      </w:r>
+      <w:proofErr w:type="spellStart"/>
+      <w:r>
+        <w:rPr>
+          <w:rFonts w:ascii="Arial" w:hAnsi="Arial" w:cs="Arial"/>
+        </w:rPr>
+        <w:t>Tengfei</w:t>
+      </w:r>
+      <w:proofErr w:type="spellEnd"/>
+      <w:r>
+        <w:rPr>
+          <w:rFonts w:ascii="Arial" w:hAnsi="Arial" w:cs="Arial"/>
+        </w:rPr>
+        <w:t xml:space="preserve">; ZHAO, </w:t>
+      </w:r>
+      <w:proofErr w:type="spellStart"/>
+      <w:r>
+        <w:rPr>
+          <w:rFonts w:ascii="Arial" w:hAnsi="Arial" w:cs="Arial"/>
+        </w:rPr>
+        <w:t>Lijian</w:t>
+      </w:r>
+      <w:proofErr w:type="spellEnd"/>
+      <w:r>
+        <w:rPr>
+          <w:rFonts w:ascii="Arial" w:hAnsi="Arial" w:cs="Arial"/>
+        </w:rPr>
+        <w:t xml:space="preserve">; ZHOU, </w:t>
+      </w:r>
+      <w:proofErr w:type="spellStart"/>
+      <w:r>
+        <w:rPr>
+          <w:rFonts w:ascii="Arial" w:hAnsi="Arial" w:cs="Arial"/>
+        </w:rPr>
+        <w:t>Yuchen</w:t>
+      </w:r>
+      <w:proofErr w:type="spellEnd"/>
+      <w:r>
+        <w:rPr>
+          <w:rFonts w:ascii="Arial" w:hAnsi="Arial" w:cs="Arial"/>
+        </w:rPr>
+        <w:t xml:space="preserve">; WANG, </w:t>
+      </w:r>
+      <w:proofErr w:type="spellStart"/>
+      <w:r>
+        <w:rPr>
+          <w:rFonts w:ascii="Arial" w:hAnsi="Arial" w:cs="Arial"/>
+        </w:rPr>
+        <w:t>Weihang</w:t>
+      </w:r>
+      <w:proofErr w:type="spellEnd"/>
+      <w:r>
+        <w:rPr>
+          <w:rFonts w:ascii="Arial" w:hAnsi="Arial" w:cs="Arial"/>
+        </w:rPr>
+        <w:t xml:space="preserve">. </w:t>
+      </w:r>
+      <w:r>
+        <w:rPr>
+          <w:rFonts w:ascii="Arial" w:hAnsi="Arial" w:cs="Arial"/>
+          <w:b/>
+          <w:bCs/>
+          <w:lang w:val="en-US"/>
+        </w:rPr>
+        <w:t>Understanding the Performance of WebAssembly Applications</w:t>
       </w:r>
       <w:r>
         <w:rPr>
           <w:rFonts w:ascii="Arial" w:hAnsi="Arial" w:cs="Arial"/>
           <w:lang w:val="en-US"/>
         </w:rPr>
-        <w:t>Journal of Scientific and Engineering Research, 2021</w:t>
+        <w:t xml:space="preserve">. </w:t>
+      </w:r>
+      <w:r>
+        <w:rPr>
+          <w:rFonts w:ascii="Arial" w:hAnsi="Arial" w:cs="Arial"/>
+          <w:i/>
+          <w:iCs/>
+          <w:lang w:val="en-US"/>
+        </w:rPr>
+        <w:t>Proceedings of the ACM Internet Measurement Conference</w:t>
       </w:r>
       <w:r>
         <w:rPr>
           <w:rFonts w:ascii="Arial" w:hAnsi="Arial" w:cs="Arial"/>
           <w:lang w:val="en-US"/>
         </w:rPr>
-        <w:t xml:space="preserve">. </w:t>
-      </w:r>
-      <w:proofErr w:type="spellStart"/>
+        <w:t xml:space="preserve">, 2021. </w:t>
+      </w:r>
+      <w:r>
+        <w:rPr>
+          <w:rFonts w:ascii="Arial" w:hAnsi="Arial" w:cs="Arial"/>
+        </w:rPr>
+        <w:t>Disponível em: https://weihang-wang.github.io/papers/imc21.pdf. Acesso em: 18 maio 2025.</w:t>
+      </w:r>
+    </w:p>
+    <w:p>
+      <w:pPr>
+        <w:widowControl w:val="0"/>
+        <w:autoSpaceDN w:val="0"/>
+        <w:textAlignment w:val="baseline"/>
+        <w:rPr>
+          <w:rFonts w:ascii="Arial" w:hAnsi="Arial" w:cs="Arial"/>
+        </w:rPr>
+      </w:pPr>
+    </w:p>
+    <w:p>
+      <w:pPr>
+        <w:widowControl w:val="0"/>
+        <w:autoSpaceDN w:val="0"/>
+        <w:textAlignment w:val="baseline"/>
+        <w:rPr>
+          <w:rFonts w:ascii="Arial" w:hAnsi="Arial" w:cs="Arial"/>
+        </w:rPr>
+      </w:pPr>
       <w:r>
         <w:rPr>
           <w:rFonts w:ascii="Arial" w:hAnsi="Arial" w:cs="Arial"/>
           <w:lang w:val="en-US"/>
         </w:rPr>
-        <w:t>Disponível</w:t>
-      </w:r>
-      <w:proofErr w:type="spellEnd"/>
+        <w:t xml:space="preserve">MEDAVARAPU, Sai Vaibhav, </w:t>
+      </w:r>
+      <w:r>
+        <w:rPr>
+          <w:rFonts w:ascii="Arial" w:hAnsi="Arial" w:cs="Arial"/>
+          <w:b/>
+          <w:bCs/>
+          <w:lang w:val="en-US"/>
+        </w:rPr>
+        <w:t>Server-Side Rendering vs. Client-Side Rendering in Blazor</w:t>
+      </w:r>
       <w:r>
         <w:rPr>
           <w:rFonts w:ascii="Arial" w:hAnsi="Arial" w:cs="Arial"/>
           <w:lang w:val="en-US"/>
         </w:rPr>
-        <w:t xml:space="preserve"> </w:t>
-      </w:r>
-      <w:proofErr w:type="spellStart"/>
+        <w:t xml:space="preserve">, </w:t>
+      </w:r>
       <w:r>
         <w:rPr>
           <w:rFonts w:ascii="Arial" w:hAnsi="Arial" w:cs="Arial"/>
           <w:lang w:val="en-US"/>
         </w:rPr>
-        <w:t>em</w:t>
-      </w:r>
-      <w:proofErr w:type="spellEnd"/>
+        <w:t>Journal of Scientific and Engineering Research, 2021</w:t>
+      </w:r>
       <w:r>
         <w:rPr>
           <w:rFonts w:ascii="Arial" w:hAnsi="Arial" w:cs="Arial"/>
           <w:lang w:val="en-US"/>
         </w:rPr>
-        <w:t>:</w:t>
-      </w:r>
+        <w:t xml:space="preserve">. </w:t>
+      </w:r>
+      <w:r>
+        <w:rPr>
+          <w:rFonts w:ascii="Arial" w:hAnsi="Arial" w:cs="Arial"/>
+        </w:rPr>
+        <w:t xml:space="preserve">Disponível em: </w:t>
+      </w:r>
+      <w:r>
+        <w:rPr>
+          <w:rFonts w:ascii="Arial" w:hAnsi="Arial" w:cs="Arial"/>
+        </w:rPr>
+        <w:t>https://jsaer.com/download/vol-8-iss-12-2021/JSAER2021-8-12-311-317.pdf</w:t>
+      </w:r>
+    </w:p>
+    <w:p>
+      <w:pPr>
+        <w:widowControl w:val="0"/>
+        <w:autoSpaceDN w:val="0"/>
+        <w:textAlignment w:val="baseline"/>
+        <w:rPr>
+          <w:rFonts w:ascii="Arial" w:hAnsi="Arial" w:cs="Arial"/>
+        </w:rPr>
+      </w:pPr>
+    </w:p>
+    <w:p>
+      <w:pPr>
+        <w:widowControl w:val="0"/>
+        <w:autoSpaceDN w:val="0"/>
+        <w:textAlignment w:val="baseline"/>
+        <w:rPr>
+          <w:rFonts w:ascii="Arial" w:hAnsi="Arial" w:cs="Arial"/>
+        </w:rPr>
+      </w:pPr>
       <w:r>
         <w:rPr>
           <w:rFonts w:ascii="Arial" w:hAnsi="Arial" w:cs="Arial"/>
           <w:lang w:val="en-US"/>
         </w:rPr>
-        <w:t xml:space="preserve"> </w:t>
+        <w:t xml:space="preserve">WEBASSEMBLY. What is WebAssembly? </w:t>
       </w:r>
       <w:r>
         <w:rPr>
           <w:rFonts w:ascii="Arial" w:hAnsi="Arial" w:cs="Arial"/>
-          <w:lang w:val="en-US"/>
-        </w:rPr>
-        <w:t>https://jsaer.com/download/vol-8-iss-12-2021/JSAER2021-8-12-311-317.pdf</w:t>
+        </w:rPr>
+        <w:t>Disponível em: https://webassembly.org/. Acesso em: 18 maio 2025.</w:t>
       </w:r>
     </w:p>
     <w:p>
@@ -20613,7 +21433,6 @@
         <w:rPr>
           <w:b/>
           <w:caps/>
-          <w:lang w:val="en-US"/>
         </w:rPr>
       </w:pPr>
     </w:p>
@@ -20628,14 +21447,13 @@
           <w:caps/>
           <w:kern w:val="3"/>
           <w:szCs w:val="22"/>
-          <w:lang w:val="en-US" w:eastAsia="zh-CN"/>
+          <w:lang w:eastAsia="zh-CN"/>
         </w:rPr>
       </w:pPr>
       <w:r>
         <w:rPr>
           <w:b/>
           <w:caps/>
-          <w:lang w:val="en-US"/>
         </w:rPr>
         <w:br w:type="page"/>
       </w:r>
@@ -22499,6 +23317,119 @@
     </w:lvl>
   </w:abstractNum>
   <w:abstractNum w:abstractNumId="11" w15:restartNumberingAfterBreak="0">
+    <w:nsid w:val="30992BBD"/>
+    <w:multiLevelType w:val="multilevel"/>
+    <w:tmpl w:val="6CF0C274"/>
+    <w:lvl w:ilvl="0">
+      <w:start w:val="2"/>
+      <w:numFmt w:val="decimal"/>
+      <w:lvlText w:val="%1"/>
+      <w:lvlJc w:val="left"/>
+      <w:pPr>
+        <w:ind w:left="525" w:hanging="525"/>
+      </w:pPr>
+      <w:rPr>
+        <w:rFonts w:hint="default"/>
+      </w:rPr>
+    </w:lvl>
+    <w:lvl w:ilvl="1">
+      <w:start w:val="3"/>
+      <w:numFmt w:val="decimal"/>
+      <w:lvlText w:val="%1.%2"/>
+      <w:lvlJc w:val="left"/>
+      <w:pPr>
+        <w:ind w:left="525" w:hanging="525"/>
+      </w:pPr>
+      <w:rPr>
+        <w:rFonts w:hint="default"/>
+      </w:rPr>
+    </w:lvl>
+    <w:lvl w:ilvl="2">
+      <w:start w:val="1"/>
+      <w:numFmt w:val="decimal"/>
+      <w:lvlText w:val="%1.%2.%3"/>
+      <w:lvlJc w:val="left"/>
+      <w:pPr>
+        <w:ind w:left="720" w:hanging="720"/>
+      </w:pPr>
+      <w:rPr>
+        <w:rFonts w:hint="default"/>
+      </w:rPr>
+    </w:lvl>
+    <w:lvl w:ilvl="3">
+      <w:start w:val="1"/>
+      <w:numFmt w:val="decimal"/>
+      <w:lvlText w:val="%1.%2.%3.%4"/>
+      <w:lvlJc w:val="left"/>
+      <w:pPr>
+        <w:ind w:left="1080" w:hanging="1080"/>
+      </w:pPr>
+      <w:rPr>
+        <w:rFonts w:hint="default"/>
+      </w:rPr>
+    </w:lvl>
+    <w:lvl w:ilvl="4">
+      <w:start w:val="1"/>
+      <w:numFmt w:val="decimal"/>
+      <w:lvlText w:val="%1.%2.%3.%4.%5"/>
+      <w:lvlJc w:val="left"/>
+      <w:pPr>
+        <w:ind w:left="1080" w:hanging="1080"/>
+      </w:pPr>
+      <w:rPr>
+        <w:rFonts w:hint="default"/>
+      </w:rPr>
+    </w:lvl>
+    <w:lvl w:ilvl="5">
+      <w:start w:val="1"/>
+      <w:numFmt w:val="decimal"/>
+      <w:lvlText w:val="%1.%2.%3.%4.%5.%6"/>
+      <w:lvlJc w:val="left"/>
+      <w:pPr>
+        <w:ind w:left="1440" w:hanging="1440"/>
+      </w:pPr>
+      <w:rPr>
+        <w:rFonts w:hint="default"/>
+      </w:rPr>
+    </w:lvl>
+    <w:lvl w:ilvl="6">
+      <w:start w:val="1"/>
+      <w:numFmt w:val="decimal"/>
+      <w:lvlText w:val="%1.%2.%3.%4.%5.%6.%7"/>
+      <w:lvlJc w:val="left"/>
+      <w:pPr>
+        <w:ind w:left="1440" w:hanging="1440"/>
+      </w:pPr>
+      <w:rPr>
+        <w:rFonts w:hint="default"/>
+      </w:rPr>
+    </w:lvl>
+    <w:lvl w:ilvl="7">
+      <w:start w:val="1"/>
+      <w:numFmt w:val="decimal"/>
+      <w:lvlText w:val="%1.%2.%3.%4.%5.%6.%7.%8"/>
+      <w:lvlJc w:val="left"/>
+      <w:pPr>
+        <w:ind w:left="1800" w:hanging="1800"/>
+      </w:pPr>
+      <w:rPr>
+        <w:rFonts w:hint="default"/>
+      </w:rPr>
+    </w:lvl>
+    <w:lvl w:ilvl="8">
+      <w:start w:val="1"/>
+      <w:numFmt w:val="decimal"/>
+      <w:lvlText w:val="%1.%2.%3.%4.%5.%6.%7.%8.%9"/>
+      <w:lvlJc w:val="left"/>
+      <w:pPr>
+        <w:ind w:left="1800" w:hanging="1800"/>
+      </w:pPr>
+      <w:rPr>
+        <w:rFonts w:hint="default"/>
+      </w:rPr>
+    </w:lvl>
+  </w:abstractNum>
+  <w:abstractNum w:abstractNumId="12" w15:restartNumberingAfterBreak="0">
     <w:nsid w:val="337962AE"/>
     <w:multiLevelType w:val="multilevel"/>
     <w:tmpl w:val="08A88636"/>
@@ -22561,7 +23492,7 @@
       <w:lvlJc w:val="left"/>
     </w:lvl>
   </w:abstractNum>
-  <w:abstractNum w:abstractNumId="12" w15:restartNumberingAfterBreak="0">
+  <w:abstractNum w:abstractNumId="13" w15:restartNumberingAfterBreak="0">
     <w:nsid w:val="34EC776A"/>
     <w:multiLevelType w:val="multilevel"/>
     <w:tmpl w:val="F0B0268C"/>
@@ -22649,7 +23580,7 @@
       </w:pPr>
     </w:lvl>
   </w:abstractNum>
-  <w:abstractNum w:abstractNumId="13" w15:restartNumberingAfterBreak="0">
+  <w:abstractNum w:abstractNumId="14" w15:restartNumberingAfterBreak="0">
     <w:nsid w:val="38380DFD"/>
     <w:multiLevelType w:val="multilevel"/>
     <w:tmpl w:val="9AFAEDD4"/>
@@ -22798,7 +23729,7 @@
       </w:rPr>
     </w:lvl>
   </w:abstractNum>
-  <w:abstractNum w:abstractNumId="14" w15:restartNumberingAfterBreak="0">
+  <w:abstractNum w:abstractNumId="15" w15:restartNumberingAfterBreak="0">
     <w:nsid w:val="3DAB1955"/>
     <w:multiLevelType w:val="multilevel"/>
     <w:tmpl w:val="29ECCE7C"/>
@@ -22877,7 +23808,7 @@
       <w:lvlJc w:val="left"/>
     </w:lvl>
   </w:abstractNum>
-  <w:abstractNum w:abstractNumId="15" w15:restartNumberingAfterBreak="0">
+  <w:abstractNum w:abstractNumId="16" w15:restartNumberingAfterBreak="0">
     <w:nsid w:val="435B2970"/>
     <w:multiLevelType w:val="multilevel"/>
     <w:tmpl w:val="E7A43AA4"/>
@@ -22991,7 +23922,7 @@
       </w:rPr>
     </w:lvl>
   </w:abstractNum>
-  <w:abstractNum w:abstractNumId="16" w15:restartNumberingAfterBreak="0">
+  <w:abstractNum w:abstractNumId="17" w15:restartNumberingAfterBreak="0">
     <w:nsid w:val="44DC5DC0"/>
     <w:multiLevelType w:val="hybridMultilevel"/>
     <w:tmpl w:val="1C2C0CC4"/>
@@ -23080,7 +24011,7 @@
       </w:pPr>
     </w:lvl>
   </w:abstractNum>
-  <w:abstractNum w:abstractNumId="17" w15:restartNumberingAfterBreak="0">
+  <w:abstractNum w:abstractNumId="18" w15:restartNumberingAfterBreak="0">
     <w:nsid w:val="48BB7021"/>
     <w:multiLevelType w:val="multilevel"/>
     <w:tmpl w:val="0416001D"/>
@@ -23166,7 +24097,7 @@
       </w:pPr>
     </w:lvl>
   </w:abstractNum>
-  <w:abstractNum w:abstractNumId="18" w15:restartNumberingAfterBreak="0">
+  <w:abstractNum w:abstractNumId="19" w15:restartNumberingAfterBreak="0">
     <w:nsid w:val="4B832DEB"/>
     <w:multiLevelType w:val="hybridMultilevel"/>
     <w:tmpl w:val="B49C31D6"/>
@@ -23252,7 +24183,7 @@
       </w:pPr>
     </w:lvl>
   </w:abstractNum>
-  <w:abstractNum w:abstractNumId="19" w15:restartNumberingAfterBreak="0">
+  <w:abstractNum w:abstractNumId="20" w15:restartNumberingAfterBreak="0">
     <w:nsid w:val="4B931A20"/>
     <w:multiLevelType w:val="multilevel"/>
     <w:tmpl w:val="EE5A9BE8"/>
@@ -23365,7 +24296,7 @@
       </w:rPr>
     </w:lvl>
   </w:abstractNum>
-  <w:abstractNum w:abstractNumId="20" w15:restartNumberingAfterBreak="0">
+  <w:abstractNum w:abstractNumId="21" w15:restartNumberingAfterBreak="0">
     <w:nsid w:val="4F7742B4"/>
     <w:multiLevelType w:val="multilevel"/>
     <w:tmpl w:val="724429DA"/>
@@ -23444,7 +24375,7 @@
       <w:lvlJc w:val="left"/>
     </w:lvl>
   </w:abstractNum>
-  <w:abstractNum w:abstractNumId="21" w15:restartNumberingAfterBreak="0">
+  <w:abstractNum w:abstractNumId="22" w15:restartNumberingAfterBreak="0">
     <w:nsid w:val="56246B62"/>
     <w:multiLevelType w:val="multilevel"/>
     <w:tmpl w:val="C22238C2"/>
@@ -23507,7 +24438,7 @@
       <w:lvlJc w:val="left"/>
     </w:lvl>
   </w:abstractNum>
-  <w:abstractNum w:abstractNumId="22" w15:restartNumberingAfterBreak="0">
+  <w:abstractNum w:abstractNumId="23" w15:restartNumberingAfterBreak="0">
     <w:nsid w:val="5DD5790A"/>
     <w:multiLevelType w:val="hybridMultilevel"/>
     <w:tmpl w:val="D63E8BAE"/>
@@ -23620,7 +24551,7 @@
       </w:rPr>
     </w:lvl>
   </w:abstractNum>
-  <w:abstractNum w:abstractNumId="23" w15:restartNumberingAfterBreak="0">
+  <w:abstractNum w:abstractNumId="24" w15:restartNumberingAfterBreak="0">
     <w:nsid w:val="620F3531"/>
     <w:multiLevelType w:val="hybridMultilevel"/>
     <w:tmpl w:val="07A6EB48"/>
@@ -23709,7 +24640,7 @@
       </w:pPr>
     </w:lvl>
   </w:abstractNum>
-  <w:abstractNum w:abstractNumId="24" w15:restartNumberingAfterBreak="0">
+  <w:abstractNum w:abstractNumId="25" w15:restartNumberingAfterBreak="0">
     <w:nsid w:val="64636A2E"/>
     <w:multiLevelType w:val="hybridMultilevel"/>
     <w:tmpl w:val="6A98BCAC"/>
@@ -23822,7 +24753,7 @@
       </w:rPr>
     </w:lvl>
   </w:abstractNum>
-  <w:abstractNum w:abstractNumId="25" w15:restartNumberingAfterBreak="0">
+  <w:abstractNum w:abstractNumId="26" w15:restartNumberingAfterBreak="0">
     <w:nsid w:val="677B2037"/>
     <w:multiLevelType w:val="hybridMultilevel"/>
     <w:tmpl w:val="07DE3AF2"/>
@@ -23935,7 +24866,7 @@
       </w:rPr>
     </w:lvl>
   </w:abstractNum>
-  <w:abstractNum w:abstractNumId="26" w15:restartNumberingAfterBreak="0">
+  <w:abstractNum w:abstractNumId="27" w15:restartNumberingAfterBreak="0">
     <w:nsid w:val="67A4521A"/>
     <w:multiLevelType w:val="hybridMultilevel"/>
     <w:tmpl w:val="E95C2AD2"/>
@@ -24048,7 +24979,7 @@
       </w:rPr>
     </w:lvl>
   </w:abstractNum>
-  <w:abstractNum w:abstractNumId="27" w15:restartNumberingAfterBreak="0">
+  <w:abstractNum w:abstractNumId="28" w15:restartNumberingAfterBreak="0">
     <w:nsid w:val="6CC47580"/>
     <w:multiLevelType w:val="multilevel"/>
     <w:tmpl w:val="FF74CB80"/>
@@ -24111,7 +25042,7 @@
       <w:lvlJc w:val="left"/>
     </w:lvl>
   </w:abstractNum>
-  <w:abstractNum w:abstractNumId="28" w15:restartNumberingAfterBreak="0">
+  <w:abstractNum w:abstractNumId="29" w15:restartNumberingAfterBreak="0">
     <w:nsid w:val="71B31D6E"/>
     <w:multiLevelType w:val="multilevel"/>
     <w:tmpl w:val="7144DB90"/>
@@ -24174,7 +25105,7 @@
       <w:lvlJc w:val="left"/>
     </w:lvl>
   </w:abstractNum>
-  <w:abstractNum w:abstractNumId="29" w15:restartNumberingAfterBreak="0">
+  <w:abstractNum w:abstractNumId="30" w15:restartNumberingAfterBreak="0">
     <w:nsid w:val="789A0C44"/>
     <w:multiLevelType w:val="hybridMultilevel"/>
     <w:tmpl w:val="58A888EE"/>
@@ -24287,7 +25218,7 @@
       </w:rPr>
     </w:lvl>
   </w:abstractNum>
-  <w:abstractNum w:abstractNumId="30" w15:restartNumberingAfterBreak="0">
+  <w:abstractNum w:abstractNumId="31" w15:restartNumberingAfterBreak="0">
     <w:nsid w:val="79C424D0"/>
     <w:multiLevelType w:val="multilevel"/>
     <w:tmpl w:val="F7A0714C"/>
@@ -24400,7 +25331,7 @@
       </w:rPr>
     </w:lvl>
   </w:abstractNum>
-  <w:abstractNum w:abstractNumId="31" w15:restartNumberingAfterBreak="0">
+  <w:abstractNum w:abstractNumId="32" w15:restartNumberingAfterBreak="0">
     <w:nsid w:val="7E112AC4"/>
     <w:multiLevelType w:val="multilevel"/>
     <w:tmpl w:val="D0EECA32"/>
@@ -24461,7 +25392,7 @@
       <w:lvlJc w:val="left"/>
     </w:lvl>
   </w:abstractNum>
-  <w:abstractNum w:abstractNumId="32" w15:restartNumberingAfterBreak="0">
+  <w:abstractNum w:abstractNumId="33" w15:restartNumberingAfterBreak="0">
     <w:nsid w:val="7E20738F"/>
     <w:multiLevelType w:val="hybridMultilevel"/>
     <w:tmpl w:val="25F22514"/>
@@ -24550,7 +25481,7 @@
       </w:pPr>
     </w:lvl>
   </w:abstractNum>
-  <w:abstractNum w:abstractNumId="33" w15:restartNumberingAfterBreak="0">
+  <w:abstractNum w:abstractNumId="34" w15:restartNumberingAfterBreak="0">
     <w:nsid w:val="7E265778"/>
     <w:multiLevelType w:val="multilevel"/>
     <w:tmpl w:val="CB284D4C"/>
@@ -24663,7 +25594,7 @@
       </w:rPr>
     </w:lvl>
   </w:abstractNum>
-  <w:abstractNum w:abstractNumId="34" w15:restartNumberingAfterBreak="0">
+  <w:abstractNum w:abstractNumId="35" w15:restartNumberingAfterBreak="0">
     <w:nsid w:val="7E42034D"/>
     <w:multiLevelType w:val="multilevel"/>
     <w:tmpl w:val="AA2E5328"/>
@@ -24726,7 +25657,7 @@
       <w:lvlJc w:val="right"/>
     </w:lvl>
   </w:abstractNum>
-  <w:abstractNum w:abstractNumId="35" w15:restartNumberingAfterBreak="0">
+  <w:abstractNum w:abstractNumId="36" w15:restartNumberingAfterBreak="0">
     <w:nsid w:val="7E850F4D"/>
     <w:multiLevelType w:val="multilevel"/>
     <w:tmpl w:val="491E94D0"/>
@@ -24796,55 +25727,55 @@
     <w:abstractNumId w:val="2"/>
   </w:num>
   <w:num w:numId="3" w16cid:durableId="1140264613">
-    <w:abstractNumId w:val="35"/>
+    <w:abstractNumId w:val="36"/>
   </w:num>
   <w:num w:numId="4" w16cid:durableId="49113046">
-    <w:abstractNumId w:val="11"/>
+    <w:abstractNumId w:val="12"/>
   </w:num>
   <w:num w:numId="5" w16cid:durableId="2006742179">
     <w:abstractNumId w:val="7"/>
   </w:num>
   <w:num w:numId="6" w16cid:durableId="384375078">
+    <w:abstractNumId w:val="29"/>
+  </w:num>
+  <w:num w:numId="7" w16cid:durableId="379324672">
+    <w:abstractNumId w:val="22"/>
+  </w:num>
+  <w:num w:numId="8" w16cid:durableId="833035912">
     <w:abstractNumId w:val="28"/>
   </w:num>
-  <w:num w:numId="7" w16cid:durableId="379324672">
+  <w:num w:numId="9" w16cid:durableId="2081170096">
+    <w:abstractNumId w:val="15"/>
+  </w:num>
+  <w:num w:numId="10" w16cid:durableId="1621763507">
+    <w:abstractNumId w:val="32"/>
+  </w:num>
+  <w:num w:numId="11" w16cid:durableId="1584992320">
     <w:abstractNumId w:val="21"/>
   </w:num>
-  <w:num w:numId="8" w16cid:durableId="833035912">
-    <w:abstractNumId w:val="27"/>
-  </w:num>
-  <w:num w:numId="9" w16cid:durableId="2081170096">
-    <w:abstractNumId w:val="14"/>
-  </w:num>
-  <w:num w:numId="10" w16cid:durableId="1621763507">
-    <w:abstractNumId w:val="31"/>
-  </w:num>
-  <w:num w:numId="11" w16cid:durableId="1584992320">
-    <w:abstractNumId w:val="20"/>
-  </w:num>
   <w:num w:numId="12" w16cid:durableId="820921421">
-    <w:abstractNumId w:val="34"/>
+    <w:abstractNumId w:val="35"/>
   </w:num>
   <w:num w:numId="13" w16cid:durableId="1515919572">
-    <w:abstractNumId w:val="12"/>
+    <w:abstractNumId w:val="13"/>
   </w:num>
   <w:num w:numId="14" w16cid:durableId="533034098">
-    <w:abstractNumId w:val="12"/>
+    <w:abstractNumId w:val="13"/>
     <w:lvlOverride w:ilvl="0">
       <w:startOverride w:val="1"/>
     </w:lvlOverride>
   </w:num>
   <w:num w:numId="15" w16cid:durableId="1344673841">
-    <w:abstractNumId w:val="34"/>
+    <w:abstractNumId w:val="35"/>
     <w:lvlOverride w:ilvl="0">
       <w:startOverride w:val="1"/>
     </w:lvlOverride>
   </w:num>
   <w:num w:numId="16" w16cid:durableId="1656453493">
-    <w:abstractNumId w:val="17"/>
+    <w:abstractNumId w:val="18"/>
   </w:num>
   <w:num w:numId="17" w16cid:durableId="1889565532">
-    <w:abstractNumId w:val="18"/>
+    <w:abstractNumId w:val="19"/>
   </w:num>
   <w:num w:numId="18" w16cid:durableId="2087681146">
     <w:abstractNumId w:val="8"/>
@@ -24853,7 +25784,7 @@
     <w:abstractNumId w:val="4"/>
   </w:num>
   <w:num w:numId="20" w16cid:durableId="2005425937">
-    <w:abstractNumId w:val="23"/>
+    <w:abstractNumId w:val="24"/>
   </w:num>
   <w:num w:numId="21" w16cid:durableId="104078259">
     <w:abstractNumId w:val="9"/>
@@ -24862,28 +25793,28 @@
     <w:abstractNumId w:val="1"/>
   </w:num>
   <w:num w:numId="23" w16cid:durableId="2099520470">
-    <w:abstractNumId w:val="32"/>
+    <w:abstractNumId w:val="33"/>
   </w:num>
   <w:num w:numId="24" w16cid:durableId="773944297">
-    <w:abstractNumId w:val="16"/>
+    <w:abstractNumId w:val="17"/>
   </w:num>
   <w:num w:numId="25" w16cid:durableId="1298997122">
-    <w:abstractNumId w:val="13"/>
+    <w:abstractNumId w:val="14"/>
   </w:num>
   <w:num w:numId="26" w16cid:durableId="1617371535">
     <w:abstractNumId w:val="6"/>
   </w:num>
   <w:num w:numId="27" w16cid:durableId="1753357122">
-    <w:abstractNumId w:val="24"/>
+    <w:abstractNumId w:val="25"/>
   </w:num>
   <w:num w:numId="28" w16cid:durableId="995110602">
-    <w:abstractNumId w:val="15"/>
+    <w:abstractNumId w:val="16"/>
   </w:num>
   <w:num w:numId="29" w16cid:durableId="1031145000">
-    <w:abstractNumId w:val="22"/>
+    <w:abstractNumId w:val="23"/>
   </w:num>
   <w:num w:numId="30" w16cid:durableId="628631793">
-    <w:abstractNumId w:val="26"/>
+    <w:abstractNumId w:val="27"/>
   </w:num>
   <w:num w:numId="31" w16cid:durableId="1194881916">
     <w:abstractNumId w:val="0"/>
@@ -24892,22 +25823,25 @@
     <w:abstractNumId w:val="10"/>
   </w:num>
   <w:num w:numId="33" w16cid:durableId="1792673428">
-    <w:abstractNumId w:val="30"/>
+    <w:abstractNumId w:val="31"/>
   </w:num>
   <w:num w:numId="34" w16cid:durableId="1784156821">
     <w:abstractNumId w:val="3"/>
   </w:num>
   <w:num w:numId="35" w16cid:durableId="1308625793">
-    <w:abstractNumId w:val="19"/>
+    <w:abstractNumId w:val="20"/>
   </w:num>
   <w:num w:numId="36" w16cid:durableId="590310053">
-    <w:abstractNumId w:val="29"/>
+    <w:abstractNumId w:val="30"/>
   </w:num>
   <w:num w:numId="37" w16cid:durableId="1866484161">
-    <w:abstractNumId w:val="33"/>
+    <w:abstractNumId w:val="34"/>
   </w:num>
   <w:num w:numId="38" w16cid:durableId="934286582">
-    <w:abstractNumId w:val="25"/>
+    <w:abstractNumId w:val="26"/>
+  </w:num>
+  <w:num w:numId="39" w16cid:durableId="1097167999">
+    <w:abstractNumId w:val="11"/>
   </w:num>
 </w:numbering>
 </file>

</xml_diff>